<commit_message>
Deel van het verslag
</commit_message>
<xml_diff>
--- a/Verslag.docx
+++ b/Verslag.docx
@@ -2,11 +2,11 @@
 <file path=word/document.xml><?xml version="1.0" encoding="utf-8"?>
 <w:document xmlns:wpc="http://schemas.microsoft.com/office/word/2010/wordprocessingCanvas" xmlns:mc="http://schemas.openxmlformats.org/markup-compatibility/2006" xmlns:o="urn:schemas-microsoft-com:office:office" xmlns:r="http://schemas.openxmlformats.org/officeDocument/2006/relationships" xmlns:m="http://schemas.openxmlformats.org/officeDocument/2006/math" xmlns:v="urn:schemas-microsoft-com:vml" xmlns:wp14="http://schemas.microsoft.com/office/word/2010/wordprocessingDrawing" xmlns:wp="http://schemas.openxmlformats.org/drawingml/2006/wordprocessingDrawing" xmlns:w10="urn:schemas-microsoft-com:office:word" xmlns:w="http://schemas.openxmlformats.org/wordprocessingml/2006/main" xmlns:w14="http://schemas.microsoft.com/office/word/2010/wordml" xmlns:w15="http://schemas.microsoft.com/office/word/2012/wordml" xmlns:wpg="http://schemas.microsoft.com/office/word/2010/wordprocessingGroup" xmlns:wpi="http://schemas.microsoft.com/office/word/2010/wordprocessingInk" xmlns:wne="http://schemas.microsoft.com/office/word/2006/wordml" xmlns:wps="http://schemas.microsoft.com/office/word/2010/wordprocessingShape" mc:Ignorable="w14 w15 wp14">
   <w:body>
-    <w:bookmarkStart w:id="0" w:name="_Toc321147149" w:displacedByCustomXml="next"/>
-    <w:bookmarkStart w:id="1" w:name="_Toc318188227" w:displacedByCustomXml="next"/>
+    <w:bookmarkStart w:id="0" w:name="_Toc321147011" w:displacedByCustomXml="next"/>
+    <w:bookmarkStart w:id="1" w:name="_Toc318189312" w:displacedByCustomXml="next"/>
     <w:bookmarkStart w:id="2" w:name="_Toc318188327" w:displacedByCustomXml="next"/>
-    <w:bookmarkStart w:id="3" w:name="_Toc318189312" w:displacedByCustomXml="next"/>
-    <w:bookmarkStart w:id="4" w:name="_Toc321147011" w:displacedByCustomXml="next"/>
+    <w:bookmarkStart w:id="3" w:name="_Toc318188227" w:displacedByCustomXml="next"/>
+    <w:bookmarkStart w:id="4" w:name="_Toc321147149" w:displacedByCustomXml="next"/>
     <w:sdt>
       <w:sdtPr>
         <w:rPr>
@@ -104,17 +104,10 @@
                                     <w:dataBinding w:prefixMappings="xmlns:ns0='http://purl.org/dc/elements/1.1/' xmlns:ns1='http://schemas.openxmlformats.org/package/2006/metadata/core-properties' " w:xpath="/ns1:coreProperties[1]/ns0:creator[1]" w:storeItemID="{6C3C8BC8-F283-45AE-878A-BAB7291924A1}"/>
                                     <w:text/>
                                   </w:sdtPr>
+                                  <w:sdtEndPr/>
                                   <w:sdtContent>
                                     <w:r>
-                                      <w:t xml:space="preserve">Dries </w:t>
-                                    </w:r>
-                                    <w:proofErr w:type="spellStart"/>
-                                    <w:r>
-                                      <w:t>Kennes</w:t>
-                                    </w:r>
-                                    <w:proofErr w:type="spellEnd"/>
-                                    <w:r>
-                                      <w:t xml:space="preserve"> &amp; Michiel Bellekens</w:t>
+                                      <w:t>Dries Kennes &amp; Michiel Bellekens</w:t>
                                     </w:r>
                                   </w:sdtContent>
                                 </w:sdt>
@@ -132,6 +125,7 @@
                                     <w:dataBinding w:prefixMappings="xmlns:ns0='http://purl.org/dc/elements/1.1/' xmlns:ns1='http://schemas.openxmlformats.org/package/2006/metadata/core-properties' " w:xpath="/ns1:coreProperties[1]/ns1:keywords[1]" w:storeItemID="{6C3C8BC8-F283-45AE-878A-BAB7291924A1}"/>
                                     <w:text/>
                                   </w:sdtPr>
+                                  <w:sdtEndPr/>
                                   <w:sdtContent>
                                     <w:r>
                                       <w:t>Project II</w:t>
@@ -157,6 +151,7 @@
                                       <w:calendar w:val="gregorian"/>
                                     </w:date>
                                   </w:sdtPr>
+                                  <w:sdtEndPr/>
                                   <w:sdtContent>
                                     <w:r>
                                       <w:t>2015-2015</w:t>
@@ -210,15 +205,7 @@
                             </w:sdtPr>
                             <w:sdtContent>
                               <w:r>
-                                <w:t xml:space="preserve">Dries </w:t>
-                              </w:r>
-                              <w:proofErr w:type="spellStart"/>
-                              <w:r>
-                                <w:t>Kennes</w:t>
-                              </w:r>
-                              <w:proofErr w:type="spellEnd"/>
-                              <w:r>
-                                <w:t xml:space="preserve"> &amp; Michiel Bellekens</w:t>
+                                <w:t>Dries Kennes &amp; Michiel Bellekens</w:t>
                               </w:r>
                             </w:sdtContent>
                           </w:sdt>
@@ -348,16 +335,15 @@
                                   <w:dataBinding w:prefixMappings="xmlns:ns0='http://purl.org/dc/elements/1.1/' xmlns:ns1='http://schemas.openxmlformats.org/package/2006/metadata/core-properties' " w:xpath="/ns1:coreProperties[1]/ns0:title[1]" w:storeItemID="{6C3C8BC8-F283-45AE-878A-BAB7291924A1}"/>
                                   <w:text/>
                                 </w:sdtPr>
+                                <w:sdtEndPr/>
                                 <w:sdtContent>
                                   <w:p>
                                     <w:pPr>
                                       <w:pStyle w:val="Titel1"/>
                                     </w:pPr>
-                                    <w:proofErr w:type="spellStart"/>
                                     <w:r>
                                       <w:t>Smartclock</w:t>
                                     </w:r>
-                                    <w:proofErr w:type="spellEnd"/>
                                   </w:p>
                                 </w:sdtContent>
                               </w:sdt>
@@ -373,6 +359,7 @@
                                     <w:dataBinding w:prefixMappings="xmlns:ns0='http://purl.org/dc/elements/1.1/' xmlns:ns1='http://schemas.openxmlformats.org/package/2006/metadata/core-properties' " w:xpath="/ns1:coreProperties[1]/ns0:subject[1]" w:storeItemID="{6C3C8BC8-F283-45AE-878A-BAB7291924A1}"/>
                                     <w:text/>
                                   </w:sdtPr>
+                                  <w:sdtEndPr/>
                                   <w:sdtContent>
                                     <w:r>
                                       <w:t>Project II – ICT-Elektronica</w:t>
@@ -418,11 +405,9 @@
                               <w:pPr>
                                 <w:pStyle w:val="Titel1"/>
                               </w:pPr>
-                              <w:proofErr w:type="spellStart"/>
                               <w:r>
                                 <w:t>Smartclock</w:t>
                               </w:r>
-                              <w:proofErr w:type="spellEnd"/>
                             </w:p>
                           </w:sdtContent>
                         </w:sdt>
@@ -524,7 +509,7 @@
         <w:pStyle w:val="Kop1"/>
       </w:pPr>
       <w:bookmarkStart w:id="5" w:name="_Ref419568093"/>
-      <w:bookmarkStart w:id="6" w:name="_Toc450489877"/>
+      <w:bookmarkStart w:id="6" w:name="_Toc450549567"/>
       <w:bookmarkEnd w:id="4"/>
       <w:bookmarkEnd w:id="3"/>
       <w:bookmarkEnd w:id="2"/>
@@ -542,63 +527,26 @@
         <w:t>Wij zijn</w:t>
       </w:r>
       <w:r>
-        <w:t xml:space="preserve"> Dries </w:t>
-      </w:r>
-      <w:proofErr w:type="spellStart"/>
-      <w:r>
-        <w:t>Kennes</w:t>
-      </w:r>
-      <w:proofErr w:type="spellEnd"/>
+        <w:t xml:space="preserve"> Dries Kennes</w:t>
+      </w:r>
       <w:r>
         <w:t xml:space="preserve"> en Michiel Bellekens, studenten ICT-Elektronica Fase 2</w:t>
       </w:r>
       <w:r>
-        <w:t xml:space="preserve"> aan Thomas More Mechelen op Campus De </w:t>
-      </w:r>
-      <w:proofErr w:type="spellStart"/>
-      <w:r>
-        <w:t>Nayer</w:t>
-      </w:r>
-      <w:proofErr w:type="spellEnd"/>
-      <w:r>
-        <w:t xml:space="preserve">. </w:t>
+        <w:t xml:space="preserve"> aan Thomas More Mechelen op Campus De Nayer. </w:t>
       </w:r>
     </w:p>
     <w:p>
       <w:r>
-        <w:t xml:space="preserve">Dit project heeft als doel het maken van een </w:t>
-      </w:r>
-      <w:proofErr w:type="spellStart"/>
-      <w:r>
-        <w:t>smartclock</w:t>
-      </w:r>
-      <w:proofErr w:type="spellEnd"/>
-      <w:r>
-        <w:t xml:space="preserve">. Zoals de naam reeds doet vermoeden is het een klok/wekker met enkele slimme extra functies die nuttig kunnen zijn voor de gebruiker. Zo is de belangrijkste feature dat de gebruiker kan worden gewekt aan de hand van zijn/haar kalender. </w:t>
+        <w:t xml:space="preserve">Dit project heeft als doel het maken van een smartclock. Zoals de naam reeds doet vermoeden is het een klok/wekker met enkele slimme extra functies die nuttig kunnen zijn voor de gebruiker. Zo is de belangrijkste feature dat de gebruiker kan worden gewekt aan de hand van zijn/haar kalender. </w:t>
       </w:r>
     </w:p>
     <w:p>
       <w:r>
-        <w:t xml:space="preserve">De gebruiker kan via een web interface de klok configureren naar zijn/haar eigen wensen. Ten eerste kan de gebruiker instellen hoe lang voor de eerste afspraak de wekker moet afgaan. Ten tweede kan men kiezen of men gewekt wenst te worden via een muziekfile, muziekstream of via voorgeprogrammeerde geluiden. Ten derde kan de gebruiker ook een minimum en maximum </w:t>
-      </w:r>
-      <w:proofErr w:type="spellStart"/>
-      <w:r>
-        <w:t>wektijd</w:t>
-      </w:r>
-      <w:proofErr w:type="spellEnd"/>
-      <w:r>
-        <w:t xml:space="preserve"> instellen. Dit betekent dat onafhankelijk van de afspraken de wekker nooit vroeger dan het minimum en later dan het maximum mag afgaan.</w:t>
-      </w:r>
-      <w:r>
-        <w:t xml:space="preserve"> Tot slot zijn er nog enkele instellingen voor de lay-out op het scherm zoals het formaat en de font </w:t>
-      </w:r>
-      <w:proofErr w:type="spellStart"/>
-      <w:r>
-        <w:t>size</w:t>
-      </w:r>
-      <w:proofErr w:type="spellEnd"/>
-      <w:r>
-        <w:t xml:space="preserve"> van de tijd en de datum.</w:t>
+        <w:t>De gebruiker kan via een web interface de klok configureren naar zijn/haar eigen wensen. Ten eerste kan de gebruiker instellen hoe lang voor de eerste afspraak de wekker moet afgaan. Ten tweede kan men kiezen of men gewekt wenst te worden via een muziekfile, muziekstream of via voorgeprogrammeerde geluiden. Ten derde kan de gebruiker ook een minimum en maximum wektijd instellen. Dit betekent dat onafhankelijk van de afspraken de wekker nooit vroeger dan het minimum en later dan het maximum mag afgaan.</w:t>
+      </w:r>
+      <w:r>
+        <w:t xml:space="preserve"> Tot slot zijn er nog enkele instellingen voor de lay-out op het scherm zoals het formaat en de font size van de tijd en de datum.</w:t>
       </w:r>
     </w:p>
     <w:p>
@@ -671,7 +619,7 @@
         <w:t>.</w:t>
       </w:r>
     </w:p>
-    <w:bookmarkStart w:id="7" w:name="_Toc450489878" w:displacedByCustomXml="next"/>
+    <w:bookmarkStart w:id="7" w:name="_Toc450549568" w:displacedByCustomXml="next"/>
     <w:sdt>
       <w:sdtPr>
         <w:rPr>
@@ -722,7 +670,7 @@
           <w:r>
             <w:fldChar w:fldCharType="separate"/>
           </w:r>
-          <w:hyperlink w:anchor="_Toc450489877" w:history="1">
+          <w:hyperlink w:anchor="_Toc450549567" w:history="1">
             <w:r>
               <w:rPr>
                 <w:rStyle w:val="Hyperlink"/>
@@ -765,7 +713,7 @@
                 <w:noProof/>
                 <w:webHidden/>
               </w:rPr>
-              <w:instrText xml:space="preserve"> PAGEREF _Toc450489877 \h </w:instrText>
+              <w:instrText xml:space="preserve"> PAGEREF _Toc450549567 \h </w:instrText>
             </w:r>
             <w:r>
               <w:rPr>
@@ -806,7 +754,7 @@
               <w:lang w:val="en-US" w:eastAsia="en-US"/>
             </w:rPr>
           </w:pPr>
-          <w:hyperlink w:anchor="_Toc450489878" w:history="1">
+          <w:hyperlink w:anchor="_Toc450549568" w:history="1">
             <w:r>
               <w:rPr>
                 <w:rStyle w:val="Hyperlink"/>
@@ -849,7 +797,7 @@
                 <w:noProof/>
                 <w:webHidden/>
               </w:rPr>
-              <w:instrText xml:space="preserve"> PAGEREF _Toc450489878 \h </w:instrText>
+              <w:instrText xml:space="preserve"> PAGEREF _Toc450549568 \h </w:instrText>
             </w:r>
             <w:r>
               <w:rPr>
@@ -890,7 +838,7 @@
               <w:lang w:val="en-US" w:eastAsia="en-US"/>
             </w:rPr>
           </w:pPr>
-          <w:hyperlink w:anchor="_Toc450489879" w:history="1">
+          <w:hyperlink w:anchor="_Toc450549569" w:history="1">
             <w:r>
               <w:rPr>
                 <w:rStyle w:val="Hyperlink"/>
@@ -933,7 +881,7 @@
                 <w:noProof/>
                 <w:webHidden/>
               </w:rPr>
-              <w:instrText xml:space="preserve"> PAGEREF _Toc450489879 \h </w:instrText>
+              <w:instrText xml:space="preserve"> PAGEREF _Toc450549569 \h </w:instrText>
             </w:r>
             <w:r>
               <w:rPr>
@@ -974,7 +922,7 @@
               <w:lang w:val="en-US" w:eastAsia="en-US"/>
             </w:rPr>
           </w:pPr>
-          <w:hyperlink w:anchor="_Toc450489880" w:history="1">
+          <w:hyperlink w:anchor="_Toc450549570" w:history="1">
             <w:r>
               <w:rPr>
                 <w:rStyle w:val="Hyperlink"/>
@@ -996,7 +944,7 @@
                 <w:rStyle w:val="Hyperlink"/>
                 <w:noProof/>
               </w:rPr>
-              <w:t>RIOT</w:t>
+              <w:t>Raspberry Pi Zero essential kit</w:t>
             </w:r>
             <w:r>
               <w:rPr>
@@ -1017,7 +965,7 @@
                 <w:noProof/>
                 <w:webHidden/>
               </w:rPr>
-              <w:instrText xml:space="preserve"> PAGEREF _Toc450489880 \h </w:instrText>
+              <w:instrText xml:space="preserve"> PAGEREF _Toc450549570 \h </w:instrText>
             </w:r>
             <w:r>
               <w:rPr>
@@ -1058,7 +1006,7 @@
               <w:lang w:val="en-US" w:eastAsia="en-US"/>
             </w:rPr>
           </w:pPr>
-          <w:hyperlink w:anchor="_Toc450489881" w:history="1">
+          <w:hyperlink w:anchor="_Toc450549571" w:history="1">
             <w:r>
               <w:rPr>
                 <w:rStyle w:val="Hyperlink"/>
@@ -1080,7 +1028,22 @@
                 <w:rStyle w:val="Hyperlink"/>
                 <w:noProof/>
               </w:rPr>
-              <w:t>Het basisprincipe</w:t>
+              <w:t>I</w:t>
+            </w:r>
+            <w:r>
+              <w:rPr>
+                <w:rStyle w:val="Hyperlink"/>
+                <w:noProof/>
+                <w:vertAlign w:val="superscript"/>
+              </w:rPr>
+              <w:t>2</w:t>
+            </w:r>
+            <w:r>
+              <w:rPr>
+                <w:rStyle w:val="Hyperlink"/>
+                <w:noProof/>
+              </w:rPr>
+              <w:t>C RTC (DS3231)</w:t>
             </w:r>
             <w:r>
               <w:rPr>
@@ -1101,7 +1064,7 @@
                 <w:noProof/>
                 <w:webHidden/>
               </w:rPr>
-              <w:instrText xml:space="preserve"> PAGEREF _Toc450489881 \h </w:instrText>
+              <w:instrText xml:space="preserve"> PAGEREF _Toc450549571 \h </w:instrText>
             </w:r>
             <w:r>
               <w:rPr>
@@ -1142,7 +1105,7 @@
               <w:lang w:val="en-US" w:eastAsia="en-US"/>
             </w:rPr>
           </w:pPr>
-          <w:hyperlink w:anchor="_Toc450489882" w:history="1">
+          <w:hyperlink w:anchor="_Toc450549572" w:history="1">
             <w:r>
               <w:rPr>
                 <w:rStyle w:val="Hyperlink"/>
@@ -1164,7 +1127,7 @@
                 <w:rStyle w:val="Hyperlink"/>
                 <w:noProof/>
               </w:rPr>
-              <w:t>De PCBs</w:t>
+              <w:t>2.4” 240x320 spi tft lcd</w:t>
             </w:r>
             <w:r>
               <w:rPr>
@@ -1185,7 +1148,7 @@
                 <w:noProof/>
                 <w:webHidden/>
               </w:rPr>
-              <w:instrText xml:space="preserve"> PAGEREF _Toc450489882 \h </w:instrText>
+              <w:instrText xml:space="preserve"> PAGEREF _Toc450549572 \h </w:instrText>
             </w:r>
             <w:r>
               <w:rPr>
@@ -1205,7 +1168,7 @@
                 <w:noProof/>
                 <w:webHidden/>
               </w:rPr>
-              <w:t>3</w:t>
+              <w:t>4</w:t>
             </w:r>
             <w:r>
               <w:rPr>
@@ -1226,7 +1189,7 @@
               <w:lang w:val="en-US" w:eastAsia="en-US"/>
             </w:rPr>
           </w:pPr>
-          <w:hyperlink w:anchor="_Toc450489883" w:history="1">
+          <w:hyperlink w:anchor="_Toc450549573" w:history="1">
             <w:r>
               <w:rPr>
                 <w:rStyle w:val="Hyperlink"/>
@@ -1248,6 +1211,90 @@
                 <w:rStyle w:val="Hyperlink"/>
                 <w:noProof/>
               </w:rPr>
+              <w:t>De PCBs</w:t>
+            </w:r>
+            <w:r>
+              <w:rPr>
+                <w:noProof/>
+                <w:webHidden/>
+              </w:rPr>
+              <w:tab/>
+            </w:r>
+            <w:r>
+              <w:rPr>
+                <w:noProof/>
+                <w:webHidden/>
+              </w:rPr>
+              <w:fldChar w:fldCharType="begin"/>
+            </w:r>
+            <w:r>
+              <w:rPr>
+                <w:noProof/>
+                <w:webHidden/>
+              </w:rPr>
+              <w:instrText xml:space="preserve"> PAGEREF _Toc450549573 \h </w:instrText>
+            </w:r>
+            <w:r>
+              <w:rPr>
+                <w:noProof/>
+                <w:webHidden/>
+              </w:rPr>
+            </w:r>
+            <w:r>
+              <w:rPr>
+                <w:noProof/>
+                <w:webHidden/>
+              </w:rPr>
+              <w:fldChar w:fldCharType="separate"/>
+            </w:r>
+            <w:r>
+              <w:rPr>
+                <w:noProof/>
+                <w:webHidden/>
+              </w:rPr>
+              <w:t>4</w:t>
+            </w:r>
+            <w:r>
+              <w:rPr>
+                <w:noProof/>
+                <w:webHidden/>
+              </w:rPr>
+              <w:fldChar w:fldCharType="end"/>
+            </w:r>
+          </w:hyperlink>
+        </w:p>
+        <w:p>
+          <w:pPr>
+            <w:pStyle w:val="Inhopg2"/>
+            <w:rPr>
+              <w:rFonts w:eastAsiaTheme="minorEastAsia"/>
+              <w:noProof/>
+              <w:szCs w:val="22"/>
+              <w:lang w:val="en-US" w:eastAsia="en-US"/>
+            </w:rPr>
+          </w:pPr>
+          <w:hyperlink w:anchor="_Toc450549574" w:history="1">
+            <w:r>
+              <w:rPr>
+                <w:rStyle w:val="Hyperlink"/>
+                <w:noProof/>
+              </w:rPr>
+              <w:t>3.5</w:t>
+            </w:r>
+            <w:r>
+              <w:rPr>
+                <w:rFonts w:eastAsiaTheme="minorEastAsia"/>
+                <w:noProof/>
+                <w:szCs w:val="22"/>
+                <w:lang w:val="en-US" w:eastAsia="en-US"/>
+              </w:rPr>
+              <w:tab/>
+            </w:r>
+            <w:r>
+              <w:rPr>
+                <w:rStyle w:val="Hyperlink"/>
+                <w:noProof/>
+              </w:rPr>
               <w:t>Overige onderdelen</w:t>
             </w:r>
             <w:r>
@@ -1269,7 +1316,7 @@
                 <w:noProof/>
                 <w:webHidden/>
               </w:rPr>
-              <w:instrText xml:space="preserve"> PAGEREF _Toc450489883 \h </w:instrText>
+              <w:instrText xml:space="preserve"> PAGEREF _Toc450549574 \h </w:instrText>
             </w:r>
             <w:r>
               <w:rPr>
@@ -1289,7 +1336,7 @@
                 <w:noProof/>
                 <w:webHidden/>
               </w:rPr>
-              <w:t>3</w:t>
+              <w:t>5</w:t>
             </w:r>
             <w:r>
               <w:rPr>
@@ -1310,7 +1357,7 @@
               <w:lang w:val="en-US" w:eastAsia="en-US"/>
             </w:rPr>
           </w:pPr>
-          <w:hyperlink w:anchor="_Toc450489884" w:history="1">
+          <w:hyperlink w:anchor="_Toc450549575" w:history="1">
             <w:r>
               <w:rPr>
                 <w:rStyle w:val="Hyperlink"/>
@@ -1353,7 +1400,7 @@
                 <w:noProof/>
                 <w:webHidden/>
               </w:rPr>
-              <w:instrText xml:space="preserve"> PAGEREF _Toc450489884 \h </w:instrText>
+              <w:instrText xml:space="preserve"> PAGEREF _Toc450549575 \h </w:instrText>
             </w:r>
             <w:r>
               <w:rPr>
@@ -1373,7 +1420,7 @@
                 <w:noProof/>
                 <w:webHidden/>
               </w:rPr>
-              <w:t>4</w:t>
+              <w:t>6</w:t>
             </w:r>
             <w:r>
               <w:rPr>
@@ -1394,7 +1441,7 @@
               <w:lang w:val="en-US" w:eastAsia="en-US"/>
             </w:rPr>
           </w:pPr>
-          <w:hyperlink w:anchor="_Toc450489885" w:history="1">
+          <w:hyperlink w:anchor="_Toc450549576" w:history="1">
             <w:r>
               <w:rPr>
                 <w:rStyle w:val="Hyperlink"/>
@@ -1437,7 +1484,7 @@
                 <w:noProof/>
                 <w:webHidden/>
               </w:rPr>
-              <w:instrText xml:space="preserve"> PAGEREF _Toc450489885 \h </w:instrText>
+              <w:instrText xml:space="preserve"> PAGEREF _Toc450549576 \h </w:instrText>
             </w:r>
             <w:r>
               <w:rPr>
@@ -1457,7 +1504,7 @@
                 <w:noProof/>
                 <w:webHidden/>
               </w:rPr>
-              <w:t>4</w:t>
+              <w:t>6</w:t>
             </w:r>
             <w:r>
               <w:rPr>
@@ -1478,7 +1525,7 @@
               <w:lang w:val="en-US" w:eastAsia="en-US"/>
             </w:rPr>
           </w:pPr>
-          <w:hyperlink w:anchor="_Toc450489886" w:history="1">
+          <w:hyperlink w:anchor="_Toc450549577" w:history="1">
             <w:r>
               <w:rPr>
                 <w:rStyle w:val="Hyperlink"/>
@@ -1521,7 +1568,7 @@
                 <w:noProof/>
                 <w:webHidden/>
               </w:rPr>
-              <w:instrText xml:space="preserve"> PAGEREF _Toc450489886 \h </w:instrText>
+              <w:instrText xml:space="preserve"> PAGEREF _Toc450549577 \h </w:instrText>
             </w:r>
             <w:r>
               <w:rPr>
@@ -1541,7 +1588,7 @@
                 <w:noProof/>
                 <w:webHidden/>
               </w:rPr>
-              <w:t>5</w:t>
+              <w:t>7</w:t>
             </w:r>
             <w:r>
               <w:rPr>
@@ -1562,7 +1609,7 @@
               <w:lang w:val="en-US" w:eastAsia="en-US"/>
             </w:rPr>
           </w:pPr>
-          <w:hyperlink w:anchor="_Toc450489887" w:history="1">
+          <w:hyperlink w:anchor="_Toc450549578" w:history="1">
             <w:r>
               <w:rPr>
                 <w:rStyle w:val="Hyperlink"/>
@@ -1605,7 +1652,7 @@
                 <w:noProof/>
                 <w:webHidden/>
               </w:rPr>
-              <w:instrText xml:space="preserve"> PAGEREF _Toc450489887 \h </w:instrText>
+              <w:instrText xml:space="preserve"> PAGEREF _Toc450549578 \h </w:instrText>
             </w:r>
             <w:r>
               <w:rPr>
@@ -1625,7 +1672,7 @@
                 <w:noProof/>
                 <w:webHidden/>
               </w:rPr>
-              <w:t>6</w:t>
+              <w:t>8</w:t>
             </w:r>
             <w:r>
               <w:rPr>
@@ -1646,7 +1693,7 @@
               <w:lang w:val="en-US" w:eastAsia="en-US"/>
             </w:rPr>
           </w:pPr>
-          <w:hyperlink w:anchor="_Toc450489888" w:history="1">
+          <w:hyperlink w:anchor="_Toc450549579" w:history="1">
             <w:r>
               <w:rPr>
                 <w:rStyle w:val="Hyperlink"/>
@@ -1689,7 +1736,7 @@
                 <w:noProof/>
                 <w:webHidden/>
               </w:rPr>
-              <w:instrText xml:space="preserve"> PAGEREF _Toc450489888 \h </w:instrText>
+              <w:instrText xml:space="preserve"> PAGEREF _Toc450549579 \h </w:instrText>
             </w:r>
             <w:r>
               <w:rPr>
@@ -1709,7 +1756,7 @@
                 <w:noProof/>
                 <w:webHidden/>
               </w:rPr>
-              <w:t>6</w:t>
+              <w:t>8</w:t>
             </w:r>
             <w:r>
               <w:rPr>
@@ -1730,7 +1777,7 @@
               <w:lang w:val="en-US" w:eastAsia="en-US"/>
             </w:rPr>
           </w:pPr>
-          <w:hyperlink w:anchor="_Toc450489889" w:history="1">
+          <w:hyperlink w:anchor="_Toc450549580" w:history="1">
             <w:r>
               <w:rPr>
                 <w:rStyle w:val="Hyperlink"/>
@@ -1773,7 +1820,7 @@
                 <w:noProof/>
                 <w:webHidden/>
               </w:rPr>
-              <w:instrText xml:space="preserve"> PAGEREF _Toc450489889 \h </w:instrText>
+              <w:instrText xml:space="preserve"> PAGEREF _Toc450549580 \h </w:instrText>
             </w:r>
             <w:r>
               <w:rPr>
@@ -1793,7 +1840,7 @@
                 <w:noProof/>
                 <w:webHidden/>
               </w:rPr>
-              <w:t>6</w:t>
+              <w:t>8</w:t>
             </w:r>
             <w:r>
               <w:rPr>
@@ -1814,7 +1861,7 @@
               <w:lang w:val="en-US" w:eastAsia="en-US"/>
             </w:rPr>
           </w:pPr>
-          <w:hyperlink w:anchor="_Toc450489890" w:history="1">
+          <w:hyperlink w:anchor="_Toc450549581" w:history="1">
             <w:r>
               <w:rPr>
                 <w:rStyle w:val="Hyperlink"/>
@@ -1857,7 +1904,7 @@
                 <w:noProof/>
                 <w:webHidden/>
               </w:rPr>
-              <w:instrText xml:space="preserve"> PAGEREF _Toc450489890 \h </w:instrText>
+              <w:instrText xml:space="preserve"> PAGEREF _Toc450549581 \h </w:instrText>
             </w:r>
             <w:r>
               <w:rPr>
@@ -1877,7 +1924,7 @@
                 <w:noProof/>
                 <w:webHidden/>
               </w:rPr>
-              <w:t>6</w:t>
+              <w:t>8</w:t>
             </w:r>
             <w:r>
               <w:rPr>
@@ -1898,7 +1945,7 @@
               <w:lang w:val="en-US" w:eastAsia="en-US"/>
             </w:rPr>
           </w:pPr>
-          <w:hyperlink w:anchor="_Toc450489891" w:history="1">
+          <w:hyperlink w:anchor="_Toc450549582" w:history="1">
             <w:r>
               <w:rPr>
                 <w:rStyle w:val="Hyperlink"/>
@@ -1941,7 +1988,7 @@
                 <w:noProof/>
                 <w:webHidden/>
               </w:rPr>
-              <w:instrText xml:space="preserve"> PAGEREF _Toc450489891 \h </w:instrText>
+              <w:instrText xml:space="preserve"> PAGEREF _Toc450549582 \h </w:instrText>
             </w:r>
             <w:r>
               <w:rPr>
@@ -1961,7 +2008,7 @@
                 <w:noProof/>
                 <w:webHidden/>
               </w:rPr>
-              <w:t>6</w:t>
+              <w:t>8</w:t>
             </w:r>
             <w:r>
               <w:rPr>
@@ -1982,7 +2029,7 @@
               <w:lang w:val="en-US" w:eastAsia="en-US"/>
             </w:rPr>
           </w:pPr>
-          <w:hyperlink w:anchor="_Toc450489892" w:history="1">
+          <w:hyperlink w:anchor="_Toc450549583" w:history="1">
             <w:r>
               <w:rPr>
                 <w:rStyle w:val="Hyperlink"/>
@@ -2025,7 +2072,7 @@
                 <w:noProof/>
                 <w:webHidden/>
               </w:rPr>
-              <w:instrText xml:space="preserve"> PAGEREF _Toc450489892 \h </w:instrText>
+              <w:instrText xml:space="preserve"> PAGEREF _Toc450549583 \h </w:instrText>
             </w:r>
             <w:r>
               <w:rPr>
@@ -2045,7 +2092,7 @@
                 <w:noProof/>
                 <w:webHidden/>
               </w:rPr>
-              <w:t>7</w:t>
+              <w:t>9</w:t>
             </w:r>
             <w:r>
               <w:rPr>
@@ -2066,7 +2113,7 @@
               <w:lang w:val="en-US" w:eastAsia="en-US"/>
             </w:rPr>
           </w:pPr>
-          <w:hyperlink w:anchor="_Toc450489893" w:history="1">
+          <w:hyperlink w:anchor="_Toc450549584" w:history="1">
             <w:r>
               <w:rPr>
                 <w:rStyle w:val="Hyperlink"/>
@@ -2109,7 +2156,7 @@
                 <w:noProof/>
                 <w:webHidden/>
               </w:rPr>
-              <w:instrText xml:space="preserve"> PAGEREF _Toc450489893 \h </w:instrText>
+              <w:instrText xml:space="preserve"> PAGEREF _Toc450549584 \h </w:instrText>
             </w:r>
             <w:r>
               <w:rPr>
@@ -2129,7 +2176,7 @@
                 <w:noProof/>
                 <w:webHidden/>
               </w:rPr>
-              <w:t>8</w:t>
+              <w:t>10</w:t>
             </w:r>
             <w:r>
               <w:rPr>
@@ -2150,7 +2197,7 @@
               <w:lang w:val="en-US" w:eastAsia="en-US"/>
             </w:rPr>
           </w:pPr>
-          <w:hyperlink w:anchor="_Toc450489894" w:history="1">
+          <w:hyperlink w:anchor="_Toc450549585" w:history="1">
             <w:r>
               <w:rPr>
                 <w:rStyle w:val="Hyperlink"/>
@@ -2193,7 +2240,7 @@
                 <w:noProof/>
                 <w:webHidden/>
               </w:rPr>
-              <w:instrText xml:space="preserve"> PAGEREF _Toc450489894 \h </w:instrText>
+              <w:instrText xml:space="preserve"> PAGEREF _Toc450549585 \h </w:instrText>
             </w:r>
             <w:r>
               <w:rPr>
@@ -2213,7 +2260,7 @@
                 <w:noProof/>
                 <w:webHidden/>
               </w:rPr>
-              <w:t>8</w:t>
+              <w:t>10</w:t>
             </w:r>
             <w:r>
               <w:rPr>
@@ -2234,7 +2281,7 @@
               <w:lang w:val="en-US" w:eastAsia="en-US"/>
             </w:rPr>
           </w:pPr>
-          <w:hyperlink w:anchor="_Toc450489895" w:history="1">
+          <w:hyperlink w:anchor="_Toc450549586" w:history="1">
             <w:r>
               <w:rPr>
                 <w:rStyle w:val="Hyperlink"/>
@@ -2277,7 +2324,7 @@
                 <w:noProof/>
                 <w:webHidden/>
               </w:rPr>
-              <w:instrText xml:space="preserve"> PAGEREF _Toc450489895 \h </w:instrText>
+              <w:instrText xml:space="preserve"> PAGEREF _Toc450549586 \h </w:instrText>
             </w:r>
             <w:r>
               <w:rPr>
@@ -2297,7 +2344,7 @@
                 <w:noProof/>
                 <w:webHidden/>
               </w:rPr>
-              <w:t>8</w:t>
+              <w:t>10</w:t>
             </w:r>
             <w:r>
               <w:rPr>
@@ -2318,7 +2365,7 @@
               <w:lang w:val="en-US" w:eastAsia="en-US"/>
             </w:rPr>
           </w:pPr>
-          <w:hyperlink w:anchor="_Toc450489896" w:history="1">
+          <w:hyperlink w:anchor="_Toc450549587" w:history="1">
             <w:r>
               <w:rPr>
                 <w:rStyle w:val="Hyperlink"/>
@@ -2361,7 +2408,7 @@
                 <w:noProof/>
                 <w:webHidden/>
               </w:rPr>
-              <w:instrText xml:space="preserve"> PAGEREF _Toc450489896 \h </w:instrText>
+              <w:instrText xml:space="preserve"> PAGEREF _Toc450549587 \h </w:instrText>
             </w:r>
             <w:r>
               <w:rPr>
@@ -2381,7 +2428,7 @@
                 <w:noProof/>
                 <w:webHidden/>
               </w:rPr>
-              <w:t>9</w:t>
+              <w:t>11</w:t>
             </w:r>
             <w:r>
               <w:rPr>
@@ -2402,7 +2449,7 @@
               <w:lang w:val="en-US" w:eastAsia="en-US"/>
             </w:rPr>
           </w:pPr>
-          <w:hyperlink w:anchor="_Toc450489897" w:history="1">
+          <w:hyperlink w:anchor="_Toc450549588" w:history="1">
             <w:r>
               <w:rPr>
                 <w:rStyle w:val="Hyperlink"/>
@@ -2445,7 +2492,7 @@
                 <w:noProof/>
                 <w:webHidden/>
               </w:rPr>
-              <w:instrText xml:space="preserve"> PAGEREF _Toc450489897 \h </w:instrText>
+              <w:instrText xml:space="preserve"> PAGEREF _Toc450549588 \h </w:instrText>
             </w:r>
             <w:r>
               <w:rPr>
@@ -2465,7 +2512,7 @@
                 <w:noProof/>
                 <w:webHidden/>
               </w:rPr>
-              <w:t>10</w:t>
+              <w:t>12</w:t>
             </w:r>
             <w:r>
               <w:rPr>
@@ -2486,7 +2533,7 @@
               <w:lang w:val="en-US" w:eastAsia="en-US"/>
             </w:rPr>
           </w:pPr>
-          <w:hyperlink w:anchor="_Toc450489898" w:history="1">
+          <w:hyperlink w:anchor="_Toc450549589" w:history="1">
             <w:r>
               <w:rPr>
                 <w:rStyle w:val="Hyperlink"/>
@@ -2529,7 +2576,7 @@
                 <w:noProof/>
                 <w:webHidden/>
               </w:rPr>
-              <w:instrText xml:space="preserve"> PAGEREF _Toc450489898 \h </w:instrText>
+              <w:instrText xml:space="preserve"> PAGEREF _Toc450549589 \h </w:instrText>
             </w:r>
             <w:r>
               <w:rPr>
@@ -2549,7 +2596,7 @@
                 <w:noProof/>
                 <w:webHidden/>
               </w:rPr>
-              <w:t>11</w:t>
+              <w:t>13</w:t>
             </w:r>
             <w:r>
               <w:rPr>
@@ -2570,7 +2617,7 @@
               <w:lang w:val="en-US" w:eastAsia="en-US"/>
             </w:rPr>
           </w:pPr>
-          <w:hyperlink w:anchor="_Toc450489899" w:history="1">
+          <w:hyperlink w:anchor="_Toc450549590" w:history="1">
             <w:r>
               <w:rPr>
                 <w:rStyle w:val="Hyperlink"/>
@@ -2613,7 +2660,7 @@
                 <w:noProof/>
                 <w:webHidden/>
               </w:rPr>
-              <w:instrText xml:space="preserve"> PAGEREF _Toc450489899 \h </w:instrText>
+              <w:instrText xml:space="preserve"> PAGEREF _Toc450549590 \h </w:instrText>
             </w:r>
             <w:r>
               <w:rPr>
@@ -2633,7 +2680,7 @@
                 <w:noProof/>
                 <w:webHidden/>
               </w:rPr>
-              <w:t>12</w:t>
+              <w:t>14</w:t>
             </w:r>
             <w:r>
               <w:rPr>
@@ -2654,7 +2701,7 @@
               <w:lang w:val="en-US" w:eastAsia="en-US"/>
             </w:rPr>
           </w:pPr>
-          <w:hyperlink w:anchor="_Toc450489900" w:history="1">
+          <w:hyperlink w:anchor="_Toc450549591" w:history="1">
             <w:r>
               <w:rPr>
                 <w:rStyle w:val="Hyperlink"/>
@@ -2697,7 +2744,7 @@
                 <w:noProof/>
                 <w:webHidden/>
               </w:rPr>
-              <w:instrText xml:space="preserve"> PAGEREF _Toc450489900 \h </w:instrText>
+              <w:instrText xml:space="preserve"> PAGEREF _Toc450549591 \h </w:instrText>
             </w:r>
             <w:r>
               <w:rPr>
@@ -2717,7 +2764,7 @@
                 <w:noProof/>
                 <w:webHidden/>
               </w:rPr>
-              <w:t>12</w:t>
+              <w:t>14</w:t>
             </w:r>
             <w:r>
               <w:rPr>
@@ -2738,7 +2785,7 @@
               <w:lang w:val="en-US" w:eastAsia="en-US"/>
             </w:rPr>
           </w:pPr>
-          <w:hyperlink w:anchor="_Toc450489901" w:history="1">
+          <w:hyperlink w:anchor="_Toc450549592" w:history="1">
             <w:r>
               <w:rPr>
                 <w:rStyle w:val="Hyperlink"/>
@@ -2781,7 +2828,7 @@
                 <w:noProof/>
                 <w:webHidden/>
               </w:rPr>
-              <w:instrText xml:space="preserve"> PAGEREF _Toc450489901 \h </w:instrText>
+              <w:instrText xml:space="preserve"> PAGEREF _Toc450549592 \h </w:instrText>
             </w:r>
             <w:r>
               <w:rPr>
@@ -2801,7 +2848,7 @@
                 <w:noProof/>
                 <w:webHidden/>
               </w:rPr>
-              <w:t>13</w:t>
+              <w:t>15</w:t>
             </w:r>
             <w:r>
               <w:rPr>
@@ -2822,7 +2869,7 @@
               <w:lang w:val="en-US" w:eastAsia="en-US"/>
             </w:rPr>
           </w:pPr>
-          <w:hyperlink w:anchor="_Toc450489902" w:history="1">
+          <w:hyperlink w:anchor="_Toc450549593" w:history="1">
             <w:r>
               <w:rPr>
                 <w:rStyle w:val="Hyperlink"/>
@@ -2865,7 +2912,7 @@
                 <w:noProof/>
                 <w:webHidden/>
               </w:rPr>
-              <w:instrText xml:space="preserve"> PAGEREF _Toc450489902 \h </w:instrText>
+              <w:instrText xml:space="preserve"> PAGEREF _Toc450549593 \h </w:instrText>
             </w:r>
             <w:r>
               <w:rPr>
@@ -2885,7 +2932,7 @@
                 <w:noProof/>
                 <w:webHidden/>
               </w:rPr>
-              <w:t>13</w:t>
+              <w:t>15</w:t>
             </w:r>
             <w:r>
               <w:rPr>
@@ -2906,7 +2953,7 @@
               <w:lang w:val="en-US" w:eastAsia="en-US"/>
             </w:rPr>
           </w:pPr>
-          <w:hyperlink w:anchor="_Toc450489903" w:history="1">
+          <w:hyperlink w:anchor="_Toc450549594" w:history="1">
             <w:r>
               <w:rPr>
                 <w:rStyle w:val="Hyperlink"/>
@@ -2949,7 +2996,7 @@
                 <w:noProof/>
                 <w:webHidden/>
               </w:rPr>
-              <w:instrText xml:space="preserve"> PAGEREF _Toc450489903 \h </w:instrText>
+              <w:instrText xml:space="preserve"> PAGEREF _Toc450549594 \h </w:instrText>
             </w:r>
             <w:r>
               <w:rPr>
@@ -2969,7 +3016,7 @@
                 <w:noProof/>
                 <w:webHidden/>
               </w:rPr>
-              <w:t>14</w:t>
+              <w:t>16</w:t>
             </w:r>
             <w:r>
               <w:rPr>
@@ -2990,7 +3037,7 @@
               <w:lang w:val="en-US" w:eastAsia="en-US"/>
             </w:rPr>
           </w:pPr>
-          <w:hyperlink w:anchor="_Toc450489904" w:history="1">
+          <w:hyperlink w:anchor="_Toc450549595" w:history="1">
             <w:r>
               <w:rPr>
                 <w:rStyle w:val="Hyperlink"/>
@@ -3033,7 +3080,7 @@
                 <w:noProof/>
                 <w:webHidden/>
               </w:rPr>
-              <w:instrText xml:space="preserve"> PAGEREF _Toc450489904 \h </w:instrText>
+              <w:instrText xml:space="preserve"> PAGEREF _Toc450549595 \h </w:instrText>
             </w:r>
             <w:r>
               <w:rPr>
@@ -3053,7 +3100,7 @@
                 <w:noProof/>
                 <w:webHidden/>
               </w:rPr>
-              <w:t>15</w:t>
+              <w:t>17</w:t>
             </w:r>
             <w:r>
               <w:rPr>
@@ -3074,7 +3121,7 @@
               <w:lang w:val="en-US" w:eastAsia="en-US"/>
             </w:rPr>
           </w:pPr>
-          <w:hyperlink w:anchor="_Toc450489905" w:history="1">
+          <w:hyperlink w:anchor="_Toc450549596" w:history="1">
             <w:r>
               <w:rPr>
                 <w:rStyle w:val="Hyperlink"/>
@@ -3117,7 +3164,7 @@
                 <w:noProof/>
                 <w:webHidden/>
               </w:rPr>
-              <w:instrText xml:space="preserve"> PAGEREF _Toc450489905 \h </w:instrText>
+              <w:instrText xml:space="preserve"> PAGEREF _Toc450549596 \h </w:instrText>
             </w:r>
             <w:r>
               <w:rPr>
@@ -3137,7 +3184,7 @@
                 <w:noProof/>
                 <w:webHidden/>
               </w:rPr>
-              <w:t>15</w:t>
+              <w:t>17</w:t>
             </w:r>
             <w:r>
               <w:rPr>
@@ -3158,7 +3205,7 @@
               <w:lang w:val="en-US" w:eastAsia="en-US"/>
             </w:rPr>
           </w:pPr>
-          <w:hyperlink w:anchor="_Toc450489906" w:history="1">
+          <w:hyperlink w:anchor="_Toc450549597" w:history="1">
             <w:r>
               <w:rPr>
                 <w:rStyle w:val="Hyperlink"/>
@@ -3203,7 +3250,7 @@
                 <w:noProof/>
                 <w:webHidden/>
               </w:rPr>
-              <w:instrText xml:space="preserve"> PAGEREF _Toc450489906 \h </w:instrText>
+              <w:instrText xml:space="preserve"> PAGEREF _Toc450549597 \h </w:instrText>
             </w:r>
             <w:r>
               <w:rPr>
@@ -3223,7 +3270,7 @@
                 <w:noProof/>
                 <w:webHidden/>
               </w:rPr>
-              <w:t>16</w:t>
+              <w:t>18</w:t>
             </w:r>
             <w:r>
               <w:rPr>
@@ -3244,7 +3291,7 @@
               <w:lang w:val="en-US" w:eastAsia="en-US"/>
             </w:rPr>
           </w:pPr>
-          <w:hyperlink w:anchor="_Toc450489907" w:history="1">
+          <w:hyperlink w:anchor="_Toc450549598" w:history="1">
             <w:r>
               <w:rPr>
                 <w:rStyle w:val="Hyperlink"/>
@@ -3287,7 +3334,7 @@
                 <w:noProof/>
                 <w:webHidden/>
               </w:rPr>
-              <w:instrText xml:space="preserve"> PAGEREF _Toc450489907 \h </w:instrText>
+              <w:instrText xml:space="preserve"> PAGEREF _Toc450549598 \h </w:instrText>
             </w:r>
             <w:r>
               <w:rPr>
@@ -3307,7 +3354,7 @@
                 <w:noProof/>
                 <w:webHidden/>
               </w:rPr>
-              <w:t>17</w:t>
+              <w:t>19</w:t>
             </w:r>
             <w:r>
               <w:rPr>
@@ -3328,7 +3375,7 @@
               <w:lang w:val="en-US" w:eastAsia="en-US"/>
             </w:rPr>
           </w:pPr>
-          <w:hyperlink w:anchor="_Toc450489908" w:history="1">
+          <w:hyperlink w:anchor="_Toc450549599" w:history="1">
             <w:r>
               <w:rPr>
                 <w:rStyle w:val="Hyperlink"/>
@@ -3371,7 +3418,7 @@
                 <w:noProof/>
                 <w:webHidden/>
               </w:rPr>
-              <w:instrText xml:space="preserve"> PAGEREF _Toc450489908 \h </w:instrText>
+              <w:instrText xml:space="preserve"> PAGEREF _Toc450549599 \h </w:instrText>
             </w:r>
             <w:r>
               <w:rPr>
@@ -3391,7 +3438,7 @@
                 <w:noProof/>
                 <w:webHidden/>
               </w:rPr>
-              <w:t>18</w:t>
+              <w:t>20</w:t>
             </w:r>
             <w:r>
               <w:rPr>
@@ -3412,7 +3459,7 @@
               <w:lang w:val="en-US" w:eastAsia="en-US"/>
             </w:rPr>
           </w:pPr>
-          <w:hyperlink w:anchor="_Toc450489909" w:history="1">
+          <w:hyperlink w:anchor="_Toc450549600" w:history="1">
             <w:r>
               <w:rPr>
                 <w:rStyle w:val="Hyperlink"/>
@@ -3455,7 +3502,7 @@
                 <w:noProof/>
                 <w:webHidden/>
               </w:rPr>
-              <w:instrText xml:space="preserve"> PAGEREF _Toc450489909 \h </w:instrText>
+              <w:instrText xml:space="preserve"> PAGEREF _Toc450549600 \h </w:instrText>
             </w:r>
             <w:r>
               <w:rPr>
@@ -3475,7 +3522,7 @@
                 <w:noProof/>
                 <w:webHidden/>
               </w:rPr>
-              <w:t>19</w:t>
+              <w:t>21</w:t>
             </w:r>
             <w:r>
               <w:rPr>
@@ -3496,7 +3543,7 @@
               <w:lang w:val="en-US" w:eastAsia="en-US"/>
             </w:rPr>
           </w:pPr>
-          <w:hyperlink w:anchor="_Toc450489910" w:history="1">
+          <w:hyperlink w:anchor="_Toc450549601" w:history="1">
             <w:r>
               <w:rPr>
                 <w:rStyle w:val="Hyperlink"/>
@@ -3539,7 +3586,7 @@
                 <w:noProof/>
                 <w:webHidden/>
               </w:rPr>
-              <w:instrText xml:space="preserve"> PAGEREF _Toc450489910 \h </w:instrText>
+              <w:instrText xml:space="preserve"> PAGEREF _Toc450549601 \h </w:instrText>
             </w:r>
             <w:r>
               <w:rPr>
@@ -3559,7 +3606,7 @@
                 <w:noProof/>
                 <w:webHidden/>
               </w:rPr>
-              <w:t>19</w:t>
+              <w:t>21</w:t>
             </w:r>
             <w:r>
               <w:rPr>
@@ -3580,7 +3627,7 @@
               <w:lang w:val="en-US" w:eastAsia="en-US"/>
             </w:rPr>
           </w:pPr>
-          <w:hyperlink w:anchor="_Toc450489911" w:history="1">
+          <w:hyperlink w:anchor="_Toc450549602" w:history="1">
             <w:r>
               <w:rPr>
                 <w:rStyle w:val="Hyperlink"/>
@@ -3623,7 +3670,7 @@
                 <w:noProof/>
                 <w:webHidden/>
               </w:rPr>
-              <w:instrText xml:space="preserve"> PAGEREF _Toc450489911 \h </w:instrText>
+              <w:instrText xml:space="preserve"> PAGEREF _Toc450549602 \h </w:instrText>
             </w:r>
             <w:r>
               <w:rPr>
@@ -3643,7 +3690,7 @@
                 <w:noProof/>
                 <w:webHidden/>
               </w:rPr>
-              <w:t>19</w:t>
+              <w:t>21</w:t>
             </w:r>
             <w:r>
               <w:rPr>
@@ -3664,7 +3711,7 @@
               <w:lang w:val="en-US" w:eastAsia="en-US"/>
             </w:rPr>
           </w:pPr>
-          <w:hyperlink w:anchor="_Toc450489912" w:history="1">
+          <w:hyperlink w:anchor="_Toc450549603" w:history="1">
             <w:r>
               <w:rPr>
                 <w:rStyle w:val="Hyperlink"/>
@@ -3707,7 +3754,7 @@
                 <w:noProof/>
                 <w:webHidden/>
               </w:rPr>
-              <w:instrText xml:space="preserve"> PAGEREF _Toc450489912 \h </w:instrText>
+              <w:instrText xml:space="preserve"> PAGEREF _Toc450549603 \h </w:instrText>
             </w:r>
             <w:r>
               <w:rPr>
@@ -3727,7 +3774,7 @@
                 <w:noProof/>
                 <w:webHidden/>
               </w:rPr>
-              <w:t>19</w:t>
+              <w:t>21</w:t>
             </w:r>
             <w:r>
               <w:rPr>
@@ -3767,7 +3814,7 @@
       <w:pPr>
         <w:pStyle w:val="Kop1"/>
       </w:pPr>
-      <w:bookmarkStart w:id="8" w:name="_Toc450489879"/>
+      <w:bookmarkStart w:id="8" w:name="_Toc450549569"/>
       <w:r>
         <w:lastRenderedPageBreak/>
         <w:t>Hardware</w:t>
@@ -3778,71 +3825,739 @@
       <w:pPr>
         <w:pStyle w:val="Kop2"/>
       </w:pPr>
-      <w:bookmarkStart w:id="9" w:name="_Toc450489880"/>
-      <w:r>
-        <w:t>RIOT</w:t>
+      <w:bookmarkStart w:id="9" w:name="_Toc450549570"/>
+      <w:r>
+        <w:t>Raspberry Pi Zero essential kit</w:t>
       </w:r>
       <w:bookmarkEnd w:id="9"/>
     </w:p>
     <w:p>
+      <w:r>
+        <w:t>Het embedded platform dat wordt gebruikt in dit project is de Raspberry Pi zero. Dit is gekozen om een aantal verschillende redenen. Ten eerste biedt de zero een zeer goede ondersteuning voor verschillende communicatiemogelijkheden zoals SPI, I</w:t>
+      </w:r>
+      <w:r>
+        <w:rPr>
+          <w:vertAlign w:val="superscript"/>
+        </w:rPr>
+        <w:t>2</w:t>
+      </w:r>
+      <w:r>
+        <w:t>S en I</w:t>
+      </w:r>
+      <w:r>
+        <w:rPr>
+          <w:vertAlign w:val="superscript"/>
+        </w:rPr>
+        <w:t>2</w:t>
+      </w:r>
+      <w:r>
+        <w:t xml:space="preserve">C maar ook voor het opzetten van draadloze netwerken of webservers. Ten tweede is de kostprijs ook zeer aantrekkelijk aangezien de Pi Zero </w:t>
+      </w:r>
+      <w:r>
+        <w:t>Essentials</w:t>
+      </w:r>
+      <w:r>
+        <w:t xml:space="preserve"> kit slechts €8 kost en alle basis benodigdheden bevat. </w:t>
+      </w:r>
+    </w:p>
+    <w:p>
+      <w:pPr>
+        <w:keepNext/>
+        <w:jc w:val="center"/>
+      </w:pPr>
+      <w:r>
+        <w:rPr>
+          <w:noProof/>
+          <w:lang w:val="en-US" w:eastAsia="en-US"/>
+        </w:rPr>
+        <w:drawing>
+          <wp:inline distT="0" distB="0" distL="0" distR="0" wp14:anchorId="273610B4" wp14:editId="602B7E97">
+            <wp:extent cx="4732020" cy="3308068"/>
+            <wp:effectExtent l="0" t="0" r="0" b="6985"/>
+            <wp:docPr id="1" name="Afbeelding 1" descr="http://raspi.tv/wp-content/uploads/2015/11/Zero-Essentials_1500-e1448361614174.jpg"/>
+            <wp:cNvGraphicFramePr>
+              <a:graphicFrameLocks xmlns:a="http://schemas.openxmlformats.org/drawingml/2006/main" noChangeAspect="1"/>
+            </wp:cNvGraphicFramePr>
+            <a:graphic xmlns:a="http://schemas.openxmlformats.org/drawingml/2006/main">
+              <a:graphicData uri="http://schemas.openxmlformats.org/drawingml/2006/picture">
+                <pic:pic xmlns:pic="http://schemas.openxmlformats.org/drawingml/2006/picture">
+                  <pic:nvPicPr>
+                    <pic:cNvPr id="0" name="Picture 1" descr="http://raspi.tv/wp-content/uploads/2015/11/Zero-Essentials_1500-e1448361614174.jpg"/>
+                    <pic:cNvPicPr>
+                      <a:picLocks noChangeAspect="1" noChangeArrowheads="1"/>
+                    </pic:cNvPicPr>
+                  </pic:nvPicPr>
+                  <pic:blipFill>
+                    <a:blip r:embed="rId14">
+                      <a:extLst>
+                        <a:ext uri="{28A0092B-C50C-407E-A947-70E740481C1C}">
+                          <a14:useLocalDpi xmlns:a14="http://schemas.microsoft.com/office/drawing/2010/main" val="0"/>
+                        </a:ext>
+                      </a:extLst>
+                    </a:blip>
+                    <a:srcRect/>
+                    <a:stretch>
+                      <a:fillRect/>
+                    </a:stretch>
+                  </pic:blipFill>
+                  <pic:spPr bwMode="auto">
+                    <a:xfrm>
+                      <a:off x="0" y="0"/>
+                      <a:ext cx="4734116" cy="3309533"/>
+                    </a:xfrm>
+                    <a:prstGeom prst="rect">
+                      <a:avLst/>
+                    </a:prstGeom>
+                    <a:noFill/>
+                    <a:ln>
+                      <a:noFill/>
+                    </a:ln>
+                  </pic:spPr>
+                </pic:pic>
+              </a:graphicData>
+            </a:graphic>
+          </wp:inline>
+        </w:drawing>
+      </w:r>
+    </w:p>
+    <w:p>
+      <w:pPr>
+        <w:pStyle w:val="Bijschrift0"/>
+        <w:jc w:val="center"/>
+      </w:pPr>
+      <w:r>
+        <w:t xml:space="preserve">Figure </w:t>
+      </w:r>
+      <w:r>
+        <w:fldChar w:fldCharType="begin"/>
+      </w:r>
+      <w:r>
+        <w:instrText xml:space="preserve"> SEQ Figure \* ARABIC </w:instrText>
+      </w:r>
+      <w:r>
+        <w:fldChar w:fldCharType="separate"/>
+      </w:r>
+      <w:r>
+        <w:rPr>
+          <w:noProof/>
+        </w:rPr>
+        <w:t>1</w:t>
+      </w:r>
+      <w:r>
+        <w:fldChar w:fldCharType="end"/>
+      </w:r>
+      <w:r>
+        <w:t>: De inhoud van de Raspberry Pi Zero essantials kit.</w:t>
+      </w:r>
+    </w:p>
+    <w:p/>
+    <w:p>
       <w:pPr>
         <w:pStyle w:val="Kop2"/>
       </w:pPr>
-      <w:bookmarkStart w:id="10" w:name="_Toc450489881"/>
-      <w:r>
-        <w:t>Het basisprincipe</w:t>
+      <w:bookmarkStart w:id="10" w:name="_Toc450549571"/>
+      <w:r>
+        <w:t>I</w:t>
+      </w:r>
+      <w:r>
+        <w:rPr>
+          <w:vertAlign w:val="superscript"/>
+        </w:rPr>
+        <w:t>2</w:t>
+      </w:r>
+      <w:r>
+        <w:t>C RTC (</w:t>
+      </w:r>
+      <w:r>
+        <w:t xml:space="preserve">3.3 V </w:t>
+      </w:r>
+      <w:r>
+        <w:t>DS3231)</w:t>
       </w:r>
       <w:bookmarkEnd w:id="10"/>
     </w:p>
     <w:p>
-      <w:pPr>
-        <w:pStyle w:val="Kop2"/>
-      </w:pPr>
-      <w:bookmarkStart w:id="11" w:name="_Toc450489882"/>
-      <w:r>
-        <w:t xml:space="preserve">De </w:t>
-      </w:r>
-      <w:proofErr w:type="spellStart"/>
-      <w:r>
-        <w:t>PCBs</w:t>
-      </w:r>
-      <w:bookmarkEnd w:id="11"/>
-      <w:proofErr w:type="spellEnd"/>
+      <w:r>
+        <w:t xml:space="preserve">De eerste belangrijke component voor de werking van de Smartclock is de </w:t>
+      </w:r>
+      <w:r>
+        <w:t xml:space="preserve">DS3231 </w:t>
+      </w:r>
+      <w:r>
+        <w:t>real time clock</w:t>
+      </w:r>
+      <w:r>
+        <w:t>.</w:t>
+      </w:r>
+      <w:r>
+        <w:t xml:space="preserve"> Deze chip werd gekozen voor zijn hoge nauwkeurigheid en zijn instelbaarheid via de ingebouwde I</w:t>
+      </w:r>
+      <w:r>
+        <w:rPr>
+          <w:vertAlign w:val="superscript"/>
+        </w:rPr>
+        <w:t>2</w:t>
+      </w:r>
+      <w:r>
+        <w:t xml:space="preserve">C interface die ook wordt ondersteund in de linux kernel. </w:t>
+      </w:r>
+      <w:r>
+        <w:t>Zijn hoge nauwkeurigheid dankt de chip aan de ingebouwde temperatuur gecompenseerde kristal oscillator. Een extra reden voor de keuze van deze chip is de mogelijkheid om een batterij toe te voegen als back-up voeding.</w:t>
+      </w:r>
+      <w:r>
+        <w:t xml:space="preserve"> Het overschakelen naar de batterijspanning gebeurt automatisch wanneer de chip detecteert dat zijn voedingspanning wegvalt.</w:t>
+      </w:r>
+      <w:r>
+        <w:t xml:space="preserve"> Dit is handig om te kunnen garanderen dat het alarm toch nog </w:t>
+      </w:r>
+      <w:r>
+        <w:t xml:space="preserve">minstens 1 keer </w:t>
+      </w:r>
+      <w:r>
+        <w:t xml:space="preserve">kan afgaan </w:t>
+      </w:r>
+      <w:r>
+        <w:t>nadat</w:t>
+      </w:r>
+      <w:r>
+        <w:t xml:space="preserve"> de hoofdvoeding is uitgevallen. Naast de tijd in uren, minuten en seconden </w:t>
+      </w:r>
+      <w:r>
+        <w:t xml:space="preserve">(24 uurs of 12 uurs met AM/PM) </w:t>
+      </w:r>
+      <w:r>
+        <w:t xml:space="preserve">wordt ook de datum bijgehouden. </w:t>
+      </w:r>
+      <w:r>
+        <w:t>Deze datum wordt automatisch aangepast</w:t>
+      </w:r>
+      <w:r>
+        <w:t>,</w:t>
+      </w:r>
+      <w:r>
+        <w:t xml:space="preserve"> rekening houdend met het aantal dagen in elke maand en ook correctie voor schrikkeljaren.</w:t>
+      </w:r>
+      <w:r>
+        <w:t xml:space="preserve"> De klok geeft toegang tot 2 time-of-day alarmen die bij een alarmcond</w:t>
+      </w:r>
+      <w:r>
+        <w:t>itie de INT (interrupt) pin gaan</w:t>
+      </w:r>
+      <w:r>
+        <w:t xml:space="preserve"> aansturen</w:t>
+      </w:r>
+      <w:r>
+        <w:t>.</w:t>
+      </w:r>
     </w:p>
     <w:p>
       <w:pPr>
+        <w:keepNext/>
+        <w:jc w:val="center"/>
+      </w:pPr>
+      <w:r>
+        <w:rPr>
+          <w:noProof/>
+          <w:lang w:val="en-US" w:eastAsia="en-US"/>
+        </w:rPr>
+        <w:lastRenderedPageBreak/>
+        <w:drawing>
+          <wp:inline distT="0" distB="0" distL="0" distR="0" wp14:anchorId="37B868AA" wp14:editId="389419E0">
+            <wp:extent cx="3992880" cy="2857500"/>
+            <wp:effectExtent l="0" t="0" r="7620" b="0"/>
+            <wp:docPr id="2" name="Afbeelding 2" descr="http://www.rinkydinkelectronics.com/images/libpics/L0073P001408293517.png"/>
+            <wp:cNvGraphicFramePr>
+              <a:graphicFrameLocks xmlns:a="http://schemas.openxmlformats.org/drawingml/2006/main" noChangeAspect="1"/>
+            </wp:cNvGraphicFramePr>
+            <a:graphic xmlns:a="http://schemas.openxmlformats.org/drawingml/2006/main">
+              <a:graphicData uri="http://schemas.openxmlformats.org/drawingml/2006/picture">
+                <pic:pic xmlns:pic="http://schemas.openxmlformats.org/drawingml/2006/picture">
+                  <pic:nvPicPr>
+                    <pic:cNvPr id="0" name="Picture 1" descr="http://www.rinkydinkelectronics.com/images/libpics/L0073P001408293517.png"/>
+                    <pic:cNvPicPr>
+                      <a:picLocks noChangeAspect="1" noChangeArrowheads="1"/>
+                    </pic:cNvPicPr>
+                  </pic:nvPicPr>
+                  <pic:blipFill>
+                    <a:blip r:embed="rId15">
+                      <a:extLst>
+                        <a:ext uri="{28A0092B-C50C-407E-A947-70E740481C1C}">
+                          <a14:useLocalDpi xmlns:a14="http://schemas.microsoft.com/office/drawing/2010/main" val="0"/>
+                        </a:ext>
+                      </a:extLst>
+                    </a:blip>
+                    <a:srcRect/>
+                    <a:stretch>
+                      <a:fillRect/>
+                    </a:stretch>
+                  </pic:blipFill>
+                  <pic:spPr bwMode="auto">
+                    <a:xfrm>
+                      <a:off x="0" y="0"/>
+                      <a:ext cx="3992880" cy="2857500"/>
+                    </a:xfrm>
+                    <a:prstGeom prst="rect">
+                      <a:avLst/>
+                    </a:prstGeom>
+                    <a:noFill/>
+                    <a:ln>
+                      <a:noFill/>
+                    </a:ln>
+                  </pic:spPr>
+                </pic:pic>
+              </a:graphicData>
+            </a:graphic>
+          </wp:inline>
+        </w:drawing>
+      </w:r>
+    </w:p>
+    <w:p>
+      <w:pPr>
+        <w:pStyle w:val="Bijschrift0"/>
+        <w:jc w:val="center"/>
+      </w:pPr>
+      <w:r>
+        <w:t xml:space="preserve">Figure </w:t>
+      </w:r>
+      <w:r>
+        <w:fldChar w:fldCharType="begin"/>
+      </w:r>
+      <w:r>
+        <w:instrText xml:space="preserve"> SEQ Figure \* ARABIC </w:instrText>
+      </w:r>
+      <w:r>
+        <w:fldChar w:fldCharType="separate"/>
+      </w:r>
+      <w:r>
+        <w:rPr>
+          <w:noProof/>
+        </w:rPr>
+        <w:t>2</w:t>
+      </w:r>
+      <w:r>
+        <w:fldChar w:fldCharType="end"/>
+      </w:r>
+      <w:r>
+        <w:t>: De package van de DS3231 chip</w:t>
+      </w:r>
+    </w:p>
+    <w:p>
+      <w:pPr>
         <w:pStyle w:val="Kop2"/>
-      </w:pPr>
-      <w:bookmarkStart w:id="12" w:name="_Toc450489883"/>
-      <w:r>
-        <w:t>Overige onderdelen</w:t>
+        <w:rPr>
+          <w:lang w:val="en-US"/>
+        </w:rPr>
+      </w:pPr>
+      <w:bookmarkStart w:id="11" w:name="_Toc450549572"/>
+      <w:r>
+        <w:rPr>
+          <w:lang w:val="en-US"/>
+        </w:rPr>
+        <w:t>2.4” 240x320 spi tft lcd</w:t>
+      </w:r>
+      <w:bookmarkEnd w:id="11"/>
+      <w:r>
+        <w:rPr>
+          <w:lang w:val="en-US"/>
+        </w:rPr>
+        <w:t xml:space="preserve"> (3.3 V)</w:t>
+      </w:r>
+    </w:p>
+    <w:p>
+      <w:pPr>
+        <w:keepNext/>
+        <w:jc w:val="center"/>
+      </w:pPr>
+      <w:r>
+        <w:rPr>
+          <w:noProof/>
+          <w:lang w:val="en-US" w:eastAsia="en-US"/>
+        </w:rPr>
+        <w:drawing>
+          <wp:inline distT="0" distB="0" distL="0" distR="0" wp14:anchorId="2243AD97" wp14:editId="19674AD1">
+            <wp:extent cx="4046220" cy="2392680"/>
+            <wp:effectExtent l="7620" t="0" r="0" b="0"/>
+            <wp:docPr id="13" name="Afbeelding 13" descr="http://www.elecfreaks.com/store/images/product/TFT/2.4S/TFT01-2.4SP-03.jpg"/>
+            <wp:cNvGraphicFramePr>
+              <a:graphicFrameLocks xmlns:a="http://schemas.openxmlformats.org/drawingml/2006/main" noChangeAspect="1"/>
+            </wp:cNvGraphicFramePr>
+            <a:graphic xmlns:a="http://schemas.openxmlformats.org/drawingml/2006/main">
+              <a:graphicData uri="http://schemas.openxmlformats.org/drawingml/2006/picture">
+                <pic:pic xmlns:pic="http://schemas.openxmlformats.org/drawingml/2006/picture">
+                  <pic:nvPicPr>
+                    <pic:cNvPr id="0" name="Picture 3" descr="http://www.elecfreaks.com/store/images/product/TFT/2.4S/TFT01-2.4SP-03.jpg"/>
+                    <pic:cNvPicPr>
+                      <a:picLocks noChangeAspect="1" noChangeArrowheads="1"/>
+                    </pic:cNvPicPr>
+                  </pic:nvPicPr>
+                  <pic:blipFill rotWithShape="1">
+                    <a:blip r:embed="rId16">
+                      <a:extLst>
+                        <a:ext uri="{28A0092B-C50C-407E-A947-70E740481C1C}">
+                          <a14:useLocalDpi xmlns:a14="http://schemas.microsoft.com/office/drawing/2010/main" val="0"/>
+                        </a:ext>
+                      </a:extLst>
+                    </a:blip>
+                    <a:srcRect l="14287" t="23014" r="15467" b="19629"/>
+                    <a:stretch/>
+                  </pic:blipFill>
+                  <pic:spPr bwMode="auto">
+                    <a:xfrm rot="16200000">
+                      <a:off x="0" y="0"/>
+                      <a:ext cx="4046220" cy="2392680"/>
+                    </a:xfrm>
+                    <a:prstGeom prst="rect">
+                      <a:avLst/>
+                    </a:prstGeom>
+                    <a:noFill/>
+                    <a:ln>
+                      <a:noFill/>
+                    </a:ln>
+                    <a:extLst>
+                      <a:ext uri="{53640926-AAD7-44D8-BBD7-CCE9431645EC}">
+                        <a14:shadowObscured xmlns:a14="http://schemas.microsoft.com/office/drawing/2010/main"/>
+                      </a:ext>
+                    </a:extLst>
+                  </pic:spPr>
+                </pic:pic>
+              </a:graphicData>
+            </a:graphic>
+          </wp:inline>
+        </w:drawing>
+      </w:r>
+      <w:r>
+        <w:rPr>
+          <w:noProof/>
+          <w:lang w:val="en-US" w:eastAsia="en-US"/>
+        </w:rPr>
+        <w:drawing>
+          <wp:inline distT="0" distB="0" distL="0" distR="0" wp14:anchorId="2AAE04AA" wp14:editId="70F5A996">
+            <wp:extent cx="4030980" cy="2399239"/>
+            <wp:effectExtent l="0" t="3175" r="4445" b="4445"/>
+            <wp:docPr id="12" name="Afbeelding 12" descr="http://d2ydh70d4b5xgv.cloudfront.net/images/9/1/240x320-2-4-spi-tft-lcd-touch-panel-serial-port-module-with-pbc-ili9341-3-3v-3bb1d430903ce89591356412fba2e28a.jpg"/>
+            <wp:cNvGraphicFramePr>
+              <a:graphicFrameLocks xmlns:a="http://schemas.openxmlformats.org/drawingml/2006/main" noChangeAspect="1"/>
+            </wp:cNvGraphicFramePr>
+            <a:graphic xmlns:a="http://schemas.openxmlformats.org/drawingml/2006/main">
+              <a:graphicData uri="http://schemas.openxmlformats.org/drawingml/2006/picture">
+                <pic:pic xmlns:pic="http://schemas.openxmlformats.org/drawingml/2006/picture">
+                  <pic:nvPicPr>
+                    <pic:cNvPr id="0" name="Picture 5" descr="http://d2ydh70d4b5xgv.cloudfront.net/images/9/1/240x320-2-4-spi-tft-lcd-touch-panel-serial-port-module-with-pbc-ili9341-3-3v-3bb1d430903ce89591356412fba2e28a.jpg"/>
+                    <pic:cNvPicPr>
+                      <a:picLocks noChangeAspect="1" noChangeArrowheads="1"/>
+                    </pic:cNvPicPr>
+                  </pic:nvPicPr>
+                  <pic:blipFill rotWithShape="1">
+                    <a:blip r:embed="rId17">
+                      <a:extLst>
+                        <a:ext uri="{28A0092B-C50C-407E-A947-70E740481C1C}">
+                          <a14:useLocalDpi xmlns:a14="http://schemas.microsoft.com/office/drawing/2010/main" val="0"/>
+                        </a:ext>
+                      </a:extLst>
+                    </a:blip>
+                    <a:srcRect t="20800" b="19681"/>
+                    <a:stretch/>
+                  </pic:blipFill>
+                  <pic:spPr bwMode="auto">
+                    <a:xfrm rot="16200000">
+                      <a:off x="0" y="0"/>
+                      <a:ext cx="4063216" cy="2418426"/>
+                    </a:xfrm>
+                    <a:prstGeom prst="rect">
+                      <a:avLst/>
+                    </a:prstGeom>
+                    <a:noFill/>
+                    <a:ln>
+                      <a:noFill/>
+                    </a:ln>
+                    <a:extLst>
+                      <a:ext uri="{53640926-AAD7-44D8-BBD7-CCE9431645EC}">
+                        <a14:shadowObscured xmlns:a14="http://schemas.microsoft.com/office/drawing/2010/main"/>
+                      </a:ext>
+                    </a:extLst>
+                  </pic:spPr>
+                </pic:pic>
+              </a:graphicData>
+            </a:graphic>
+          </wp:inline>
+        </w:drawing>
+      </w:r>
+    </w:p>
+    <w:p>
+      <w:pPr>
+        <w:pStyle w:val="Bijschrift0"/>
+        <w:jc w:val="center"/>
+      </w:pPr>
+      <w:r>
+        <w:t xml:space="preserve">Figure </w:t>
+      </w:r>
+      <w:r>
+        <w:fldChar w:fldCharType="begin"/>
+      </w:r>
+      <w:r>
+        <w:instrText xml:space="preserve"> SEQ Figure \* ARABIC </w:instrText>
+      </w:r>
+      <w:r>
+        <w:fldChar w:fldCharType="separate"/>
+      </w:r>
+      <w:r>
+        <w:rPr>
+          <w:noProof/>
+        </w:rPr>
+        <w:t>3</w:t>
+      </w:r>
+      <w:r>
+        <w:fldChar w:fldCharType="end"/>
+      </w:r>
+      <w:r>
+        <w:t>:</w:t>
+      </w:r>
+      <w:r>
+        <w:t xml:space="preserve"> De SPI 2.4" 240x320 tft lcd display voor -en achteraanzicht.</w:t>
+      </w:r>
+    </w:p>
+    <w:p>
+      <w:pPr>
+        <w:pStyle w:val="Kop2"/>
+      </w:pPr>
+      <w:bookmarkStart w:id="12" w:name="_Toc450549573"/>
+      <w:r>
+        <w:t>Spanningsregelaar (MCP1703)</w:t>
+      </w:r>
+    </w:p>
+    <w:p>
+      <w:r>
+        <w:t xml:space="preserve">Aangezien onze voeding 5V bedraagt en een deel van onze componenten zoals de lcd op 3.3 V werken </w:t>
+      </w:r>
+      <w:r>
+        <w:t xml:space="preserve">moeten we de spanning tot naar 3.3 V kunnen regelen. De MCP1703 is een CMOS low </w:t>
+      </w:r>
+      <w:r>
+        <w:lastRenderedPageBreak/>
+        <w:t>dropout (max 650mV)  spanningsregelaar die 250 mA kan leveren en zelf slechts 2 µA verbruiken</w:t>
+      </w:r>
+      <w:r>
+        <w:t xml:space="preserve"> </w:t>
+      </w:r>
+      <w:r>
+        <w:t xml:space="preserve">. </w:t>
+      </w:r>
+      <w:r>
+        <w:t xml:space="preserve">Zijn inputspanning ligt tussen 2.7 V – 16 V en zijn output spanning </w:t>
+      </w:r>
+      <w:r>
+        <w:t>is dus 3.3 V.</w:t>
+      </w:r>
+    </w:p>
+    <w:p>
+      <w:pPr>
+        <w:pStyle w:val="Kop2"/>
+      </w:pPr>
+      <w:r>
+        <w:t>Levelshifter (AN10441)</w:t>
+      </w:r>
+    </w:p>
+    <w:p>
+      <w:r>
+        <w:t xml:space="preserve"> </w:t>
+      </w:r>
+      <w:r>
+        <w:t xml:space="preserve">De Raspberry pi Zero gebruikt </w:t>
+      </w:r>
+      <w:r>
+        <w:t>0 V en 3.3 V als GPIO level. Om te kunnen communiceren met de andere componenten op 5 V zoals de RTC hebben we levelshifters nodig. Aangezien de communicatie over bv. I</w:t>
+      </w:r>
+      <w:r>
+        <w:rPr>
+          <w:vertAlign w:val="superscript"/>
+        </w:rPr>
+        <w:t>2</w:t>
+      </w:r>
+      <w:r>
+        <w:t>C bi-directioneel is, moeten de levelshifters ook bi</w:t>
+      </w:r>
+      <w:r>
+        <w:t>-</w:t>
+      </w:r>
+      <w:r>
+        <w:t>directioneel zijn en snel kunnen werken.</w:t>
+      </w:r>
+      <w:r>
+        <w:t xml:space="preserve"> De makkelijkste manier is om </w:t>
+      </w:r>
+      <w:r>
+        <w:t>MOS</w:t>
+      </w:r>
+      <w:bookmarkStart w:id="13" w:name="_GoBack"/>
+      <w:bookmarkEnd w:id="13"/>
+      <w:r>
+        <w:t>FET’s op elke lijn te plaatsen.</w:t>
+      </w:r>
+      <w:r>
+        <w:t xml:space="preserve"> Indien er geen device actief is, wordt het lage spanningsdeel naar 3.3V getrokken.</w:t>
+      </w:r>
+      <w:r>
+        <w:t xml:space="preserve"> De gate en de source van de </w:t>
+      </w:r>
+      <w:r>
+        <w:t>MOSFET</w:t>
+      </w:r>
+      <w:r>
+        <w:t xml:space="preserve"> zijn beide 3.3 V waardoor de </w:t>
+      </w:r>
+      <w:r>
+        <w:t>MOSFET</w:t>
+      </w:r>
+      <w:r>
+        <w:t xml:space="preserve"> niet geleid.</w:t>
+      </w:r>
+    </w:p>
+    <w:p>
+      <w:pPr>
+        <w:keepNext/>
+      </w:pPr>
+      <w:r>
+        <w:rPr>
+          <w:noProof/>
+          <w:lang w:val="en-US" w:eastAsia="en-US"/>
+        </w:rPr>
+        <w:drawing>
+          <wp:inline distT="0" distB="0" distL="0" distR="0" wp14:anchorId="1AB0F6E1" wp14:editId="11FBDF9F">
+            <wp:extent cx="5761355" cy="2332682"/>
+            <wp:effectExtent l="0" t="0" r="0" b="0"/>
+            <wp:docPr id="3" name="Afbeelding 3" descr="http://i.stack.imgur.com/vY68n.png"/>
+            <wp:cNvGraphicFramePr>
+              <a:graphicFrameLocks xmlns:a="http://schemas.openxmlformats.org/drawingml/2006/main" noChangeAspect="1"/>
+            </wp:cNvGraphicFramePr>
+            <a:graphic xmlns:a="http://schemas.openxmlformats.org/drawingml/2006/main">
+              <a:graphicData uri="http://schemas.openxmlformats.org/drawingml/2006/picture">
+                <pic:pic xmlns:pic="http://schemas.openxmlformats.org/drawingml/2006/picture">
+                  <pic:nvPicPr>
+                    <pic:cNvPr id="0" name="Picture 1" descr="http://i.stack.imgur.com/vY68n.png"/>
+                    <pic:cNvPicPr>
+                      <a:picLocks noChangeAspect="1" noChangeArrowheads="1"/>
+                    </pic:cNvPicPr>
+                  </pic:nvPicPr>
+                  <pic:blipFill>
+                    <a:blip r:embed="rId18">
+                      <a:extLst>
+                        <a:ext uri="{28A0092B-C50C-407E-A947-70E740481C1C}">
+                          <a14:useLocalDpi xmlns:a14="http://schemas.microsoft.com/office/drawing/2010/main" val="0"/>
+                        </a:ext>
+                      </a:extLst>
+                    </a:blip>
+                    <a:srcRect/>
+                    <a:stretch>
+                      <a:fillRect/>
+                    </a:stretch>
+                  </pic:blipFill>
+                  <pic:spPr bwMode="auto">
+                    <a:xfrm>
+                      <a:off x="0" y="0"/>
+                      <a:ext cx="5761355" cy="2332682"/>
+                    </a:xfrm>
+                    <a:prstGeom prst="rect">
+                      <a:avLst/>
+                    </a:prstGeom>
+                    <a:noFill/>
+                    <a:ln>
+                      <a:noFill/>
+                    </a:ln>
+                  </pic:spPr>
+                </pic:pic>
+              </a:graphicData>
+            </a:graphic>
+          </wp:inline>
+        </w:drawing>
+      </w:r>
+    </w:p>
+    <w:p>
+      <w:pPr>
+        <w:pStyle w:val="Bijschrift0"/>
+      </w:pPr>
+      <w:r>
+        <w:t xml:space="preserve">Figure </w:t>
+      </w:r>
+      <w:r>
+        <w:fldChar w:fldCharType="begin"/>
+      </w:r>
+      <w:r>
+        <w:instrText xml:space="preserve"> SEQ Figure \* ARABIC </w:instrText>
+      </w:r>
+      <w:r>
+        <w:fldChar w:fldCharType="separate"/>
+      </w:r>
+      <w:r>
+        <w:rPr>
+          <w:noProof/>
+        </w:rPr>
+        <w:t>4</w:t>
+      </w:r>
+      <w:r>
+        <w:fldChar w:fldCharType="end"/>
+      </w:r>
+      <w:r>
+        <w:t xml:space="preserve">: Shiften tussen 3.3 V en 5 V op een </w:t>
+      </w:r>
+      <w:r>
+        <w:t>I</w:t>
+      </w:r>
+      <w:r>
+        <w:rPr>
+          <w:vertAlign w:val="superscript"/>
+        </w:rPr>
+        <w:t>2</w:t>
+      </w:r>
+      <w:r>
+        <w:t>C</w:t>
+      </w:r>
+      <w:r>
+        <w:t xml:space="preserve"> bus.</w:t>
+      </w:r>
+    </w:p>
+    <w:p>
+      <w:pPr>
+        <w:pStyle w:val="Kop2"/>
+      </w:pPr>
+      <w:r>
+        <w:t>De PCBs</w:t>
       </w:r>
       <w:bookmarkEnd w:id="12"/>
     </w:p>
     <w:p>
       <w:pPr>
+        <w:pStyle w:val="Kop2"/>
+      </w:pPr>
+      <w:bookmarkStart w:id="14" w:name="_Toc450549574"/>
+      <w:r>
+        <w:t>Overige onderdelen</w:t>
+      </w:r>
+      <w:bookmarkEnd w:id="14"/>
+    </w:p>
+    <w:p>
+      <w:pPr>
         <w:pStyle w:val="Kop1"/>
       </w:pPr>
-      <w:bookmarkStart w:id="13" w:name="_Ref419570056"/>
-      <w:bookmarkStart w:id="14" w:name="_Ref419570065"/>
-      <w:bookmarkStart w:id="15" w:name="_Toc450489884"/>
+      <w:bookmarkStart w:id="15" w:name="_Ref419570056"/>
+      <w:bookmarkStart w:id="16" w:name="_Ref419570065"/>
+      <w:bookmarkStart w:id="17" w:name="_Toc450549575"/>
       <w:r>
         <w:lastRenderedPageBreak/>
         <w:t>Software</w:t>
       </w:r>
-      <w:bookmarkEnd w:id="13"/>
-      <w:bookmarkEnd w:id="14"/>
       <w:bookmarkEnd w:id="15"/>
+      <w:bookmarkEnd w:id="16"/>
+      <w:bookmarkEnd w:id="17"/>
     </w:p>
     <w:p>
       <w:pPr>
         <w:pStyle w:val="Kop2"/>
       </w:pPr>
-      <w:bookmarkStart w:id="16" w:name="_Toc450489885"/>
+      <w:bookmarkStart w:id="18" w:name="_Toc450549576"/>
       <w:r>
         <w:t>De memory map</w:t>
       </w:r>
-      <w:bookmarkEnd w:id="16"/>
+      <w:bookmarkEnd w:id="18"/>
     </w:p>
     <w:p>
       <w:pPr>
@@ -3850,8 +4565,8 @@
         <w:pageBreakBefore/>
         <w:ind w:left="578" w:hanging="578"/>
       </w:pPr>
-      <w:bookmarkStart w:id="17" w:name="_Ref419582963"/>
-      <w:bookmarkStart w:id="18" w:name="_Toc450489886"/>
+      <w:bookmarkStart w:id="19" w:name="_Ref419582963"/>
+      <w:bookmarkStart w:id="20" w:name="_Toc450549577"/>
       <w:r>
         <w:lastRenderedPageBreak/>
         <w:t>Het WS2812</w:t>
@@ -3859,8 +4574,8 @@
       <w:r>
         <w:t xml:space="preserve"> protocol</w:t>
       </w:r>
-      <w:bookmarkEnd w:id="17"/>
-      <w:bookmarkEnd w:id="18"/>
+      <w:bookmarkEnd w:id="19"/>
+      <w:bookmarkEnd w:id="20"/>
     </w:p>
     <w:p>
       <w:pPr>
@@ -3868,7 +4583,7 @@
         <w:pageBreakBefore/>
         <w:ind w:left="578" w:hanging="578"/>
       </w:pPr>
-      <w:bookmarkStart w:id="19" w:name="_Toc450489887"/>
+      <w:bookmarkStart w:id="21" w:name="_Toc450549578"/>
       <w:r>
         <w:lastRenderedPageBreak/>
         <w:t xml:space="preserve">De </w:t>
@@ -3876,35 +4591,27 @@
       <w:r>
         <w:t>AVR software</w:t>
       </w:r>
-      <w:bookmarkEnd w:id="19"/>
+      <w:bookmarkEnd w:id="21"/>
     </w:p>
     <w:p>
       <w:pPr>
         <w:pStyle w:val="Kop30"/>
       </w:pPr>
-      <w:bookmarkStart w:id="20" w:name="_Toc450489888"/>
-      <w:r>
-        <w:t>Het hoofdprogramma (</w:t>
-      </w:r>
-      <w:proofErr w:type="spellStart"/>
-      <w:r>
-        <w:t>main</w:t>
-      </w:r>
-      <w:proofErr w:type="spellEnd"/>
-      <w:r>
-        <w:t>)</w:t>
-      </w:r>
-      <w:bookmarkEnd w:id="20"/>
+      <w:bookmarkStart w:id="22" w:name="_Toc450549579"/>
+      <w:r>
+        <w:t>Het hoofdprogramma (main)</w:t>
+      </w:r>
+      <w:bookmarkEnd w:id="22"/>
     </w:p>
     <w:p>
       <w:pPr>
         <w:pStyle w:val="Kop30"/>
       </w:pPr>
-      <w:bookmarkStart w:id="21" w:name="_Toc450489889"/>
+      <w:bookmarkStart w:id="23" w:name="_Toc450549580"/>
       <w:r>
         <w:t>De interrupt routine</w:t>
       </w:r>
-      <w:bookmarkEnd w:id="21"/>
+      <w:bookmarkEnd w:id="23"/>
     </w:p>
     <w:p>
       <w:pPr>
@@ -3937,19 +4644,14 @@
         <w:t>0x01</w:t>
       </w:r>
       <w:r>
-        <w:t xml:space="preserve"> – Update </w:t>
-      </w:r>
-      <w:proofErr w:type="spellStart"/>
-      <w:r>
-        <w:t>LEDs</w:t>
-      </w:r>
-      <w:proofErr w:type="spellEnd"/>
+        <w:t xml:space="preserve"> – Update LEDs</w:t>
+      </w:r>
     </w:p>
     <w:p>
       <w:pPr>
         <w:pStyle w:val="Kop4"/>
       </w:pPr>
-      <w:bookmarkStart w:id="22" w:name="_Ref419638651"/>
+      <w:bookmarkStart w:id="24" w:name="_Ref419638651"/>
       <w:r>
         <w:rPr>
           <w:rFonts w:ascii="Anonymous Pro" w:hAnsi="Anonymous Pro"/>
@@ -3971,7 +4673,7 @@
       <w:r>
         <w:t xml:space="preserve"> – Print LCD karakter buffer</w:t>
       </w:r>
-      <w:bookmarkEnd w:id="22"/>
+      <w:bookmarkEnd w:id="24"/>
     </w:p>
     <w:p>
       <w:pPr>
@@ -4007,15 +4709,7 @@
         <w:t xml:space="preserve"> – </w:t>
       </w:r>
       <w:r>
-        <w:t xml:space="preserve">Stuur </w:t>
-      </w:r>
-      <w:proofErr w:type="spellStart"/>
-      <w:r>
-        <w:t>clear</w:t>
-      </w:r>
-      <w:proofErr w:type="spellEnd"/>
-      <w:r>
-        <w:t xml:space="preserve"> instructie en print LCD karakter buffer</w:t>
+        <w:t>Stuur clear instructie en print LCD karakter buffer</w:t>
       </w:r>
     </w:p>
     <w:p>
@@ -4065,112 +4759,91 @@
       <w:pPr>
         <w:pStyle w:val="Kop30"/>
       </w:pPr>
-      <w:bookmarkStart w:id="23" w:name="_Ref419640835"/>
-      <w:bookmarkStart w:id="24" w:name="_Toc450489890"/>
+      <w:bookmarkStart w:id="25" w:name="_Toc450549581"/>
+      <w:bookmarkStart w:id="26" w:name="_Ref419640835"/>
       <w:r>
         <w:t>De LCD driver</w:t>
-      </w:r>
-      <w:bookmarkEnd w:id="24"/>
-    </w:p>
-    <w:p>
-      <w:pPr>
-        <w:pStyle w:val="Kop30"/>
-      </w:pPr>
-      <w:bookmarkStart w:id="25" w:name="_Toc450489891"/>
-      <w:r>
-        <w:t>Debug code</w:t>
       </w:r>
       <w:bookmarkEnd w:id="25"/>
     </w:p>
     <w:p>
       <w:pPr>
         <w:pStyle w:val="Kop30"/>
-        <w:pageBreakBefore/>
-      </w:pPr>
-      <w:bookmarkStart w:id="26" w:name="_Ref419644299"/>
-      <w:bookmarkStart w:id="27" w:name="_Toc450489892"/>
-      <w:r>
-        <w:lastRenderedPageBreak/>
-        <w:t>De WS2812 driver</w:t>
-      </w:r>
-      <w:bookmarkEnd w:id="23"/>
-      <w:bookmarkEnd w:id="26"/>
+      </w:pPr>
+      <w:bookmarkStart w:id="27" w:name="_Toc450549582"/>
+      <w:r>
+        <w:t>Debug code</w:t>
+      </w:r>
       <w:bookmarkEnd w:id="27"/>
     </w:p>
     <w:p>
       <w:pPr>
-        <w:pStyle w:val="Kop2"/>
+        <w:pStyle w:val="Kop30"/>
         <w:pageBreakBefore/>
-        <w:ind w:left="578" w:hanging="578"/>
-      </w:pPr>
-      <w:bookmarkStart w:id="28" w:name="_Ref419644509"/>
-      <w:bookmarkStart w:id="29" w:name="_Toc450489893"/>
+      </w:pPr>
+      <w:bookmarkStart w:id="28" w:name="_Ref419644299"/>
+      <w:bookmarkStart w:id="29" w:name="_Toc450549583"/>
       <w:r>
         <w:lastRenderedPageBreak/>
-        <w:t>De SC12 Software</w:t>
-      </w:r>
+        <w:t>De WS2812 driver</w:t>
+      </w:r>
+      <w:bookmarkEnd w:id="26"/>
       <w:bookmarkEnd w:id="28"/>
       <w:bookmarkEnd w:id="29"/>
     </w:p>
     <w:p>
       <w:pPr>
-        <w:pStyle w:val="Kop30"/>
-      </w:pPr>
-      <w:bookmarkStart w:id="30" w:name="_Toc450489894"/>
-      <w:r>
-        <w:t>Het hoofdprogramma</w:t>
+        <w:pStyle w:val="Kop2"/>
+        <w:pageBreakBefore/>
+        <w:ind w:left="578" w:hanging="578"/>
+      </w:pPr>
+      <w:bookmarkStart w:id="30" w:name="_Ref419644509"/>
+      <w:bookmarkStart w:id="31" w:name="_Toc450549584"/>
+      <w:r>
+        <w:lastRenderedPageBreak/>
+        <w:t>De SC12 Software</w:t>
       </w:r>
       <w:bookmarkEnd w:id="30"/>
-    </w:p>
-    <w:p>
-      <w:pPr>
-        <w:pStyle w:val="Kop30"/>
-      </w:pPr>
-      <w:bookmarkStart w:id="31" w:name="_Toc450489895"/>
-      <w:r>
-        <w:t>IP2LCD</w:t>
-      </w:r>
       <w:bookmarkEnd w:id="31"/>
     </w:p>
     <w:p>
       <w:pPr>
         <w:pStyle w:val="Kop30"/>
-        <w:pageBreakBefore/>
-      </w:pPr>
-      <w:bookmarkStart w:id="32" w:name="_Toc450489896"/>
-      <w:r>
-        <w:lastRenderedPageBreak/>
-        <w:t>De webpagina’s</w:t>
+      </w:pPr>
+      <w:bookmarkStart w:id="32" w:name="_Toc450549585"/>
+      <w:r>
+        <w:t>Het hoofdprogramma</w:t>
       </w:r>
       <w:bookmarkEnd w:id="32"/>
     </w:p>
     <w:p>
       <w:pPr>
-        <w:pStyle w:val="Kop4"/>
-      </w:pPr>
-      <w:r>
-        <w:t>/home</w:t>
-      </w:r>
+        <w:pStyle w:val="Kop30"/>
+      </w:pPr>
+      <w:bookmarkStart w:id="33" w:name="_Toc450549586"/>
+      <w:r>
+        <w:t>IP2LCD</w:t>
+      </w:r>
+      <w:bookmarkEnd w:id="33"/>
     </w:p>
     <w:p>
       <w:pPr>
-        <w:pStyle w:val="Kop4"/>
-      </w:pPr>
-      <w:r>
-        <w:t>/</w:t>
-      </w:r>
-      <w:proofErr w:type="spellStart"/>
-      <w:r>
-        <w:t>pickUsername</w:t>
-      </w:r>
-      <w:proofErr w:type="spellEnd"/>
+        <w:pStyle w:val="Kop30"/>
+        <w:pageBreakBefore/>
+      </w:pPr>
+      <w:bookmarkStart w:id="34" w:name="_Toc450549587"/>
+      <w:r>
+        <w:lastRenderedPageBreak/>
+        <w:t>De webpagina’s</w:t>
+      </w:r>
+      <w:bookmarkEnd w:id="34"/>
     </w:p>
     <w:p>
       <w:pPr>
         <w:pStyle w:val="Kop4"/>
       </w:pPr>
       <w:r>
-        <w:t>/reset</w:t>
+        <w:t>/home</w:t>
       </w:r>
     </w:p>
     <w:p>
@@ -4178,41 +4851,52 @@
         <w:pStyle w:val="Kop4"/>
       </w:pPr>
       <w:r>
-        <w:t>/start</w:t>
+        <w:t>/pickUsername</w:t>
       </w:r>
     </w:p>
     <w:p>
       <w:pPr>
         <w:pStyle w:val="Kop4"/>
-        <w:ind w:left="862" w:hanging="862"/>
-      </w:pPr>
-      <w:r>
-        <w:t>/</w:t>
-      </w:r>
-      <w:proofErr w:type="spellStart"/>
-      <w:r>
-        <w:t>play</w:t>
-      </w:r>
-      <w:proofErr w:type="spellEnd"/>
+      </w:pPr>
+      <w:r>
+        <w:t>/reset</w:t>
+      </w:r>
     </w:p>
     <w:p>
       <w:pPr>
-        <w:pStyle w:val="Kop5"/>
-      </w:pPr>
-      <w:r>
-        <w:t>Gok subroutine</w:t>
+        <w:pStyle w:val="Kop4"/>
+      </w:pPr>
+      <w:r>
+        <w:t>/start</w:t>
       </w:r>
     </w:p>
     <w:p>
       <w:pPr>
+        <w:pStyle w:val="Kop4"/>
+        <w:ind w:left="862" w:hanging="862"/>
+      </w:pPr>
+      <w:r>
+        <w:t>/play</w:t>
+      </w:r>
+    </w:p>
+    <w:p>
+      <w:pPr>
+        <w:pStyle w:val="Kop5"/>
+      </w:pPr>
+      <w:r>
+        <w:t>Gok subroutine</w:t>
+      </w:r>
+    </w:p>
+    <w:p>
+      <w:pPr>
         <w:pStyle w:val="Kop1"/>
       </w:pPr>
-      <w:bookmarkStart w:id="33" w:name="_Toc450489897"/>
+      <w:bookmarkStart w:id="35" w:name="_Toc450549588"/>
       <w:r>
         <w:lastRenderedPageBreak/>
         <w:t>Budget</w:t>
       </w:r>
-      <w:bookmarkEnd w:id="33"/>
+      <w:bookmarkEnd w:id="35"/>
     </w:p>
     <w:p>
       <w:r>
@@ -4232,8 +4916,8 @@
         <w:tblLook w:val="04A0" w:firstRow="1" w:lastRow="0" w:firstColumn="1" w:lastColumn="0" w:noHBand="0" w:noVBand="1"/>
       </w:tblPr>
       <w:tblGrid>
-        <w:gridCol w:w="4536"/>
-        <w:gridCol w:w="4537"/>
+        <w:gridCol w:w="4532"/>
+        <w:gridCol w:w="4531"/>
       </w:tblGrid>
       <w:tr>
         <w:trPr>
@@ -4281,19 +4965,9 @@
             <w:pPr>
               <w:jc w:val="right"/>
             </w:pPr>
-            <w:proofErr w:type="spellStart"/>
-            <w:r>
-              <w:t>WiFi</w:t>
-            </w:r>
-            <w:proofErr w:type="spellEnd"/>
-            <w:r>
-              <w:t xml:space="preserve"> </w:t>
-            </w:r>
-            <w:proofErr w:type="spellStart"/>
-            <w:r>
-              <w:t>dongle</w:t>
-            </w:r>
-            <w:proofErr w:type="spellEnd"/>
+            <w:r>
+              <w:t>WiFi dongle</w:t>
+            </w:r>
           </w:p>
         </w:tc>
         <w:tc>
@@ -4425,11 +5099,9 @@
             <w:pPr>
               <w:jc w:val="right"/>
             </w:pPr>
-            <w:proofErr w:type="spellStart"/>
             <w:r>
               <w:t>Supercap</w:t>
             </w:r>
-            <w:proofErr w:type="spellEnd"/>
           </w:p>
         </w:tc>
         <w:tc>
@@ -4463,13 +5135,8 @@
               <w:jc w:val="right"/>
             </w:pPr>
             <w:r>
-              <w:t xml:space="preserve">Level </w:t>
-            </w:r>
-            <w:proofErr w:type="spellStart"/>
-            <w:r>
-              <w:t>shifters</w:t>
-            </w:r>
-            <w:proofErr w:type="spellEnd"/>
+              <w:t>Level shifters</w:t>
+            </w:r>
           </w:p>
         </w:tc>
         <w:tc>
@@ -4662,11 +5329,9 @@
             <w:pPr>
               <w:jc w:val="right"/>
             </w:pPr>
-            <w:proofErr w:type="spellStart"/>
             <w:r>
               <w:t>Amplifiers</w:t>
             </w:r>
-            <w:proofErr w:type="spellEnd"/>
           </w:p>
         </w:tc>
         <w:tc>
@@ -4712,10 +5377,7 @@
               <w:cnfStyle w:val="000000000000" w:firstRow="0" w:lastRow="0" w:firstColumn="0" w:lastColumn="0" w:oddVBand="0" w:evenVBand="0" w:oddHBand="0" w:evenHBand="0" w:firstRowFirstColumn="0" w:firstRowLastColumn="0" w:lastRowFirstColumn="0" w:lastRowLastColumn="0"/>
             </w:pPr>
             <w:r>
-              <w:t>€ 0</w:t>
-            </w:r>
-            <w:r>
-              <w:t>.50</w:t>
+              <w:t>€ 0.50</w:t>
             </w:r>
           </w:p>
         </w:tc>
@@ -4747,10 +5409,7 @@
               <w:cnfStyle w:val="000000000000" w:firstRow="0" w:lastRow="0" w:firstColumn="0" w:lastColumn="0" w:oddVBand="0" w:evenVBand="0" w:oddHBand="0" w:evenHBand="0" w:firstRowFirstColumn="0" w:firstRowLastColumn="0" w:lastRowFirstColumn="0" w:lastRowLastColumn="0"/>
             </w:pPr>
             <w:r>
-              <w:t>€ 3</w:t>
-            </w:r>
-            <w:r>
-              <w:t>.50</w:t>
+              <w:t>€ 3.50</w:t>
             </w:r>
           </w:p>
         </w:tc>
@@ -4823,16 +5482,8 @@
               <w:rPr>
                 <w:lang w:val="en-US"/>
               </w:rPr>
-              <w:t xml:space="preserve">LCD </w:t>
-            </w:r>
-            <w:proofErr w:type="spellStart"/>
-            <w:r>
-              <w:rPr>
-                <w:lang w:val="en-US"/>
-              </w:rPr>
-              <w:t>scherm</w:t>
-            </w:r>
-            <w:proofErr w:type="spellEnd"/>
+              <w:t>LCD scherm</w:t>
+            </w:r>
           </w:p>
         </w:tc>
         <w:tc>
@@ -4952,48 +5603,40 @@
         </w:tc>
       </w:tr>
     </w:tbl>
+    <w:p/>
     <w:p>
-      <w:bookmarkStart w:id="34" w:name="_GoBack"/>
-      <w:bookmarkEnd w:id="34"/>
-    </w:p>
-    <w:p>
       <w:pPr>
         <w:pStyle w:val="Kop1"/>
       </w:pPr>
-      <w:bookmarkStart w:id="35" w:name="_Toc450489898"/>
+      <w:bookmarkStart w:id="36" w:name="_Toc450549589"/>
       <w:r>
         <w:lastRenderedPageBreak/>
         <w:t>Besluit</w:t>
-      </w:r>
-      <w:bookmarkEnd w:id="35"/>
-    </w:p>
-    <w:p>
-      <w:pPr>
-        <w:pStyle w:val="Kop1"/>
-      </w:pPr>
-      <w:bookmarkStart w:id="36" w:name="_Toc450489899"/>
-      <w:r>
-        <w:lastRenderedPageBreak/>
-        <w:t>Bijlagen</w:t>
       </w:r>
       <w:bookmarkEnd w:id="36"/>
     </w:p>
     <w:p>
       <w:pPr>
+        <w:pStyle w:val="Kop1"/>
+      </w:pPr>
+      <w:bookmarkStart w:id="37" w:name="_Toc450549590"/>
+      <w:r>
+        <w:lastRenderedPageBreak/>
+        <w:t>Bijlagen</w:t>
+      </w:r>
+      <w:bookmarkEnd w:id="37"/>
+    </w:p>
+    <w:p>
+      <w:pPr>
         <w:pStyle w:val="Kop2"/>
       </w:pPr>
-      <w:bookmarkStart w:id="37" w:name="_Ref419568106"/>
-      <w:bookmarkStart w:id="38" w:name="_Toc450489900"/>
-      <w:r>
-        <w:t xml:space="preserve">PCB Schema’s &amp; </w:t>
-      </w:r>
-      <w:proofErr w:type="spellStart"/>
-      <w:r>
-        <w:t>Layout</w:t>
-      </w:r>
-      <w:bookmarkEnd w:id="37"/>
+      <w:bookmarkStart w:id="38" w:name="_Ref419568106"/>
+      <w:bookmarkStart w:id="39" w:name="_Toc450549591"/>
+      <w:r>
+        <w:t>PCB Schema’s &amp; Layout</w:t>
+      </w:r>
       <w:bookmarkEnd w:id="38"/>
-      <w:proofErr w:type="spellEnd"/>
+      <w:bookmarkEnd w:id="39"/>
     </w:p>
     <w:p>
       <w:pPr>
@@ -5017,31 +5660,31 @@
         <w:pageBreakBefore/>
         <w:ind w:left="578" w:hanging="578"/>
       </w:pPr>
-      <w:bookmarkStart w:id="39" w:name="_Ref419648775"/>
-      <w:bookmarkStart w:id="40" w:name="_Toc450489901"/>
+      <w:bookmarkStart w:id="40" w:name="_Ref419648775"/>
+      <w:bookmarkStart w:id="41" w:name="_Toc450549592"/>
       <w:r>
         <w:lastRenderedPageBreak/>
         <w:t>Scripts</w:t>
       </w:r>
-      <w:bookmarkEnd w:id="39"/>
       <w:bookmarkEnd w:id="40"/>
+      <w:bookmarkEnd w:id="41"/>
     </w:p>
     <w:p>
       <w:pPr>
         <w:pStyle w:val="Kop30"/>
       </w:pPr>
-      <w:bookmarkStart w:id="41" w:name="_Ref419647161"/>
-      <w:bookmarkStart w:id="42" w:name="_Toc450489902"/>
+      <w:bookmarkStart w:id="42" w:name="_Ref419647161"/>
+      <w:bookmarkStart w:id="43" w:name="_Toc450549593"/>
       <w:r>
         <w:t>make.bat</w:t>
       </w:r>
-      <w:bookmarkEnd w:id="41"/>
       <w:bookmarkEnd w:id="42"/>
+      <w:bookmarkEnd w:id="43"/>
     </w:p>
     <w:p>
       <w:pPr>
         <w:sectPr>
-          <w:footerReference w:type="default" r:id="rId14"/>
+          <w:footerReference w:type="default" r:id="rId19"/>
           <w:pgSz w:w="11907" w:h="16839" w:code="9"/>
           <w:pgMar w:top="1417" w:right="1417" w:bottom="1417" w:left="1417" w:header="709" w:footer="709" w:gutter="0"/>
           <w:cols w:space="720"/>
@@ -5059,7 +5702,7 @@
           <w:lang w:val="en-US"/>
         </w:rPr>
       </w:pPr>
-      <w:bookmarkStart w:id="43" w:name="_Ref419647172"/>
+      <w:bookmarkStart w:id="44" w:name="_Ref419647172"/>
       <w:r>
         <w:rPr>
           <w:lang w:val="en-US"/>
@@ -5071,13 +5714,13 @@
       <w:pPr>
         <w:pStyle w:val="Kop30"/>
       </w:pPr>
-      <w:bookmarkStart w:id="44" w:name="_Toc450489903"/>
+      <w:bookmarkStart w:id="45" w:name="_Toc450549594"/>
       <w:r>
         <w:lastRenderedPageBreak/>
         <w:t>compile.sh</w:t>
       </w:r>
-      <w:bookmarkEnd w:id="43"/>
       <w:bookmarkEnd w:id="44"/>
+      <w:bookmarkEnd w:id="45"/>
     </w:p>
     <w:p>
       <w:pPr>
@@ -5109,18 +5752,18 @@
         <w:pageBreakBefore/>
         <w:ind w:left="578" w:hanging="578"/>
       </w:pPr>
-      <w:bookmarkStart w:id="45" w:name="_Toc450489904"/>
+      <w:bookmarkStart w:id="46" w:name="_Toc450549595"/>
       <w:r>
         <w:lastRenderedPageBreak/>
         <w:t>Broncode</w:t>
       </w:r>
-      <w:bookmarkEnd w:id="45"/>
+      <w:bookmarkEnd w:id="46"/>
     </w:p>
     <w:p>
       <w:r>
         <w:t xml:space="preserve">De volledige broncode is ook beschikbaar op </w:t>
       </w:r>
-      <w:hyperlink r:id="rId15" w:history="1">
+      <w:hyperlink r:id="rId20" w:history="1">
         <w:r>
           <w:rPr>
             <w:rStyle w:val="Hyperlink"/>
@@ -5142,13 +5785,11 @@
       <w:pPr>
         <w:pStyle w:val="Kop30"/>
       </w:pPr>
-      <w:bookmarkStart w:id="46" w:name="_Toc450489905"/>
-      <w:proofErr w:type="spellStart"/>
+      <w:bookmarkStart w:id="47" w:name="_Toc450549596"/>
       <w:r>
         <w:t>mastermind.h</w:t>
       </w:r>
-      <w:bookmarkEnd w:id="46"/>
-      <w:proofErr w:type="spellEnd"/>
+      <w:bookmarkEnd w:id="47"/>
     </w:p>
     <w:p>
       <w:pPr>
@@ -5169,16 +5810,15 @@
           <w:lang w:val="en-US"/>
         </w:rPr>
         <w:sectPr>
-          <w:footerReference w:type="default" r:id="rId16"/>
+          <w:footerReference w:type="default" r:id="rId21"/>
           <w:pgSz w:w="11907" w:h="16839" w:code="9"/>
           <w:pgMar w:top="1836" w:right="1751" w:bottom="1418" w:left="1751" w:header="709" w:footer="709" w:gutter="0"/>
           <w:cols w:space="720"/>
           <w:docGrid w:linePitch="360"/>
         </w:sectPr>
       </w:pPr>
-      <w:bookmarkStart w:id="47" w:name="_Ref419658088"/>
-      <w:bookmarkStart w:id="48" w:name="_Toc450489906"/>
-      <w:proofErr w:type="spellStart"/>
+      <w:bookmarkStart w:id="48" w:name="_Ref419658088"/>
+      <w:bookmarkStart w:id="49" w:name="_Toc450549597"/>
       <w:r>
         <w:rPr>
           <w:lang w:val="en-US"/>
@@ -5186,9 +5826,8 @@
         <w:lastRenderedPageBreak/>
         <w:t>mastermind.c</w:t>
       </w:r>
-      <w:bookmarkEnd w:id="47"/>
       <w:bookmarkEnd w:id="48"/>
-      <w:proofErr w:type="spellEnd"/>
+      <w:bookmarkEnd w:id="49"/>
     </w:p>
     <w:p>
       <w:pPr>
@@ -5202,15 +5841,13 @@
           <w:docGrid w:linePitch="360"/>
         </w:sectPr>
       </w:pPr>
-      <w:bookmarkStart w:id="49" w:name="_Ref419657346"/>
-      <w:bookmarkStart w:id="50" w:name="_Toc450489907"/>
-      <w:proofErr w:type="spellStart"/>
+      <w:bookmarkStart w:id="50" w:name="_Toc450549598"/>
+      <w:bookmarkStart w:id="51" w:name="_Ref419657346"/>
       <w:r>
         <w:lastRenderedPageBreak/>
         <w:t>ramdump.h</w:t>
       </w:r>
       <w:bookmarkEnd w:id="50"/>
-      <w:proofErr w:type="spellEnd"/>
     </w:p>
     <w:p>
       <w:pPr>
@@ -5224,27 +5861,25 @@
           <w:docGrid w:linePitch="360"/>
         </w:sectPr>
       </w:pPr>
-      <w:bookmarkStart w:id="51" w:name="_Toc450489908"/>
-      <w:proofErr w:type="spellStart"/>
+      <w:bookmarkStart w:id="52" w:name="_Toc450549599"/>
       <w:r>
         <w:lastRenderedPageBreak/>
         <w:t>ramdump.c</w:t>
       </w:r>
-      <w:bookmarkEnd w:id="51"/>
-      <w:proofErr w:type="spellEnd"/>
+      <w:bookmarkEnd w:id="52"/>
     </w:p>
     <w:p>
       <w:pPr>
         <w:pStyle w:val="Kop30"/>
         <w:pageBreakBefore/>
       </w:pPr>
-      <w:bookmarkStart w:id="52" w:name="_Toc450489909"/>
+      <w:bookmarkStart w:id="53" w:name="_Toc450549600"/>
       <w:r>
         <w:lastRenderedPageBreak/>
         <w:t>HTML template</w:t>
       </w:r>
-      <w:bookmarkEnd w:id="49"/>
-      <w:bookmarkEnd w:id="52"/>
+      <w:bookmarkEnd w:id="51"/>
+      <w:bookmarkEnd w:id="53"/>
       <w:r>
         <w:t xml:space="preserve"> </w:t>
       </w:r>
@@ -5259,45 +5894,41 @@
           <w:docGrid w:linePitch="360"/>
         </w:sectPr>
       </w:pPr>
-      <w:bookmarkStart w:id="53" w:name="_Ref419635032"/>
-      <w:bookmarkStart w:id="54" w:name="_Ref419635038"/>
-      <w:bookmarkStart w:id="55" w:name="_Ref419641900"/>
-      <w:bookmarkStart w:id="56" w:name="_Toc450489910"/>
-      <w:proofErr w:type="spellStart"/>
+      <w:bookmarkStart w:id="54" w:name="_Ref419635032"/>
+      <w:bookmarkStart w:id="55" w:name="_Ref419635038"/>
+      <w:bookmarkStart w:id="56" w:name="_Ref419641900"/>
+      <w:bookmarkStart w:id="57" w:name="_Toc450549601"/>
       <w:r>
         <w:t>AVR.h</w:t>
       </w:r>
-      <w:bookmarkEnd w:id="53"/>
       <w:bookmarkEnd w:id="54"/>
       <w:bookmarkEnd w:id="55"/>
       <w:bookmarkEnd w:id="56"/>
-      <w:proofErr w:type="spellEnd"/>
+      <w:bookmarkEnd w:id="57"/>
     </w:p>
     <w:p>
       <w:pPr>
         <w:pStyle w:val="Kop30"/>
       </w:pPr>
-      <w:bookmarkStart w:id="57" w:name="_Ref419635050"/>
-      <w:bookmarkStart w:id="58" w:name="_Ref419635821"/>
-      <w:bookmarkStart w:id="59" w:name="_Toc450489911"/>
-      <w:proofErr w:type="spellStart"/>
+      <w:bookmarkStart w:id="58" w:name="_Ref419635050"/>
+      <w:bookmarkStart w:id="59" w:name="_Ref419635821"/>
+      <w:bookmarkStart w:id="60" w:name="_Toc450549602"/>
       <w:r>
         <w:t>AVR.c</w:t>
       </w:r>
-      <w:bookmarkEnd w:id="57"/>
       <w:bookmarkEnd w:id="58"/>
       <w:bookmarkEnd w:id="59"/>
-      <w:proofErr w:type="spellEnd"/>
+      <w:bookmarkEnd w:id="60"/>
     </w:p>
     <w:p>
       <w:pPr>
         <w:pStyle w:val="Kop2"/>
       </w:pPr>
-      <w:bookmarkStart w:id="60" w:name="_Toc450489912"/>
+      <w:bookmarkStart w:id="61" w:name="_Toc450549603"/>
       <w:r>
         <w:t>Foto’s</w:t>
       </w:r>
-      <w:bookmarkEnd w:id="60"/>
+      <w:bookmarkEnd w:id="61"/>
     </w:p>
     <w:sectPr>
       <w:type w:val="continuous"/>
@@ -5357,6 +5988,7 @@
         <w:docPartUnique/>
       </w:docPartObj>
     </w:sdtPr>
+    <w:sdtEndPr/>
     <w:sdtContent>
       <w:p>
         <w:pPr>
@@ -5376,7 +6008,7 @@
           <w:rPr>
             <w:noProof/>
           </w:rPr>
-          <w:t>10</w:t>
+          <w:t>5</w:t>
         </w:r>
         <w:r>
           <w:fldChar w:fldCharType="end"/>
@@ -5397,6 +6029,7 @@
         <w:docPartUnique/>
       </w:docPartObj>
     </w:sdtPr>
+    <w:sdtEndPr/>
     <w:sdtContent>
       <w:p>
         <w:pPr>
@@ -5416,7 +6049,7 @@
           <w:rPr>
             <w:noProof/>
           </w:rPr>
-          <w:t>19</w:t>
+          <w:t>20</w:t>
         </w:r>
         <w:r>
           <w:fldChar w:fldCharType="end"/>
@@ -8764,14 +9397,17 @@
   </w:compat>
   <w:rsids>
     <w:rsidRoot w:val="009C0A5D"/>
+    <w:rsid w:val="001473F3"/>
     <w:rsid w:val="001A6638"/>
     <w:rsid w:val="002A1C2B"/>
     <w:rsid w:val="0047556B"/>
+    <w:rsid w:val="004F6477"/>
     <w:rsid w:val="0061606E"/>
     <w:rsid w:val="006D5DA6"/>
     <w:rsid w:val="008258DC"/>
     <w:rsid w:val="008C5C58"/>
     <w:rsid w:val="009C0A5D"/>
+    <w:rsid w:val="00C83652"/>
     <w:rsid w:val="00E2790D"/>
   </w:rsids>
   <m:mathPr>
@@ -9648,7 +10284,7 @@
 </file>
 
 <file path=customXml/itemProps3.xml><?xml version="1.0" encoding="utf-8"?>
-<ds:datastoreItem xmlns:ds="http://schemas.openxmlformats.org/officeDocument/2006/customXml" ds:itemID="{17D7DE71-44FA-4F84-A088-B4C580C1D7A0}">
+<ds:datastoreItem xmlns:ds="http://schemas.openxmlformats.org/officeDocument/2006/customXml" ds:itemID="{EB5BB973-CF45-4307-B003-BBD88E64205B}">
   <ds:schemaRefs>
     <ds:schemaRef ds:uri="http://schemas.openxmlformats.org/officeDocument/2006/bibliography"/>
   </ds:schemaRefs>

</xml_diff>

<commit_message>
verslag software deel vervolg
</commit_message>
<xml_diff>
--- a/Verslag.docx
+++ b/Verslag.docx
@@ -514,7 +514,7 @@
         <w:pStyle w:val="Kop1"/>
       </w:pPr>
       <w:bookmarkStart w:id="5" w:name="_Ref419568093"/>
-      <w:bookmarkStart w:id="6" w:name="_Toc450915498"/>
+      <w:bookmarkStart w:id="6" w:name="_Toc451182430"/>
       <w:bookmarkEnd w:id="4"/>
       <w:bookmarkEnd w:id="3"/>
       <w:bookmarkEnd w:id="2"/>
@@ -543,7 +543,13 @@
     </w:p>
     <w:p>
       <w:r>
-        <w:t xml:space="preserve">Dit project heeft als doel het maken van een smartclock. Zoals de naam reeds doet vermoeden is het een klok/wekker met enkele slimme extra functies die nuttig kunnen zijn voor de gebruiker. Zo is de belangrijkste feature dat de gebruiker kan worden gewekt aan de hand van zijn/haar kalender. </w:t>
+        <w:t>Dit project he</w:t>
+      </w:r>
+      <w:r>
+        <w:t>eft als doel het maken van een S</w:t>
+      </w:r>
+      <w:r>
+        <w:t xml:space="preserve">martclock. Zoals de naam reeds doet vermoeden is het een klok/wekker met enkele slimme extra functies die nuttig kunnen zijn voor de gebruiker. Zo is de belangrijkste feature dat de gebruiker kan worden gewekt aan de hand van zijn/haar kalender. </w:t>
       </w:r>
     </w:p>
     <w:p>
@@ -667,7 +673,12 @@
             <w:pStyle w:val="Kopvaninhoudsopgave"/>
           </w:pPr>
           <w:r>
-            <w:t>Inhoudsopgave</w:t>
+            <w:t>Inhouds</w:t>
+          </w:r>
+          <w:bookmarkStart w:id="7" w:name="_GoBack"/>
+          <w:bookmarkEnd w:id="7"/>
+          <w:r>
+            <w:t>opgave</w:t>
           </w:r>
         </w:p>
         <w:p>
@@ -689,7 +700,7 @@
           <w:r>
             <w:fldChar w:fldCharType="separate"/>
           </w:r>
-          <w:hyperlink w:anchor="_Toc450915498" w:history="1">
+          <w:hyperlink w:anchor="_Toc451182430" w:history="1">
             <w:r>
               <w:rPr>
                 <w:rStyle w:val="Hyperlink"/>
@@ -732,7 +743,7 @@
                 <w:noProof/>
                 <w:webHidden/>
               </w:rPr>
-              <w:instrText xml:space="preserve"> PAGEREF _Toc450915498 \h </w:instrText>
+              <w:instrText xml:space="preserve"> PAGEREF _Toc451182430 \h </w:instrText>
             </w:r>
             <w:r>
               <w:rPr>
@@ -773,7 +784,7 @@
               <w:lang w:val="en-US" w:eastAsia="en-US"/>
             </w:rPr>
           </w:pPr>
-          <w:hyperlink w:anchor="_Toc450915499" w:history="1">
+          <w:hyperlink w:anchor="_Toc451182431" w:history="1">
             <w:r>
               <w:rPr>
                 <w:rStyle w:val="Hyperlink"/>
@@ -816,7 +827,7 @@
                 <w:noProof/>
                 <w:webHidden/>
               </w:rPr>
-              <w:instrText xml:space="preserve"> PAGEREF _Toc450915499 \h </w:instrText>
+              <w:instrText xml:space="preserve"> PAGEREF _Toc451182431 \h </w:instrText>
             </w:r>
             <w:r>
               <w:rPr>
@@ -857,7 +868,7 @@
               <w:lang w:val="en-US" w:eastAsia="en-US"/>
             </w:rPr>
           </w:pPr>
-          <w:hyperlink w:anchor="_Toc450915500" w:history="1">
+          <w:hyperlink w:anchor="_Toc451182432" w:history="1">
             <w:r>
               <w:rPr>
                 <w:rStyle w:val="Hyperlink"/>
@@ -900,7 +911,7 @@
                 <w:noProof/>
                 <w:webHidden/>
               </w:rPr>
-              <w:instrText xml:space="preserve"> PAGEREF _Toc450915500 \h </w:instrText>
+              <w:instrText xml:space="preserve"> PAGEREF _Toc451182432 \h </w:instrText>
             </w:r>
             <w:r>
               <w:rPr>
@@ -941,7 +952,7 @@
               <w:lang w:val="en-US" w:eastAsia="en-US"/>
             </w:rPr>
           </w:pPr>
-          <w:hyperlink w:anchor="_Toc450915501" w:history="1">
+          <w:hyperlink w:anchor="_Toc451182433" w:history="1">
             <w:r>
               <w:rPr>
                 <w:rStyle w:val="Hyperlink"/>
@@ -999,7 +1010,7 @@
                 <w:noProof/>
                 <w:webHidden/>
               </w:rPr>
-              <w:instrText xml:space="preserve"> PAGEREF _Toc450915501 \h </w:instrText>
+              <w:instrText xml:space="preserve"> PAGEREF _Toc451182433 \h </w:instrText>
             </w:r>
             <w:r>
               <w:rPr>
@@ -1040,7 +1051,7 @@
               <w:lang w:val="en-US" w:eastAsia="en-US"/>
             </w:rPr>
           </w:pPr>
-          <w:hyperlink w:anchor="_Toc450915502" w:history="1">
+          <w:hyperlink w:anchor="_Toc451182434" w:history="1">
             <w:r>
               <w:rPr>
                 <w:rStyle w:val="Hyperlink"/>
@@ -1085,7 +1096,7 @@
                 <w:noProof/>
                 <w:webHidden/>
               </w:rPr>
-              <w:instrText xml:space="preserve"> PAGEREF _Toc450915502 \h </w:instrText>
+              <w:instrText xml:space="preserve"> PAGEREF _Toc451182434 \h </w:instrText>
             </w:r>
             <w:r>
               <w:rPr>
@@ -1126,7 +1137,7 @@
               <w:lang w:val="en-US" w:eastAsia="en-US"/>
             </w:rPr>
           </w:pPr>
-          <w:hyperlink w:anchor="_Toc450915503" w:history="1">
+          <w:hyperlink w:anchor="_Toc451182435" w:history="1">
             <w:r>
               <w:rPr>
                 <w:rStyle w:val="Hyperlink"/>
@@ -1169,7 +1180,7 @@
                 <w:noProof/>
                 <w:webHidden/>
               </w:rPr>
-              <w:instrText xml:space="preserve"> PAGEREF _Toc450915503 \h </w:instrText>
+              <w:instrText xml:space="preserve"> PAGEREF _Toc451182435 \h </w:instrText>
             </w:r>
             <w:r>
               <w:rPr>
@@ -1210,7 +1221,7 @@
               <w:lang w:val="en-US" w:eastAsia="en-US"/>
             </w:rPr>
           </w:pPr>
-          <w:hyperlink w:anchor="_Toc450915504" w:history="1">
+          <w:hyperlink w:anchor="_Toc451182436" w:history="1">
             <w:r>
               <w:rPr>
                 <w:rStyle w:val="Hyperlink"/>
@@ -1253,7 +1264,7 @@
                 <w:noProof/>
                 <w:webHidden/>
               </w:rPr>
-              <w:instrText xml:space="preserve"> PAGEREF _Toc450915504 \h </w:instrText>
+              <w:instrText xml:space="preserve"> PAGEREF _Toc451182436 \h </w:instrText>
             </w:r>
             <w:r>
               <w:rPr>
@@ -1294,7 +1305,7 @@
               <w:lang w:val="en-US" w:eastAsia="en-US"/>
             </w:rPr>
           </w:pPr>
-          <w:hyperlink w:anchor="_Toc450915505" w:history="1">
+          <w:hyperlink w:anchor="_Toc451182437" w:history="1">
             <w:r>
               <w:rPr>
                 <w:rStyle w:val="Hyperlink"/>
@@ -1339,7 +1350,7 @@
                 <w:noProof/>
                 <w:webHidden/>
               </w:rPr>
-              <w:instrText xml:space="preserve"> PAGEREF _Toc450915505 \h </w:instrText>
+              <w:instrText xml:space="preserve"> PAGEREF _Toc451182437 \h </w:instrText>
             </w:r>
             <w:r>
               <w:rPr>
@@ -1380,7 +1391,7 @@
               <w:lang w:val="en-US" w:eastAsia="en-US"/>
             </w:rPr>
           </w:pPr>
-          <w:hyperlink w:anchor="_Toc450915506" w:history="1">
+          <w:hyperlink w:anchor="_Toc451182438" w:history="1">
             <w:r>
               <w:rPr>
                 <w:rStyle w:val="Hyperlink"/>
@@ -1438,7 +1449,7 @@
                 <w:noProof/>
                 <w:webHidden/>
               </w:rPr>
-              <w:instrText xml:space="preserve"> PAGEREF _Toc450915506 \h </w:instrText>
+              <w:instrText xml:space="preserve"> PAGEREF _Toc451182438 \h </w:instrText>
             </w:r>
             <w:r>
               <w:rPr>
@@ -1479,7 +1490,7 @@
               <w:lang w:val="en-US" w:eastAsia="en-US"/>
             </w:rPr>
           </w:pPr>
-          <w:hyperlink w:anchor="_Toc450915507" w:history="1">
+          <w:hyperlink w:anchor="_Toc451182439" w:history="1">
             <w:r>
               <w:rPr>
                 <w:rStyle w:val="Hyperlink"/>
@@ -1522,7 +1533,7 @@
                 <w:noProof/>
                 <w:webHidden/>
               </w:rPr>
-              <w:instrText xml:space="preserve"> PAGEREF _Toc450915507 \h </w:instrText>
+              <w:instrText xml:space="preserve"> PAGEREF _Toc451182439 \h </w:instrText>
             </w:r>
             <w:r>
               <w:rPr>
@@ -1563,7 +1574,7 @@
               <w:lang w:val="en-US" w:eastAsia="en-US"/>
             </w:rPr>
           </w:pPr>
-          <w:hyperlink w:anchor="_Toc450915508" w:history="1">
+          <w:hyperlink w:anchor="_Toc451182440" w:history="1">
             <w:r>
               <w:rPr>
                 <w:rStyle w:val="Hyperlink"/>
@@ -1606,7 +1617,7 @@
                 <w:noProof/>
                 <w:webHidden/>
               </w:rPr>
-              <w:instrText xml:space="preserve"> PAGEREF _Toc450915508 \h </w:instrText>
+              <w:instrText xml:space="preserve"> PAGEREF _Toc451182440 \h </w:instrText>
             </w:r>
             <w:r>
               <w:rPr>
@@ -1647,7 +1658,7 @@
               <w:lang w:val="en-US" w:eastAsia="en-US"/>
             </w:rPr>
           </w:pPr>
-          <w:hyperlink w:anchor="_Toc450915509" w:history="1">
+          <w:hyperlink w:anchor="_Toc451182441" w:history="1">
             <w:r>
               <w:rPr>
                 <w:rStyle w:val="Hyperlink"/>
@@ -1690,7 +1701,7 @@
                 <w:noProof/>
                 <w:webHidden/>
               </w:rPr>
-              <w:instrText xml:space="preserve"> PAGEREF _Toc450915509 \h </w:instrText>
+              <w:instrText xml:space="preserve"> PAGEREF _Toc451182441 \h </w:instrText>
             </w:r>
             <w:r>
               <w:rPr>
@@ -1731,7 +1742,7 @@
               <w:lang w:val="en-US" w:eastAsia="en-US"/>
             </w:rPr>
           </w:pPr>
-          <w:hyperlink w:anchor="_Toc450915510" w:history="1">
+          <w:hyperlink w:anchor="_Toc451182442" w:history="1">
             <w:r>
               <w:rPr>
                 <w:rStyle w:val="Hyperlink"/>
@@ -1774,7 +1785,7 @@
                 <w:noProof/>
                 <w:webHidden/>
               </w:rPr>
-              <w:instrText xml:space="preserve"> PAGEREF _Toc450915510 \h </w:instrText>
+              <w:instrText xml:space="preserve"> PAGEREF _Toc451182442 \h </w:instrText>
             </w:r>
             <w:r>
               <w:rPr>
@@ -1815,7 +1826,7 @@
               <w:lang w:val="en-US" w:eastAsia="en-US"/>
             </w:rPr>
           </w:pPr>
-          <w:hyperlink w:anchor="_Toc450915511" w:history="1">
+          <w:hyperlink w:anchor="_Toc451182443" w:history="1">
             <w:r>
               <w:rPr>
                 <w:rStyle w:val="Hyperlink"/>
@@ -1858,7 +1869,7 @@
                 <w:noProof/>
                 <w:webHidden/>
               </w:rPr>
-              <w:instrText xml:space="preserve"> PAGEREF _Toc450915511 \h </w:instrText>
+              <w:instrText xml:space="preserve"> PAGEREF _Toc451182443 \h </w:instrText>
             </w:r>
             <w:r>
               <w:rPr>
@@ -1899,7 +1910,7 @@
               <w:lang w:val="en-US" w:eastAsia="en-US"/>
             </w:rPr>
           </w:pPr>
-          <w:hyperlink w:anchor="_Toc450915512" w:history="1">
+          <w:hyperlink w:anchor="_Toc451182444" w:history="1">
             <w:r>
               <w:rPr>
                 <w:rStyle w:val="Hyperlink"/>
@@ -1942,7 +1953,7 @@
                 <w:noProof/>
                 <w:webHidden/>
               </w:rPr>
-              <w:instrText xml:space="preserve"> PAGEREF _Toc450915512 \h </w:instrText>
+              <w:instrText xml:space="preserve"> PAGEREF _Toc451182444 \h </w:instrText>
             </w:r>
             <w:r>
               <w:rPr>
@@ -1983,7 +1994,7 @@
               <w:lang w:val="en-US" w:eastAsia="en-US"/>
             </w:rPr>
           </w:pPr>
-          <w:hyperlink w:anchor="_Toc450915513" w:history="1">
+          <w:hyperlink w:anchor="_Toc451182445" w:history="1">
             <w:r>
               <w:rPr>
                 <w:rStyle w:val="Hyperlink"/>
@@ -2026,7 +2037,7 @@
                 <w:noProof/>
                 <w:webHidden/>
               </w:rPr>
-              <w:instrText xml:space="preserve"> PAGEREF _Toc450915513 \h </w:instrText>
+              <w:instrText xml:space="preserve"> PAGEREF _Toc451182445 \h </w:instrText>
             </w:r>
             <w:r>
               <w:rPr>
@@ -2067,7 +2078,7 @@
               <w:lang w:val="en-US" w:eastAsia="en-US"/>
             </w:rPr>
           </w:pPr>
-          <w:hyperlink w:anchor="_Toc450915514" w:history="1">
+          <w:hyperlink w:anchor="_Toc451182446" w:history="1">
             <w:r>
               <w:rPr>
                 <w:rStyle w:val="Hyperlink"/>
@@ -2110,7 +2121,7 @@
                 <w:noProof/>
                 <w:webHidden/>
               </w:rPr>
-              <w:instrText xml:space="preserve"> PAGEREF _Toc450915514 \h </w:instrText>
+              <w:instrText xml:space="preserve"> PAGEREF _Toc451182446 \h </w:instrText>
             </w:r>
             <w:r>
               <w:rPr>
@@ -2151,7 +2162,7 @@
               <w:lang w:val="en-US" w:eastAsia="en-US"/>
             </w:rPr>
           </w:pPr>
-          <w:hyperlink w:anchor="_Toc450915515" w:history="1">
+          <w:hyperlink w:anchor="_Toc451182447" w:history="1">
             <w:r>
               <w:rPr>
                 <w:rStyle w:val="Hyperlink"/>
@@ -2194,7 +2205,7 @@
                 <w:noProof/>
                 <w:webHidden/>
               </w:rPr>
-              <w:instrText xml:space="preserve"> PAGEREF _Toc450915515 \h </w:instrText>
+              <w:instrText xml:space="preserve"> PAGEREF _Toc451182447 \h </w:instrText>
             </w:r>
             <w:r>
               <w:rPr>
@@ -2235,7 +2246,7 @@
               <w:lang w:val="en-US" w:eastAsia="en-US"/>
             </w:rPr>
           </w:pPr>
-          <w:hyperlink w:anchor="_Toc450915516" w:history="1">
+          <w:hyperlink w:anchor="_Toc451182448" w:history="1">
             <w:r>
               <w:rPr>
                 <w:rStyle w:val="Hyperlink"/>
@@ -2278,7 +2289,7 @@
                 <w:noProof/>
                 <w:webHidden/>
               </w:rPr>
-              <w:instrText xml:space="preserve"> PAGEREF _Toc450915516 \h </w:instrText>
+              <w:instrText xml:space="preserve"> PAGEREF _Toc451182448 \h </w:instrText>
             </w:r>
             <w:r>
               <w:rPr>
@@ -2298,7 +2309,7 @@
                 <w:noProof/>
                 <w:webHidden/>
               </w:rPr>
-              <w:t>15</w:t>
+              <w:t>14</w:t>
             </w:r>
             <w:r>
               <w:rPr>
@@ -2319,7 +2330,7 @@
               <w:lang w:val="en-US" w:eastAsia="en-US"/>
             </w:rPr>
           </w:pPr>
-          <w:hyperlink w:anchor="_Toc450915517" w:history="1">
+          <w:hyperlink w:anchor="_Toc451182449" w:history="1">
             <w:r>
               <w:rPr>
                 <w:rStyle w:val="Hyperlink"/>
@@ -2362,7 +2373,383 @@
                 <w:noProof/>
                 <w:webHidden/>
               </w:rPr>
-              <w:instrText xml:space="preserve"> PAGEREF _Toc450915517 \h </w:instrText>
+              <w:instrText xml:space="preserve"> PAGEREF _Toc451182449 \h </w:instrText>
+            </w:r>
+            <w:r>
+              <w:rPr>
+                <w:noProof/>
+                <w:webHidden/>
+              </w:rPr>
+            </w:r>
+            <w:r>
+              <w:rPr>
+                <w:noProof/>
+                <w:webHidden/>
+              </w:rPr>
+              <w:fldChar w:fldCharType="separate"/>
+            </w:r>
+            <w:r>
+              <w:rPr>
+                <w:noProof/>
+                <w:webHidden/>
+              </w:rPr>
+              <w:t>14</w:t>
+            </w:r>
+            <w:r>
+              <w:rPr>
+                <w:noProof/>
+                <w:webHidden/>
+              </w:rPr>
+              <w:fldChar w:fldCharType="end"/>
+            </w:r>
+          </w:hyperlink>
+        </w:p>
+        <w:p>
+          <w:pPr>
+            <w:pStyle w:val="Inhopg4"/>
+            <w:tabs>
+              <w:tab w:val="left" w:pos="1540"/>
+              <w:tab w:val="right" w:leader="dot" w:pos="8393"/>
+            </w:tabs>
+            <w:rPr>
+              <w:rFonts w:eastAsiaTheme="minorEastAsia"/>
+              <w:noProof/>
+              <w:szCs w:val="22"/>
+              <w:lang w:val="en-US" w:eastAsia="en-US"/>
+            </w:rPr>
+          </w:pPr>
+          <w:hyperlink w:anchor="_Toc451182450" w:history="1">
+            <w:r>
+              <w:rPr>
+                <w:rStyle w:val="Hyperlink"/>
+                <w:noProof/>
+                <w14:scene3d>
+                  <w14:camera w14:prst="orthographicFront"/>
+                  <w14:lightRig w14:rig="threePt" w14:dir="t">
+                    <w14:rot w14:lat="0" w14:lon="0" w14:rev="0"/>
+                  </w14:lightRig>
+                </w14:scene3d>
+              </w:rPr>
+              <w:t>3.1.1.1</w:t>
+            </w:r>
+            <w:r>
+              <w:rPr>
+                <w:rFonts w:eastAsiaTheme="minorEastAsia"/>
+                <w:noProof/>
+                <w:szCs w:val="22"/>
+                <w:lang w:val="en-US" w:eastAsia="en-US"/>
+              </w:rPr>
+              <w:tab/>
+            </w:r>
+            <w:r>
+              <w:rPr>
+                <w:rStyle w:val="Hyperlink"/>
+                <w:noProof/>
+              </w:rPr>
+              <w:t>Registreren van Smartclock</w:t>
+            </w:r>
+            <w:r>
+              <w:rPr>
+                <w:noProof/>
+                <w:webHidden/>
+              </w:rPr>
+              <w:tab/>
+            </w:r>
+            <w:r>
+              <w:rPr>
+                <w:noProof/>
+                <w:webHidden/>
+              </w:rPr>
+              <w:fldChar w:fldCharType="begin"/>
+            </w:r>
+            <w:r>
+              <w:rPr>
+                <w:noProof/>
+                <w:webHidden/>
+              </w:rPr>
+              <w:instrText xml:space="preserve"> PAGEREF _Toc451182450 \h </w:instrText>
+            </w:r>
+            <w:r>
+              <w:rPr>
+                <w:noProof/>
+                <w:webHidden/>
+              </w:rPr>
+            </w:r>
+            <w:r>
+              <w:rPr>
+                <w:noProof/>
+                <w:webHidden/>
+              </w:rPr>
+              <w:fldChar w:fldCharType="separate"/>
+            </w:r>
+            <w:r>
+              <w:rPr>
+                <w:noProof/>
+                <w:webHidden/>
+              </w:rPr>
+              <w:t>14</w:t>
+            </w:r>
+            <w:r>
+              <w:rPr>
+                <w:noProof/>
+                <w:webHidden/>
+              </w:rPr>
+              <w:fldChar w:fldCharType="end"/>
+            </w:r>
+          </w:hyperlink>
+        </w:p>
+        <w:p>
+          <w:pPr>
+            <w:pStyle w:val="Inhopg4"/>
+            <w:tabs>
+              <w:tab w:val="left" w:pos="1540"/>
+              <w:tab w:val="right" w:leader="dot" w:pos="8393"/>
+            </w:tabs>
+            <w:rPr>
+              <w:rFonts w:eastAsiaTheme="minorEastAsia"/>
+              <w:noProof/>
+              <w:szCs w:val="22"/>
+              <w:lang w:val="en-US" w:eastAsia="en-US"/>
+            </w:rPr>
+          </w:pPr>
+          <w:hyperlink w:anchor="_Toc451182451" w:history="1">
+            <w:r>
+              <w:rPr>
+                <w:rStyle w:val="Hyperlink"/>
+                <w:noProof/>
+                <w14:scene3d>
+                  <w14:camera w14:prst="orthographicFront"/>
+                  <w14:lightRig w14:rig="threePt" w14:dir="t">
+                    <w14:rot w14:lat="0" w14:lon="0" w14:rev="0"/>
+                  </w14:lightRig>
+                </w14:scene3d>
+              </w:rPr>
+              <w:t>3.1.1.2</w:t>
+            </w:r>
+            <w:r>
+              <w:rPr>
+                <w:rFonts w:eastAsiaTheme="minorEastAsia"/>
+                <w:noProof/>
+                <w:szCs w:val="22"/>
+                <w:lang w:val="en-US" w:eastAsia="en-US"/>
+              </w:rPr>
+              <w:tab/>
+            </w:r>
+            <w:r>
+              <w:rPr>
+                <w:rStyle w:val="Hyperlink"/>
+                <w:noProof/>
+              </w:rPr>
+              <w:t>Device specifieke codes verkrijgen</w:t>
+            </w:r>
+            <w:r>
+              <w:rPr>
+                <w:noProof/>
+                <w:webHidden/>
+              </w:rPr>
+              <w:tab/>
+            </w:r>
+            <w:r>
+              <w:rPr>
+                <w:noProof/>
+                <w:webHidden/>
+              </w:rPr>
+              <w:fldChar w:fldCharType="begin"/>
+            </w:r>
+            <w:r>
+              <w:rPr>
+                <w:noProof/>
+                <w:webHidden/>
+              </w:rPr>
+              <w:instrText xml:space="preserve"> PAGEREF _Toc451182451 \h </w:instrText>
+            </w:r>
+            <w:r>
+              <w:rPr>
+                <w:noProof/>
+                <w:webHidden/>
+              </w:rPr>
+            </w:r>
+            <w:r>
+              <w:rPr>
+                <w:noProof/>
+                <w:webHidden/>
+              </w:rPr>
+              <w:fldChar w:fldCharType="separate"/>
+            </w:r>
+            <w:r>
+              <w:rPr>
+                <w:noProof/>
+                <w:webHidden/>
+              </w:rPr>
+              <w:t>14</w:t>
+            </w:r>
+            <w:r>
+              <w:rPr>
+                <w:noProof/>
+                <w:webHidden/>
+              </w:rPr>
+              <w:fldChar w:fldCharType="end"/>
+            </w:r>
+          </w:hyperlink>
+        </w:p>
+        <w:p>
+          <w:pPr>
+            <w:pStyle w:val="Inhopg4"/>
+            <w:tabs>
+              <w:tab w:val="left" w:pos="1540"/>
+              <w:tab w:val="right" w:leader="dot" w:pos="8393"/>
+            </w:tabs>
+            <w:rPr>
+              <w:rFonts w:eastAsiaTheme="minorEastAsia"/>
+              <w:noProof/>
+              <w:szCs w:val="22"/>
+              <w:lang w:val="en-US" w:eastAsia="en-US"/>
+            </w:rPr>
+          </w:pPr>
+          <w:hyperlink w:anchor="_Toc451182452" w:history="1">
+            <w:r>
+              <w:rPr>
+                <w:rStyle w:val="Hyperlink"/>
+                <w:noProof/>
+                <w14:scene3d>
+                  <w14:camera w14:prst="orthographicFront"/>
+                  <w14:lightRig w14:rig="threePt" w14:dir="t">
+                    <w14:rot w14:lat="0" w14:lon="0" w14:rev="0"/>
+                  </w14:lightRig>
+                </w14:scene3d>
+              </w:rPr>
+              <w:t>3.1.1.3</w:t>
+            </w:r>
+            <w:r>
+              <w:rPr>
+                <w:rFonts w:eastAsiaTheme="minorEastAsia"/>
+                <w:noProof/>
+                <w:szCs w:val="22"/>
+                <w:lang w:val="en-US" w:eastAsia="en-US"/>
+              </w:rPr>
+              <w:tab/>
+            </w:r>
+            <w:r>
+              <w:rPr>
+                <w:rStyle w:val="Hyperlink"/>
+                <w:noProof/>
+              </w:rPr>
+              <w:t>Calendar informatie opvragen</w:t>
+            </w:r>
+            <w:r>
+              <w:rPr>
+                <w:noProof/>
+                <w:webHidden/>
+              </w:rPr>
+              <w:tab/>
+            </w:r>
+            <w:r>
+              <w:rPr>
+                <w:noProof/>
+                <w:webHidden/>
+              </w:rPr>
+              <w:fldChar w:fldCharType="begin"/>
+            </w:r>
+            <w:r>
+              <w:rPr>
+                <w:noProof/>
+                <w:webHidden/>
+              </w:rPr>
+              <w:instrText xml:space="preserve"> PAGEREF _Toc451182452 \h </w:instrText>
+            </w:r>
+            <w:r>
+              <w:rPr>
+                <w:noProof/>
+                <w:webHidden/>
+              </w:rPr>
+            </w:r>
+            <w:r>
+              <w:rPr>
+                <w:noProof/>
+                <w:webHidden/>
+              </w:rPr>
+              <w:fldChar w:fldCharType="separate"/>
+            </w:r>
+            <w:r>
+              <w:rPr>
+                <w:noProof/>
+                <w:webHidden/>
+              </w:rPr>
+              <w:t>15</w:t>
+            </w:r>
+            <w:r>
+              <w:rPr>
+                <w:noProof/>
+                <w:webHidden/>
+              </w:rPr>
+              <w:fldChar w:fldCharType="end"/>
+            </w:r>
+          </w:hyperlink>
+        </w:p>
+        <w:p>
+          <w:pPr>
+            <w:pStyle w:val="Inhopg4"/>
+            <w:tabs>
+              <w:tab w:val="left" w:pos="1540"/>
+              <w:tab w:val="right" w:leader="dot" w:pos="8393"/>
+            </w:tabs>
+            <w:rPr>
+              <w:rFonts w:eastAsiaTheme="minorEastAsia"/>
+              <w:noProof/>
+              <w:szCs w:val="22"/>
+              <w:lang w:val="en-US" w:eastAsia="en-US"/>
+            </w:rPr>
+          </w:pPr>
+          <w:hyperlink w:anchor="_Toc451182453" w:history="1">
+            <w:r>
+              <w:rPr>
+                <w:rStyle w:val="Hyperlink"/>
+                <w:noProof/>
+                <w14:scene3d>
+                  <w14:camera w14:prst="orthographicFront"/>
+                  <w14:lightRig w14:rig="threePt" w14:dir="t">
+                    <w14:rot w14:lat="0" w14:lon="0" w14:rev="0"/>
+                  </w14:lightRig>
+                </w14:scene3d>
+              </w:rPr>
+              <w:t>3.1.1.4</w:t>
+            </w:r>
+            <w:r>
+              <w:rPr>
+                <w:rFonts w:eastAsiaTheme="minorEastAsia"/>
+                <w:noProof/>
+                <w:szCs w:val="22"/>
+                <w:lang w:val="en-US" w:eastAsia="en-US"/>
+              </w:rPr>
+              <w:tab/>
+            </w:r>
+            <w:r>
+              <w:rPr>
+                <w:rStyle w:val="Hyperlink"/>
+                <w:noProof/>
+              </w:rPr>
+              <w:t>Refresh token gebruiken</w:t>
+            </w:r>
+            <w:r>
+              <w:rPr>
+                <w:noProof/>
+                <w:webHidden/>
+              </w:rPr>
+              <w:tab/>
+            </w:r>
+            <w:r>
+              <w:rPr>
+                <w:noProof/>
+                <w:webHidden/>
+              </w:rPr>
+              <w:fldChar w:fldCharType="begin"/>
+            </w:r>
+            <w:r>
+              <w:rPr>
+                <w:noProof/>
+                <w:webHidden/>
+              </w:rPr>
+              <w:instrText xml:space="preserve"> PAGEREF _Toc451182453 \h </w:instrText>
             </w:r>
             <w:r>
               <w:rPr>
@@ -2403,7 +2790,7 @@
               <w:lang w:val="en-US" w:eastAsia="en-US"/>
             </w:rPr>
           </w:pPr>
-          <w:hyperlink w:anchor="_Toc450915518" w:history="1">
+          <w:hyperlink w:anchor="_Toc451182454" w:history="1">
             <w:r>
               <w:rPr>
                 <w:rStyle w:val="Hyperlink"/>
@@ -2446,7 +2833,7 @@
                 <w:noProof/>
                 <w:webHidden/>
               </w:rPr>
-              <w:instrText xml:space="preserve"> PAGEREF _Toc450915518 \h </w:instrText>
+              <w:instrText xml:space="preserve"> PAGEREF _Toc451182454 \h </w:instrText>
             </w:r>
             <w:r>
               <w:rPr>
@@ -2487,7 +2874,7 @@
               <w:lang w:val="en-US" w:eastAsia="en-US"/>
             </w:rPr>
           </w:pPr>
-          <w:hyperlink w:anchor="_Toc450915519" w:history="1">
+          <w:hyperlink w:anchor="_Toc451182455" w:history="1">
             <w:r>
               <w:rPr>
                 <w:rStyle w:val="Hyperlink"/>
@@ -2530,7 +2917,7 @@
                 <w:noProof/>
                 <w:webHidden/>
               </w:rPr>
-              <w:instrText xml:space="preserve"> PAGEREF _Toc450915519 \h </w:instrText>
+              <w:instrText xml:space="preserve"> PAGEREF _Toc451182455 \h </w:instrText>
             </w:r>
             <w:r>
               <w:rPr>
@@ -2571,7 +2958,7 @@
               <w:lang w:val="en-US" w:eastAsia="en-US"/>
             </w:rPr>
           </w:pPr>
-          <w:hyperlink w:anchor="_Toc450915520" w:history="1">
+          <w:hyperlink w:anchor="_Toc451182456" w:history="1">
             <w:r>
               <w:rPr>
                 <w:rStyle w:val="Hyperlink"/>
@@ -2593,7 +2980,7 @@
                 <w:rStyle w:val="Hyperlink"/>
                 <w:noProof/>
               </w:rPr>
-              <w:t>Web interface verwerking/flask</w:t>
+              <w:t>Web interface verwerking/Flask</w:t>
             </w:r>
             <w:r>
               <w:rPr>
@@ -2614,7 +3001,7 @@
                 <w:noProof/>
                 <w:webHidden/>
               </w:rPr>
-              <w:instrText xml:space="preserve"> PAGEREF _Toc450915520 \h </w:instrText>
+              <w:instrText xml:space="preserve"> PAGEREF _Toc451182456 \h </w:instrText>
             </w:r>
             <w:r>
               <w:rPr>
@@ -2655,7 +3042,7 @@
               <w:lang w:val="en-US" w:eastAsia="en-US"/>
             </w:rPr>
           </w:pPr>
-          <w:hyperlink w:anchor="_Toc450915521" w:history="1">
+          <w:hyperlink w:anchor="_Toc451182457" w:history="1">
             <w:r>
               <w:rPr>
                 <w:rStyle w:val="Hyperlink"/>
@@ -2698,7 +3085,7 @@
                 <w:noProof/>
                 <w:webHidden/>
               </w:rPr>
-              <w:instrText xml:space="preserve"> PAGEREF _Toc450915521 \h </w:instrText>
+              <w:instrText xml:space="preserve"> PAGEREF _Toc451182457 \h </w:instrText>
             </w:r>
             <w:r>
               <w:rPr>
@@ -2718,7 +3105,7 @@
                 <w:noProof/>
                 <w:webHidden/>
               </w:rPr>
-              <w:t>15</w:t>
+              <w:t>16</w:t>
             </w:r>
             <w:r>
               <w:rPr>
@@ -2739,7 +3126,7 @@
               <w:lang w:val="en-US" w:eastAsia="en-US"/>
             </w:rPr>
           </w:pPr>
-          <w:hyperlink w:anchor="_Toc450915522" w:history="1">
+          <w:hyperlink w:anchor="_Toc451182458" w:history="1">
             <w:r>
               <w:rPr>
                 <w:rStyle w:val="Hyperlink"/>
@@ -2761,7 +3148,7 @@
                 <w:rStyle w:val="Hyperlink"/>
                 <w:noProof/>
               </w:rPr>
-              <w:t>Date/time</w:t>
+              <w:t>Rotary encoder</w:t>
             </w:r>
             <w:r>
               <w:rPr>
@@ -2782,7 +3169,7 @@
                 <w:noProof/>
                 <w:webHidden/>
               </w:rPr>
-              <w:instrText xml:space="preserve"> PAGEREF _Toc450915522 \h </w:instrText>
+              <w:instrText xml:space="preserve"> PAGEREF _Toc451182458 \h </w:instrText>
             </w:r>
             <w:r>
               <w:rPr>
@@ -2802,7 +3189,7 @@
                 <w:noProof/>
                 <w:webHidden/>
               </w:rPr>
-              <w:t>15</w:t>
+              <w:t>16</w:t>
             </w:r>
             <w:r>
               <w:rPr>
@@ -2823,7 +3210,7 @@
               <w:lang w:val="en-US" w:eastAsia="en-US"/>
             </w:rPr>
           </w:pPr>
-          <w:hyperlink w:anchor="_Toc450915523" w:history="1">
+          <w:hyperlink w:anchor="_Toc451182459" w:history="1">
             <w:r>
               <w:rPr>
                 <w:rStyle w:val="Hyperlink"/>
@@ -2845,7 +3232,7 @@
                 <w:rStyle w:val="Hyperlink"/>
                 <w:noProof/>
               </w:rPr>
-              <w:t>Rotary encoder</w:t>
+              <w:t>WS2812 led’s aansturen</w:t>
             </w:r>
             <w:r>
               <w:rPr>
@@ -2866,7 +3253,7 @@
                 <w:noProof/>
                 <w:webHidden/>
               </w:rPr>
-              <w:instrText xml:space="preserve"> PAGEREF _Toc450915523 \h </w:instrText>
+              <w:instrText xml:space="preserve"> PAGEREF _Toc451182459 \h </w:instrText>
             </w:r>
             <w:r>
               <w:rPr>
@@ -2886,7 +3273,7 @@
                 <w:noProof/>
                 <w:webHidden/>
               </w:rPr>
-              <w:t>15</w:t>
+              <w:t>16</w:t>
             </w:r>
             <w:r>
               <w:rPr>
@@ -2907,7 +3294,7 @@
               <w:lang w:val="en-US" w:eastAsia="en-US"/>
             </w:rPr>
           </w:pPr>
-          <w:hyperlink w:anchor="_Toc450915524" w:history="1">
+          <w:hyperlink w:anchor="_Toc451182460" w:history="1">
             <w:r>
               <w:rPr>
                 <w:rStyle w:val="Hyperlink"/>
@@ -2929,7 +3316,7 @@
                 <w:rStyle w:val="Hyperlink"/>
                 <w:noProof/>
               </w:rPr>
-              <w:t>WS2812 led’s aansturen</w:t>
+              <w:t>Web interface</w:t>
             </w:r>
             <w:r>
               <w:rPr>
@@ -2950,7 +3337,7 @@
                 <w:noProof/>
                 <w:webHidden/>
               </w:rPr>
-              <w:instrText xml:space="preserve"> PAGEREF _Toc450915524 \h </w:instrText>
+              <w:instrText xml:space="preserve"> PAGEREF _Toc451182460 \h </w:instrText>
             </w:r>
             <w:r>
               <w:rPr>
@@ -2970,7 +3357,887 @@
                 <w:noProof/>
                 <w:webHidden/>
               </w:rPr>
-              <w:t>15</w:t>
+              <w:t>17</w:t>
+            </w:r>
+            <w:r>
+              <w:rPr>
+                <w:noProof/>
+                <w:webHidden/>
+              </w:rPr>
+              <w:fldChar w:fldCharType="end"/>
+            </w:r>
+          </w:hyperlink>
+        </w:p>
+        <w:p>
+          <w:pPr>
+            <w:pStyle w:val="Inhopg4"/>
+            <w:tabs>
+              <w:tab w:val="left" w:pos="1540"/>
+              <w:tab w:val="right" w:leader="dot" w:pos="8393"/>
+            </w:tabs>
+            <w:rPr>
+              <w:rFonts w:eastAsiaTheme="minorEastAsia"/>
+              <w:noProof/>
+              <w:szCs w:val="22"/>
+              <w:lang w:val="en-US" w:eastAsia="en-US"/>
+            </w:rPr>
+          </w:pPr>
+          <w:hyperlink w:anchor="_Toc451182461" w:history="1">
+            <w:r>
+              <w:rPr>
+                <w:rStyle w:val="Hyperlink"/>
+                <w:noProof/>
+                <w14:scene3d>
+                  <w14:camera w14:prst="orthographicFront"/>
+                  <w14:lightRig w14:rig="threePt" w14:dir="t">
+                    <w14:rot w14:lat="0" w14:lon="0" w14:rev="0"/>
+                  </w14:lightRig>
+                </w14:scene3d>
+              </w:rPr>
+              <w:t>3.1.8.1</w:t>
+            </w:r>
+            <w:r>
+              <w:rPr>
+                <w:rFonts w:eastAsiaTheme="minorEastAsia"/>
+                <w:noProof/>
+                <w:szCs w:val="22"/>
+                <w:lang w:val="en-US" w:eastAsia="en-US"/>
+              </w:rPr>
+              <w:tab/>
+            </w:r>
+            <w:r>
+              <w:rPr>
+                <w:rStyle w:val="Hyperlink"/>
+                <w:noProof/>
+              </w:rPr>
+              <w:t>Status tab</w:t>
+            </w:r>
+            <w:r>
+              <w:rPr>
+                <w:noProof/>
+                <w:webHidden/>
+              </w:rPr>
+              <w:tab/>
+            </w:r>
+            <w:r>
+              <w:rPr>
+                <w:noProof/>
+                <w:webHidden/>
+              </w:rPr>
+              <w:fldChar w:fldCharType="begin"/>
+            </w:r>
+            <w:r>
+              <w:rPr>
+                <w:noProof/>
+                <w:webHidden/>
+              </w:rPr>
+              <w:instrText xml:space="preserve"> PAGEREF _Toc451182461 \h </w:instrText>
+            </w:r>
+            <w:r>
+              <w:rPr>
+                <w:noProof/>
+                <w:webHidden/>
+              </w:rPr>
+            </w:r>
+            <w:r>
+              <w:rPr>
+                <w:noProof/>
+                <w:webHidden/>
+              </w:rPr>
+              <w:fldChar w:fldCharType="separate"/>
+            </w:r>
+            <w:r>
+              <w:rPr>
+                <w:noProof/>
+                <w:webHidden/>
+              </w:rPr>
+              <w:t>17</w:t>
+            </w:r>
+            <w:r>
+              <w:rPr>
+                <w:noProof/>
+                <w:webHidden/>
+              </w:rPr>
+              <w:fldChar w:fldCharType="end"/>
+            </w:r>
+          </w:hyperlink>
+        </w:p>
+        <w:p>
+          <w:pPr>
+            <w:pStyle w:val="Inhopg4"/>
+            <w:tabs>
+              <w:tab w:val="left" w:pos="1540"/>
+              <w:tab w:val="right" w:leader="dot" w:pos="8393"/>
+            </w:tabs>
+            <w:rPr>
+              <w:rFonts w:eastAsiaTheme="minorEastAsia"/>
+              <w:noProof/>
+              <w:szCs w:val="22"/>
+              <w:lang w:val="en-US" w:eastAsia="en-US"/>
+            </w:rPr>
+          </w:pPr>
+          <w:hyperlink w:anchor="_Toc451182462" w:history="1">
+            <w:r>
+              <w:rPr>
+                <w:rStyle w:val="Hyperlink"/>
+                <w:noProof/>
+                <w14:scene3d>
+                  <w14:camera w14:prst="orthographicFront"/>
+                  <w14:lightRig w14:rig="threePt" w14:dir="t">
+                    <w14:rot w14:lat="0" w14:lon="0" w14:rev="0"/>
+                  </w14:lightRig>
+                </w14:scene3d>
+              </w:rPr>
+              <w:t>3.1.8.2</w:t>
+            </w:r>
+            <w:r>
+              <w:rPr>
+                <w:rFonts w:eastAsiaTheme="minorEastAsia"/>
+                <w:noProof/>
+                <w:szCs w:val="22"/>
+                <w:lang w:val="en-US" w:eastAsia="en-US"/>
+              </w:rPr>
+              <w:tab/>
+            </w:r>
+            <w:r>
+              <w:rPr>
+                <w:rStyle w:val="Hyperlink"/>
+                <w:noProof/>
+              </w:rPr>
+              <w:t>Wifi settings tab</w:t>
+            </w:r>
+            <w:r>
+              <w:rPr>
+                <w:noProof/>
+                <w:webHidden/>
+              </w:rPr>
+              <w:tab/>
+            </w:r>
+            <w:r>
+              <w:rPr>
+                <w:noProof/>
+                <w:webHidden/>
+              </w:rPr>
+              <w:fldChar w:fldCharType="begin"/>
+            </w:r>
+            <w:r>
+              <w:rPr>
+                <w:noProof/>
+                <w:webHidden/>
+              </w:rPr>
+              <w:instrText xml:space="preserve"> PAGEREF _Toc451182462 \h </w:instrText>
+            </w:r>
+            <w:r>
+              <w:rPr>
+                <w:noProof/>
+                <w:webHidden/>
+              </w:rPr>
+            </w:r>
+            <w:r>
+              <w:rPr>
+                <w:noProof/>
+                <w:webHidden/>
+              </w:rPr>
+              <w:fldChar w:fldCharType="separate"/>
+            </w:r>
+            <w:r>
+              <w:rPr>
+                <w:noProof/>
+                <w:webHidden/>
+              </w:rPr>
+              <w:t>17</w:t>
+            </w:r>
+            <w:r>
+              <w:rPr>
+                <w:noProof/>
+                <w:webHidden/>
+              </w:rPr>
+              <w:fldChar w:fldCharType="end"/>
+            </w:r>
+          </w:hyperlink>
+        </w:p>
+        <w:p>
+          <w:pPr>
+            <w:pStyle w:val="Inhopg4"/>
+            <w:tabs>
+              <w:tab w:val="left" w:pos="1540"/>
+              <w:tab w:val="right" w:leader="dot" w:pos="8393"/>
+            </w:tabs>
+            <w:rPr>
+              <w:rFonts w:eastAsiaTheme="minorEastAsia"/>
+              <w:noProof/>
+              <w:szCs w:val="22"/>
+              <w:lang w:val="en-US" w:eastAsia="en-US"/>
+            </w:rPr>
+          </w:pPr>
+          <w:hyperlink w:anchor="_Toc451182463" w:history="1">
+            <w:r>
+              <w:rPr>
+                <w:rStyle w:val="Hyperlink"/>
+                <w:noProof/>
+                <w14:scene3d>
+                  <w14:camera w14:prst="orthographicFront"/>
+                  <w14:lightRig w14:rig="threePt" w14:dir="t">
+                    <w14:rot w14:lat="0" w14:lon="0" w14:rev="0"/>
+                  </w14:lightRig>
+                </w14:scene3d>
+              </w:rPr>
+              <w:t>3.1.8.3</w:t>
+            </w:r>
+            <w:r>
+              <w:rPr>
+                <w:rFonts w:eastAsiaTheme="minorEastAsia"/>
+                <w:noProof/>
+                <w:szCs w:val="22"/>
+                <w:lang w:val="en-US" w:eastAsia="en-US"/>
+              </w:rPr>
+              <w:tab/>
+            </w:r>
+            <w:r>
+              <w:rPr>
+                <w:rStyle w:val="Hyperlink"/>
+                <w:noProof/>
+              </w:rPr>
+              <w:t>Clock settings tab</w:t>
+            </w:r>
+            <w:r>
+              <w:rPr>
+                <w:noProof/>
+                <w:webHidden/>
+              </w:rPr>
+              <w:tab/>
+            </w:r>
+            <w:r>
+              <w:rPr>
+                <w:noProof/>
+                <w:webHidden/>
+              </w:rPr>
+              <w:fldChar w:fldCharType="begin"/>
+            </w:r>
+            <w:r>
+              <w:rPr>
+                <w:noProof/>
+                <w:webHidden/>
+              </w:rPr>
+              <w:instrText xml:space="preserve"> PAGEREF _Toc451182463 \h </w:instrText>
+            </w:r>
+            <w:r>
+              <w:rPr>
+                <w:noProof/>
+                <w:webHidden/>
+              </w:rPr>
+            </w:r>
+            <w:r>
+              <w:rPr>
+                <w:noProof/>
+                <w:webHidden/>
+              </w:rPr>
+              <w:fldChar w:fldCharType="separate"/>
+            </w:r>
+            <w:r>
+              <w:rPr>
+                <w:noProof/>
+                <w:webHidden/>
+              </w:rPr>
+              <w:t>17</w:t>
+            </w:r>
+            <w:r>
+              <w:rPr>
+                <w:noProof/>
+                <w:webHidden/>
+              </w:rPr>
+              <w:fldChar w:fldCharType="end"/>
+            </w:r>
+          </w:hyperlink>
+        </w:p>
+        <w:p>
+          <w:pPr>
+            <w:pStyle w:val="Inhopg4"/>
+            <w:tabs>
+              <w:tab w:val="left" w:pos="1540"/>
+              <w:tab w:val="right" w:leader="dot" w:pos="8393"/>
+            </w:tabs>
+            <w:rPr>
+              <w:rFonts w:eastAsiaTheme="minorEastAsia"/>
+              <w:noProof/>
+              <w:szCs w:val="22"/>
+              <w:lang w:val="en-US" w:eastAsia="en-US"/>
+            </w:rPr>
+          </w:pPr>
+          <w:hyperlink w:anchor="_Toc451182464" w:history="1">
+            <w:r>
+              <w:rPr>
+                <w:rStyle w:val="Hyperlink"/>
+                <w:noProof/>
+                <w14:scene3d>
+                  <w14:camera w14:prst="orthographicFront"/>
+                  <w14:lightRig w14:rig="threePt" w14:dir="t">
+                    <w14:rot w14:lat="0" w14:lon="0" w14:rev="0"/>
+                  </w14:lightRig>
+                </w14:scene3d>
+              </w:rPr>
+              <w:t>3.1.8.4</w:t>
+            </w:r>
+            <w:r>
+              <w:rPr>
+                <w:rFonts w:eastAsiaTheme="minorEastAsia"/>
+                <w:noProof/>
+                <w:szCs w:val="22"/>
+                <w:lang w:val="en-US" w:eastAsia="en-US"/>
+              </w:rPr>
+              <w:tab/>
+            </w:r>
+            <w:r>
+              <w:rPr>
+                <w:rStyle w:val="Hyperlink"/>
+                <w:noProof/>
+              </w:rPr>
+              <w:t>Google calendar tab</w:t>
+            </w:r>
+            <w:r>
+              <w:rPr>
+                <w:noProof/>
+                <w:webHidden/>
+              </w:rPr>
+              <w:tab/>
+            </w:r>
+            <w:r>
+              <w:rPr>
+                <w:noProof/>
+                <w:webHidden/>
+              </w:rPr>
+              <w:fldChar w:fldCharType="begin"/>
+            </w:r>
+            <w:r>
+              <w:rPr>
+                <w:noProof/>
+                <w:webHidden/>
+              </w:rPr>
+              <w:instrText xml:space="preserve"> PAGEREF _Toc451182464 \h </w:instrText>
+            </w:r>
+            <w:r>
+              <w:rPr>
+                <w:noProof/>
+                <w:webHidden/>
+              </w:rPr>
+            </w:r>
+            <w:r>
+              <w:rPr>
+                <w:noProof/>
+                <w:webHidden/>
+              </w:rPr>
+              <w:fldChar w:fldCharType="separate"/>
+            </w:r>
+            <w:r>
+              <w:rPr>
+                <w:noProof/>
+                <w:webHidden/>
+              </w:rPr>
+              <w:t>17</w:t>
+            </w:r>
+            <w:r>
+              <w:rPr>
+                <w:noProof/>
+                <w:webHidden/>
+              </w:rPr>
+              <w:fldChar w:fldCharType="end"/>
+            </w:r>
+          </w:hyperlink>
+        </w:p>
+        <w:p>
+          <w:pPr>
+            <w:pStyle w:val="Inhopg1"/>
+            <w:rPr>
+              <w:rFonts w:eastAsiaTheme="minorEastAsia"/>
+              <w:noProof/>
+              <w:szCs w:val="22"/>
+              <w:lang w:val="en-US" w:eastAsia="en-US"/>
+            </w:rPr>
+          </w:pPr>
+          <w:hyperlink w:anchor="_Toc451182465" w:history="1">
+            <w:r>
+              <w:rPr>
+                <w:rStyle w:val="Hyperlink"/>
+                <w:noProof/>
+              </w:rPr>
+              <w:t>4</w:t>
+            </w:r>
+            <w:r>
+              <w:rPr>
+                <w:rFonts w:eastAsiaTheme="minorEastAsia"/>
+                <w:noProof/>
+                <w:szCs w:val="22"/>
+                <w:lang w:val="en-US" w:eastAsia="en-US"/>
+              </w:rPr>
+              <w:tab/>
+            </w:r>
+            <w:r>
+              <w:rPr>
+                <w:rStyle w:val="Hyperlink"/>
+                <w:noProof/>
+              </w:rPr>
+              <w:t>Budget/kostenraming</w:t>
+            </w:r>
+            <w:r>
+              <w:rPr>
+                <w:noProof/>
+                <w:webHidden/>
+              </w:rPr>
+              <w:tab/>
+            </w:r>
+            <w:r>
+              <w:rPr>
+                <w:noProof/>
+                <w:webHidden/>
+              </w:rPr>
+              <w:fldChar w:fldCharType="begin"/>
+            </w:r>
+            <w:r>
+              <w:rPr>
+                <w:noProof/>
+                <w:webHidden/>
+              </w:rPr>
+              <w:instrText xml:space="preserve"> PAGEREF _Toc451182465 \h </w:instrText>
+            </w:r>
+            <w:r>
+              <w:rPr>
+                <w:noProof/>
+                <w:webHidden/>
+              </w:rPr>
+            </w:r>
+            <w:r>
+              <w:rPr>
+                <w:noProof/>
+                <w:webHidden/>
+              </w:rPr>
+              <w:fldChar w:fldCharType="separate"/>
+            </w:r>
+            <w:r>
+              <w:rPr>
+                <w:noProof/>
+                <w:webHidden/>
+              </w:rPr>
+              <w:t>18</w:t>
+            </w:r>
+            <w:r>
+              <w:rPr>
+                <w:noProof/>
+                <w:webHidden/>
+              </w:rPr>
+              <w:fldChar w:fldCharType="end"/>
+            </w:r>
+          </w:hyperlink>
+        </w:p>
+        <w:p>
+          <w:pPr>
+            <w:pStyle w:val="Inhopg1"/>
+            <w:rPr>
+              <w:rFonts w:eastAsiaTheme="minorEastAsia"/>
+              <w:noProof/>
+              <w:szCs w:val="22"/>
+              <w:lang w:val="en-US" w:eastAsia="en-US"/>
+            </w:rPr>
+          </w:pPr>
+          <w:hyperlink w:anchor="_Toc451182466" w:history="1">
+            <w:r>
+              <w:rPr>
+                <w:rStyle w:val="Hyperlink"/>
+                <w:noProof/>
+              </w:rPr>
+              <w:t>5</w:t>
+            </w:r>
+            <w:r>
+              <w:rPr>
+                <w:rFonts w:eastAsiaTheme="minorEastAsia"/>
+                <w:noProof/>
+                <w:szCs w:val="22"/>
+                <w:lang w:val="en-US" w:eastAsia="en-US"/>
+              </w:rPr>
+              <w:tab/>
+            </w:r>
+            <w:r>
+              <w:rPr>
+                <w:rStyle w:val="Hyperlink"/>
+                <w:noProof/>
+              </w:rPr>
+              <w:t>Besluit</w:t>
+            </w:r>
+            <w:r>
+              <w:rPr>
+                <w:noProof/>
+                <w:webHidden/>
+              </w:rPr>
+              <w:tab/>
+            </w:r>
+            <w:r>
+              <w:rPr>
+                <w:noProof/>
+                <w:webHidden/>
+              </w:rPr>
+              <w:fldChar w:fldCharType="begin"/>
+            </w:r>
+            <w:r>
+              <w:rPr>
+                <w:noProof/>
+                <w:webHidden/>
+              </w:rPr>
+              <w:instrText xml:space="preserve"> PAGEREF _Toc451182466 \h </w:instrText>
+            </w:r>
+            <w:r>
+              <w:rPr>
+                <w:noProof/>
+                <w:webHidden/>
+              </w:rPr>
+            </w:r>
+            <w:r>
+              <w:rPr>
+                <w:noProof/>
+                <w:webHidden/>
+              </w:rPr>
+              <w:fldChar w:fldCharType="separate"/>
+            </w:r>
+            <w:r>
+              <w:rPr>
+                <w:noProof/>
+                <w:webHidden/>
+              </w:rPr>
+              <w:t>19</w:t>
+            </w:r>
+            <w:r>
+              <w:rPr>
+                <w:noProof/>
+                <w:webHidden/>
+              </w:rPr>
+              <w:fldChar w:fldCharType="end"/>
+            </w:r>
+          </w:hyperlink>
+        </w:p>
+        <w:p>
+          <w:pPr>
+            <w:pStyle w:val="Inhopg1"/>
+            <w:rPr>
+              <w:rFonts w:eastAsiaTheme="minorEastAsia"/>
+              <w:noProof/>
+              <w:szCs w:val="22"/>
+              <w:lang w:val="en-US" w:eastAsia="en-US"/>
+            </w:rPr>
+          </w:pPr>
+          <w:hyperlink w:anchor="_Toc451182467" w:history="1">
+            <w:r>
+              <w:rPr>
+                <w:rStyle w:val="Hyperlink"/>
+                <w:noProof/>
+              </w:rPr>
+              <w:t>6</w:t>
+            </w:r>
+            <w:r>
+              <w:rPr>
+                <w:rFonts w:eastAsiaTheme="minorEastAsia"/>
+                <w:noProof/>
+                <w:szCs w:val="22"/>
+                <w:lang w:val="en-US" w:eastAsia="en-US"/>
+              </w:rPr>
+              <w:tab/>
+            </w:r>
+            <w:r>
+              <w:rPr>
+                <w:rStyle w:val="Hyperlink"/>
+                <w:noProof/>
+              </w:rPr>
+              <w:t>Bijlagen</w:t>
+            </w:r>
+            <w:r>
+              <w:rPr>
+                <w:noProof/>
+                <w:webHidden/>
+              </w:rPr>
+              <w:tab/>
+            </w:r>
+            <w:r>
+              <w:rPr>
+                <w:noProof/>
+                <w:webHidden/>
+              </w:rPr>
+              <w:fldChar w:fldCharType="begin"/>
+            </w:r>
+            <w:r>
+              <w:rPr>
+                <w:noProof/>
+                <w:webHidden/>
+              </w:rPr>
+              <w:instrText xml:space="preserve"> PAGEREF _Toc451182467 \h </w:instrText>
+            </w:r>
+            <w:r>
+              <w:rPr>
+                <w:noProof/>
+                <w:webHidden/>
+              </w:rPr>
+            </w:r>
+            <w:r>
+              <w:rPr>
+                <w:noProof/>
+                <w:webHidden/>
+              </w:rPr>
+              <w:fldChar w:fldCharType="separate"/>
+            </w:r>
+            <w:r>
+              <w:rPr>
+                <w:noProof/>
+                <w:webHidden/>
+              </w:rPr>
+              <w:t>20</w:t>
+            </w:r>
+            <w:r>
+              <w:rPr>
+                <w:noProof/>
+                <w:webHidden/>
+              </w:rPr>
+              <w:fldChar w:fldCharType="end"/>
+            </w:r>
+          </w:hyperlink>
+        </w:p>
+        <w:p>
+          <w:pPr>
+            <w:pStyle w:val="Inhopg2"/>
+            <w:rPr>
+              <w:rFonts w:eastAsiaTheme="minorEastAsia"/>
+              <w:noProof/>
+              <w:szCs w:val="22"/>
+              <w:lang w:val="en-US" w:eastAsia="en-US"/>
+            </w:rPr>
+          </w:pPr>
+          <w:hyperlink w:anchor="_Toc451182468" w:history="1">
+            <w:r>
+              <w:rPr>
+                <w:rStyle w:val="Hyperlink"/>
+                <w:noProof/>
+              </w:rPr>
+              <w:t>6.1</w:t>
+            </w:r>
+            <w:r>
+              <w:rPr>
+                <w:rFonts w:eastAsiaTheme="minorEastAsia"/>
+                <w:noProof/>
+                <w:szCs w:val="22"/>
+                <w:lang w:val="en-US" w:eastAsia="en-US"/>
+              </w:rPr>
+              <w:tab/>
+            </w:r>
+            <w:r>
+              <w:rPr>
+                <w:rStyle w:val="Hyperlink"/>
+                <w:noProof/>
+              </w:rPr>
+              <w:t>PCB Schema’s &amp; Lay-out</w:t>
+            </w:r>
+            <w:r>
+              <w:rPr>
+                <w:noProof/>
+                <w:webHidden/>
+              </w:rPr>
+              <w:tab/>
+            </w:r>
+            <w:r>
+              <w:rPr>
+                <w:noProof/>
+                <w:webHidden/>
+              </w:rPr>
+              <w:fldChar w:fldCharType="begin"/>
+            </w:r>
+            <w:r>
+              <w:rPr>
+                <w:noProof/>
+                <w:webHidden/>
+              </w:rPr>
+              <w:instrText xml:space="preserve"> PAGEREF _Toc451182468 \h </w:instrText>
+            </w:r>
+            <w:r>
+              <w:rPr>
+                <w:noProof/>
+                <w:webHidden/>
+              </w:rPr>
+            </w:r>
+            <w:r>
+              <w:rPr>
+                <w:noProof/>
+                <w:webHidden/>
+              </w:rPr>
+              <w:fldChar w:fldCharType="separate"/>
+            </w:r>
+            <w:r>
+              <w:rPr>
+                <w:noProof/>
+                <w:webHidden/>
+              </w:rPr>
+              <w:t>21</w:t>
+            </w:r>
+            <w:r>
+              <w:rPr>
+                <w:noProof/>
+                <w:webHidden/>
+              </w:rPr>
+              <w:fldChar w:fldCharType="end"/>
+            </w:r>
+          </w:hyperlink>
+        </w:p>
+        <w:p>
+          <w:pPr>
+            <w:pStyle w:val="Inhopg2"/>
+            <w:rPr>
+              <w:rFonts w:eastAsiaTheme="minorEastAsia"/>
+              <w:noProof/>
+              <w:szCs w:val="22"/>
+              <w:lang w:val="en-US" w:eastAsia="en-US"/>
+            </w:rPr>
+          </w:pPr>
+          <w:hyperlink w:anchor="_Toc451182469" w:history="1">
+            <w:r>
+              <w:rPr>
+                <w:rStyle w:val="Hyperlink"/>
+                <w:noProof/>
+              </w:rPr>
+              <w:t>6.2</w:t>
+            </w:r>
+            <w:r>
+              <w:rPr>
+                <w:rFonts w:eastAsiaTheme="minorEastAsia"/>
+                <w:noProof/>
+                <w:szCs w:val="22"/>
+                <w:lang w:val="en-US" w:eastAsia="en-US"/>
+              </w:rPr>
+              <w:tab/>
+            </w:r>
+            <w:r>
+              <w:rPr>
+                <w:rStyle w:val="Hyperlink"/>
+                <w:noProof/>
+              </w:rPr>
+              <w:t>Scripts</w:t>
+            </w:r>
+            <w:r>
+              <w:rPr>
+                <w:noProof/>
+                <w:webHidden/>
+              </w:rPr>
+              <w:tab/>
+            </w:r>
+            <w:r>
+              <w:rPr>
+                <w:noProof/>
+                <w:webHidden/>
+              </w:rPr>
+              <w:fldChar w:fldCharType="begin"/>
+            </w:r>
+            <w:r>
+              <w:rPr>
+                <w:noProof/>
+                <w:webHidden/>
+              </w:rPr>
+              <w:instrText xml:space="preserve"> PAGEREF _Toc451182469 \h </w:instrText>
+            </w:r>
+            <w:r>
+              <w:rPr>
+                <w:noProof/>
+                <w:webHidden/>
+              </w:rPr>
+            </w:r>
+            <w:r>
+              <w:rPr>
+                <w:noProof/>
+                <w:webHidden/>
+              </w:rPr>
+              <w:fldChar w:fldCharType="separate"/>
+            </w:r>
+            <w:r>
+              <w:rPr>
+                <w:noProof/>
+                <w:webHidden/>
+              </w:rPr>
+              <w:t>22</w:t>
+            </w:r>
+            <w:r>
+              <w:rPr>
+                <w:noProof/>
+                <w:webHidden/>
+              </w:rPr>
+              <w:fldChar w:fldCharType="end"/>
+            </w:r>
+          </w:hyperlink>
+        </w:p>
+        <w:p>
+          <w:pPr>
+            <w:pStyle w:val="Inhopg2"/>
+            <w:rPr>
+              <w:rFonts w:eastAsiaTheme="minorEastAsia"/>
+              <w:noProof/>
+              <w:szCs w:val="22"/>
+              <w:lang w:val="en-US" w:eastAsia="en-US"/>
+            </w:rPr>
+          </w:pPr>
+          <w:hyperlink w:anchor="_Toc451182470" w:history="1">
+            <w:r>
+              <w:rPr>
+                <w:rStyle w:val="Hyperlink"/>
+                <w:noProof/>
+              </w:rPr>
+              <w:t>6.3</w:t>
+            </w:r>
+            <w:r>
+              <w:rPr>
+                <w:rFonts w:eastAsiaTheme="minorEastAsia"/>
+                <w:noProof/>
+                <w:szCs w:val="22"/>
+                <w:lang w:val="en-US" w:eastAsia="en-US"/>
+              </w:rPr>
+              <w:tab/>
+            </w:r>
+            <w:r>
+              <w:rPr>
+                <w:rStyle w:val="Hyperlink"/>
+                <w:noProof/>
+              </w:rPr>
+              <w:t>Broncode (app.py)</w:t>
+            </w:r>
+            <w:r>
+              <w:rPr>
+                <w:noProof/>
+                <w:webHidden/>
+              </w:rPr>
+              <w:tab/>
+            </w:r>
+            <w:r>
+              <w:rPr>
+                <w:noProof/>
+                <w:webHidden/>
+              </w:rPr>
+              <w:fldChar w:fldCharType="begin"/>
+            </w:r>
+            <w:r>
+              <w:rPr>
+                <w:noProof/>
+                <w:webHidden/>
+              </w:rPr>
+              <w:instrText xml:space="preserve"> PAGEREF _Toc451182470 \h </w:instrText>
+            </w:r>
+            <w:r>
+              <w:rPr>
+                <w:noProof/>
+                <w:webHidden/>
+              </w:rPr>
+            </w:r>
+            <w:r>
+              <w:rPr>
+                <w:noProof/>
+                <w:webHidden/>
+              </w:rPr>
+              <w:fldChar w:fldCharType="separate"/>
+            </w:r>
+            <w:r>
+              <w:rPr>
+                <w:noProof/>
+                <w:webHidden/>
+              </w:rPr>
+              <w:t>23</w:t>
             </w:r>
             <w:r>
               <w:rPr>
@@ -2991,13 +4258,13 @@
               <w:lang w:val="en-US" w:eastAsia="en-US"/>
             </w:rPr>
           </w:pPr>
-          <w:hyperlink w:anchor="_Toc450915525" w:history="1">
+          <w:hyperlink w:anchor="_Toc451182471" w:history="1">
             <w:r>
               <w:rPr>
                 <w:rStyle w:val="Hyperlink"/>
                 <w:noProof/>
               </w:rPr>
-              <w:t>3.1.9</w:t>
+              <w:t>6.3.1</w:t>
             </w:r>
             <w:r>
               <w:rPr>
@@ -3013,7 +4280,7 @@
                 <w:rStyle w:val="Hyperlink"/>
                 <w:noProof/>
               </w:rPr>
-              <w:t>Web interface</w:t>
+              <w:t>De website</w:t>
             </w:r>
             <w:r>
               <w:rPr>
@@ -3034,7 +4301,7 @@
                 <w:noProof/>
                 <w:webHidden/>
               </w:rPr>
-              <w:instrText xml:space="preserve"> PAGEREF _Toc450915525 \h </w:instrText>
+              <w:instrText xml:space="preserve"> PAGEREF _Toc451182471 \h </w:instrText>
             </w:r>
             <w:r>
               <w:rPr>
@@ -3054,7 +4321,7 @@
                 <w:noProof/>
                 <w:webHidden/>
               </w:rPr>
-              <w:t>16</w:t>
+              <w:t>24</w:t>
             </w:r>
             <w:r>
               <w:rPr>
@@ -3073,10 +4340,13 @@
               <w:tab w:val="right" w:leader="dot" w:pos="8393"/>
             </w:tabs>
             <w:rPr>
+              <w:rFonts w:eastAsiaTheme="minorEastAsia"/>
               <w:noProof/>
+              <w:szCs w:val="22"/>
+              <w:lang w:val="en-US" w:eastAsia="en-US"/>
             </w:rPr>
           </w:pPr>
-          <w:hyperlink w:anchor="_Toc450915526" w:history="1">
+          <w:hyperlink w:anchor="_Toc451182472" w:history="1">
             <w:r>
               <w:rPr>
                 <w:rStyle w:val="Hyperlink"/>
@@ -3088,11 +4358,14 @@
                   </w14:lightRig>
                 </w14:scene3d>
               </w:rPr>
-              <w:t>3.1.9.1</w:t>
-            </w:r>
-            <w:r>
-              <w:rPr>
-                <w:noProof/>
+              <w:t>6.3.1.1</w:t>
+            </w:r>
+            <w:r>
+              <w:rPr>
+                <w:rFonts w:eastAsiaTheme="minorEastAsia"/>
+                <w:noProof/>
+                <w:szCs w:val="22"/>
+                <w:lang w:val="en-US" w:eastAsia="en-US"/>
               </w:rPr>
               <w:tab/>
             </w:r>
@@ -3101,7 +4374,7 @@
                 <w:rStyle w:val="Hyperlink"/>
                 <w:noProof/>
               </w:rPr>
-              <w:t>Status tab</w:t>
+              <w:t>Index.php</w:t>
             </w:r>
             <w:r>
               <w:rPr>
@@ -3122,7 +4395,7 @@
                 <w:noProof/>
                 <w:webHidden/>
               </w:rPr>
-              <w:instrText xml:space="preserve"> PAGEREF _Toc450915526 \h </w:instrText>
+              <w:instrText xml:space="preserve"> PAGEREF _Toc451182472 \h </w:instrText>
             </w:r>
             <w:r>
               <w:rPr>
@@ -3142,7 +4415,7 @@
                 <w:noProof/>
                 <w:webHidden/>
               </w:rPr>
-              <w:t>16</w:t>
+              <w:t>24</w:t>
             </w:r>
             <w:r>
               <w:rPr>
@@ -3161,10 +4434,13 @@
               <w:tab w:val="right" w:leader="dot" w:pos="8393"/>
             </w:tabs>
             <w:rPr>
+              <w:rFonts w:eastAsiaTheme="minorEastAsia"/>
               <w:noProof/>
+              <w:szCs w:val="22"/>
+              <w:lang w:val="en-US" w:eastAsia="en-US"/>
             </w:rPr>
           </w:pPr>
-          <w:hyperlink w:anchor="_Toc450915527" w:history="1">
+          <w:hyperlink w:anchor="_Toc451182473" w:history="1">
             <w:r>
               <w:rPr>
                 <w:rStyle w:val="Hyperlink"/>
@@ -3176,11 +4452,14 @@
                   </w14:lightRig>
                 </w14:scene3d>
               </w:rPr>
-              <w:t>3.1.9.2</w:t>
-            </w:r>
-            <w:r>
-              <w:rPr>
-                <w:noProof/>
+              <w:t>6.3.1.2</w:t>
+            </w:r>
+            <w:r>
+              <w:rPr>
+                <w:rFonts w:eastAsiaTheme="minorEastAsia"/>
+                <w:noProof/>
+                <w:szCs w:val="22"/>
+                <w:lang w:val="en-US" w:eastAsia="en-US"/>
               </w:rPr>
               <w:tab/>
             </w:r>
@@ -3189,22 +4468,7 @@
                 <w:rStyle w:val="Hyperlink"/>
                 <w:noProof/>
               </w:rPr>
-              <w:t xml:space="preserve">Wifi </w:t>
-            </w:r>
-            <w:r>
-              <w:rPr>
-                <w:rStyle w:val="Hyperlink"/>
-                <w:noProof/>
-                <w:lang w:val="en-US"/>
-              </w:rPr>
-              <w:t xml:space="preserve">settings </w:t>
-            </w:r>
-            <w:r>
-              <w:rPr>
-                <w:rStyle w:val="Hyperlink"/>
-                <w:noProof/>
-              </w:rPr>
-              <w:t>tab</w:t>
+              <w:t>Hardware.php</w:t>
             </w:r>
             <w:r>
               <w:rPr>
@@ -3225,7 +4489,7 @@
                 <w:noProof/>
                 <w:webHidden/>
               </w:rPr>
-              <w:instrText xml:space="preserve"> PAGEREF _Toc450915527 \h </w:instrText>
+              <w:instrText xml:space="preserve"> PAGEREF _Toc451182473 \h </w:instrText>
             </w:r>
             <w:r>
               <w:rPr>
@@ -3245,7 +4509,7 @@
                 <w:noProof/>
                 <w:webHidden/>
               </w:rPr>
-              <w:t>16</w:t>
+              <w:t>24</w:t>
             </w:r>
             <w:r>
               <w:rPr>
@@ -3264,15 +4528,17 @@
               <w:tab w:val="right" w:leader="dot" w:pos="8393"/>
             </w:tabs>
             <w:rPr>
+              <w:rFonts w:eastAsiaTheme="minorEastAsia"/>
               <w:noProof/>
+              <w:szCs w:val="22"/>
+              <w:lang w:val="en-US" w:eastAsia="en-US"/>
             </w:rPr>
           </w:pPr>
-          <w:hyperlink w:anchor="_Toc450915528" w:history="1">
+          <w:hyperlink w:anchor="_Toc451182474" w:history="1">
             <w:r>
               <w:rPr>
                 <w:rStyle w:val="Hyperlink"/>
                 <w:noProof/>
-                <w:lang w:val="en-US"/>
                 <w14:scene3d>
                   <w14:camera w14:prst="orthographicFront"/>
                   <w14:lightRig w14:rig="threePt" w14:dir="t">
@@ -3280,11 +4546,14 @@
                   </w14:lightRig>
                 </w14:scene3d>
               </w:rPr>
-              <w:t>3.1.9.3</w:t>
-            </w:r>
-            <w:r>
-              <w:rPr>
-                <w:noProof/>
+              <w:t>6.3.1.3</w:t>
+            </w:r>
+            <w:r>
+              <w:rPr>
+                <w:rFonts w:eastAsiaTheme="minorEastAsia"/>
+                <w:noProof/>
+                <w:szCs w:val="22"/>
+                <w:lang w:val="en-US" w:eastAsia="en-US"/>
               </w:rPr>
               <w:tab/>
             </w:r>
@@ -3292,9 +4561,8 @@
               <w:rPr>
                 <w:rStyle w:val="Hyperlink"/>
                 <w:noProof/>
-                <w:lang w:val="en-US"/>
-              </w:rPr>
-              <w:t>Clock settings tab</w:t>
+              </w:rPr>
+              <w:t>Software.php</w:t>
             </w:r>
             <w:r>
               <w:rPr>
@@ -3315,7 +4583,7 @@
                 <w:noProof/>
                 <w:webHidden/>
               </w:rPr>
-              <w:instrText xml:space="preserve"> PAGEREF _Toc450915528 \h </w:instrText>
+              <w:instrText xml:space="preserve"> PAGEREF _Toc451182474 \h </w:instrText>
             </w:r>
             <w:r>
               <w:rPr>
@@ -3335,7 +4603,7 @@
                 <w:noProof/>
                 <w:webHidden/>
               </w:rPr>
-              <w:t>16</w:t>
+              <w:t>24</w:t>
             </w:r>
             <w:r>
               <w:rPr>
@@ -3354,15 +4622,17 @@
               <w:tab w:val="right" w:leader="dot" w:pos="8393"/>
             </w:tabs>
             <w:rPr>
+              <w:rFonts w:eastAsiaTheme="minorEastAsia"/>
               <w:noProof/>
+              <w:szCs w:val="22"/>
+              <w:lang w:val="en-US" w:eastAsia="en-US"/>
             </w:rPr>
           </w:pPr>
-          <w:hyperlink w:anchor="_Toc450915529" w:history="1">
+          <w:hyperlink w:anchor="_Toc451182475" w:history="1">
             <w:r>
               <w:rPr>
                 <w:rStyle w:val="Hyperlink"/>
                 <w:noProof/>
-                <w:lang w:val="en-US"/>
                 <w14:scene3d>
                   <w14:camera w14:prst="orthographicFront"/>
                   <w14:lightRig w14:rig="threePt" w14:dir="t">
@@ -3370,11 +4640,14 @@
                   </w14:lightRig>
                 </w14:scene3d>
               </w:rPr>
-              <w:t>3.1.9.4</w:t>
-            </w:r>
-            <w:r>
-              <w:rPr>
-                <w:noProof/>
+              <w:t>6.3.1.4</w:t>
+            </w:r>
+            <w:r>
+              <w:rPr>
+                <w:rFonts w:eastAsiaTheme="minorEastAsia"/>
+                <w:noProof/>
+                <w:szCs w:val="22"/>
+                <w:lang w:val="en-US" w:eastAsia="en-US"/>
               </w:rPr>
               <w:tab/>
             </w:r>
@@ -3382,9 +4655,8 @@
               <w:rPr>
                 <w:rStyle w:val="Hyperlink"/>
                 <w:noProof/>
-                <w:lang w:val="en-US"/>
-              </w:rPr>
-              <w:t>Google calendar tab</w:t>
+              </w:rPr>
+              <w:t>Pictures.php</w:t>
             </w:r>
             <w:r>
               <w:rPr>
@@ -3405,7 +4677,7 @@
                 <w:noProof/>
                 <w:webHidden/>
               </w:rPr>
-              <w:instrText xml:space="preserve"> PAGEREF _Toc450915529 \h </w:instrText>
+              <w:instrText xml:space="preserve"> PAGEREF _Toc451182475 \h </w:instrText>
             </w:r>
             <w:r>
               <w:rPr>
@@ -3425,7 +4697,7 @@
                 <w:noProof/>
                 <w:webHidden/>
               </w:rPr>
-              <w:t>16</w:t>
+              <w:t>24</w:t>
             </w:r>
             <w:r>
               <w:rPr>
@@ -3438,7 +4710,11 @@
         </w:p>
         <w:p>
           <w:pPr>
-            <w:pStyle w:val="Inhopg1"/>
+            <w:pStyle w:val="Inhopg4"/>
+            <w:tabs>
+              <w:tab w:val="left" w:pos="1540"/>
+              <w:tab w:val="right" w:leader="dot" w:pos="8393"/>
+            </w:tabs>
             <w:rPr>
               <w:rFonts w:eastAsiaTheme="minorEastAsia"/>
               <w:noProof/>
@@ -3446,13 +4722,19 @@
               <w:lang w:val="en-US" w:eastAsia="en-US"/>
             </w:rPr>
           </w:pPr>
-          <w:hyperlink w:anchor="_Toc450915530" w:history="1">
+          <w:hyperlink w:anchor="_Toc451182476" w:history="1">
             <w:r>
               <w:rPr>
                 <w:rStyle w:val="Hyperlink"/>
                 <w:noProof/>
-              </w:rPr>
-              <w:t>4</w:t>
+                <w14:scene3d>
+                  <w14:camera w14:prst="orthographicFront"/>
+                  <w14:lightRig w14:rig="threePt" w14:dir="t">
+                    <w14:rot w14:lat="0" w14:lon="0" w14:rev="0"/>
+                  </w14:lightRig>
+                </w14:scene3d>
+              </w:rPr>
+              <w:t>6.3.1.5</w:t>
             </w:r>
             <w:r>
               <w:rPr>
@@ -3468,7 +4750,7 @@
                 <w:rStyle w:val="Hyperlink"/>
                 <w:noProof/>
               </w:rPr>
-              <w:t>Budget/kostenraming</w:t>
+              <w:t>About.php</w:t>
             </w:r>
             <w:r>
               <w:rPr>
@@ -3489,7 +4771,7 @@
                 <w:noProof/>
                 <w:webHidden/>
               </w:rPr>
-              <w:instrText xml:space="preserve"> PAGEREF _Toc450915530 \h </w:instrText>
+              <w:instrText xml:space="preserve"> PAGEREF _Toc451182476 \h </w:instrText>
             </w:r>
             <w:r>
               <w:rPr>
@@ -3509,175 +4791,7 @@
                 <w:noProof/>
                 <w:webHidden/>
               </w:rPr>
-              <w:t>17</w:t>
-            </w:r>
-            <w:r>
-              <w:rPr>
-                <w:noProof/>
-                <w:webHidden/>
-              </w:rPr>
-              <w:fldChar w:fldCharType="end"/>
-            </w:r>
-          </w:hyperlink>
-        </w:p>
-        <w:p>
-          <w:pPr>
-            <w:pStyle w:val="Inhopg1"/>
-            <w:rPr>
-              <w:rFonts w:eastAsiaTheme="minorEastAsia"/>
-              <w:noProof/>
-              <w:szCs w:val="22"/>
-              <w:lang w:val="en-US" w:eastAsia="en-US"/>
-            </w:rPr>
-          </w:pPr>
-          <w:hyperlink w:anchor="_Toc450915531" w:history="1">
-            <w:r>
-              <w:rPr>
-                <w:rStyle w:val="Hyperlink"/>
-                <w:noProof/>
-              </w:rPr>
-              <w:t>5</w:t>
-            </w:r>
-            <w:r>
-              <w:rPr>
-                <w:rFonts w:eastAsiaTheme="minorEastAsia"/>
-                <w:noProof/>
-                <w:szCs w:val="22"/>
-                <w:lang w:val="en-US" w:eastAsia="en-US"/>
-              </w:rPr>
-              <w:tab/>
-            </w:r>
-            <w:r>
-              <w:rPr>
-                <w:rStyle w:val="Hyperlink"/>
-                <w:noProof/>
-              </w:rPr>
-              <w:t>Besluit</w:t>
-            </w:r>
-            <w:r>
-              <w:rPr>
-                <w:noProof/>
-                <w:webHidden/>
-              </w:rPr>
-              <w:tab/>
-            </w:r>
-            <w:r>
-              <w:rPr>
-                <w:noProof/>
-                <w:webHidden/>
-              </w:rPr>
-              <w:fldChar w:fldCharType="begin"/>
-            </w:r>
-            <w:r>
-              <w:rPr>
-                <w:noProof/>
-                <w:webHidden/>
-              </w:rPr>
-              <w:instrText xml:space="preserve"> PAGEREF _Toc450915531 \h </w:instrText>
-            </w:r>
-            <w:r>
-              <w:rPr>
-                <w:noProof/>
-                <w:webHidden/>
-              </w:rPr>
-            </w:r>
-            <w:r>
-              <w:rPr>
-                <w:noProof/>
-                <w:webHidden/>
-              </w:rPr>
-              <w:fldChar w:fldCharType="separate"/>
-            </w:r>
-            <w:r>
-              <w:rPr>
-                <w:noProof/>
-                <w:webHidden/>
-              </w:rPr>
-              <w:t>18</w:t>
-            </w:r>
-            <w:r>
-              <w:rPr>
-                <w:noProof/>
-                <w:webHidden/>
-              </w:rPr>
-              <w:fldChar w:fldCharType="end"/>
-            </w:r>
-          </w:hyperlink>
-        </w:p>
-        <w:p>
-          <w:pPr>
-            <w:pStyle w:val="Inhopg1"/>
-            <w:rPr>
-              <w:rFonts w:eastAsiaTheme="minorEastAsia"/>
-              <w:noProof/>
-              <w:szCs w:val="22"/>
-              <w:lang w:val="en-US" w:eastAsia="en-US"/>
-            </w:rPr>
-          </w:pPr>
-          <w:hyperlink w:anchor="_Toc450915532" w:history="1">
-            <w:r>
-              <w:rPr>
-                <w:rStyle w:val="Hyperlink"/>
-                <w:noProof/>
-              </w:rPr>
-              <w:t>6</w:t>
-            </w:r>
-            <w:r>
-              <w:rPr>
-                <w:rFonts w:eastAsiaTheme="minorEastAsia"/>
-                <w:noProof/>
-                <w:szCs w:val="22"/>
-                <w:lang w:val="en-US" w:eastAsia="en-US"/>
-              </w:rPr>
-              <w:tab/>
-            </w:r>
-            <w:r>
-              <w:rPr>
-                <w:rStyle w:val="Hyperlink"/>
-                <w:noProof/>
-              </w:rPr>
-              <w:t>Bijlagen</w:t>
-            </w:r>
-            <w:r>
-              <w:rPr>
-                <w:noProof/>
-                <w:webHidden/>
-              </w:rPr>
-              <w:tab/>
-            </w:r>
-            <w:r>
-              <w:rPr>
-                <w:noProof/>
-                <w:webHidden/>
-              </w:rPr>
-              <w:fldChar w:fldCharType="begin"/>
-            </w:r>
-            <w:r>
-              <w:rPr>
-                <w:noProof/>
-                <w:webHidden/>
-              </w:rPr>
-              <w:instrText xml:space="preserve"> PAGEREF _Toc450915532 \h </w:instrText>
-            </w:r>
-            <w:r>
-              <w:rPr>
-                <w:noProof/>
-                <w:webHidden/>
-              </w:rPr>
-            </w:r>
-            <w:r>
-              <w:rPr>
-                <w:noProof/>
-                <w:webHidden/>
-              </w:rPr>
-              <w:fldChar w:fldCharType="separate"/>
-            </w:r>
-            <w:r>
-              <w:rPr>
-                <w:noProof/>
-                <w:webHidden/>
-              </w:rPr>
-              <w:t>19</w:t>
+              <w:t>24</w:t>
             </w:r>
             <w:r>
               <w:rPr>
@@ -3698,13 +4812,13 @@
               <w:lang w:val="en-US" w:eastAsia="en-US"/>
             </w:rPr>
           </w:pPr>
-          <w:hyperlink w:anchor="_Toc450915533" w:history="1">
+          <w:hyperlink w:anchor="_Toc451182477" w:history="1">
             <w:r>
               <w:rPr>
                 <w:rStyle w:val="Hyperlink"/>
                 <w:noProof/>
               </w:rPr>
-              <w:t>6.1</w:t>
+              <w:t>6.4</w:t>
             </w:r>
             <w:r>
               <w:rPr>
@@ -3720,7 +4834,7 @@
                 <w:rStyle w:val="Hyperlink"/>
                 <w:noProof/>
               </w:rPr>
-              <w:t>PCB Schema’s &amp; Lay-out</w:t>
+              <w:t>Foto’s</w:t>
             </w:r>
             <w:r>
               <w:rPr>
@@ -3741,7 +4855,7 @@
                 <w:noProof/>
                 <w:webHidden/>
               </w:rPr>
-              <w:instrText xml:space="preserve"> PAGEREF _Toc450915533 \h </w:instrText>
+              <w:instrText xml:space="preserve"> PAGEREF _Toc451182477 \h </w:instrText>
             </w:r>
             <w:r>
               <w:rPr>
@@ -3761,783 +4875,7 @@
                 <w:noProof/>
                 <w:webHidden/>
               </w:rPr>
-              <w:t>20</w:t>
-            </w:r>
-            <w:r>
-              <w:rPr>
-                <w:noProof/>
-                <w:webHidden/>
-              </w:rPr>
-              <w:fldChar w:fldCharType="end"/>
-            </w:r>
-          </w:hyperlink>
-        </w:p>
-        <w:p>
-          <w:pPr>
-            <w:pStyle w:val="Inhopg2"/>
-            <w:rPr>
-              <w:rFonts w:eastAsiaTheme="minorEastAsia"/>
-              <w:noProof/>
-              <w:szCs w:val="22"/>
-              <w:lang w:val="en-US" w:eastAsia="en-US"/>
-            </w:rPr>
-          </w:pPr>
-          <w:hyperlink w:anchor="_Toc450915534" w:history="1">
-            <w:r>
-              <w:rPr>
-                <w:rStyle w:val="Hyperlink"/>
-                <w:noProof/>
-              </w:rPr>
-              <w:t>6.2</w:t>
-            </w:r>
-            <w:r>
-              <w:rPr>
-                <w:rFonts w:eastAsiaTheme="minorEastAsia"/>
-                <w:noProof/>
-                <w:szCs w:val="22"/>
-                <w:lang w:val="en-US" w:eastAsia="en-US"/>
-              </w:rPr>
-              <w:tab/>
-            </w:r>
-            <w:r>
-              <w:rPr>
-                <w:rStyle w:val="Hyperlink"/>
-                <w:noProof/>
-              </w:rPr>
-              <w:t>Scripts</w:t>
-            </w:r>
-            <w:r>
-              <w:rPr>
-                <w:noProof/>
-                <w:webHidden/>
-              </w:rPr>
-              <w:tab/>
-            </w:r>
-            <w:r>
-              <w:rPr>
-                <w:noProof/>
-                <w:webHidden/>
-              </w:rPr>
-              <w:fldChar w:fldCharType="begin"/>
-            </w:r>
-            <w:r>
-              <w:rPr>
-                <w:noProof/>
-                <w:webHidden/>
-              </w:rPr>
-              <w:instrText xml:space="preserve"> PAGEREF _Toc450915534 \h </w:instrText>
-            </w:r>
-            <w:r>
-              <w:rPr>
-                <w:noProof/>
-                <w:webHidden/>
-              </w:rPr>
-            </w:r>
-            <w:r>
-              <w:rPr>
-                <w:noProof/>
-                <w:webHidden/>
-              </w:rPr>
-              <w:fldChar w:fldCharType="separate"/>
-            </w:r>
-            <w:r>
-              <w:rPr>
-                <w:noProof/>
-                <w:webHidden/>
-              </w:rPr>
-              <w:t>21</w:t>
-            </w:r>
-            <w:r>
-              <w:rPr>
-                <w:noProof/>
-                <w:webHidden/>
-              </w:rPr>
-              <w:fldChar w:fldCharType="end"/>
-            </w:r>
-          </w:hyperlink>
-        </w:p>
-        <w:p>
-          <w:pPr>
-            <w:pStyle w:val="Inhopg2"/>
-            <w:rPr>
-              <w:rFonts w:eastAsiaTheme="minorEastAsia"/>
-              <w:noProof/>
-              <w:szCs w:val="22"/>
-              <w:lang w:val="en-US" w:eastAsia="en-US"/>
-            </w:rPr>
-          </w:pPr>
-          <w:hyperlink w:anchor="_Toc450915535" w:history="1">
-            <w:r>
-              <w:rPr>
-                <w:rStyle w:val="Hyperlink"/>
-                <w:noProof/>
-              </w:rPr>
-              <w:t>6.3</w:t>
-            </w:r>
-            <w:r>
-              <w:rPr>
-                <w:rFonts w:eastAsiaTheme="minorEastAsia"/>
-                <w:noProof/>
-                <w:szCs w:val="22"/>
-                <w:lang w:val="en-US" w:eastAsia="en-US"/>
-              </w:rPr>
-              <w:tab/>
-            </w:r>
-            <w:r>
-              <w:rPr>
-                <w:rStyle w:val="Hyperlink"/>
-                <w:noProof/>
-              </w:rPr>
-              <w:t>Broncode (app.py)</w:t>
-            </w:r>
-            <w:r>
-              <w:rPr>
-                <w:noProof/>
-                <w:webHidden/>
-              </w:rPr>
-              <w:tab/>
-            </w:r>
-            <w:r>
-              <w:rPr>
-                <w:noProof/>
-                <w:webHidden/>
-              </w:rPr>
-              <w:fldChar w:fldCharType="begin"/>
-            </w:r>
-            <w:r>
-              <w:rPr>
-                <w:noProof/>
-                <w:webHidden/>
-              </w:rPr>
-              <w:instrText xml:space="preserve"> PAGEREF _Toc450915535 \h </w:instrText>
-            </w:r>
-            <w:r>
-              <w:rPr>
-                <w:noProof/>
-                <w:webHidden/>
-              </w:rPr>
-            </w:r>
-            <w:r>
-              <w:rPr>
-                <w:noProof/>
-                <w:webHidden/>
-              </w:rPr>
-              <w:fldChar w:fldCharType="separate"/>
-            </w:r>
-            <w:r>
-              <w:rPr>
-                <w:noProof/>
-                <w:webHidden/>
-              </w:rPr>
-              <w:t>22</w:t>
-            </w:r>
-            <w:r>
-              <w:rPr>
-                <w:noProof/>
-                <w:webHidden/>
-              </w:rPr>
-              <w:fldChar w:fldCharType="end"/>
-            </w:r>
-          </w:hyperlink>
-        </w:p>
-        <w:p>
-          <w:pPr>
-            <w:pStyle w:val="Inhopg3"/>
-            <w:rPr>
-              <w:rFonts w:eastAsiaTheme="minorEastAsia"/>
-              <w:noProof/>
-              <w:szCs w:val="22"/>
-              <w:lang w:val="en-US" w:eastAsia="en-US"/>
-            </w:rPr>
-          </w:pPr>
-          <w:hyperlink w:anchor="_Toc450915536" w:history="1">
-            <w:r>
-              <w:rPr>
-                <w:rStyle w:val="Hyperlink"/>
-                <w:noProof/>
-              </w:rPr>
-              <w:t>6.3.1</w:t>
-            </w:r>
-            <w:r>
-              <w:rPr>
-                <w:rFonts w:eastAsiaTheme="minorEastAsia"/>
-                <w:noProof/>
-                <w:szCs w:val="22"/>
-                <w:lang w:val="en-US" w:eastAsia="en-US"/>
-              </w:rPr>
-              <w:tab/>
-            </w:r>
-            <w:r>
-              <w:rPr>
-                <w:rStyle w:val="Hyperlink"/>
-                <w:noProof/>
-              </w:rPr>
-              <w:t>De website</w:t>
-            </w:r>
-            <w:r>
-              <w:rPr>
-                <w:noProof/>
-                <w:webHidden/>
-              </w:rPr>
-              <w:tab/>
-            </w:r>
-            <w:r>
-              <w:rPr>
-                <w:noProof/>
-                <w:webHidden/>
-              </w:rPr>
-              <w:fldChar w:fldCharType="begin"/>
-            </w:r>
-            <w:r>
-              <w:rPr>
-                <w:noProof/>
-                <w:webHidden/>
-              </w:rPr>
-              <w:instrText xml:space="preserve"> PAGEREF _Toc450915536 \h </w:instrText>
-            </w:r>
-            <w:r>
-              <w:rPr>
-                <w:noProof/>
-                <w:webHidden/>
-              </w:rPr>
-            </w:r>
-            <w:r>
-              <w:rPr>
-                <w:noProof/>
-                <w:webHidden/>
-              </w:rPr>
-              <w:fldChar w:fldCharType="separate"/>
-            </w:r>
-            <w:r>
-              <w:rPr>
-                <w:noProof/>
-                <w:webHidden/>
-              </w:rPr>
-              <w:t>23</w:t>
-            </w:r>
-            <w:r>
-              <w:rPr>
-                <w:noProof/>
-                <w:webHidden/>
-              </w:rPr>
-              <w:fldChar w:fldCharType="end"/>
-            </w:r>
-          </w:hyperlink>
-        </w:p>
-        <w:p>
-          <w:pPr>
-            <w:pStyle w:val="Inhopg4"/>
-            <w:tabs>
-              <w:tab w:val="left" w:pos="1540"/>
-              <w:tab w:val="right" w:leader="dot" w:pos="8393"/>
-            </w:tabs>
-            <w:rPr>
-              <w:noProof/>
-            </w:rPr>
-          </w:pPr>
-          <w:hyperlink w:anchor="_Toc450915537" w:history="1">
-            <w:r>
-              <w:rPr>
-                <w:rStyle w:val="Hyperlink"/>
-                <w:noProof/>
-                <w14:scene3d>
-                  <w14:camera w14:prst="orthographicFront"/>
-                  <w14:lightRig w14:rig="threePt" w14:dir="t">
-                    <w14:rot w14:lat="0" w14:lon="0" w14:rev="0"/>
-                  </w14:lightRig>
-                </w14:scene3d>
-              </w:rPr>
-              <w:t>6.3.1.1</w:t>
-            </w:r>
-            <w:r>
-              <w:rPr>
-                <w:noProof/>
-              </w:rPr>
-              <w:tab/>
-            </w:r>
-            <w:r>
-              <w:rPr>
-                <w:rStyle w:val="Hyperlink"/>
-                <w:noProof/>
-              </w:rPr>
-              <w:t>Index.php</w:t>
-            </w:r>
-            <w:r>
-              <w:rPr>
-                <w:noProof/>
-                <w:webHidden/>
-              </w:rPr>
-              <w:tab/>
-            </w:r>
-            <w:r>
-              <w:rPr>
-                <w:noProof/>
-                <w:webHidden/>
-              </w:rPr>
-              <w:fldChar w:fldCharType="begin"/>
-            </w:r>
-            <w:r>
-              <w:rPr>
-                <w:noProof/>
-                <w:webHidden/>
-              </w:rPr>
-              <w:instrText xml:space="preserve"> PAGEREF _Toc450915537 \h </w:instrText>
-            </w:r>
-            <w:r>
-              <w:rPr>
-                <w:noProof/>
-                <w:webHidden/>
-              </w:rPr>
-            </w:r>
-            <w:r>
-              <w:rPr>
-                <w:noProof/>
-                <w:webHidden/>
-              </w:rPr>
-              <w:fldChar w:fldCharType="separate"/>
-            </w:r>
-            <w:r>
-              <w:rPr>
-                <w:noProof/>
-                <w:webHidden/>
-              </w:rPr>
-              <w:t>23</w:t>
-            </w:r>
-            <w:r>
-              <w:rPr>
-                <w:noProof/>
-                <w:webHidden/>
-              </w:rPr>
-              <w:fldChar w:fldCharType="end"/>
-            </w:r>
-          </w:hyperlink>
-        </w:p>
-        <w:p>
-          <w:pPr>
-            <w:pStyle w:val="Inhopg4"/>
-            <w:tabs>
-              <w:tab w:val="left" w:pos="1540"/>
-              <w:tab w:val="right" w:leader="dot" w:pos="8393"/>
-            </w:tabs>
-            <w:rPr>
-              <w:noProof/>
-            </w:rPr>
-          </w:pPr>
-          <w:hyperlink w:anchor="_Toc450915538" w:history="1">
-            <w:r>
-              <w:rPr>
-                <w:rStyle w:val="Hyperlink"/>
-                <w:noProof/>
-                <w14:scene3d>
-                  <w14:camera w14:prst="orthographicFront"/>
-                  <w14:lightRig w14:rig="threePt" w14:dir="t">
-                    <w14:rot w14:lat="0" w14:lon="0" w14:rev="0"/>
-                  </w14:lightRig>
-                </w14:scene3d>
-              </w:rPr>
-              <w:t>6.3.1.2</w:t>
-            </w:r>
-            <w:r>
-              <w:rPr>
-                <w:noProof/>
-              </w:rPr>
-              <w:tab/>
-            </w:r>
-            <w:r>
-              <w:rPr>
-                <w:rStyle w:val="Hyperlink"/>
-                <w:noProof/>
-              </w:rPr>
-              <w:t>Hardware.php</w:t>
-            </w:r>
-            <w:r>
-              <w:rPr>
-                <w:noProof/>
-                <w:webHidden/>
-              </w:rPr>
-              <w:tab/>
-            </w:r>
-            <w:r>
-              <w:rPr>
-                <w:noProof/>
-                <w:webHidden/>
-              </w:rPr>
-              <w:fldChar w:fldCharType="begin"/>
-            </w:r>
-            <w:r>
-              <w:rPr>
-                <w:noProof/>
-                <w:webHidden/>
-              </w:rPr>
-              <w:instrText xml:space="preserve"> PAGEREF _Toc450915538 \h </w:instrText>
-            </w:r>
-            <w:r>
-              <w:rPr>
-                <w:noProof/>
-                <w:webHidden/>
-              </w:rPr>
-            </w:r>
-            <w:r>
-              <w:rPr>
-                <w:noProof/>
-                <w:webHidden/>
-              </w:rPr>
-              <w:fldChar w:fldCharType="separate"/>
-            </w:r>
-            <w:r>
-              <w:rPr>
-                <w:noProof/>
-                <w:webHidden/>
-              </w:rPr>
-              <w:t>23</w:t>
-            </w:r>
-            <w:r>
-              <w:rPr>
-                <w:noProof/>
-                <w:webHidden/>
-              </w:rPr>
-              <w:fldChar w:fldCharType="end"/>
-            </w:r>
-          </w:hyperlink>
-        </w:p>
-        <w:p>
-          <w:pPr>
-            <w:pStyle w:val="Inhopg4"/>
-            <w:tabs>
-              <w:tab w:val="left" w:pos="1540"/>
-              <w:tab w:val="right" w:leader="dot" w:pos="8393"/>
-            </w:tabs>
-            <w:rPr>
-              <w:noProof/>
-            </w:rPr>
-          </w:pPr>
-          <w:hyperlink w:anchor="_Toc450915539" w:history="1">
-            <w:r>
-              <w:rPr>
-                <w:rStyle w:val="Hyperlink"/>
-                <w:noProof/>
-                <w14:scene3d>
-                  <w14:camera w14:prst="orthographicFront"/>
-                  <w14:lightRig w14:rig="threePt" w14:dir="t">
-                    <w14:rot w14:lat="0" w14:lon="0" w14:rev="0"/>
-                  </w14:lightRig>
-                </w14:scene3d>
-              </w:rPr>
-              <w:t>6.3.1.3</w:t>
-            </w:r>
-            <w:r>
-              <w:rPr>
-                <w:noProof/>
-              </w:rPr>
-              <w:tab/>
-            </w:r>
-            <w:r>
-              <w:rPr>
-                <w:rStyle w:val="Hyperlink"/>
-                <w:noProof/>
-              </w:rPr>
-              <w:t>Software.php</w:t>
-            </w:r>
-            <w:r>
-              <w:rPr>
-                <w:noProof/>
-                <w:webHidden/>
-              </w:rPr>
-              <w:tab/>
-            </w:r>
-            <w:r>
-              <w:rPr>
-                <w:noProof/>
-                <w:webHidden/>
-              </w:rPr>
-              <w:fldChar w:fldCharType="begin"/>
-            </w:r>
-            <w:r>
-              <w:rPr>
-                <w:noProof/>
-                <w:webHidden/>
-              </w:rPr>
-              <w:instrText xml:space="preserve"> PAGEREF _Toc450915539 \h </w:instrText>
-            </w:r>
-            <w:r>
-              <w:rPr>
-                <w:noProof/>
-                <w:webHidden/>
-              </w:rPr>
-            </w:r>
-            <w:r>
-              <w:rPr>
-                <w:noProof/>
-                <w:webHidden/>
-              </w:rPr>
-              <w:fldChar w:fldCharType="separate"/>
-            </w:r>
-            <w:r>
-              <w:rPr>
-                <w:noProof/>
-                <w:webHidden/>
-              </w:rPr>
-              <w:t>23</w:t>
-            </w:r>
-            <w:r>
-              <w:rPr>
-                <w:noProof/>
-                <w:webHidden/>
-              </w:rPr>
-              <w:fldChar w:fldCharType="end"/>
-            </w:r>
-          </w:hyperlink>
-        </w:p>
-        <w:p>
-          <w:pPr>
-            <w:pStyle w:val="Inhopg4"/>
-            <w:tabs>
-              <w:tab w:val="left" w:pos="1540"/>
-              <w:tab w:val="right" w:leader="dot" w:pos="8393"/>
-            </w:tabs>
-            <w:rPr>
-              <w:noProof/>
-            </w:rPr>
-          </w:pPr>
-          <w:hyperlink w:anchor="_Toc450915540" w:history="1">
-            <w:r>
-              <w:rPr>
-                <w:rStyle w:val="Hyperlink"/>
-                <w:noProof/>
-                <w14:scene3d>
-                  <w14:camera w14:prst="orthographicFront"/>
-                  <w14:lightRig w14:rig="threePt" w14:dir="t">
-                    <w14:rot w14:lat="0" w14:lon="0" w14:rev="0"/>
-                  </w14:lightRig>
-                </w14:scene3d>
-              </w:rPr>
-              <w:t>6.3.1.4</w:t>
-            </w:r>
-            <w:r>
-              <w:rPr>
-                <w:noProof/>
-              </w:rPr>
-              <w:tab/>
-            </w:r>
-            <w:r>
-              <w:rPr>
-                <w:rStyle w:val="Hyperlink"/>
-                <w:noProof/>
-              </w:rPr>
-              <w:t>Pictures.php</w:t>
-            </w:r>
-            <w:r>
-              <w:rPr>
-                <w:noProof/>
-                <w:webHidden/>
-              </w:rPr>
-              <w:tab/>
-            </w:r>
-            <w:r>
-              <w:rPr>
-                <w:noProof/>
-                <w:webHidden/>
-              </w:rPr>
-              <w:fldChar w:fldCharType="begin"/>
-            </w:r>
-            <w:r>
-              <w:rPr>
-                <w:noProof/>
-                <w:webHidden/>
-              </w:rPr>
-              <w:instrText xml:space="preserve"> PAGEREF _Toc450915540 \h </w:instrText>
-            </w:r>
-            <w:r>
-              <w:rPr>
-                <w:noProof/>
-                <w:webHidden/>
-              </w:rPr>
-            </w:r>
-            <w:r>
-              <w:rPr>
-                <w:noProof/>
-                <w:webHidden/>
-              </w:rPr>
-              <w:fldChar w:fldCharType="separate"/>
-            </w:r>
-            <w:r>
-              <w:rPr>
-                <w:noProof/>
-                <w:webHidden/>
-              </w:rPr>
-              <w:t>23</w:t>
-            </w:r>
-            <w:r>
-              <w:rPr>
-                <w:noProof/>
-                <w:webHidden/>
-              </w:rPr>
-              <w:fldChar w:fldCharType="end"/>
-            </w:r>
-          </w:hyperlink>
-        </w:p>
-        <w:p>
-          <w:pPr>
-            <w:pStyle w:val="Inhopg4"/>
-            <w:tabs>
-              <w:tab w:val="left" w:pos="1540"/>
-              <w:tab w:val="right" w:leader="dot" w:pos="8393"/>
-            </w:tabs>
-            <w:rPr>
-              <w:noProof/>
-            </w:rPr>
-          </w:pPr>
-          <w:hyperlink w:anchor="_Toc450915541" w:history="1">
-            <w:r>
-              <w:rPr>
-                <w:rStyle w:val="Hyperlink"/>
-                <w:noProof/>
-                <w14:scene3d>
-                  <w14:camera w14:prst="orthographicFront"/>
-                  <w14:lightRig w14:rig="threePt" w14:dir="t">
-                    <w14:rot w14:lat="0" w14:lon="0" w14:rev="0"/>
-                  </w14:lightRig>
-                </w14:scene3d>
-              </w:rPr>
-              <w:t>6.3.1.5</w:t>
-            </w:r>
-            <w:r>
-              <w:rPr>
-                <w:noProof/>
-              </w:rPr>
-              <w:tab/>
-            </w:r>
-            <w:r>
-              <w:rPr>
-                <w:rStyle w:val="Hyperlink"/>
-                <w:noProof/>
-              </w:rPr>
-              <w:t>About.php</w:t>
-            </w:r>
-            <w:r>
-              <w:rPr>
-                <w:noProof/>
-                <w:webHidden/>
-              </w:rPr>
-              <w:tab/>
-            </w:r>
-            <w:r>
-              <w:rPr>
-                <w:noProof/>
-                <w:webHidden/>
-              </w:rPr>
-              <w:fldChar w:fldCharType="begin"/>
-            </w:r>
-            <w:r>
-              <w:rPr>
-                <w:noProof/>
-                <w:webHidden/>
-              </w:rPr>
-              <w:instrText xml:space="preserve"> PAGEREF _Toc450915541 \h </w:instrText>
-            </w:r>
-            <w:r>
-              <w:rPr>
-                <w:noProof/>
-                <w:webHidden/>
-              </w:rPr>
-            </w:r>
-            <w:r>
-              <w:rPr>
-                <w:noProof/>
-                <w:webHidden/>
-              </w:rPr>
-              <w:fldChar w:fldCharType="separate"/>
-            </w:r>
-            <w:r>
-              <w:rPr>
-                <w:noProof/>
-                <w:webHidden/>
-              </w:rPr>
-              <w:t>23</w:t>
-            </w:r>
-            <w:r>
-              <w:rPr>
-                <w:noProof/>
-                <w:webHidden/>
-              </w:rPr>
-              <w:fldChar w:fldCharType="end"/>
-            </w:r>
-          </w:hyperlink>
-        </w:p>
-        <w:p>
-          <w:pPr>
-            <w:pStyle w:val="Inhopg2"/>
-            <w:rPr>
-              <w:rFonts w:eastAsiaTheme="minorEastAsia"/>
-              <w:noProof/>
-              <w:szCs w:val="22"/>
-              <w:lang w:val="en-US" w:eastAsia="en-US"/>
-            </w:rPr>
-          </w:pPr>
-          <w:hyperlink w:anchor="_Toc450915542" w:history="1">
-            <w:r>
-              <w:rPr>
-                <w:rStyle w:val="Hyperlink"/>
-                <w:noProof/>
-              </w:rPr>
-              <w:t>6.4</w:t>
-            </w:r>
-            <w:r>
-              <w:rPr>
-                <w:rFonts w:eastAsiaTheme="minorEastAsia"/>
-                <w:noProof/>
-                <w:szCs w:val="22"/>
-                <w:lang w:val="en-US" w:eastAsia="en-US"/>
-              </w:rPr>
-              <w:tab/>
-            </w:r>
-            <w:r>
-              <w:rPr>
-                <w:rStyle w:val="Hyperlink"/>
-                <w:noProof/>
-              </w:rPr>
-              <w:t>Foto’s</w:t>
-            </w:r>
-            <w:r>
-              <w:rPr>
-                <w:noProof/>
-                <w:webHidden/>
-              </w:rPr>
-              <w:tab/>
-            </w:r>
-            <w:r>
-              <w:rPr>
-                <w:noProof/>
-                <w:webHidden/>
-              </w:rPr>
-              <w:fldChar w:fldCharType="begin"/>
-            </w:r>
-            <w:r>
-              <w:rPr>
-                <w:noProof/>
-                <w:webHidden/>
-              </w:rPr>
-              <w:instrText xml:space="preserve"> PAGEREF _Toc450915542 \h </w:instrText>
-            </w:r>
-            <w:r>
-              <w:rPr>
-                <w:noProof/>
-                <w:webHidden/>
-              </w:rPr>
-            </w:r>
-            <w:r>
-              <w:rPr>
-                <w:noProof/>
-                <w:webHidden/>
-              </w:rPr>
-              <w:fldChar w:fldCharType="separate"/>
-            </w:r>
-            <w:r>
-              <w:rPr>
-                <w:noProof/>
-                <w:webHidden/>
-              </w:rPr>
-              <w:t>23</w:t>
+              <w:t>24</w:t>
             </w:r>
             <w:r>
               <w:rPr>
@@ -4559,32 +4897,40 @@
       <w:pPr>
         <w:pStyle w:val="Kop1"/>
       </w:pPr>
-      <w:bookmarkStart w:id="7" w:name="_Toc450915499"/>
+      <w:bookmarkStart w:id="8" w:name="_Toc451182431"/>
       <w:r>
         <w:lastRenderedPageBreak/>
         <w:t>Hardware</w:t>
-      </w:r>
-      <w:bookmarkEnd w:id="7"/>
-    </w:p>
-    <w:p>
-      <w:pPr>
-        <w:pStyle w:val="Kop2"/>
-      </w:pPr>
-      <w:bookmarkStart w:id="8" w:name="_Toc450915500"/>
-      <w:r>
-        <w:t xml:space="preserve">Raspberry Pi Zero </w:t>
-      </w:r>
-      <w:r>
-        <w:t>Essentials</w:t>
-      </w:r>
-      <w:r>
-        <w:t xml:space="preserve"> kit</w:t>
       </w:r>
       <w:bookmarkEnd w:id="8"/>
     </w:p>
     <w:p>
-      <w:r>
-        <w:t>Het embedded platform dat wordt gebruikt in dit project is de Raspberry Pi zero. Dit is gekozen om een aantal verschillende redenen. Ten eerste biedt de zero een zeer goede ondersteuning voor verschillende communicatiemogelijkheden zoals SPI, I</w:t>
+      <w:pPr>
+        <w:pStyle w:val="Kop2"/>
+      </w:pPr>
+      <w:bookmarkStart w:id="9" w:name="_Toc451182432"/>
+      <w:r>
+        <w:t xml:space="preserve">Raspberry Pi Zero </w:t>
+      </w:r>
+      <w:r>
+        <w:t>Essentials</w:t>
+      </w:r>
+      <w:r>
+        <w:t xml:space="preserve"> kit</w:t>
+      </w:r>
+      <w:bookmarkEnd w:id="9"/>
+    </w:p>
+    <w:p>
+      <w:r>
+        <w:t xml:space="preserve">Het </w:t>
+      </w:r>
+      <w:proofErr w:type="spellStart"/>
+      <w:r>
+        <w:t>embedded</w:t>
+      </w:r>
+      <w:proofErr w:type="spellEnd"/>
+      <w:r>
+        <w:t xml:space="preserve"> platform dat wordt gebruikt in dit project is de Raspberry Pi zero. Dit is gekozen om een aantal verschillende redenen. Ten eerste biedt de zero een zeer goede ondersteuning voor verschillende communicatiemogelijkheden zoals SPI, I</w:t>
       </w:r>
       <w:r>
         <w:rPr>
@@ -4715,7 +5061,7 @@
       <w:pPr>
         <w:pStyle w:val="Kop2"/>
       </w:pPr>
-      <w:bookmarkStart w:id="9" w:name="_Toc450915501"/>
+      <w:bookmarkStart w:id="10" w:name="_Toc451182433"/>
       <w:r>
         <w:t>I</w:t>
       </w:r>
@@ -4734,7 +5080,7 @@
       <w:r>
         <w:t>DS3231)</w:t>
       </w:r>
-      <w:bookmarkEnd w:id="9"/>
+      <w:bookmarkEnd w:id="10"/>
     </w:p>
     <w:p>
       <w:r>
@@ -4808,7 +5154,15 @@
       </w:r>
       <w:r>
         <w:lastRenderedPageBreak/>
-        <w:t>tot 2 time-of-day alarmen die bij een alarmcond</w:t>
+        <w:t>tot 2 time-of-</w:t>
+      </w:r>
+      <w:proofErr w:type="spellStart"/>
+      <w:r>
+        <w:t>day</w:t>
+      </w:r>
+      <w:proofErr w:type="spellEnd"/>
+      <w:r>
+        <w:t xml:space="preserve"> alarmen die bij een alarmcond</w:t>
       </w:r>
       <w:r>
         <w:t>itie de INT (interrupt) pin gaan</w:t>
@@ -4920,7 +5274,7 @@
           <w:lang w:val="en-US"/>
         </w:rPr>
       </w:pPr>
-      <w:bookmarkStart w:id="10" w:name="_Toc450915502"/>
+      <w:bookmarkStart w:id="11" w:name="_Toc451182434"/>
       <w:r>
         <w:rPr>
           <w:lang w:val="en-US"/>
@@ -4933,7 +5287,7 @@
         </w:rPr>
         <w:t xml:space="preserve"> (3.3 V)</w:t>
       </w:r>
-      <w:bookmarkEnd w:id="10"/>
+      <w:bookmarkEnd w:id="11"/>
     </w:p>
     <w:p>
       <w:r>
@@ -5101,18 +5455,18 @@
       <w:pPr>
         <w:pStyle w:val="Kop2"/>
       </w:pPr>
-      <w:bookmarkStart w:id="11" w:name="_Toc450915503"/>
+      <w:bookmarkStart w:id="12" w:name="_Toc451182435"/>
       <w:r>
         <w:t>Spanningsregelaar (MCP1703)</w:t>
       </w:r>
-      <w:bookmarkEnd w:id="11"/>
+      <w:bookmarkEnd w:id="12"/>
     </w:p>
     <w:p>
       <w:r>
         <w:t xml:space="preserve">Aangezien onze voeding 5V bedraagt en een deel van onze componenten zoals de lcd op 3.3 V werken </w:t>
       </w:r>
       <w:r>
-        <w:t xml:space="preserve">moeten we de spanning tot naar 3.3 V kunnen regelen. De MCP1703 is een CMOS low </w:t>
+        <w:t xml:space="preserve">moeten we de spanning naar 3.3 V kunnen regelen. De MCP1703 is een CMOS low </w:t>
       </w:r>
       <w:r>
         <w:t>drop-out</w:t>
@@ -5124,24 +5478,18 @@
         <w:t xml:space="preserve"> </w:t>
       </w:r>
       <w:r>
-        <w:t xml:space="preserve">. </w:t>
-      </w:r>
-      <w:r>
-        <w:t xml:space="preserve">Zijn inputspanning ligt tussen 2.7 V – 16 V en zijn output spanning </w:t>
-      </w:r>
-      <w:r>
-        <w:t>is dus 3.3 V.</w:t>
+        <w:t>.</w:t>
       </w:r>
     </w:p>
     <w:p>
       <w:pPr>
         <w:pStyle w:val="Kop2"/>
       </w:pPr>
-      <w:bookmarkStart w:id="12" w:name="_Toc450915504"/>
+      <w:bookmarkStart w:id="13" w:name="_Toc451182436"/>
       <w:r>
         <w:t>Levelshifter (AN10441)</w:t>
       </w:r>
-      <w:bookmarkEnd w:id="12"/>
+      <w:bookmarkEnd w:id="13"/>
     </w:p>
     <w:p>
       <w:r>
@@ -5196,23 +5544,23 @@
         <w:t>. In dit geval is de MOSFET niet in geleiding aangezien de drempelspanning tussen de gate en de source niet is bereikt. Doordat de MOSFET niet in geleiding is wordt de 5 V kant op zijn beurt ook hoog getrokken door zijn eigen pull-up weerstand. Beid kanten zijn dus hoog maar op een ander spanningsniveau.</w:t>
       </w:r>
       <w:r>
-        <w:t xml:space="preserve"> De tweede state is wanneer de 3.3 V kant wordt laag getrokken. In dit geval wordt de drempelspanning tussen de gate en de source wel overschreden waardoor de MOSFET in geleiding gaat. Hierdoor wordt het 5 V gedeelte ook laag getrokken. De derde state is wanneer de 5 V kant laag wordt getrokken. In dit </w:t>
+        <w:t xml:space="preserve"> De tweede state is wanneer de 3.3 V kant wordt laag getrokken. In dit geval wordt de drempelspanning tussen de gate en de source wel overschreden waardoor de MOSFET in geleiding gaat. Hierdoor wordt het 5 V gedeelte ook laag getrokken. De derde state is wanneer de 5 V kant laag wordt getrokken. In dit geval zal de diode</w:t>
+      </w:r>
+      <w:r>
+        <w:t>,</w:t>
+      </w:r>
+      <w:r>
+        <w:t xml:space="preserve"> ingebouwd in de MOSFET ervoor  </w:t>
+      </w:r>
+      <w:r>
+        <w:t xml:space="preserve">zorgen </w:t>
+      </w:r>
+      <w:r>
+        <w:t xml:space="preserve">dat de 3.3 V kant laag </w:t>
       </w:r>
       <w:r>
         <w:lastRenderedPageBreak/>
-        <w:t>geval zal de diode</w:t>
-      </w:r>
-      <w:r>
-        <w:t>,</w:t>
-      </w:r>
-      <w:r>
-        <w:t xml:space="preserve"> ingebouwd in de MOSFET ervoor  </w:t>
-      </w:r>
-      <w:r>
-        <w:t xml:space="preserve">zorgen </w:t>
-      </w:r>
-      <w:r>
-        <w:t xml:space="preserve">dat de 3.3 V kant laag wordt getrokken tot een level waarbij de drempelspanning wordt overschreden. Wanneer dit </w:t>
+        <w:t xml:space="preserve">wordt getrokken tot een level waarbij de drempelspanning wordt overschreden. Wanneer dit </w:t>
       </w:r>
       <w:r>
         <w:t>gebeurt,</w:t>
@@ -5331,7 +5679,7 @@
           <w:lang w:val="en-US"/>
         </w:rPr>
       </w:pPr>
-      <w:bookmarkStart w:id="13" w:name="_Toc450915505"/>
+      <w:bookmarkStart w:id="14" w:name="_Toc451182437"/>
       <w:r>
         <w:rPr>
           <w:lang w:val="en-US"/>
@@ -5350,7 +5698,7 @@
         </w:rPr>
         <w:t>)</w:t>
       </w:r>
-      <w:bookmarkEnd w:id="13"/>
+      <w:bookmarkEnd w:id="14"/>
     </w:p>
     <w:p>
       <w:r>
@@ -5363,7 +5711,23 @@
         <w:t>afgaat,</w:t>
       </w:r>
       <w:r>
-        <w:t xml:space="preserve"> hebben we een Digital to analog converter nodig. Deze chip ondersteunt de I</w:t>
+        <w:t xml:space="preserve"> hebben we een Digital </w:t>
+      </w:r>
+      <w:proofErr w:type="spellStart"/>
+      <w:r>
+        <w:t>to</w:t>
+      </w:r>
+      <w:proofErr w:type="spellEnd"/>
+      <w:r>
+        <w:t xml:space="preserve"> </w:t>
+      </w:r>
+      <w:proofErr w:type="spellStart"/>
+      <w:r>
+        <w:t>analog</w:t>
+      </w:r>
+      <w:proofErr w:type="spellEnd"/>
+      <w:r>
+        <w:t xml:space="preserve"> converter nodig. Deze chip ondersteunt de I</w:t>
       </w:r>
       <w:r>
         <w:rPr>
@@ -5403,7 +5767,7 @@
       <w:pPr>
         <w:pStyle w:val="Kop30"/>
       </w:pPr>
-      <w:bookmarkStart w:id="14" w:name="_Toc450915506"/>
+      <w:bookmarkStart w:id="15" w:name="_Toc451182438"/>
       <w:r>
         <w:t>Intermezzo I</w:t>
       </w:r>
@@ -5416,7 +5780,7 @@
       <w:r>
         <w:t>S</w:t>
       </w:r>
-      <w:bookmarkEnd w:id="14"/>
+      <w:bookmarkEnd w:id="15"/>
     </w:p>
     <w:p>
       <w:r>
@@ -5566,7 +5930,7 @@
       <w:pPr>
         <w:pStyle w:val="Kop2"/>
       </w:pPr>
-      <w:bookmarkStart w:id="15" w:name="_Toc450915507"/>
+      <w:bookmarkStart w:id="16" w:name="_Toc451182439"/>
       <w:r>
         <w:lastRenderedPageBreak/>
         <w:t>Audio amplifier (</w:t>
@@ -5574,7 +5938,7 @@
       <w:r>
         <w:t>TPA2016D2 5V)</w:t>
       </w:r>
-      <w:bookmarkEnd w:id="15"/>
+      <w:bookmarkEnd w:id="16"/>
     </w:p>
     <w:p>
       <w:r>
@@ -5595,14 +5959,27 @@
       <w:r>
         <w:t xml:space="preserve">De chip bevat ook een </w:t>
       </w:r>
+      <w:proofErr w:type="spellStart"/>
       <w:r>
         <w:t>D</w:t>
       </w:r>
       <w:r>
-        <w:t>ynamic Range C</w:t>
-      </w:r>
-      <w:r>
-        <w:t xml:space="preserve">ompression (DRC) </w:t>
+        <w:t>ynamic</w:t>
+      </w:r>
+      <w:proofErr w:type="spellEnd"/>
+      <w:r>
+        <w:t xml:space="preserve"> Range </w:t>
+      </w:r>
+      <w:proofErr w:type="spellStart"/>
+      <w:r>
+        <w:t>C</w:t>
+      </w:r>
+      <w:r>
+        <w:t>ompression</w:t>
+      </w:r>
+      <w:proofErr w:type="spellEnd"/>
+      <w:r>
+        <w:t xml:space="preserve"> (DRC) </w:t>
       </w:r>
       <w:r>
         <w:t>en Automatic Gain C</w:t>
@@ -5672,21 +6049,21 @@
       <w:pPr>
         <w:pStyle w:val="Kop2"/>
       </w:pPr>
-      <w:bookmarkStart w:id="16" w:name="_Toc450915508"/>
+      <w:bookmarkStart w:id="17" w:name="_Toc451182440"/>
       <w:r>
         <w:t>Overige onderdelen</w:t>
       </w:r>
-      <w:bookmarkEnd w:id="16"/>
+      <w:bookmarkEnd w:id="17"/>
     </w:p>
     <w:p>
       <w:pPr>
         <w:pStyle w:val="Kop30"/>
       </w:pPr>
-      <w:bookmarkStart w:id="17" w:name="_Toc450915509"/>
+      <w:bookmarkStart w:id="18" w:name="_Toc451182441"/>
       <w:r>
         <w:t>Rotary encoder</w:t>
       </w:r>
-      <w:bookmarkEnd w:id="17"/>
+      <w:bookmarkEnd w:id="18"/>
     </w:p>
     <w:p>
       <w:r>
@@ -5777,11 +6154,11 @@
       <w:pPr>
         <w:pStyle w:val="Kop30"/>
       </w:pPr>
-      <w:bookmarkStart w:id="18" w:name="_Toc450915510"/>
+      <w:bookmarkStart w:id="19" w:name="_Toc451182442"/>
       <w:r>
         <w:t>Buzzer</w:t>
       </w:r>
-      <w:bookmarkEnd w:id="18"/>
+      <w:bookmarkEnd w:id="19"/>
     </w:p>
     <w:p>
       <w:r>
@@ -5800,7 +6177,15 @@
         <w:t>Raspberry</w:t>
       </w:r>
       <w:r>
-        <w:t xml:space="preserve"> pi kan de buzzer ook setten en resetten indien nodig.</w:t>
+        <w:t xml:space="preserve"> pi kan de buzzer ook </w:t>
+      </w:r>
+      <w:proofErr w:type="spellStart"/>
+      <w:r>
+        <w:t>setten</w:t>
+      </w:r>
+      <w:proofErr w:type="spellEnd"/>
+      <w:r>
+        <w:t xml:space="preserve"> en resetten indien nodig.</w:t>
       </w:r>
     </w:p>
     <w:p>
@@ -5867,11 +6252,11 @@
       <w:pPr>
         <w:pStyle w:val="Kop30"/>
       </w:pPr>
-      <w:bookmarkStart w:id="19" w:name="_Toc450915511"/>
+      <w:bookmarkStart w:id="20" w:name="_Toc451182443"/>
       <w:r>
         <w:t>NOR gate flipflop</w:t>
       </w:r>
-      <w:bookmarkEnd w:id="19"/>
+      <w:bookmarkEnd w:id="20"/>
     </w:p>
     <w:p>
       <w:r>
@@ -5888,11 +6273,11 @@
       <w:pPr>
         <w:pStyle w:val="Kop30"/>
       </w:pPr>
-      <w:bookmarkStart w:id="20" w:name="_Toc450915512"/>
+      <w:bookmarkStart w:id="21" w:name="_Toc451182444"/>
       <w:r>
         <w:t>Supercap</w:t>
       </w:r>
-      <w:bookmarkEnd w:id="20"/>
+      <w:bookmarkEnd w:id="21"/>
     </w:p>
     <w:p>
       <w:r>
@@ -5952,15 +6337,23 @@
       <w:pPr>
         <w:pStyle w:val="Kop30"/>
       </w:pPr>
-      <w:bookmarkStart w:id="21" w:name="_Toc450915513"/>
+      <w:bookmarkStart w:id="22" w:name="_Toc451182445"/>
       <w:r>
         <w:t>WS2812 led’s</w:t>
       </w:r>
-      <w:bookmarkEnd w:id="21"/>
+      <w:bookmarkEnd w:id="22"/>
     </w:p>
     <w:p>
       <w:r>
-        <w:t>De WS2812 LEDs werken als een lange serie schakeling, waarbij elke led de eerste 24 bits gebruikt om zijn kleur in te stellen. De andere bits worden doorgegeven, zie onderstaande figuren. De volgorde van de bits is niet RGB, maar GRB, met hoogste bit eerst.</w:t>
+        <w:t xml:space="preserve">De WS2812 </w:t>
+      </w:r>
+      <w:proofErr w:type="spellStart"/>
+      <w:r>
+        <w:t>LEDs</w:t>
+      </w:r>
+      <w:proofErr w:type="spellEnd"/>
+      <w:r>
+        <w:t xml:space="preserve"> werken als een lange serie schakeling, waarbij elke led de eerste 24 bits gebruikt om zijn kleur in te stellen. De andere bits worden doorgegeven, zie onderstaande figuren. De volgorde van de bits is niet RGB, maar GRB, met hoogste bit eerst.</w:t>
       </w:r>
     </w:p>
     <w:p>
@@ -6742,7 +7135,7 @@
       <w:pPr>
         <w:pStyle w:val="Kop2"/>
       </w:pPr>
-      <w:bookmarkStart w:id="22" w:name="_Toc450915514"/>
+      <w:bookmarkStart w:id="23" w:name="_Toc451182446"/>
       <w:r>
         <w:lastRenderedPageBreak/>
         <w:t xml:space="preserve">De </w:t>
@@ -6750,7 +7143,7 @@
       <w:r>
         <w:t>PCBS</w:t>
       </w:r>
-      <w:bookmarkEnd w:id="22"/>
+      <w:bookmarkEnd w:id="23"/>
     </w:p>
     <w:p>
       <w:pPr>
@@ -6993,152 +7386,79 @@
         <w:t>lay-out</w:t>
       </w:r>
       <w:r>
-        <w:t xml:space="preserve"> voor dit project. Om de resterende ruimte van de print niet verloren te laten gaan werden hier pads voor ws2812 led’s voorzien.</w:t>
+        <w:t xml:space="preserve"> voor dit project. Om de resterende ruimte van de print niet verloren te laten gaan werden hier </w:t>
+      </w:r>
+      <w:proofErr w:type="spellStart"/>
+      <w:r>
+        <w:t>pads</w:t>
+      </w:r>
+      <w:proofErr w:type="spellEnd"/>
+      <w:r>
+        <w:t xml:space="preserve"> voor ws2812 led’s voorzien.</w:t>
       </w:r>
     </w:p>
     <w:p>
       <w:pPr>
         <w:pStyle w:val="Kop1"/>
       </w:pPr>
-      <w:bookmarkStart w:id="23" w:name="_Ref419570056"/>
-      <w:bookmarkStart w:id="24" w:name="_Ref419570065"/>
-      <w:bookmarkStart w:id="25" w:name="_Toc450915515"/>
+      <w:bookmarkStart w:id="24" w:name="_Ref419570056"/>
+      <w:bookmarkStart w:id="25" w:name="_Ref419570065"/>
+      <w:bookmarkStart w:id="26" w:name="_Toc451182447"/>
       <w:r>
         <w:lastRenderedPageBreak/>
         <w:t>Software</w:t>
       </w:r>
-      <w:bookmarkEnd w:id="23"/>
       <w:bookmarkEnd w:id="24"/>
       <w:bookmarkEnd w:id="25"/>
-    </w:p>
-    <w:p>
-      <w:pPr>
-        <w:pStyle w:val="Kop2"/>
-      </w:pPr>
-      <w:bookmarkStart w:id="26" w:name="_Toc450915516"/>
-      <w:r>
-        <w:t>Main code (app.py)</w:t>
-      </w:r>
       <w:bookmarkEnd w:id="26"/>
     </w:p>
     <w:p>
       <w:pPr>
-        <w:pStyle w:val="Kop30"/>
-      </w:pPr>
-      <w:bookmarkStart w:id="27" w:name="_Toc450915517"/>
-      <w:r>
-        <w:t>Google calendar authenticatie</w:t>
+        <w:pStyle w:val="Kop2"/>
+      </w:pPr>
+      <w:bookmarkStart w:id="27" w:name="_Toc451182448"/>
+      <w:proofErr w:type="spellStart"/>
+      <w:r>
+        <w:t>Main</w:t>
+      </w:r>
+      <w:proofErr w:type="spellEnd"/>
+      <w:r>
+        <w:t xml:space="preserve"> code (app.py)</w:t>
       </w:r>
       <w:bookmarkEnd w:id="27"/>
     </w:p>
     <w:p>
-      <w:r>
-        <w:t xml:space="preserve">De Smartclock gebruikt de google calendar API om toegang te kunnen krijgen tot de kalender data van de gebruiker. </w:t>
-      </w:r>
+      <w:pPr>
+        <w:pStyle w:val="Kop30"/>
+      </w:pPr>
+      <w:bookmarkStart w:id="28" w:name="_Toc451182449"/>
+      <w:r>
+        <w:t>Google calendar authenticatie</w:t>
+      </w:r>
+      <w:bookmarkEnd w:id="28"/>
     </w:p>
     <w:p>
       <w:r>
-        <w:t>De eerste stap is het registreren van de Smartclock via de Google developers console.</w:t>
-      </w:r>
-      <w:r>
-        <w:t xml:space="preserve"> Tijdens het registeren moet de developer aanduiden tot welke onderdelen van google de toepassing wilt gebruiken. Na de registratie geeft google de developer een client ID en client secret</w:t>
-      </w:r>
-      <w:r>
-        <w:t xml:space="preserve"> die zeer belangrijk zijn verder in het authenticatie proces.</w:t>
-      </w:r>
-      <w:r>
-        <w:t xml:space="preserve"> De client ID en client secret zijn hetzelfde voor alle Smartclocks.</w:t>
-      </w:r>
-      <w:r>
-        <w:t xml:space="preserve"> </w:t>
+        <w:t>De Smartclock gebruikt de google calendar API om toegang te kunnen krijgen tot de kalender data van de gebruiker.</w:t>
+      </w:r>
+      <w:r>
+        <w:t xml:space="preserve"> Het gebruiken van de API gebeurt in enkele stappen.</w:t>
       </w:r>
     </w:p>
     <w:p>
-      <w:r>
-        <w:t xml:space="preserve">De </w:t>
-      </w:r>
-      <w:r>
-        <w:t>tweede</w:t>
-      </w:r>
-      <w:r>
-        <w:t xml:space="preserve"> stap is het versturen van een http post met de client ID en met een lijst van scopes. De scope geeft aan welk level van toegang de toepassing wilt.</w:t>
-      </w:r>
-      <w:r>
-        <w:t xml:space="preserve"> De response van deze request is een json object dat 5 zaken bevat. De user code en verificatie </w:t>
-      </w:r>
-      <w:r>
-        <w:t>URL</w:t>
-      </w:r>
-      <w:r>
-        <w:t xml:space="preserve"> moeten aan de gebruiker worden getoond. De device code, expire time en interval zijn later nodig bij het </w:t>
-      </w:r>
-      <w:r>
-        <w:t>verkrijgen van een access token.</w:t>
-      </w:r>
+      <w:pPr>
+        <w:pStyle w:val="Kop4"/>
+      </w:pPr>
+      <w:bookmarkStart w:id="29" w:name="_Toc451182450"/>
+      <w:r>
+        <w:t>Registreren van Smartclock</w:t>
+      </w:r>
+      <w:bookmarkEnd w:id="29"/>
     </w:p>
     <w:p>
       <w:r>
-        <w:t xml:space="preserve">Ten derde moet de gebruiker de toepassing de toegang verlenen tot zijn kalender. Dit kan gebruiker doen door naar de verificatie </w:t>
-      </w:r>
-      <w:r>
-        <w:t>URL</w:t>
-      </w:r>
-      <w:r>
-        <w:t xml:space="preserve"> te gaan en zijn getoonde user code in te geven. Wanneer dit is gebeurd zal google een pagina tonen waarin staat omschreven tot wat de toepassing toegang zal krijgen. De gebruiker kan deze toegang toestaan of weigeren. </w:t>
-      </w:r>
-    </w:p>
-    <w:p>
-      <w:r>
-        <w:t xml:space="preserve">Na het tonen van de user code en de verification </w:t>
-      </w:r>
-      <w:r>
-        <w:t>URL</w:t>
-      </w:r>
-      <w:r>
-        <w:t xml:space="preserve"> kan de toepassing </w:t>
-      </w:r>
-      <w:r>
-        <w:t>een access token proberen te verkrijgen. Dit gebeurt door een post request te doen met de device code, client ID en client secret en met tussen elke request zeker de tijd weergegeven door het interval uit stap 2. Zolang de gebruiker nog geen toegang heeft gegeven zal deze request een json object met een error teruggeven. Deze error kan verschillende zaken bevatten zoals slow down wanneer je een te klein interval gebruikt tussen de requests.</w:t>
-      </w:r>
-      <w:r>
-        <w:t xml:space="preserve"> Nadat de gebruiker de toegang heeft verleend zal het antwoord een json object zijn dat een access token, refresh token, token type en expiration time bevat.</w:t>
-      </w:r>
-      <w:r>
-        <w:t xml:space="preserve"> De access token en refresh token moeten worden opgeslagen voor langere tijd. De access token wordt gebruikt tijdens het opvragen van informatie uit de kalender. De refresh token is nodig bij het verkrijgen van een nieuwe access token na het verlopen van de vorige.</w:t>
-      </w:r>
-    </w:p>
-    <w:p>
-      <w:r>
-        <w:t>Het opvragen van kalender gebeurtenissen kan nu via een request met de access token naar de google calendar endpoint. Deze request zal een json object met alle data teruggeven die dan kan worden verwerkt in de toepassing.</w:t>
-      </w:r>
-    </w:p>
-    <w:p>
-      <w:r>
-        <w:t xml:space="preserve">Indien de access token is vervallen kan </w:t>
-      </w:r>
-      <w:r>
-        <w:t>met de refresh token een nieuwe worden opgevraagd. Bij deze request moet ook de client ID en client secret worden meegestuurd.</w:t>
-      </w:r>
-      <w:r>
-        <w:t xml:space="preserve"> </w:t>
-      </w:r>
-    </w:p>
-    <w:p>
-      <w:r>
-        <w:lastRenderedPageBreak/>
-        <w:t>De volledige handleiding over de google API is te vinden op :</w:t>
-      </w:r>
-      <w:r>
-        <w:t xml:space="preserve"> </w:t>
-      </w:r>
-      <w:hyperlink r:id="rId27" w:history="1">
-        <w:r>
-          <w:rPr>
-            <w:rStyle w:val="Hyperlink"/>
-          </w:rPr>
-          <w:t>https://developers.google.com/identity/protocols/OAuth2ForDevices</w:t>
-        </w:r>
-      </w:hyperlink>
+        <w:t xml:space="preserve">Om als developer toegang te krijgen tot één van de google APIs moet de toepassing worden geregistreerd via de google developers console. Tijdens het registeren moet de developer aanduiden tot welke onderdelen van google de toepassing de toegang wilt. Na de registratie geeft google de developer een client ID en client secret, deze zijn zeer belangrijk verder in het authenticatie proces. De client ID en client secret zijn hetzelfde voor alle Smartclocks en dienen dus uitsluitend om de developer aan te duiden. </w:t>
+      </w:r>
     </w:p>
     <w:p>
       <w:pPr>
@@ -7151,7 +7471,7 @@
           <w:lang w:val="en-US" w:eastAsia="en-US"/>
         </w:rPr>
         <w:drawing>
-          <wp:inline distT="0" distB="0" distL="0" distR="0" wp14:anchorId="34DD4E5A" wp14:editId="2913B3BB">
+          <wp:inline distT="0" distB="0" distL="0" distR="0" wp14:anchorId="00478EEF" wp14:editId="54431EF2">
             <wp:extent cx="3596640" cy="3399887"/>
             <wp:effectExtent l="0" t="0" r="3810" b="0"/>
             <wp:docPr id="14" name="Afbeelding 14"/>
@@ -7166,7 +7486,7 @@
                     <pic:cNvPicPr/>
                   </pic:nvPicPr>
                   <pic:blipFill>
-                    <a:blip r:embed="rId28"/>
+                    <a:blip r:embed="rId27"/>
                     <a:stretch>
                       <a:fillRect/>
                     </a:stretch>
@@ -7190,10 +7510,14 @@
     <w:p>
       <w:pPr>
         <w:pStyle w:val="Bijschrift0"/>
-        <w:jc w:val="center"/>
-      </w:pPr>
-      <w:r>
-        <w:t xml:space="preserve">Figure </w:t>
+      </w:pPr>
+      <w:proofErr w:type="spellStart"/>
+      <w:r>
+        <w:t>Figure</w:t>
+      </w:r>
+      <w:proofErr w:type="spellEnd"/>
+      <w:r>
+        <w:t xml:space="preserve"> </w:t>
       </w:r>
       <w:r>
         <w:fldChar w:fldCharType="begin"/>
@@ -7214,69 +7538,209 @@
         <w:fldChar w:fldCharType="end"/>
       </w:r>
       <w:r>
-        <w:t>:Schematische voorstelling van het stappenplan om toegang te krijgen tot de google calendar van de gebruiker.</w:t>
+        <w:t>:</w:t>
+      </w:r>
+      <w:r>
+        <w:t xml:space="preserve"> </w:t>
+      </w:r>
+      <w:r>
+        <w:t>Schematische voorstelling van het stappenplan om toegang te krijgen tot de google calendar van de gebruiker.</w:t>
       </w:r>
     </w:p>
+    <w:p/>
     <w:p>
       <w:pPr>
-        <w:pStyle w:val="Kop30"/>
-      </w:pPr>
-      <w:bookmarkStart w:id="28" w:name="_Toc450915518"/>
-      <w:r>
-        <w:t>Netwerk en acces point</w:t>
-      </w:r>
-      <w:bookmarkEnd w:id="28"/>
-    </w:p>
-    <w:p>
-      <w:pPr>
-        <w:pStyle w:val="Kop30"/>
-      </w:pPr>
-      <w:bookmarkStart w:id="29" w:name="_Toc450915519"/>
-      <w:r>
-        <w:t>LCD aansturen</w:t>
-      </w:r>
-      <w:bookmarkEnd w:id="29"/>
-    </w:p>
-    <w:p>
-      <w:pPr>
-        <w:pStyle w:val="Kop30"/>
-      </w:pPr>
-      <w:bookmarkStart w:id="30" w:name="_Toc450915520"/>
-      <w:r>
-        <w:t>Web interface verwerking</w:t>
-      </w:r>
-      <w:r>
-        <w:t>/flask</w:t>
+        <w:pStyle w:val="Kop4"/>
+      </w:pPr>
+      <w:bookmarkStart w:id="30" w:name="_Toc451182451"/>
+      <w:r>
+        <w:t>Device specifieke codes verkrijgen</w:t>
       </w:r>
       <w:bookmarkEnd w:id="30"/>
     </w:p>
     <w:p>
-      <w:pPr>
-        <w:pStyle w:val="Kop30"/>
-      </w:pPr>
-      <w:bookmarkStart w:id="31" w:name="_Toc450915521"/>
-      <w:r>
-        <w:t>RTC aansturen</w:t>
+      <w:r>
+        <w:t xml:space="preserve">Dit is de eerste stap die moet worden uitgevoerd om de gebruiker om toestemming te vragen. Er moet een http post request worden gestuurd naar google met de client ID en een lijst van scopes. De scopes geven weer in welke mate de developer toegang wil tot de calendar informatie, in dit geval is het readonly. </w:t>
+      </w:r>
+      <w:r>
+        <w:t xml:space="preserve">Het antwoord van deze request is een json object dat 5 zaken bevat. De user code en verificatie URL moeten aan de </w:t>
+      </w:r>
+      <w:r>
+        <w:lastRenderedPageBreak/>
+        <w:t xml:space="preserve">gebruiker worden getoond. </w:t>
+      </w:r>
+      <w:r>
+        <w:t>Het interval, device code en expire time zijn nodig voor de toepassing maar moeten niet aan de gebruiker worden getoond.</w:t>
+      </w:r>
+    </w:p>
+    <w:p>
+      <w:r>
+        <w:t>De gebruiker moet naar de verificatie URL surfen en vervolgens zijn user code ingeven en op volgende klikken. Nu zal een nieuwe pagina laden waarin staat beschreven welke toepassing tot welke delen toegang vraagt. De laatste stap voor de gebruiker is het klikken op toestaan.</w:t>
+      </w:r>
+    </w:p>
+    <w:p>
+      <w:r>
+        <w:t>Tegelijkertijd met het tonen van de user code en de verificatie URL</w:t>
+      </w:r>
+      <w:r>
+        <w:t>,</w:t>
+      </w:r>
+      <w:r>
+        <w:t xml:space="preserve"> kan d</w:t>
+      </w:r>
+      <w:r>
+        <w:t>e toepassing</w:t>
+      </w:r>
+      <w:r>
+        <w:t xml:space="preserve"> </w:t>
+      </w:r>
+      <w:hyperlink r:id="rId28" w:history="1">
+        <w:r>
+          <w:rPr>
+            <w:rStyle w:val="Hyperlink"/>
+            <w:color w:val="FFC000"/>
+          </w:rPr>
+          <w:t>https://www.googleapis.com/oauth2/v4/token</w:t>
+        </w:r>
+      </w:hyperlink>
+      <w:r>
+        <w:t xml:space="preserve"> </w:t>
+      </w:r>
+      <w:r>
+        <w:t xml:space="preserve">pollen voor een access en refresh token. Het pollen bestaat uit </w:t>
+      </w:r>
+      <w:r>
+        <w:t xml:space="preserve">een </w:t>
+      </w:r>
+      <w:r>
+        <w:t>post request die de device code, client ID en client secret bevat.</w:t>
+      </w:r>
+      <w:r>
+        <w:t xml:space="preserve"> De tijd tussen requests wordt gespecifieerd </w:t>
+      </w:r>
+      <w:r>
+        <w:t>door het interval.</w:t>
+      </w:r>
+      <w:r>
+        <w:t xml:space="preserve"> Zolang de gebruiker geen toegang heeft verleend zal het antwoord op de request een json object zijn dat een error bevat. Deze error kan informatie bevatten zoals </w:t>
+      </w:r>
+      <w:r>
+        <w:t>slow down indien de requests te snel op elkaar volgen. Indien de gebruiker wel toegang heeft verleend zal het antwoord een json object zijn dat een access token, refresh token, token type en expire time bevat.</w:t>
+      </w:r>
+      <w:r>
+        <w:t xml:space="preserve"> </w:t>
+      </w:r>
+      <w:r>
+        <w:t>De access token en refresh token moeten worden opgeslagen voor langere tijd. De access token wordt gebruikt tijdens het opvragen van informatie uit de kalender. De refresh token is nodig bij het verkrijgen van een nieuwe access token na het verlopen van de vorige.</w:t>
+      </w:r>
+    </w:p>
+    <w:p>
+      <w:pPr>
+        <w:pStyle w:val="Kop4"/>
+      </w:pPr>
+      <w:bookmarkStart w:id="31" w:name="_Toc451182452"/>
+      <w:r>
+        <w:t>Calendar informatie opvragen</w:t>
       </w:r>
       <w:bookmarkEnd w:id="31"/>
     </w:p>
     <w:p>
       <w:pPr>
-        <w:pStyle w:val="Kop30"/>
-      </w:pPr>
-      <w:bookmarkStart w:id="32" w:name="_Toc450915522"/>
-      <w:r>
-        <w:t>Date/time</w:t>
+        <w:rPr>
+          <w:color w:val="000000" w:themeColor="text1"/>
+        </w:rPr>
+      </w:pPr>
+      <w:r>
+        <w:t xml:space="preserve">De volgende stap is het opvragen van de informatie uit </w:t>
+      </w:r>
+      <w:r>
+        <w:t xml:space="preserve">de google calendar. Hiervoor is een get request nodig naar </w:t>
+      </w:r>
+      <w:hyperlink r:id="rId29" w:history="1">
+        <w:r>
+          <w:rPr>
+            <w:rStyle w:val="Hyperlink"/>
+          </w:rPr>
+          <w:t>https://www.googleapis.com/calendar/v3/calendars/primary/events</w:t>
+        </w:r>
+      </w:hyperlink>
+      <w:r>
+        <w:rPr>
+          <w:color w:val="FFC000"/>
+        </w:rPr>
+        <w:t xml:space="preserve"> </w:t>
+      </w:r>
+      <w:r>
+        <w:rPr>
+          <w:color w:val="000000" w:themeColor="text1"/>
+        </w:rPr>
+        <w:t xml:space="preserve">met een geldige access token. Extra parameters kunnen worden toegevoegd aan de request om een beperkte hoeveelheid informatie op te vragen. Zo zijn enkel de toekomstige afspraken nuttig en dus geven we als </w:t>
+      </w:r>
+      <w:proofErr w:type="spellStart"/>
+      <w:r>
+        <w:rPr>
+          <w:color w:val="000000" w:themeColor="text1"/>
+        </w:rPr>
+        <w:t>timeMin</w:t>
+      </w:r>
+      <w:proofErr w:type="spellEnd"/>
+      <w:r>
+        <w:rPr>
+          <w:color w:val="000000" w:themeColor="text1"/>
+        </w:rPr>
+        <w:t xml:space="preserve"> parameter de huidige tijd mee. Het antwoord is een json object dat kan worden opgeslagen en gebruikt worden in de rest van app.py.</w:t>
+      </w:r>
+    </w:p>
+    <w:p>
+      <w:pPr>
+        <w:pStyle w:val="Kop4"/>
+      </w:pPr>
+      <w:bookmarkStart w:id="32" w:name="_Toc451182453"/>
+      <w:r>
+        <w:t>Refresh token gebruiken</w:t>
       </w:r>
       <w:bookmarkEnd w:id="32"/>
     </w:p>
     <w:p>
+      <w:r>
+        <w:t xml:space="preserve">Indien de access token is vervallen </w:t>
+      </w:r>
+      <w:r>
+        <w:t>moet met de refresh token een nieuwe worden opgevraagd.</w:t>
+      </w:r>
+      <w:r>
+        <w:t xml:space="preserve"> Een post request met de client ID, client secret en refresh token zal als antwoord een nieuwe access token geven.</w:t>
+      </w:r>
+    </w:p>
+    <w:p>
+      <w:r>
+        <w:t xml:space="preserve">De volledige handleiding over de google API </w:t>
+      </w:r>
+      <w:r>
+        <w:t xml:space="preserve">met voorbeelden </w:t>
+      </w:r>
+      <w:r>
+        <w:t>is te vinden op :</w:t>
+      </w:r>
+      <w:r>
+        <w:t xml:space="preserve"> </w:t>
+      </w:r>
+      <w:hyperlink r:id="rId30" w:history="1">
+        <w:r>
+          <w:rPr>
+            <w:rStyle w:val="Hyperlink"/>
+          </w:rPr>
+          <w:t>https://developers.google.com/identity/protocols/OAuth2ForDevices</w:t>
+        </w:r>
+      </w:hyperlink>
+    </w:p>
+    <w:p>
       <w:pPr>
         <w:pStyle w:val="Kop30"/>
       </w:pPr>
-      <w:bookmarkStart w:id="33" w:name="_Toc450915523"/>
-      <w:r>
-        <w:t>Rotary encoder</w:t>
+      <w:bookmarkStart w:id="33" w:name="_Toc451182454"/>
+      <w:r>
+        <w:t>Netwerk en acces point</w:t>
       </w:r>
       <w:bookmarkEnd w:id="33"/>
     </w:p>
@@ -7284,138 +7748,362 @@
       <w:pPr>
         <w:pStyle w:val="Kop30"/>
       </w:pPr>
-      <w:bookmarkStart w:id="34" w:name="_Toc450915524"/>
-      <w:r>
-        <w:t>WS2812 led’s aansturen</w:t>
+      <w:bookmarkStart w:id="34" w:name="_Toc451182455"/>
+      <w:r>
+        <w:t>LCD aansturen</w:t>
       </w:r>
       <w:bookmarkEnd w:id="34"/>
     </w:p>
     <w:p>
       <w:pPr>
         <w:pStyle w:val="Kop30"/>
-        <w:pageBreakBefore/>
-      </w:pPr>
-      <w:bookmarkStart w:id="35" w:name="_Toc450915525"/>
-      <w:r>
-        <w:lastRenderedPageBreak/>
-        <w:t>Web</w:t>
-      </w:r>
-      <w:r>
-        <w:t xml:space="preserve"> </w:t>
-      </w:r>
-      <w:r>
-        <w:t>interface</w:t>
+      </w:pPr>
+      <w:bookmarkStart w:id="35" w:name="_Toc451182456"/>
+      <w:r>
+        <w:t>Web interface verwerking</w:t>
+      </w:r>
+      <w:r>
+        <w:t>/F</w:t>
+      </w:r>
+      <w:r>
+        <w:t>lask</w:t>
       </w:r>
       <w:bookmarkEnd w:id="35"/>
     </w:p>
     <w:p>
       <w:r>
-        <w:t>Voor de web interface is de HTML, CSS en javascript framework bootstrap gebruikt. Dit stelt ons in staat om op een snelle en relatief simpele manier een mooie website te maken die schaalbaar is voor verschillende toestellen.</w:t>
-      </w:r>
-      <w:r>
-        <w:t xml:space="preserve"> De web interface bestaat uit 1 webpagina met 4 verschillende tabs. He</w:t>
-      </w:r>
-      <w:r>
-        <w:t>t</w:t>
-      </w:r>
-      <w:r>
-        <w:t xml:space="preserve"> nut van elke tab wordt hieronder kort uitgelegd.</w:t>
+        <w:t>Flask is een micro framework</w:t>
+      </w:r>
+      <w:r>
+        <w:t xml:space="preserve"> voor python waarmee webpages en python code met elkaar kunnen worden verweven.</w:t>
+      </w:r>
+      <w:r>
+        <w:t xml:space="preserve"> </w:t>
+      </w:r>
+      <w:r>
+        <w:t>Eerst moet een instance van de Flask klasse worden gem</w:t>
+      </w:r>
+      <w:r>
+        <w:t>aakt. Dit object heeft een run method die met enkele parameters kan worden opgeroepen.</w:t>
+      </w:r>
+      <w:r>
+        <w:t xml:space="preserve"> De 2 belangrijke parameters zijn host en port. De host parameter geeft weer op welk IP-adres Flask moet luisteren. De port parameter geeft op zijn beurt </w:t>
+      </w:r>
+      <w:r>
+        <w:t xml:space="preserve">weer </w:t>
+      </w:r>
+      <w:r>
+        <w:lastRenderedPageBreak/>
+        <w:t>op welke poort Flask moet luisteren.</w:t>
+      </w:r>
+      <w:r>
+        <w:t xml:space="preserve"> Met de route() annotatie wordt ingesteld op welke URL een bepaalde functie moet worden </w:t>
+      </w:r>
+      <w:r>
+        <w:t>getriggerd</w:t>
+      </w:r>
+      <w:r>
+        <w:t>.</w:t>
+      </w:r>
+      <w:r>
+        <w:t xml:space="preserve"> Op deze manier kunnen</w:t>
+      </w:r>
+      <w:r>
+        <w:t xml:space="preserve"> </w:t>
+      </w:r>
+      <w:r>
+        <w:t xml:space="preserve">Ajax calls vanuit de web interface een functie in python oproepen. De opgeroepen python functie wordt uitgevoerd en de return value wordt als response </w:t>
+      </w:r>
+      <w:r>
+        <w:t xml:space="preserve">teruggestuurd naar de web interface. De response informatie kan dan worden opgenomen in de web interface. Op deze manier worden bijvoorbeeld de huidige settings opgevraagd die in de settings tab van de web interface kunnen worden </w:t>
+      </w:r>
+      <w:r>
+        <w:t>weergegeven</w:t>
+      </w:r>
+      <w:r>
+        <w:t>.</w:t>
       </w:r>
     </w:p>
     <w:p>
       <w:pPr>
-        <w:pStyle w:val="Kop4"/>
-      </w:pPr>
-      <w:bookmarkStart w:id="36" w:name="_Toc450915526"/>
-      <w:r>
-        <w:t>Status tab</w:t>
+        <w:pStyle w:val="Kop30"/>
+      </w:pPr>
+      <w:bookmarkStart w:id="36" w:name="_Toc451182457"/>
+      <w:r>
+        <w:t>RTC aansturen</w:t>
       </w:r>
       <w:bookmarkEnd w:id="36"/>
     </w:p>
     <w:p>
       <w:r>
-        <w:t xml:space="preserve">De status tab geeft de gebruiker wat </w:t>
-      </w:r>
-      <w:r>
-        <w:t xml:space="preserve">informatie over de status van het toestel. </w:t>
+        <w:t>Om onze I</w:t>
+      </w:r>
+      <w:r>
+        <w:rPr>
+          <w:vertAlign w:val="superscript"/>
+        </w:rPr>
+        <w:t>2</w:t>
+      </w:r>
+      <w:r>
+        <w:t>C RTC aan te sturen moeten eerst enkele zaken worden geconfigureerd. Ten eerste moet I</w:t>
+      </w:r>
+      <w:r>
+        <w:rPr>
+          <w:vertAlign w:val="superscript"/>
+        </w:rPr>
+        <w:t>2</w:t>
+      </w:r>
+      <w:r>
+        <w:t>C worden ingeschakeld in de /</w:t>
+      </w:r>
+      <w:proofErr w:type="spellStart"/>
+      <w:r>
+        <w:t>etc</w:t>
+      </w:r>
+      <w:proofErr w:type="spellEnd"/>
+      <w:r>
+        <w:t>/modules-</w:t>
+      </w:r>
+      <w:proofErr w:type="spellStart"/>
+      <w:r>
+        <w:t>load.d</w:t>
+      </w:r>
+      <w:proofErr w:type="spellEnd"/>
+      <w:r>
+        <w:t>/</w:t>
+      </w:r>
+      <w:proofErr w:type="spellStart"/>
+      <w:r>
+        <w:t>raspberrypi.conf</w:t>
+      </w:r>
+      <w:proofErr w:type="spellEnd"/>
+      <w:r>
+        <w:t xml:space="preserve"> file. </w:t>
+      </w:r>
+      <w:r>
+        <w:t>In deze file moeten 3 lijnen worden toegevoegd namelijk i2c-bcm2835, i2c-dev en rtc-ds1307.</w:t>
+      </w:r>
+      <w:r>
+        <w:t xml:space="preserve"> Ten tweede moeten de i2c-tools worden geïnstalleerd.</w:t>
+      </w:r>
+      <w:r>
+        <w:t xml:space="preserve"> De </w:t>
+      </w:r>
+      <w:r>
+        <w:t>laatste</w:t>
+      </w:r>
+      <w:r>
+        <w:t xml:space="preserve"> stap is het instantiëren van de RTC door het commando echo ds3231 0x68 &gt; /</w:t>
+      </w:r>
+      <w:proofErr w:type="spellStart"/>
+      <w:r>
+        <w:t>sys</w:t>
+      </w:r>
+      <w:proofErr w:type="spellEnd"/>
+      <w:r>
+        <w:t>/class/i2c-adapter/i2c-1/</w:t>
+      </w:r>
+      <w:proofErr w:type="spellStart"/>
+      <w:r>
+        <w:t>new_device</w:t>
+      </w:r>
+      <w:proofErr w:type="spellEnd"/>
+      <w:r>
+        <w:t xml:space="preserve"> </w:t>
+      </w:r>
+      <w:r>
+        <w:t>toe te voegen in .</w:t>
+      </w:r>
+      <w:proofErr w:type="spellStart"/>
+      <w:r>
+        <w:t>bash_profile</w:t>
+      </w:r>
+      <w:proofErr w:type="spellEnd"/>
+      <w:r>
+        <w:t xml:space="preserve"> file.</w:t>
+      </w:r>
+      <w:r>
+        <w:t xml:space="preserve"> </w:t>
+      </w:r>
+      <w:r>
+        <w:t>Vanaf nu kan de RTC worden geset naar de systeem clock met het hwclock –w commando. De systeem clock kan in de andere richting ook worden gesynchroniseerd met de RTC via het hwclock –s commando.</w:t>
       </w:r>
     </w:p>
     <w:p>
       <w:pPr>
-        <w:pStyle w:val="Kop4"/>
-      </w:pPr>
-      <w:bookmarkStart w:id="37" w:name="_Toc450915527"/>
-      <w:r>
-        <w:t>Wifi</w:t>
-      </w:r>
-      <w:r>
-        <w:t xml:space="preserve"> </w:t>
-      </w:r>
-      <w:r>
-        <w:t xml:space="preserve">settings </w:t>
-      </w:r>
-      <w:r>
-        <w:t>tab</w:t>
+        <w:pStyle w:val="Kop30"/>
+      </w:pPr>
+      <w:bookmarkStart w:id="37" w:name="_Toc451182458"/>
+      <w:r>
+        <w:t>Rotary encoder</w:t>
       </w:r>
       <w:bookmarkEnd w:id="37"/>
     </w:p>
     <w:p>
       <w:r>
-        <w:t>Deze tab geeft een lijst van alle beschikbare netwerken. De gebruiker kan hier zijn netwerk kiezen en instellen.</w:t>
+        <w:t>Om de rotary encoder aan te sturen wordt gebruikt gemaakt van de RPi.GPIO module in python.</w:t>
+      </w:r>
+      <w:r>
+        <w:t xml:space="preserve"> De pinnen </w:t>
+      </w:r>
+      <w:r>
+        <w:t xml:space="preserve">voor rotatie en klikken </w:t>
+      </w:r>
+      <w:r>
+        <w:t>worden via GPIO.add_event() geconfigureerd. De parameters die moeten worden meegegeven worden zijn de BCM pin nummer, het trigger level, een callback functie en een bouncetime.</w:t>
+      </w:r>
+      <w:r>
+        <w:t xml:space="preserve"> De callback functie gaat dan de juiste waardes aanpassen in de status </w:t>
+      </w:r>
+      <w:r>
+        <w:t>dictionary</w:t>
+      </w:r>
+      <w:r>
+        <w:t xml:space="preserve">. </w:t>
       </w:r>
     </w:p>
     <w:p>
       <w:pPr>
-        <w:pStyle w:val="Kop4"/>
-      </w:pPr>
-      <w:bookmarkStart w:id="38" w:name="_Toc450915528"/>
-      <w:r>
-        <w:t>Clock settings tab</w:t>
+        <w:pStyle w:val="Kop30"/>
+      </w:pPr>
+      <w:bookmarkStart w:id="38" w:name="_Toc451182459"/>
+      <w:r>
+        <w:t>WS2812 led’s aansturen</w:t>
       </w:r>
       <w:bookmarkEnd w:id="38"/>
-      <w:r>
-        <w:t xml:space="preserve"> </w:t>
-      </w:r>
     </w:p>
     <w:p>
-      <w:r>
-        <w:t>De settings tab is de belangrijkste tab na het in gebruik nemen van het toestel. Hier kan de gebruiker de Smartclock instellen naar zijn eigen wensen. Ten eerste kan het format en de size van de tijd en de datum worden ingesteld. Ten tweede kan de gebruiker instellen hoelang voor de eerste afspraak de wekker moet afgaan.</w:t>
-      </w:r>
-      <w:r>
-        <w:t xml:space="preserve"> Ten derde kan ook optioneel een minimum en maximum wek tijd worden ingesteld. Deze waarden willen zeggen dat de wekker nooit vroeger dan het minimum en later dan het maximum mag afgaan. Een vierde instelling bepaalt of de wekker enkel in de week, weekend of elke dag mag afgaan. </w:t>
-      </w:r>
-      <w:r>
-        <w:t>Ten vijfde kan de gebruiker kiezen of de dag wordt weergegeven of niet</w:t>
-      </w:r>
-      <w:r>
-        <w:t xml:space="preserve"> en indien het wordt getoond in welke size dit moet</w:t>
-      </w:r>
-      <w:r>
-        <w:t>.</w:t>
-      </w:r>
-      <w:r>
-        <w:t xml:space="preserve"> De laatste instelling bepaalt welk type van alarm er moet worden gebruikt tijdens het wekken. De gebruiker heeft hierbij de keuze uit een muziekfile, muziekstream of 1 van de ingebouwde geluiden.</w:t>
-      </w:r>
-    </w:p>
-    <w:p>
-      <w:pPr>
-        <w:pStyle w:val="Kop4"/>
-      </w:pPr>
-      <w:bookmarkStart w:id="39" w:name="_Toc450915529"/>
-      <w:r>
-        <w:t>Google calendar tab</w:t>
+      <w:pPr>
+        <w:pStyle w:val="Kop30"/>
+        <w:pageBreakBefore/>
+      </w:pPr>
+      <w:bookmarkStart w:id="39" w:name="_Toc451182460"/>
+      <w:r>
+        <w:lastRenderedPageBreak/>
+        <w:t>Web</w:t>
+      </w:r>
+      <w:r>
+        <w:t xml:space="preserve"> </w:t>
+      </w:r>
+      <w:r>
+        <w:t>interface</w:t>
       </w:r>
       <w:bookmarkEnd w:id="39"/>
     </w:p>
     <w:p>
       <w:r>
-        <w:t xml:space="preserve">In de google calendar tab wordt de verification </w:t>
+        <w:t>Voor de web interface is de HTML, CSS en javascript framework bootstrap gebruikt. Dit stelt ons in staat om op een snelle en relatief simpele manier een mooie website te maken die schaalbaar is voor verschillende toestellen.</w:t>
+      </w:r>
+      <w:r>
+        <w:t xml:space="preserve"> De web interface bestaat uit 1 webpagina met 4 verschillende tabs. He</w:t>
+      </w:r>
+      <w:r>
+        <w:t>t</w:t>
+      </w:r>
+      <w:r>
+        <w:t xml:space="preserve"> nut van elke tab wordt hieronder kort uitgelegd.</w:t>
+      </w:r>
+    </w:p>
+    <w:p>
+      <w:pPr>
+        <w:pStyle w:val="Kop4"/>
+      </w:pPr>
+      <w:bookmarkStart w:id="40" w:name="_Toc451182461"/>
+      <w:r>
+        <w:t>Status tab</w:t>
+      </w:r>
+      <w:bookmarkEnd w:id="40"/>
+    </w:p>
+    <w:p>
+      <w:r>
+        <w:t xml:space="preserve">De status tab geeft de gebruiker wat </w:t>
+      </w:r>
+      <w:r>
+        <w:t xml:space="preserve">informatie over de status van het toestel. </w:t>
+      </w:r>
+    </w:p>
+    <w:p>
+      <w:pPr>
+        <w:pStyle w:val="Kop4"/>
+      </w:pPr>
+      <w:bookmarkStart w:id="41" w:name="_Toc451182462"/>
+      <w:r>
+        <w:t>Wifi</w:t>
+      </w:r>
+      <w:r>
+        <w:t xml:space="preserve"> </w:t>
+      </w:r>
+      <w:r>
+        <w:t xml:space="preserve">settings </w:t>
+      </w:r>
+      <w:r>
+        <w:t>tab</w:t>
+      </w:r>
+      <w:bookmarkEnd w:id="41"/>
+    </w:p>
+    <w:p>
+      <w:r>
+        <w:t>Deze tab geeft een lijst van alle beschikbare netwerken. De gebruiker kan hier zijn netwerk kiezen en instellen.</w:t>
+      </w:r>
+    </w:p>
+    <w:p>
+      <w:pPr>
+        <w:pStyle w:val="Kop4"/>
+      </w:pPr>
+      <w:bookmarkStart w:id="42" w:name="_Toc451182463"/>
+      <w:r>
+        <w:t>Clock settings tab</w:t>
+      </w:r>
+      <w:bookmarkEnd w:id="42"/>
+      <w:r>
+        <w:t xml:space="preserve"> </w:t>
+      </w:r>
+    </w:p>
+    <w:p>
+      <w:r>
+        <w:t>De settings tab is de belangrijkste tab na het in gebruik nemen van het toestel. Hier kan de gebruiker de Smartclock instellen naar zijn eigen wensen. Ten eerste kan het format en de size van de tijd en de datum worden ingesteld. Ten tweede kan de gebruiker instellen hoelang voor de eerste afspraak de wekker moet afgaan.</w:t>
+      </w:r>
+      <w:r>
+        <w:t xml:space="preserve"> Ten derde kan ook optioneel een minimum en maximum wek tijd worden ingesteld. Deze waarden willen zeggen dat de wekker nooit vroeger dan het minimum en later dan het maximum mag afgaan. Een vierde instelling bepaalt of de wekker enkel in de week, weekend of elke dag mag afgaan. </w:t>
+      </w:r>
+      <w:r>
+        <w:t>Ten vijfde kan de gebruiker kiezen of de dag wordt weergegeven of niet</w:t>
+      </w:r>
+      <w:r>
+        <w:t xml:space="preserve"> en indien het wordt getoond in welke size dit moet</w:t>
+      </w:r>
+      <w:r>
+        <w:t>.</w:t>
+      </w:r>
+      <w:r>
+        <w:t xml:space="preserve"> De laatste instelling bepaalt welk type van alarm er moet worden gebruikt tijdens het wekken. De gebruiker heeft hierbij de keuze uit een muziekfile, muziekstream of 1 van de ingebouwde geluiden.</w:t>
+      </w:r>
+    </w:p>
+    <w:p>
+      <w:pPr>
+        <w:pStyle w:val="Kop4"/>
+      </w:pPr>
+      <w:bookmarkStart w:id="43" w:name="_Toc451182464"/>
+      <w:r>
+        <w:t>Google calendar tab</w:t>
+      </w:r>
+      <w:bookmarkEnd w:id="43"/>
+    </w:p>
+    <w:p>
+      <w:r>
+        <w:t xml:space="preserve">In de google calendar tab wordt de </w:t>
+      </w:r>
+      <w:proofErr w:type="spellStart"/>
+      <w:r>
+        <w:t>verification</w:t>
+      </w:r>
+      <w:proofErr w:type="spellEnd"/>
+      <w:r>
+        <w:t xml:space="preserve"> </w:t>
       </w:r>
       <w:r>
         <w:t>URL</w:t>
       </w:r>
-      <w:bookmarkStart w:id="40" w:name="_GoBack"/>
-      <w:bookmarkEnd w:id="40"/>
       <w:r>
         <w:t xml:space="preserve"> en de user code getoond. Deze heeft de gebruiker nodig om de Smartclock toegang te geven tot zijn google calendar?</w:t>
       </w:r>
@@ -7426,7 +8114,7 @@
       <w:pPr>
         <w:pStyle w:val="Kop1"/>
       </w:pPr>
-      <w:bookmarkStart w:id="41" w:name="_Toc450915530"/>
+      <w:bookmarkStart w:id="44" w:name="_Toc451182465"/>
       <w:r>
         <w:lastRenderedPageBreak/>
         <w:t>Budget</w:t>
@@ -7434,7 +8122,7 @@
       <w:r>
         <w:t>/kostenraming</w:t>
       </w:r>
-      <w:bookmarkEnd w:id="41"/>
+      <w:bookmarkEnd w:id="44"/>
     </w:p>
     <w:p>
       <w:r>
@@ -8026,8 +8714,16 @@
               <w:rPr>
                 <w:lang w:val="en-US"/>
               </w:rPr>
-              <w:t>LCD scherm</w:t>
-            </w:r>
+              <w:t xml:space="preserve">LCD </w:t>
+            </w:r>
+            <w:proofErr w:type="spellStart"/>
+            <w:r>
+              <w:rPr>
+                <w:lang w:val="en-US"/>
+              </w:rPr>
+              <w:t>scherm</w:t>
+            </w:r>
+            <w:proofErr w:type="spellEnd"/>
           </w:p>
         </w:tc>
         <w:tc>
@@ -8190,75 +8886,75 @@
       <w:pPr>
         <w:pStyle w:val="Kop1"/>
       </w:pPr>
-      <w:bookmarkStart w:id="42" w:name="_Toc450915531"/>
+      <w:bookmarkStart w:id="45" w:name="_Toc451182466"/>
       <w:r>
         <w:lastRenderedPageBreak/>
         <w:t>Besluit</w:t>
       </w:r>
-      <w:bookmarkEnd w:id="42"/>
-    </w:p>
-    <w:p>
-      <w:pPr>
-        <w:pStyle w:val="Kop1"/>
-      </w:pPr>
-      <w:bookmarkStart w:id="43" w:name="_Toc450915532"/>
-      <w:r>
-        <w:lastRenderedPageBreak/>
-        <w:t>Bijlagen</w:t>
-      </w:r>
-      <w:bookmarkEnd w:id="43"/>
-    </w:p>
-    <w:p>
-      <w:pPr>
-        <w:pStyle w:val="Kop2"/>
-        <w:pageBreakBefore/>
-      </w:pPr>
-      <w:bookmarkStart w:id="44" w:name="_Ref419568106"/>
-      <w:bookmarkStart w:id="45" w:name="_Toc450915533"/>
-      <w:r>
-        <w:lastRenderedPageBreak/>
-        <w:t xml:space="preserve">PCB Schema’s &amp; </w:t>
-      </w:r>
-      <w:bookmarkEnd w:id="44"/>
-      <w:r>
-        <w:t>Lay-out</w:t>
-      </w:r>
-      <w:bookmarkStart w:id="46" w:name="_Ref419648775"/>
       <w:bookmarkEnd w:id="45"/>
     </w:p>
     <w:p>
       <w:pPr>
+        <w:pStyle w:val="Kop1"/>
+      </w:pPr>
+      <w:bookmarkStart w:id="46" w:name="_Toc451182467"/>
+      <w:r>
+        <w:lastRenderedPageBreak/>
+        <w:t>Bijlagen</w:t>
+      </w:r>
+      <w:bookmarkEnd w:id="46"/>
+    </w:p>
+    <w:p>
+      <w:pPr>
         <w:pStyle w:val="Kop2"/>
         <w:pageBreakBefore/>
       </w:pPr>
-      <w:bookmarkStart w:id="47" w:name="_Toc450915534"/>
+      <w:bookmarkStart w:id="47" w:name="_Ref419568106"/>
+      <w:bookmarkStart w:id="48" w:name="_Toc451182468"/>
       <w:r>
         <w:lastRenderedPageBreak/>
-        <w:t>Scripts</w:t>
-      </w:r>
-      <w:bookmarkEnd w:id="46"/>
+        <w:t xml:space="preserve">PCB Schema’s &amp; </w:t>
+      </w:r>
       <w:bookmarkEnd w:id="47"/>
-    </w:p>
-    <w:p>
-      <w:pPr>
-        <w:pStyle w:val="Kop2"/>
-        <w:pageBreakBefore/>
-      </w:pPr>
-      <w:bookmarkStart w:id="48" w:name="_Toc450915535"/>
-      <w:r>
-        <w:lastRenderedPageBreak/>
-        <w:t>Broncode</w:t>
-      </w:r>
-      <w:r>
-        <w:t xml:space="preserve"> (app.py)</w:t>
-      </w:r>
+      <w:r>
+        <w:t>Lay-out</w:t>
+      </w:r>
+      <w:bookmarkStart w:id="49" w:name="_Ref419648775"/>
       <w:bookmarkEnd w:id="48"/>
     </w:p>
     <w:p>
+      <w:pPr>
+        <w:pStyle w:val="Kop2"/>
+        <w:pageBreakBefore/>
+      </w:pPr>
+      <w:bookmarkStart w:id="50" w:name="_Toc451182469"/>
+      <w:r>
+        <w:lastRenderedPageBreak/>
+        <w:t>Scripts</w:t>
+      </w:r>
+      <w:bookmarkEnd w:id="49"/>
+      <w:bookmarkEnd w:id="50"/>
+    </w:p>
+    <w:p>
+      <w:pPr>
+        <w:pStyle w:val="Kop2"/>
+        <w:pageBreakBefore/>
+      </w:pPr>
+      <w:bookmarkStart w:id="51" w:name="_Toc451182470"/>
+      <w:r>
+        <w:lastRenderedPageBreak/>
+        <w:t>Broncode</w:t>
+      </w:r>
+      <w:r>
+        <w:t xml:space="preserve"> (app.py)</w:t>
+      </w:r>
+      <w:bookmarkEnd w:id="51"/>
+    </w:p>
+    <w:p>
       <w:r>
         <w:t xml:space="preserve">De volledige broncode is ook beschikbaar op </w:t>
       </w:r>
-      <w:hyperlink r:id="rId29" w:history="1">
+      <w:hyperlink r:id="rId31" w:history="1">
         <w:r>
           <w:rPr>
             <w:rStyle w:val="Hyperlink"/>
@@ -8281,83 +8977,93 @@
         <w:pStyle w:val="Kop30"/>
         <w:pageBreakBefore/>
       </w:pPr>
-      <w:bookmarkStart w:id="49" w:name="_Toc450915536"/>
+      <w:bookmarkStart w:id="52" w:name="_Toc451182471"/>
       <w:r>
         <w:lastRenderedPageBreak/>
         <w:t>De website</w:t>
-      </w:r>
-      <w:bookmarkEnd w:id="49"/>
-    </w:p>
-    <w:p>
-      <w:r>
-        <w:t>Ook voor de website werd het bootstrap framework gebruikt.</w:t>
-      </w:r>
-    </w:p>
-    <w:p>
-      <w:pPr>
-        <w:pStyle w:val="Kop4"/>
-      </w:pPr>
-      <w:bookmarkStart w:id="50" w:name="_Toc450915537"/>
-      <w:r>
-        <w:t>Index.php</w:t>
-      </w:r>
-      <w:bookmarkEnd w:id="50"/>
-    </w:p>
-    <w:p>
-      <w:pPr>
-        <w:pStyle w:val="Kop4"/>
-      </w:pPr>
-      <w:bookmarkStart w:id="51" w:name="_Toc450915538"/>
-      <w:r>
-        <w:t>Hardware.php</w:t>
-      </w:r>
-      <w:bookmarkEnd w:id="51"/>
-    </w:p>
-    <w:p>
-      <w:pPr>
-        <w:pStyle w:val="Kop4"/>
-      </w:pPr>
-      <w:bookmarkStart w:id="52" w:name="_Toc450915539"/>
-      <w:r>
-        <w:t>Software.php</w:t>
       </w:r>
       <w:bookmarkEnd w:id="52"/>
     </w:p>
     <w:p>
-      <w:pPr>
-        <w:pStyle w:val="Kop4"/>
-      </w:pPr>
-      <w:bookmarkStart w:id="53" w:name="_Toc450915540"/>
-      <w:r>
-        <w:t>Pictures.php</w:t>
-      </w:r>
-      <w:bookmarkEnd w:id="53"/>
+      <w:r>
+        <w:t>Ook voor de website werd het bootstrap framework gebruikt.</w:t>
+      </w:r>
     </w:p>
     <w:p>
       <w:pPr>
         <w:pStyle w:val="Kop4"/>
+      </w:pPr>
+      <w:bookmarkStart w:id="53" w:name="_Toc451182472"/>
+      <w:proofErr w:type="spellStart"/>
+      <w:r>
+        <w:t>Index.php</w:t>
+      </w:r>
+      <w:bookmarkEnd w:id="53"/>
+      <w:proofErr w:type="spellEnd"/>
+    </w:p>
+    <w:p>
+      <w:pPr>
+        <w:pStyle w:val="Kop4"/>
+      </w:pPr>
+      <w:bookmarkStart w:id="54" w:name="_Toc451182473"/>
+      <w:proofErr w:type="spellStart"/>
+      <w:r>
+        <w:t>Hardware.php</w:t>
+      </w:r>
+      <w:bookmarkEnd w:id="54"/>
+      <w:proofErr w:type="spellEnd"/>
+    </w:p>
+    <w:p>
+      <w:pPr>
+        <w:pStyle w:val="Kop4"/>
+      </w:pPr>
+      <w:bookmarkStart w:id="55" w:name="_Toc451182474"/>
+      <w:proofErr w:type="spellStart"/>
+      <w:r>
+        <w:t>Software.php</w:t>
+      </w:r>
+      <w:bookmarkEnd w:id="55"/>
+      <w:proofErr w:type="spellEnd"/>
+    </w:p>
+    <w:p>
+      <w:pPr>
+        <w:pStyle w:val="Kop4"/>
+      </w:pPr>
+      <w:bookmarkStart w:id="56" w:name="_Toc451182475"/>
+      <w:proofErr w:type="spellStart"/>
+      <w:r>
+        <w:t>Pictures.php</w:t>
+      </w:r>
+      <w:bookmarkEnd w:id="56"/>
+      <w:proofErr w:type="spellEnd"/>
+    </w:p>
+    <w:p>
+      <w:pPr>
+        <w:pStyle w:val="Kop4"/>
         <w:ind w:left="862" w:hanging="862"/>
       </w:pPr>
-      <w:bookmarkStart w:id="54" w:name="_Toc450915541"/>
+      <w:bookmarkStart w:id="57" w:name="_Toc451182476"/>
+      <w:proofErr w:type="spellStart"/>
       <w:r>
         <w:t>About.php</w:t>
       </w:r>
-      <w:bookmarkEnd w:id="54"/>
+      <w:bookmarkEnd w:id="57"/>
+      <w:proofErr w:type="spellEnd"/>
     </w:p>
     <w:p/>
     <w:p>
       <w:pPr>
         <w:pStyle w:val="Kop2"/>
       </w:pPr>
-      <w:bookmarkStart w:id="55" w:name="_Toc450915542"/>
+      <w:bookmarkStart w:id="58" w:name="_Toc451182477"/>
       <w:r>
         <w:t>Foto’s</w:t>
       </w:r>
-      <w:bookmarkEnd w:id="55"/>
+      <w:bookmarkEnd w:id="58"/>
     </w:p>
     <w:p/>
     <w:sectPr>
-      <w:footerReference w:type="default" r:id="rId30"/>
+      <w:footerReference w:type="default" r:id="rId32"/>
       <w:type w:val="continuous"/>
       <w:pgSz w:w="11907" w:h="16839" w:code="9"/>
       <w:pgMar w:top="1837" w:right="1752" w:bottom="1418" w:left="1752" w:header="709" w:footer="709" w:gutter="0"/>
@@ -8423,7 +9129,7 @@
           <w:rPr>
             <w:noProof/>
           </w:rPr>
-          <w:t>17</w:t>
+          <w:t>2</w:t>
         </w:r>
         <w:r>
           <w:fldChar w:fldCharType="end"/>
@@ -11905,9 +12611,11 @@
     <w:rsid w:val="001473F3"/>
     <w:rsid w:val="001A6638"/>
     <w:rsid w:val="002A1C2B"/>
+    <w:rsid w:val="00321104"/>
     <w:rsid w:val="004246B8"/>
     <w:rsid w:val="0047556B"/>
     <w:rsid w:val="004F6477"/>
+    <w:rsid w:val="00527707"/>
     <w:rsid w:val="0061606E"/>
     <w:rsid w:val="006B075B"/>
     <w:rsid w:val="006C640D"/>
@@ -12794,7 +13502,7 @@
 </file>
 
 <file path=customXml/itemProps3.xml><?xml version="1.0" encoding="utf-8"?>
-<ds:datastoreItem xmlns:ds="http://schemas.openxmlformats.org/officeDocument/2006/customXml" ds:itemID="{9933B5FD-6845-4787-B315-63F62FB526EF}">
+<ds:datastoreItem xmlns:ds="http://schemas.openxmlformats.org/officeDocument/2006/customXml" ds:itemID="{DC5F9357-B45A-43B7-A646-7D980247416E}">
   <ds:schemaRefs>
     <ds:schemaRef ds:uri="http://schemas.openxmlformats.org/officeDocument/2006/bibliography"/>
   </ds:schemaRefs>

</xml_diff>

<commit_message>
Site, verslag en log
</commit_message>
<xml_diff>
--- a/Verslag.docx
+++ b/Verslag.docx
@@ -2,11 +2,11 @@
 <file path=word/document.xml><?xml version="1.0" encoding="utf-8"?>
 <w:document xmlns:wpc="http://schemas.microsoft.com/office/word/2010/wordprocessingCanvas" xmlns:mc="http://schemas.openxmlformats.org/markup-compatibility/2006" xmlns:o="urn:schemas-microsoft-com:office:office" xmlns:r="http://schemas.openxmlformats.org/officeDocument/2006/relationships" xmlns:m="http://schemas.openxmlformats.org/officeDocument/2006/math" xmlns:v="urn:schemas-microsoft-com:vml" xmlns:wp14="http://schemas.microsoft.com/office/word/2010/wordprocessingDrawing" xmlns:wp="http://schemas.openxmlformats.org/drawingml/2006/wordprocessingDrawing" xmlns:w10="urn:schemas-microsoft-com:office:word" xmlns:w="http://schemas.openxmlformats.org/wordprocessingml/2006/main" xmlns:w14="http://schemas.microsoft.com/office/word/2010/wordml" xmlns:w15="http://schemas.microsoft.com/office/word/2012/wordml" xmlns:wpg="http://schemas.microsoft.com/office/word/2010/wordprocessingGroup" xmlns:wpi="http://schemas.microsoft.com/office/word/2010/wordprocessingInk" xmlns:wne="http://schemas.microsoft.com/office/word/2006/wordml" xmlns:wps="http://schemas.microsoft.com/office/word/2010/wordprocessingShape" mc:Ignorable="w14 w15 wp14">
   <w:body>
-    <w:bookmarkStart w:id="0" w:name="_Toc321147011" w:displacedByCustomXml="next"/>
-    <w:bookmarkStart w:id="1" w:name="_Toc318189312" w:displacedByCustomXml="next"/>
+    <w:bookmarkStart w:id="0" w:name="_Toc321147149" w:displacedByCustomXml="next"/>
+    <w:bookmarkStart w:id="1" w:name="_Toc318188227" w:displacedByCustomXml="next"/>
     <w:bookmarkStart w:id="2" w:name="_Toc318188327" w:displacedByCustomXml="next"/>
-    <w:bookmarkStart w:id="3" w:name="_Toc318188227" w:displacedByCustomXml="next"/>
-    <w:bookmarkStart w:id="4" w:name="_Toc321147149" w:displacedByCustomXml="next"/>
+    <w:bookmarkStart w:id="3" w:name="_Toc318189312" w:displacedByCustomXml="next"/>
+    <w:bookmarkStart w:id="4" w:name="_Toc321147011" w:displacedByCustomXml="next"/>
     <w:sdt>
       <w:sdtPr>
         <w:rPr>
@@ -104,7 +104,6 @@
                                     <w:dataBinding w:prefixMappings="xmlns:ns0='http://purl.org/dc/elements/1.1/' xmlns:ns1='http://schemas.openxmlformats.org/package/2006/metadata/core-properties' " w:xpath="/ns1:coreProperties[1]/ns0:creator[1]" w:storeItemID="{6C3C8BC8-F283-45AE-878A-BAB7291924A1}"/>
                                     <w:text/>
                                   </w:sdtPr>
-                                  <w:sdtEndPr/>
                                   <w:sdtContent>
                                     <w:r>
                                       <w:t>Dries Kennes &amp; Michiel Bellekens</w:t>
@@ -125,7 +124,6 @@
                                     <w:dataBinding w:prefixMappings="xmlns:ns0='http://purl.org/dc/elements/1.1/' xmlns:ns1='http://schemas.openxmlformats.org/package/2006/metadata/core-properties' " w:xpath="/ns1:coreProperties[1]/ns1:keywords[1]" w:storeItemID="{6C3C8BC8-F283-45AE-878A-BAB7291924A1}"/>
                                     <w:text/>
                                   </w:sdtPr>
-                                  <w:sdtEndPr/>
                                   <w:sdtContent>
                                     <w:r>
                                       <w:t>Project II</w:t>
@@ -151,7 +149,6 @@
                                       <w:calendar w:val="gregorian"/>
                                     </w:date>
                                   </w:sdtPr>
-                                  <w:sdtEndPr/>
                                   <w:sdtContent>
                                     <w:r>
                                       <w:t>2015-2015</w:t>
@@ -203,7 +200,6 @@
                               <w:dataBinding w:prefixMappings="xmlns:ns0='http://purl.org/dc/elements/1.1/' xmlns:ns1='http://schemas.openxmlformats.org/package/2006/metadata/core-properties' " w:xpath="/ns1:coreProperties[1]/ns0:creator[1]" w:storeItemID="{6C3C8BC8-F283-45AE-878A-BAB7291924A1}"/>
                               <w:text/>
                             </w:sdtPr>
-                            <w:sdtEndPr/>
                             <w:sdtContent>
                               <w:r>
                                 <w:t>Dries Kennes &amp; Michiel Bellekens</w:t>
@@ -224,7 +220,6 @@
                               <w:dataBinding w:prefixMappings="xmlns:ns0='http://purl.org/dc/elements/1.1/' xmlns:ns1='http://schemas.openxmlformats.org/package/2006/metadata/core-properties' " w:xpath="/ns1:coreProperties[1]/ns1:keywords[1]" w:storeItemID="{6C3C8BC8-F283-45AE-878A-BAB7291924A1}"/>
                               <w:text/>
                             </w:sdtPr>
-                            <w:sdtEndPr/>
                             <w:sdtContent>
                               <w:r>
                                 <w:t>Project II</w:t>
@@ -250,7 +245,6 @@
                                 <w:calendar w:val="gregorian"/>
                               </w:date>
                             </w:sdtPr>
-                            <w:sdtEndPr/>
                             <w:sdtContent>
                               <w:r>
                                 <w:t>2015-2015</w:t>
@@ -338,7 +332,6 @@
                                   <w:dataBinding w:prefixMappings="xmlns:ns0='http://purl.org/dc/elements/1.1/' xmlns:ns1='http://schemas.openxmlformats.org/package/2006/metadata/core-properties' " w:xpath="/ns1:coreProperties[1]/ns0:title[1]" w:storeItemID="{6C3C8BC8-F283-45AE-878A-BAB7291924A1}"/>
                                   <w:text/>
                                 </w:sdtPr>
-                                <w:sdtEndPr/>
                                 <w:sdtContent>
                                   <w:p>
                                     <w:pPr>
@@ -362,7 +355,6 @@
                                     <w:dataBinding w:prefixMappings="xmlns:ns0='http://purl.org/dc/elements/1.1/' xmlns:ns1='http://schemas.openxmlformats.org/package/2006/metadata/core-properties' " w:xpath="/ns1:coreProperties[1]/ns0:subject[1]" w:storeItemID="{6C3C8BC8-F283-45AE-878A-BAB7291924A1}"/>
                                     <w:text/>
                                   </w:sdtPr>
-                                  <w:sdtEndPr/>
                                   <w:sdtContent>
                                     <w:r>
                                       <w:t>Project II – ICT-Elektronica</w:t>
@@ -403,7 +395,6 @@
                             <w:dataBinding w:prefixMappings="xmlns:ns0='http://purl.org/dc/elements/1.1/' xmlns:ns1='http://schemas.openxmlformats.org/package/2006/metadata/core-properties' " w:xpath="/ns1:coreProperties[1]/ns0:title[1]" w:storeItemID="{6C3C8BC8-F283-45AE-878A-BAB7291924A1}"/>
                             <w:text/>
                           </w:sdtPr>
-                          <w:sdtEndPr/>
                           <w:sdtContent>
                             <w:p>
                               <w:pPr>
@@ -427,7 +418,6 @@
                               <w:dataBinding w:prefixMappings="xmlns:ns0='http://purl.org/dc/elements/1.1/' xmlns:ns1='http://schemas.openxmlformats.org/package/2006/metadata/core-properties' " w:xpath="/ns1:coreProperties[1]/ns0:subject[1]" w:storeItemID="{6C3C8BC8-F283-45AE-878A-BAB7291924A1}"/>
                               <w:text/>
                             </w:sdtPr>
-                            <w:sdtEndPr/>
                             <w:sdtContent>
                               <w:r>
                                 <w:t>Project II – ICT-Elektronica</w:t>
@@ -514,7 +504,7 @@
         <w:pStyle w:val="Kop1"/>
       </w:pPr>
       <w:bookmarkStart w:id="5" w:name="_Ref419568093"/>
-      <w:bookmarkStart w:id="6" w:name="_Toc451201940"/>
+      <w:bookmarkStart w:id="6" w:name="_Toc451349902"/>
       <w:bookmarkEnd w:id="4"/>
       <w:bookmarkEnd w:id="3"/>
       <w:bookmarkEnd w:id="2"/>
@@ -565,7 +555,13 @@
         <w:t>Ons</w:t>
       </w:r>
       <w:r>
-        <w:t xml:space="preserve"> contacteren kan via email,</w:t>
+        <w:t xml:space="preserve"> </w:t>
+      </w:r>
+      <w:r>
+        <w:t>contacteren,</w:t>
+      </w:r>
+      <w:r>
+        <w:t xml:space="preserve"> kan via email,</w:t>
       </w:r>
       <w:r>
         <w:t xml:space="preserve"> </w:t>
@@ -695,7 +691,7 @@
           <w:r>
             <w:fldChar w:fldCharType="separate"/>
           </w:r>
-          <w:hyperlink w:anchor="_Toc451201940" w:history="1">
+          <w:hyperlink w:anchor="_Toc451349902" w:history="1">
             <w:r>
               <w:rPr>
                 <w:rStyle w:val="Hyperlink"/>
@@ -738,7 +734,7 @@
                 <w:noProof/>
                 <w:webHidden/>
               </w:rPr>
-              <w:instrText xml:space="preserve"> PAGEREF _Toc451201940 \h </w:instrText>
+              <w:instrText xml:space="preserve"> PAGEREF _Toc451349902 \h </w:instrText>
             </w:r>
             <w:r>
               <w:rPr>
@@ -779,7 +775,7 @@
               <w:lang w:val="en-US" w:eastAsia="en-US"/>
             </w:rPr>
           </w:pPr>
-          <w:hyperlink w:anchor="_Toc451201941" w:history="1">
+          <w:hyperlink w:anchor="_Toc451349903" w:history="1">
             <w:r>
               <w:rPr>
                 <w:rStyle w:val="Hyperlink"/>
@@ -822,7 +818,7 @@
                 <w:noProof/>
                 <w:webHidden/>
               </w:rPr>
-              <w:instrText xml:space="preserve"> PAGEREF _Toc451201941 \h </w:instrText>
+              <w:instrText xml:space="preserve"> PAGEREF _Toc451349903 \h </w:instrText>
             </w:r>
             <w:r>
               <w:rPr>
@@ -863,7 +859,7 @@
               <w:lang w:val="en-US" w:eastAsia="en-US"/>
             </w:rPr>
           </w:pPr>
-          <w:hyperlink w:anchor="_Toc451201942" w:history="1">
+          <w:hyperlink w:anchor="_Toc451349904" w:history="1">
             <w:r>
               <w:rPr>
                 <w:rStyle w:val="Hyperlink"/>
@@ -906,7 +902,7 @@
                 <w:noProof/>
                 <w:webHidden/>
               </w:rPr>
-              <w:instrText xml:space="preserve"> PAGEREF _Toc451201942 \h </w:instrText>
+              <w:instrText xml:space="preserve"> PAGEREF _Toc451349904 \h </w:instrText>
             </w:r>
             <w:r>
               <w:rPr>
@@ -947,7 +943,7 @@
               <w:lang w:val="en-US" w:eastAsia="en-US"/>
             </w:rPr>
           </w:pPr>
-          <w:hyperlink w:anchor="_Toc451201943" w:history="1">
+          <w:hyperlink w:anchor="_Toc451349905" w:history="1">
             <w:r>
               <w:rPr>
                 <w:rStyle w:val="Hyperlink"/>
@@ -1005,7 +1001,7 @@
                 <w:noProof/>
                 <w:webHidden/>
               </w:rPr>
-              <w:instrText xml:space="preserve"> PAGEREF _Toc451201943 \h </w:instrText>
+              <w:instrText xml:space="preserve"> PAGEREF _Toc451349905 \h </w:instrText>
             </w:r>
             <w:r>
               <w:rPr>
@@ -1046,7 +1042,7 @@
               <w:lang w:val="en-US" w:eastAsia="en-US"/>
             </w:rPr>
           </w:pPr>
-          <w:hyperlink w:anchor="_Toc451201944" w:history="1">
+          <w:hyperlink w:anchor="_Toc451349906" w:history="1">
             <w:r>
               <w:rPr>
                 <w:rStyle w:val="Hyperlink"/>
@@ -1070,7 +1066,7 @@
                 <w:noProof/>
                 <w:lang w:val="en-US"/>
               </w:rPr>
-              <w:t>2.4” 240x320 spi tft lcd (3.3 V)</w:t>
+              <w:t>2.4” 240x320 spi tft LCD (3.3 V)</w:t>
             </w:r>
             <w:r>
               <w:rPr>
@@ -1091,7 +1087,7 @@
                 <w:noProof/>
                 <w:webHidden/>
               </w:rPr>
-              <w:instrText xml:space="preserve"> PAGEREF _Toc451201944 \h </w:instrText>
+              <w:instrText xml:space="preserve"> PAGEREF _Toc451349906 \h </w:instrText>
             </w:r>
             <w:r>
               <w:rPr>
@@ -1132,7 +1128,7 @@
               <w:lang w:val="en-US" w:eastAsia="en-US"/>
             </w:rPr>
           </w:pPr>
-          <w:hyperlink w:anchor="_Toc451201945" w:history="1">
+          <w:hyperlink w:anchor="_Toc451349907" w:history="1">
             <w:r>
               <w:rPr>
                 <w:rStyle w:val="Hyperlink"/>
@@ -1175,7 +1171,7 @@
                 <w:noProof/>
                 <w:webHidden/>
               </w:rPr>
-              <w:instrText xml:space="preserve"> PAGEREF _Toc451201945 \h </w:instrText>
+              <w:instrText xml:space="preserve"> PAGEREF _Toc451349907 \h </w:instrText>
             </w:r>
             <w:r>
               <w:rPr>
@@ -1216,7 +1212,7 @@
               <w:lang w:val="en-US" w:eastAsia="en-US"/>
             </w:rPr>
           </w:pPr>
-          <w:hyperlink w:anchor="_Toc451201946" w:history="1">
+          <w:hyperlink w:anchor="_Toc451349908" w:history="1">
             <w:r>
               <w:rPr>
                 <w:rStyle w:val="Hyperlink"/>
@@ -1259,7 +1255,7 @@
                 <w:noProof/>
                 <w:webHidden/>
               </w:rPr>
-              <w:instrText xml:space="preserve"> PAGEREF _Toc451201946 \h </w:instrText>
+              <w:instrText xml:space="preserve"> PAGEREF _Toc451349908 \h </w:instrText>
             </w:r>
             <w:r>
               <w:rPr>
@@ -1300,7 +1296,7 @@
               <w:lang w:val="en-US" w:eastAsia="en-US"/>
             </w:rPr>
           </w:pPr>
-          <w:hyperlink w:anchor="_Toc451201947" w:history="1">
+          <w:hyperlink w:anchor="_Toc451349909" w:history="1">
             <w:r>
               <w:rPr>
                 <w:rStyle w:val="Hyperlink"/>
@@ -1345,7 +1341,7 @@
                 <w:noProof/>
                 <w:webHidden/>
               </w:rPr>
-              <w:instrText xml:space="preserve"> PAGEREF _Toc451201947 \h </w:instrText>
+              <w:instrText xml:space="preserve"> PAGEREF _Toc451349909 \h </w:instrText>
             </w:r>
             <w:r>
               <w:rPr>
@@ -1386,7 +1382,7 @@
               <w:lang w:val="en-US" w:eastAsia="en-US"/>
             </w:rPr>
           </w:pPr>
-          <w:hyperlink w:anchor="_Toc451201948" w:history="1">
+          <w:hyperlink w:anchor="_Toc451349910" w:history="1">
             <w:r>
               <w:rPr>
                 <w:rStyle w:val="Hyperlink"/>
@@ -1444,7 +1440,7 @@
                 <w:noProof/>
                 <w:webHidden/>
               </w:rPr>
-              <w:instrText xml:space="preserve"> PAGEREF _Toc451201948 \h </w:instrText>
+              <w:instrText xml:space="preserve"> PAGEREF _Toc451349910 \h </w:instrText>
             </w:r>
             <w:r>
               <w:rPr>
@@ -1485,7 +1481,7 @@
               <w:lang w:val="en-US" w:eastAsia="en-US"/>
             </w:rPr>
           </w:pPr>
-          <w:hyperlink w:anchor="_Toc451201949" w:history="1">
+          <w:hyperlink w:anchor="_Toc451349911" w:history="1">
             <w:r>
               <w:rPr>
                 <w:rStyle w:val="Hyperlink"/>
@@ -1528,7 +1524,7 @@
                 <w:noProof/>
                 <w:webHidden/>
               </w:rPr>
-              <w:instrText xml:space="preserve"> PAGEREF _Toc451201949 \h </w:instrText>
+              <w:instrText xml:space="preserve"> PAGEREF _Toc451349911 \h </w:instrText>
             </w:r>
             <w:r>
               <w:rPr>
@@ -1569,7 +1565,7 @@
               <w:lang w:val="en-US" w:eastAsia="en-US"/>
             </w:rPr>
           </w:pPr>
-          <w:hyperlink w:anchor="_Toc451201950" w:history="1">
+          <w:hyperlink w:anchor="_Toc451349912" w:history="1">
             <w:r>
               <w:rPr>
                 <w:rStyle w:val="Hyperlink"/>
@@ -1612,7 +1608,7 @@
                 <w:noProof/>
                 <w:webHidden/>
               </w:rPr>
-              <w:instrText xml:space="preserve"> PAGEREF _Toc451201950 \h </w:instrText>
+              <w:instrText xml:space="preserve"> PAGEREF _Toc451349912 \h </w:instrText>
             </w:r>
             <w:r>
               <w:rPr>
@@ -1653,7 +1649,7 @@
               <w:lang w:val="en-US" w:eastAsia="en-US"/>
             </w:rPr>
           </w:pPr>
-          <w:hyperlink w:anchor="_Toc451201951" w:history="1">
+          <w:hyperlink w:anchor="_Toc451349913" w:history="1">
             <w:r>
               <w:rPr>
                 <w:rStyle w:val="Hyperlink"/>
@@ -1696,7 +1692,7 @@
                 <w:noProof/>
                 <w:webHidden/>
               </w:rPr>
-              <w:instrText xml:space="preserve"> PAGEREF _Toc451201951 \h </w:instrText>
+              <w:instrText xml:space="preserve"> PAGEREF _Toc451349913 \h </w:instrText>
             </w:r>
             <w:r>
               <w:rPr>
@@ -1737,7 +1733,7 @@
               <w:lang w:val="en-US" w:eastAsia="en-US"/>
             </w:rPr>
           </w:pPr>
-          <w:hyperlink w:anchor="_Toc451201952" w:history="1">
+          <w:hyperlink w:anchor="_Toc451349914" w:history="1">
             <w:r>
               <w:rPr>
                 <w:rStyle w:val="Hyperlink"/>
@@ -1780,7 +1776,7 @@
                 <w:noProof/>
                 <w:webHidden/>
               </w:rPr>
-              <w:instrText xml:space="preserve"> PAGEREF _Toc451201952 \h </w:instrText>
+              <w:instrText xml:space="preserve"> PAGEREF _Toc451349914 \h </w:instrText>
             </w:r>
             <w:r>
               <w:rPr>
@@ -1821,7 +1817,7 @@
               <w:lang w:val="en-US" w:eastAsia="en-US"/>
             </w:rPr>
           </w:pPr>
-          <w:hyperlink w:anchor="_Toc451201953" w:history="1">
+          <w:hyperlink w:anchor="_Toc451349915" w:history="1">
             <w:r>
               <w:rPr>
                 <w:rStyle w:val="Hyperlink"/>
@@ -1864,7 +1860,7 @@
                 <w:noProof/>
                 <w:webHidden/>
               </w:rPr>
-              <w:instrText xml:space="preserve"> PAGEREF _Toc451201953 \h </w:instrText>
+              <w:instrText xml:space="preserve"> PAGEREF _Toc451349915 \h </w:instrText>
             </w:r>
             <w:r>
               <w:rPr>
@@ -1905,7 +1901,7 @@
               <w:lang w:val="en-US" w:eastAsia="en-US"/>
             </w:rPr>
           </w:pPr>
-          <w:hyperlink w:anchor="_Toc451201954" w:history="1">
+          <w:hyperlink w:anchor="_Toc451349916" w:history="1">
             <w:r>
               <w:rPr>
                 <w:rStyle w:val="Hyperlink"/>
@@ -1948,7 +1944,7 @@
                 <w:noProof/>
                 <w:webHidden/>
               </w:rPr>
-              <w:instrText xml:space="preserve"> PAGEREF _Toc451201954 \h </w:instrText>
+              <w:instrText xml:space="preserve"> PAGEREF _Toc451349916 \h </w:instrText>
             </w:r>
             <w:r>
               <w:rPr>
@@ -1989,7 +1985,7 @@
               <w:lang w:val="en-US" w:eastAsia="en-US"/>
             </w:rPr>
           </w:pPr>
-          <w:hyperlink w:anchor="_Toc451201955" w:history="1">
+          <w:hyperlink w:anchor="_Toc451349917" w:history="1">
             <w:r>
               <w:rPr>
                 <w:rStyle w:val="Hyperlink"/>
@@ -2032,7 +2028,7 @@
                 <w:noProof/>
                 <w:webHidden/>
               </w:rPr>
-              <w:instrText xml:space="preserve"> PAGEREF _Toc451201955 \h </w:instrText>
+              <w:instrText xml:space="preserve"> PAGEREF _Toc451349917 \h </w:instrText>
             </w:r>
             <w:r>
               <w:rPr>
@@ -2073,7 +2069,7 @@
               <w:lang w:val="en-US" w:eastAsia="en-US"/>
             </w:rPr>
           </w:pPr>
-          <w:hyperlink w:anchor="_Toc451201956" w:history="1">
+          <w:hyperlink w:anchor="_Toc451349918" w:history="1">
             <w:r>
               <w:rPr>
                 <w:rStyle w:val="Hyperlink"/>
@@ -2116,7 +2112,7 @@
                 <w:noProof/>
                 <w:webHidden/>
               </w:rPr>
-              <w:instrText xml:space="preserve"> PAGEREF _Toc451201956 \h </w:instrText>
+              <w:instrText xml:space="preserve"> PAGEREF _Toc451349918 \h </w:instrText>
             </w:r>
             <w:r>
               <w:rPr>
@@ -2157,7 +2153,7 @@
               <w:lang w:val="en-US" w:eastAsia="en-US"/>
             </w:rPr>
           </w:pPr>
-          <w:hyperlink w:anchor="_Toc451201957" w:history="1">
+          <w:hyperlink w:anchor="_Toc451349919" w:history="1">
             <w:r>
               <w:rPr>
                 <w:rStyle w:val="Hyperlink"/>
@@ -2200,7 +2196,7 @@
                 <w:noProof/>
                 <w:webHidden/>
               </w:rPr>
-              <w:instrText xml:space="preserve"> PAGEREF _Toc451201957 \h </w:instrText>
+              <w:instrText xml:space="preserve"> PAGEREF _Toc451349919 \h </w:instrText>
             </w:r>
             <w:r>
               <w:rPr>
@@ -2241,7 +2237,7 @@
               <w:lang w:val="en-US" w:eastAsia="en-US"/>
             </w:rPr>
           </w:pPr>
-          <w:hyperlink w:anchor="_Toc451201958" w:history="1">
+          <w:hyperlink w:anchor="_Toc451349920" w:history="1">
             <w:r>
               <w:rPr>
                 <w:rStyle w:val="Hyperlink"/>
@@ -2284,7 +2280,7 @@
                 <w:noProof/>
                 <w:webHidden/>
               </w:rPr>
-              <w:instrText xml:space="preserve"> PAGEREF _Toc451201958 \h </w:instrText>
+              <w:instrText xml:space="preserve"> PAGEREF _Toc451349920 \h </w:instrText>
             </w:r>
             <w:r>
               <w:rPr>
@@ -2325,7 +2321,7 @@
               <w:lang w:val="en-US" w:eastAsia="en-US"/>
             </w:rPr>
           </w:pPr>
-          <w:hyperlink w:anchor="_Toc451201959" w:history="1">
+          <w:hyperlink w:anchor="_Toc451349921" w:history="1">
             <w:r>
               <w:rPr>
                 <w:rStyle w:val="Hyperlink"/>
@@ -2368,7 +2364,7 @@
                 <w:noProof/>
                 <w:webHidden/>
               </w:rPr>
-              <w:instrText xml:space="preserve"> PAGEREF _Toc451201959 \h </w:instrText>
+              <w:instrText xml:space="preserve"> PAGEREF _Toc451349921 \h </w:instrText>
             </w:r>
             <w:r>
               <w:rPr>
@@ -2413,7 +2409,7 @@
               <w:lang w:val="en-US" w:eastAsia="en-US"/>
             </w:rPr>
           </w:pPr>
-          <w:hyperlink w:anchor="_Toc451201960" w:history="1">
+          <w:hyperlink w:anchor="_Toc451349922" w:history="1">
             <w:r>
               <w:rPr>
                 <w:rStyle w:val="Hyperlink"/>
@@ -2462,7 +2458,7 @@
                 <w:noProof/>
                 <w:webHidden/>
               </w:rPr>
-              <w:instrText xml:space="preserve"> PAGEREF _Toc451201960 \h </w:instrText>
+              <w:instrText xml:space="preserve"> PAGEREF _Toc451349922 \h </w:instrText>
             </w:r>
             <w:r>
               <w:rPr>
@@ -2507,7 +2503,7 @@
               <w:lang w:val="en-US" w:eastAsia="en-US"/>
             </w:rPr>
           </w:pPr>
-          <w:hyperlink w:anchor="_Toc451201961" w:history="1">
+          <w:hyperlink w:anchor="_Toc451349923" w:history="1">
             <w:r>
               <w:rPr>
                 <w:rStyle w:val="Hyperlink"/>
@@ -2556,7 +2552,7 @@
                 <w:noProof/>
                 <w:webHidden/>
               </w:rPr>
-              <w:instrText xml:space="preserve"> PAGEREF _Toc451201961 \h </w:instrText>
+              <w:instrText xml:space="preserve"> PAGEREF _Toc451349923 \h </w:instrText>
             </w:r>
             <w:r>
               <w:rPr>
@@ -2601,7 +2597,7 @@
               <w:lang w:val="en-US" w:eastAsia="en-US"/>
             </w:rPr>
           </w:pPr>
-          <w:hyperlink w:anchor="_Toc451201962" w:history="1">
+          <w:hyperlink w:anchor="_Toc451349924" w:history="1">
             <w:r>
               <w:rPr>
                 <w:rStyle w:val="Hyperlink"/>
@@ -2650,7 +2646,7 @@
                 <w:noProof/>
                 <w:webHidden/>
               </w:rPr>
-              <w:instrText xml:space="preserve"> PAGEREF _Toc451201962 \h </w:instrText>
+              <w:instrText xml:space="preserve"> PAGEREF _Toc451349924 \h </w:instrText>
             </w:r>
             <w:r>
               <w:rPr>
@@ -2695,7 +2691,7 @@
               <w:lang w:val="en-US" w:eastAsia="en-US"/>
             </w:rPr>
           </w:pPr>
-          <w:hyperlink w:anchor="_Toc451201963" w:history="1">
+          <w:hyperlink w:anchor="_Toc451349925" w:history="1">
             <w:r>
               <w:rPr>
                 <w:rStyle w:val="Hyperlink"/>
@@ -2744,7 +2740,7 @@
                 <w:noProof/>
                 <w:webHidden/>
               </w:rPr>
-              <w:instrText xml:space="preserve"> PAGEREF _Toc451201963 \h </w:instrText>
+              <w:instrText xml:space="preserve"> PAGEREF _Toc451349925 \h </w:instrText>
             </w:r>
             <w:r>
               <w:rPr>
@@ -2785,7 +2781,7 @@
               <w:lang w:val="en-US" w:eastAsia="en-US"/>
             </w:rPr>
           </w:pPr>
-          <w:hyperlink w:anchor="_Toc451201964" w:history="1">
+          <w:hyperlink w:anchor="_Toc451349926" w:history="1">
             <w:r>
               <w:rPr>
                 <w:rStyle w:val="Hyperlink"/>
@@ -2828,7 +2824,7 @@
                 <w:noProof/>
                 <w:webHidden/>
               </w:rPr>
-              <w:instrText xml:space="preserve"> PAGEREF _Toc451201964 \h </w:instrText>
+              <w:instrText xml:space="preserve"> PAGEREF _Toc451349926 \h </w:instrText>
             </w:r>
             <w:r>
               <w:rPr>
@@ -2869,7 +2865,7 @@
               <w:lang w:val="en-US" w:eastAsia="en-US"/>
             </w:rPr>
           </w:pPr>
-          <w:hyperlink w:anchor="_Toc451201965" w:history="1">
+          <w:hyperlink w:anchor="_Toc451349927" w:history="1">
             <w:r>
               <w:rPr>
                 <w:rStyle w:val="Hyperlink"/>
@@ -2912,7 +2908,7 @@
                 <w:noProof/>
                 <w:webHidden/>
               </w:rPr>
-              <w:instrText xml:space="preserve"> PAGEREF _Toc451201965 \h </w:instrText>
+              <w:instrText xml:space="preserve"> PAGEREF _Toc451349927 \h </w:instrText>
             </w:r>
             <w:r>
               <w:rPr>
@@ -2932,7 +2928,7 @@
                 <w:noProof/>
                 <w:webHidden/>
               </w:rPr>
-              <w:t>15</w:t>
+              <w:t>16</w:t>
             </w:r>
             <w:r>
               <w:rPr>
@@ -2953,7 +2949,7 @@
               <w:lang w:val="en-US" w:eastAsia="en-US"/>
             </w:rPr>
           </w:pPr>
-          <w:hyperlink w:anchor="_Toc451201966" w:history="1">
+          <w:hyperlink w:anchor="_Toc451349928" w:history="1">
             <w:r>
               <w:rPr>
                 <w:rStyle w:val="Hyperlink"/>
@@ -2996,7 +2992,7 @@
                 <w:noProof/>
                 <w:webHidden/>
               </w:rPr>
-              <w:instrText xml:space="preserve"> PAGEREF _Toc451201966 \h </w:instrText>
+              <w:instrText xml:space="preserve"> PAGEREF _Toc451349928 \h </w:instrText>
             </w:r>
             <w:r>
               <w:rPr>
@@ -3016,7 +3012,7 @@
                 <w:noProof/>
                 <w:webHidden/>
               </w:rPr>
-              <w:t>15</w:t>
+              <w:t>17</w:t>
             </w:r>
             <w:r>
               <w:rPr>
@@ -3037,7 +3033,7 @@
               <w:lang w:val="en-US" w:eastAsia="en-US"/>
             </w:rPr>
           </w:pPr>
-          <w:hyperlink w:anchor="_Toc451201967" w:history="1">
+          <w:hyperlink w:anchor="_Toc451349929" w:history="1">
             <w:r>
               <w:rPr>
                 <w:rStyle w:val="Hyperlink"/>
@@ -3080,7 +3076,7 @@
                 <w:noProof/>
                 <w:webHidden/>
               </w:rPr>
-              <w:instrText xml:space="preserve"> PAGEREF _Toc451201967 \h </w:instrText>
+              <w:instrText xml:space="preserve"> PAGEREF _Toc451349929 \h </w:instrText>
             </w:r>
             <w:r>
               <w:rPr>
@@ -3100,7 +3096,7 @@
                 <w:noProof/>
                 <w:webHidden/>
               </w:rPr>
-              <w:t>16</w:t>
+              <w:t>17</w:t>
             </w:r>
             <w:r>
               <w:rPr>
@@ -3121,7 +3117,7 @@
               <w:lang w:val="en-US" w:eastAsia="en-US"/>
             </w:rPr>
           </w:pPr>
-          <w:hyperlink w:anchor="_Toc451201968" w:history="1">
+          <w:hyperlink w:anchor="_Toc451349930" w:history="1">
             <w:r>
               <w:rPr>
                 <w:rStyle w:val="Hyperlink"/>
@@ -3164,7 +3160,7 @@
                 <w:noProof/>
                 <w:webHidden/>
               </w:rPr>
-              <w:instrText xml:space="preserve"> PAGEREF _Toc451201968 \h </w:instrText>
+              <w:instrText xml:space="preserve"> PAGEREF _Toc451349930 \h </w:instrText>
             </w:r>
             <w:r>
               <w:rPr>
@@ -3184,7 +3180,7 @@
                 <w:noProof/>
                 <w:webHidden/>
               </w:rPr>
-              <w:t>16</w:t>
+              <w:t>17</w:t>
             </w:r>
             <w:r>
               <w:rPr>
@@ -3205,7 +3201,7 @@
               <w:lang w:val="en-US" w:eastAsia="en-US"/>
             </w:rPr>
           </w:pPr>
-          <w:hyperlink w:anchor="_Toc451201969" w:history="1">
+          <w:hyperlink w:anchor="_Toc451349931" w:history="1">
             <w:r>
               <w:rPr>
                 <w:rStyle w:val="Hyperlink"/>
@@ -3248,7 +3244,7 @@
                 <w:noProof/>
                 <w:webHidden/>
               </w:rPr>
-              <w:instrText xml:space="preserve"> PAGEREF _Toc451201969 \h </w:instrText>
+              <w:instrText xml:space="preserve"> PAGEREF _Toc451349931 \h </w:instrText>
             </w:r>
             <w:r>
               <w:rPr>
@@ -3268,7 +3264,7 @@
                 <w:noProof/>
                 <w:webHidden/>
               </w:rPr>
-              <w:t>16</w:t>
+              <w:t>18</w:t>
             </w:r>
             <w:r>
               <w:rPr>
@@ -3289,7 +3285,7 @@
               <w:lang w:val="en-US" w:eastAsia="en-US"/>
             </w:rPr>
           </w:pPr>
-          <w:hyperlink w:anchor="_Toc451201970" w:history="1">
+          <w:hyperlink w:anchor="_Toc451349932" w:history="1">
             <w:r>
               <w:rPr>
                 <w:rStyle w:val="Hyperlink"/>
@@ -3332,7 +3328,7 @@
                 <w:noProof/>
                 <w:webHidden/>
               </w:rPr>
-              <w:instrText xml:space="preserve"> PAGEREF _Toc451201970 \h </w:instrText>
+              <w:instrText xml:space="preserve"> PAGEREF _Toc451349932 \h </w:instrText>
             </w:r>
             <w:r>
               <w:rPr>
@@ -3352,7 +3348,7 @@
                 <w:noProof/>
                 <w:webHidden/>
               </w:rPr>
-              <w:t>17</w:t>
+              <w:t>19</w:t>
             </w:r>
             <w:r>
               <w:rPr>
@@ -3377,7 +3373,7 @@
               <w:lang w:val="en-US" w:eastAsia="en-US"/>
             </w:rPr>
           </w:pPr>
-          <w:hyperlink w:anchor="_Toc451201971" w:history="1">
+          <w:hyperlink w:anchor="_Toc451349933" w:history="1">
             <w:r>
               <w:rPr>
                 <w:rStyle w:val="Hyperlink"/>
@@ -3426,7 +3422,7 @@
                 <w:noProof/>
                 <w:webHidden/>
               </w:rPr>
-              <w:instrText xml:space="preserve"> PAGEREF _Toc451201971 \h </w:instrText>
+              <w:instrText xml:space="preserve"> PAGEREF _Toc451349933 \h </w:instrText>
             </w:r>
             <w:r>
               <w:rPr>
@@ -3446,7 +3442,7 @@
                 <w:noProof/>
                 <w:webHidden/>
               </w:rPr>
-              <w:t>17</w:t>
+              <w:t>19</w:t>
             </w:r>
             <w:r>
               <w:rPr>
@@ -3471,7 +3467,7 @@
               <w:lang w:val="en-US" w:eastAsia="en-US"/>
             </w:rPr>
           </w:pPr>
-          <w:hyperlink w:anchor="_Toc451201972" w:history="1">
+          <w:hyperlink w:anchor="_Toc451349934" w:history="1">
             <w:r>
               <w:rPr>
                 <w:rStyle w:val="Hyperlink"/>
@@ -3520,7 +3516,7 @@
                 <w:noProof/>
                 <w:webHidden/>
               </w:rPr>
-              <w:instrText xml:space="preserve"> PAGEREF _Toc451201972 \h </w:instrText>
+              <w:instrText xml:space="preserve"> PAGEREF _Toc451349934 \h </w:instrText>
             </w:r>
             <w:r>
               <w:rPr>
@@ -3540,7 +3536,7 @@
                 <w:noProof/>
                 <w:webHidden/>
               </w:rPr>
-              <w:t>17</w:t>
+              <w:t>19</w:t>
             </w:r>
             <w:r>
               <w:rPr>
@@ -3565,7 +3561,7 @@
               <w:lang w:val="en-US" w:eastAsia="en-US"/>
             </w:rPr>
           </w:pPr>
-          <w:hyperlink w:anchor="_Toc451201973" w:history="1">
+          <w:hyperlink w:anchor="_Toc451349935" w:history="1">
             <w:r>
               <w:rPr>
                 <w:rStyle w:val="Hyperlink"/>
@@ -3614,7 +3610,7 @@
                 <w:noProof/>
                 <w:webHidden/>
               </w:rPr>
-              <w:instrText xml:space="preserve"> PAGEREF _Toc451201973 \h </w:instrText>
+              <w:instrText xml:space="preserve"> PAGEREF _Toc451349935 \h </w:instrText>
             </w:r>
             <w:r>
               <w:rPr>
@@ -3634,7 +3630,7 @@
                 <w:noProof/>
                 <w:webHidden/>
               </w:rPr>
-              <w:t>17</w:t>
+              <w:t>19</w:t>
             </w:r>
             <w:r>
               <w:rPr>
@@ -3659,7 +3655,7 @@
               <w:lang w:val="en-US" w:eastAsia="en-US"/>
             </w:rPr>
           </w:pPr>
-          <w:hyperlink w:anchor="_Toc451201974" w:history="1">
+          <w:hyperlink w:anchor="_Toc451349936" w:history="1">
             <w:r>
               <w:rPr>
                 <w:rStyle w:val="Hyperlink"/>
@@ -3708,7 +3704,7 @@
                 <w:noProof/>
                 <w:webHidden/>
               </w:rPr>
-              <w:instrText xml:space="preserve"> PAGEREF _Toc451201974 \h </w:instrText>
+              <w:instrText xml:space="preserve"> PAGEREF _Toc451349936 \h </w:instrText>
             </w:r>
             <w:r>
               <w:rPr>
@@ -3728,7 +3724,7 @@
                 <w:noProof/>
                 <w:webHidden/>
               </w:rPr>
-              <w:t>17</w:t>
+              <w:t>19</w:t>
             </w:r>
             <w:r>
               <w:rPr>
@@ -3749,7 +3745,7 @@
               <w:lang w:val="en-US" w:eastAsia="en-US"/>
             </w:rPr>
           </w:pPr>
-          <w:hyperlink w:anchor="_Toc451201975" w:history="1">
+          <w:hyperlink w:anchor="_Toc451349937" w:history="1">
             <w:r>
               <w:rPr>
                 <w:rStyle w:val="Hyperlink"/>
@@ -3792,7 +3788,7 @@
                 <w:noProof/>
                 <w:webHidden/>
               </w:rPr>
-              <w:instrText xml:space="preserve"> PAGEREF _Toc451201975 \h </w:instrText>
+              <w:instrText xml:space="preserve"> PAGEREF _Toc451349937 \h </w:instrText>
             </w:r>
             <w:r>
               <w:rPr>
@@ -3812,7 +3808,7 @@
                 <w:noProof/>
                 <w:webHidden/>
               </w:rPr>
-              <w:t>18</w:t>
+              <w:t>20</w:t>
             </w:r>
             <w:r>
               <w:rPr>
@@ -3833,7 +3829,7 @@
               <w:lang w:val="en-US" w:eastAsia="en-US"/>
             </w:rPr>
           </w:pPr>
-          <w:hyperlink w:anchor="_Toc451201976" w:history="1">
+          <w:hyperlink w:anchor="_Toc451349938" w:history="1">
             <w:r>
               <w:rPr>
                 <w:rStyle w:val="Hyperlink"/>
@@ -3876,7 +3872,7 @@
                 <w:noProof/>
                 <w:webHidden/>
               </w:rPr>
-              <w:instrText xml:space="preserve"> PAGEREF _Toc451201976 \h </w:instrText>
+              <w:instrText xml:space="preserve"> PAGEREF _Toc451349938 \h </w:instrText>
             </w:r>
             <w:r>
               <w:rPr>
@@ -3896,7 +3892,7 @@
                 <w:noProof/>
                 <w:webHidden/>
               </w:rPr>
-              <w:t>19</w:t>
+              <w:t>21</w:t>
             </w:r>
             <w:r>
               <w:rPr>
@@ -3917,7 +3913,7 @@
               <w:lang w:val="en-US" w:eastAsia="en-US"/>
             </w:rPr>
           </w:pPr>
-          <w:hyperlink w:anchor="_Toc451201977" w:history="1">
+          <w:hyperlink w:anchor="_Toc451349939" w:history="1">
             <w:r>
               <w:rPr>
                 <w:rStyle w:val="Hyperlink"/>
@@ -3960,7 +3956,7 @@
                 <w:noProof/>
                 <w:webHidden/>
               </w:rPr>
-              <w:instrText xml:space="preserve"> PAGEREF _Toc451201977 \h </w:instrText>
+              <w:instrText xml:space="preserve"> PAGEREF _Toc451349939 \h </w:instrText>
             </w:r>
             <w:r>
               <w:rPr>
@@ -3980,7 +3976,7 @@
                 <w:noProof/>
                 <w:webHidden/>
               </w:rPr>
-              <w:t>20</w:t>
+              <w:t>22</w:t>
             </w:r>
             <w:r>
               <w:rPr>
@@ -4001,7 +3997,7 @@
               <w:lang w:val="en-US" w:eastAsia="en-US"/>
             </w:rPr>
           </w:pPr>
-          <w:hyperlink w:anchor="_Toc451201978" w:history="1">
+          <w:hyperlink w:anchor="_Toc451349940" w:history="1">
             <w:r>
               <w:rPr>
                 <w:rStyle w:val="Hyperlink"/>
@@ -4044,7 +4040,7 @@
                 <w:noProof/>
                 <w:webHidden/>
               </w:rPr>
-              <w:instrText xml:space="preserve"> PAGEREF _Toc451201978 \h </w:instrText>
+              <w:instrText xml:space="preserve"> PAGEREF _Toc451349940 \h </w:instrText>
             </w:r>
             <w:r>
               <w:rPr>
@@ -4064,7 +4060,7 @@
                 <w:noProof/>
                 <w:webHidden/>
               </w:rPr>
-              <w:t>21</w:t>
+              <w:t>23</w:t>
             </w:r>
             <w:r>
               <w:rPr>
@@ -4085,7 +4081,7 @@
               <w:lang w:val="en-US" w:eastAsia="en-US"/>
             </w:rPr>
           </w:pPr>
-          <w:hyperlink w:anchor="_Toc451201979" w:history="1">
+          <w:hyperlink w:anchor="_Toc451349941" w:history="1">
             <w:r>
               <w:rPr>
                 <w:rStyle w:val="Hyperlink"/>
@@ -4128,7 +4124,7 @@
                 <w:noProof/>
                 <w:webHidden/>
               </w:rPr>
-              <w:instrText xml:space="preserve"> PAGEREF _Toc451201979 \h </w:instrText>
+              <w:instrText xml:space="preserve"> PAGEREF _Toc451349941 \h </w:instrText>
             </w:r>
             <w:r>
               <w:rPr>
@@ -4148,7 +4144,7 @@
                 <w:noProof/>
                 <w:webHidden/>
               </w:rPr>
-              <w:t>22</w:t>
+              <w:t>24</w:t>
             </w:r>
             <w:r>
               <w:rPr>
@@ -4169,7 +4165,7 @@
               <w:lang w:val="en-US" w:eastAsia="en-US"/>
             </w:rPr>
           </w:pPr>
-          <w:hyperlink w:anchor="_Toc451201980" w:history="1">
+          <w:hyperlink w:anchor="_Toc451349942" w:history="1">
             <w:r>
               <w:rPr>
                 <w:rStyle w:val="Hyperlink"/>
@@ -4212,7 +4208,7 @@
                 <w:noProof/>
                 <w:webHidden/>
               </w:rPr>
-              <w:instrText xml:space="preserve"> PAGEREF _Toc451201980 \h </w:instrText>
+              <w:instrText xml:space="preserve"> PAGEREF _Toc451349942 \h </w:instrText>
             </w:r>
             <w:r>
               <w:rPr>
@@ -4232,561 +4228,7 @@
                 <w:noProof/>
                 <w:webHidden/>
               </w:rPr>
-              <w:t>23</w:t>
-            </w:r>
-            <w:r>
-              <w:rPr>
-                <w:noProof/>
-                <w:webHidden/>
-              </w:rPr>
-              <w:fldChar w:fldCharType="end"/>
-            </w:r>
-          </w:hyperlink>
-        </w:p>
-        <w:p>
-          <w:pPr>
-            <w:pStyle w:val="Inhopg3"/>
-            <w:rPr>
-              <w:rFonts w:eastAsiaTheme="minorEastAsia"/>
-              <w:noProof/>
-              <w:szCs w:val="22"/>
-              <w:lang w:val="en-US" w:eastAsia="en-US"/>
-            </w:rPr>
-          </w:pPr>
-          <w:hyperlink w:anchor="_Toc451201981" w:history="1">
-            <w:r>
-              <w:rPr>
-                <w:rStyle w:val="Hyperlink"/>
-                <w:noProof/>
-              </w:rPr>
-              <w:t>6.3.1</w:t>
-            </w:r>
-            <w:r>
-              <w:rPr>
-                <w:rFonts w:eastAsiaTheme="minorEastAsia"/>
-                <w:noProof/>
-                <w:szCs w:val="22"/>
-                <w:lang w:val="en-US" w:eastAsia="en-US"/>
-              </w:rPr>
-              <w:tab/>
-            </w:r>
-            <w:r>
-              <w:rPr>
-                <w:rStyle w:val="Hyperlink"/>
-                <w:noProof/>
-              </w:rPr>
-              <w:t>De website</w:t>
-            </w:r>
-            <w:r>
-              <w:rPr>
-                <w:noProof/>
-                <w:webHidden/>
-              </w:rPr>
-              <w:tab/>
-            </w:r>
-            <w:r>
-              <w:rPr>
-                <w:noProof/>
-                <w:webHidden/>
-              </w:rPr>
-              <w:fldChar w:fldCharType="begin"/>
-            </w:r>
-            <w:r>
-              <w:rPr>
-                <w:noProof/>
-                <w:webHidden/>
-              </w:rPr>
-              <w:instrText xml:space="preserve"> PAGEREF _Toc451201981 \h </w:instrText>
-            </w:r>
-            <w:r>
-              <w:rPr>
-                <w:noProof/>
-                <w:webHidden/>
-              </w:rPr>
-            </w:r>
-            <w:r>
-              <w:rPr>
-                <w:noProof/>
-                <w:webHidden/>
-              </w:rPr>
-              <w:fldChar w:fldCharType="separate"/>
-            </w:r>
-            <w:r>
-              <w:rPr>
-                <w:noProof/>
-                <w:webHidden/>
-              </w:rPr>
-              <w:t>24</w:t>
-            </w:r>
-            <w:r>
-              <w:rPr>
-                <w:noProof/>
-                <w:webHidden/>
-              </w:rPr>
-              <w:fldChar w:fldCharType="end"/>
-            </w:r>
-          </w:hyperlink>
-        </w:p>
-        <w:p>
-          <w:pPr>
-            <w:pStyle w:val="Inhopg4"/>
-            <w:tabs>
-              <w:tab w:val="left" w:pos="1540"/>
-              <w:tab w:val="right" w:leader="dot" w:pos="8393"/>
-            </w:tabs>
-            <w:rPr>
-              <w:rFonts w:eastAsiaTheme="minorEastAsia"/>
-              <w:noProof/>
-              <w:szCs w:val="22"/>
-              <w:lang w:val="en-US" w:eastAsia="en-US"/>
-            </w:rPr>
-          </w:pPr>
-          <w:hyperlink w:anchor="_Toc451201982" w:history="1">
-            <w:r>
-              <w:rPr>
-                <w:rStyle w:val="Hyperlink"/>
-                <w:noProof/>
-                <w14:scene3d>
-                  <w14:camera w14:prst="orthographicFront"/>
-                  <w14:lightRig w14:rig="threePt" w14:dir="t">
-                    <w14:rot w14:lat="0" w14:lon="0" w14:rev="0"/>
-                  </w14:lightRig>
-                </w14:scene3d>
-              </w:rPr>
-              <w:t>6.3.1.1</w:t>
-            </w:r>
-            <w:r>
-              <w:rPr>
-                <w:rFonts w:eastAsiaTheme="minorEastAsia"/>
-                <w:noProof/>
-                <w:szCs w:val="22"/>
-                <w:lang w:val="en-US" w:eastAsia="en-US"/>
-              </w:rPr>
-              <w:tab/>
-            </w:r>
-            <w:r>
-              <w:rPr>
-                <w:rStyle w:val="Hyperlink"/>
-                <w:noProof/>
-              </w:rPr>
-              <w:t>Index.php</w:t>
-            </w:r>
-            <w:r>
-              <w:rPr>
-                <w:noProof/>
-                <w:webHidden/>
-              </w:rPr>
-              <w:tab/>
-            </w:r>
-            <w:r>
-              <w:rPr>
-                <w:noProof/>
-                <w:webHidden/>
-              </w:rPr>
-              <w:fldChar w:fldCharType="begin"/>
-            </w:r>
-            <w:r>
-              <w:rPr>
-                <w:noProof/>
-                <w:webHidden/>
-              </w:rPr>
-              <w:instrText xml:space="preserve"> PAGEREF _Toc451201982 \h </w:instrText>
-            </w:r>
-            <w:r>
-              <w:rPr>
-                <w:noProof/>
-                <w:webHidden/>
-              </w:rPr>
-            </w:r>
-            <w:r>
-              <w:rPr>
-                <w:noProof/>
-                <w:webHidden/>
-              </w:rPr>
-              <w:fldChar w:fldCharType="separate"/>
-            </w:r>
-            <w:r>
-              <w:rPr>
-                <w:noProof/>
-                <w:webHidden/>
-              </w:rPr>
-              <w:t>24</w:t>
-            </w:r>
-            <w:r>
-              <w:rPr>
-                <w:noProof/>
-                <w:webHidden/>
-              </w:rPr>
-              <w:fldChar w:fldCharType="end"/>
-            </w:r>
-          </w:hyperlink>
-        </w:p>
-        <w:p>
-          <w:pPr>
-            <w:pStyle w:val="Inhopg4"/>
-            <w:tabs>
-              <w:tab w:val="left" w:pos="1540"/>
-              <w:tab w:val="right" w:leader="dot" w:pos="8393"/>
-            </w:tabs>
-            <w:rPr>
-              <w:rFonts w:eastAsiaTheme="minorEastAsia"/>
-              <w:noProof/>
-              <w:szCs w:val="22"/>
-              <w:lang w:val="en-US" w:eastAsia="en-US"/>
-            </w:rPr>
-          </w:pPr>
-          <w:hyperlink w:anchor="_Toc451201983" w:history="1">
-            <w:r>
-              <w:rPr>
-                <w:rStyle w:val="Hyperlink"/>
-                <w:noProof/>
-                <w14:scene3d>
-                  <w14:camera w14:prst="orthographicFront"/>
-                  <w14:lightRig w14:rig="threePt" w14:dir="t">
-                    <w14:rot w14:lat="0" w14:lon="0" w14:rev="0"/>
-                  </w14:lightRig>
-                </w14:scene3d>
-              </w:rPr>
-              <w:t>6.3.1.2</w:t>
-            </w:r>
-            <w:r>
-              <w:rPr>
-                <w:rFonts w:eastAsiaTheme="minorEastAsia"/>
-                <w:noProof/>
-                <w:szCs w:val="22"/>
-                <w:lang w:val="en-US" w:eastAsia="en-US"/>
-              </w:rPr>
-              <w:tab/>
-            </w:r>
-            <w:r>
-              <w:rPr>
-                <w:rStyle w:val="Hyperlink"/>
-                <w:noProof/>
-              </w:rPr>
-              <w:t>Hardware.php</w:t>
-            </w:r>
-            <w:r>
-              <w:rPr>
-                <w:noProof/>
-                <w:webHidden/>
-              </w:rPr>
-              <w:tab/>
-            </w:r>
-            <w:r>
-              <w:rPr>
-                <w:noProof/>
-                <w:webHidden/>
-              </w:rPr>
-              <w:fldChar w:fldCharType="begin"/>
-            </w:r>
-            <w:r>
-              <w:rPr>
-                <w:noProof/>
-                <w:webHidden/>
-              </w:rPr>
-              <w:instrText xml:space="preserve"> PAGEREF _Toc451201983 \h </w:instrText>
-            </w:r>
-            <w:r>
-              <w:rPr>
-                <w:noProof/>
-                <w:webHidden/>
-              </w:rPr>
-            </w:r>
-            <w:r>
-              <w:rPr>
-                <w:noProof/>
-                <w:webHidden/>
-              </w:rPr>
-              <w:fldChar w:fldCharType="separate"/>
-            </w:r>
-            <w:r>
-              <w:rPr>
-                <w:noProof/>
-                <w:webHidden/>
-              </w:rPr>
-              <w:t>24</w:t>
-            </w:r>
-            <w:r>
-              <w:rPr>
-                <w:noProof/>
-                <w:webHidden/>
-              </w:rPr>
-              <w:fldChar w:fldCharType="end"/>
-            </w:r>
-          </w:hyperlink>
-        </w:p>
-        <w:p>
-          <w:pPr>
-            <w:pStyle w:val="Inhopg4"/>
-            <w:tabs>
-              <w:tab w:val="left" w:pos="1540"/>
-              <w:tab w:val="right" w:leader="dot" w:pos="8393"/>
-            </w:tabs>
-            <w:rPr>
-              <w:rFonts w:eastAsiaTheme="minorEastAsia"/>
-              <w:noProof/>
-              <w:szCs w:val="22"/>
-              <w:lang w:val="en-US" w:eastAsia="en-US"/>
-            </w:rPr>
-          </w:pPr>
-          <w:hyperlink w:anchor="_Toc451201984" w:history="1">
-            <w:r>
-              <w:rPr>
-                <w:rStyle w:val="Hyperlink"/>
-                <w:noProof/>
-                <w14:scene3d>
-                  <w14:camera w14:prst="orthographicFront"/>
-                  <w14:lightRig w14:rig="threePt" w14:dir="t">
-                    <w14:rot w14:lat="0" w14:lon="0" w14:rev="0"/>
-                  </w14:lightRig>
-                </w14:scene3d>
-              </w:rPr>
-              <w:t>6.3.1.3</w:t>
-            </w:r>
-            <w:r>
-              <w:rPr>
-                <w:rFonts w:eastAsiaTheme="minorEastAsia"/>
-                <w:noProof/>
-                <w:szCs w:val="22"/>
-                <w:lang w:val="en-US" w:eastAsia="en-US"/>
-              </w:rPr>
-              <w:tab/>
-            </w:r>
-            <w:r>
-              <w:rPr>
-                <w:rStyle w:val="Hyperlink"/>
-                <w:noProof/>
-              </w:rPr>
-              <w:t>Software.php</w:t>
-            </w:r>
-            <w:r>
-              <w:rPr>
-                <w:noProof/>
-                <w:webHidden/>
-              </w:rPr>
-              <w:tab/>
-            </w:r>
-            <w:r>
-              <w:rPr>
-                <w:noProof/>
-                <w:webHidden/>
-              </w:rPr>
-              <w:fldChar w:fldCharType="begin"/>
-            </w:r>
-            <w:r>
-              <w:rPr>
-                <w:noProof/>
-                <w:webHidden/>
-              </w:rPr>
-              <w:instrText xml:space="preserve"> PAGEREF _Toc451201984 \h </w:instrText>
-            </w:r>
-            <w:r>
-              <w:rPr>
-                <w:noProof/>
-                <w:webHidden/>
-              </w:rPr>
-            </w:r>
-            <w:r>
-              <w:rPr>
-                <w:noProof/>
-                <w:webHidden/>
-              </w:rPr>
-              <w:fldChar w:fldCharType="separate"/>
-            </w:r>
-            <w:r>
-              <w:rPr>
-                <w:noProof/>
-                <w:webHidden/>
-              </w:rPr>
-              <w:t>24</w:t>
-            </w:r>
-            <w:r>
-              <w:rPr>
-                <w:noProof/>
-                <w:webHidden/>
-              </w:rPr>
-              <w:fldChar w:fldCharType="end"/>
-            </w:r>
-          </w:hyperlink>
-        </w:p>
-        <w:p>
-          <w:pPr>
-            <w:pStyle w:val="Inhopg4"/>
-            <w:tabs>
-              <w:tab w:val="left" w:pos="1540"/>
-              <w:tab w:val="right" w:leader="dot" w:pos="8393"/>
-            </w:tabs>
-            <w:rPr>
-              <w:rFonts w:eastAsiaTheme="minorEastAsia"/>
-              <w:noProof/>
-              <w:szCs w:val="22"/>
-              <w:lang w:val="en-US" w:eastAsia="en-US"/>
-            </w:rPr>
-          </w:pPr>
-          <w:hyperlink w:anchor="_Toc451201985" w:history="1">
-            <w:r>
-              <w:rPr>
-                <w:rStyle w:val="Hyperlink"/>
-                <w:noProof/>
-                <w14:scene3d>
-                  <w14:camera w14:prst="orthographicFront"/>
-                  <w14:lightRig w14:rig="threePt" w14:dir="t">
-                    <w14:rot w14:lat="0" w14:lon="0" w14:rev="0"/>
-                  </w14:lightRig>
-                </w14:scene3d>
-              </w:rPr>
-              <w:t>6.3.1.4</w:t>
-            </w:r>
-            <w:r>
-              <w:rPr>
-                <w:rFonts w:eastAsiaTheme="minorEastAsia"/>
-                <w:noProof/>
-                <w:szCs w:val="22"/>
-                <w:lang w:val="en-US" w:eastAsia="en-US"/>
-              </w:rPr>
-              <w:tab/>
-            </w:r>
-            <w:r>
-              <w:rPr>
-                <w:rStyle w:val="Hyperlink"/>
-                <w:noProof/>
-              </w:rPr>
-              <w:t>Pictures.php</w:t>
-            </w:r>
-            <w:r>
-              <w:rPr>
-                <w:noProof/>
-                <w:webHidden/>
-              </w:rPr>
-              <w:tab/>
-            </w:r>
-            <w:r>
-              <w:rPr>
-                <w:noProof/>
-                <w:webHidden/>
-              </w:rPr>
-              <w:fldChar w:fldCharType="begin"/>
-            </w:r>
-            <w:r>
-              <w:rPr>
-                <w:noProof/>
-                <w:webHidden/>
-              </w:rPr>
-              <w:instrText xml:space="preserve"> PAGEREF _Toc451201985 \h </w:instrText>
-            </w:r>
-            <w:r>
-              <w:rPr>
-                <w:noProof/>
-                <w:webHidden/>
-              </w:rPr>
-            </w:r>
-            <w:r>
-              <w:rPr>
-                <w:noProof/>
-                <w:webHidden/>
-              </w:rPr>
-              <w:fldChar w:fldCharType="separate"/>
-            </w:r>
-            <w:r>
-              <w:rPr>
-                <w:noProof/>
-                <w:webHidden/>
-              </w:rPr>
-              <w:t>24</w:t>
-            </w:r>
-            <w:r>
-              <w:rPr>
-                <w:noProof/>
-                <w:webHidden/>
-              </w:rPr>
-              <w:fldChar w:fldCharType="end"/>
-            </w:r>
-          </w:hyperlink>
-        </w:p>
-        <w:p>
-          <w:pPr>
-            <w:pStyle w:val="Inhopg4"/>
-            <w:tabs>
-              <w:tab w:val="left" w:pos="1540"/>
-              <w:tab w:val="right" w:leader="dot" w:pos="8393"/>
-            </w:tabs>
-            <w:rPr>
-              <w:rFonts w:eastAsiaTheme="minorEastAsia"/>
-              <w:noProof/>
-              <w:szCs w:val="22"/>
-              <w:lang w:val="en-US" w:eastAsia="en-US"/>
-            </w:rPr>
-          </w:pPr>
-          <w:hyperlink w:anchor="_Toc451201986" w:history="1">
-            <w:r>
-              <w:rPr>
-                <w:rStyle w:val="Hyperlink"/>
-                <w:noProof/>
-                <w14:scene3d>
-                  <w14:camera w14:prst="orthographicFront"/>
-                  <w14:lightRig w14:rig="threePt" w14:dir="t">
-                    <w14:rot w14:lat="0" w14:lon="0" w14:rev="0"/>
-                  </w14:lightRig>
-                </w14:scene3d>
-              </w:rPr>
-              <w:t>6.3.1.5</w:t>
-            </w:r>
-            <w:r>
-              <w:rPr>
-                <w:rFonts w:eastAsiaTheme="minorEastAsia"/>
-                <w:noProof/>
-                <w:szCs w:val="22"/>
-                <w:lang w:val="en-US" w:eastAsia="en-US"/>
-              </w:rPr>
-              <w:tab/>
-            </w:r>
-            <w:r>
-              <w:rPr>
-                <w:rStyle w:val="Hyperlink"/>
-                <w:noProof/>
-              </w:rPr>
-              <w:t>About.php</w:t>
-            </w:r>
-            <w:r>
-              <w:rPr>
-                <w:noProof/>
-                <w:webHidden/>
-              </w:rPr>
-              <w:tab/>
-            </w:r>
-            <w:r>
-              <w:rPr>
-                <w:noProof/>
-                <w:webHidden/>
-              </w:rPr>
-              <w:fldChar w:fldCharType="begin"/>
-            </w:r>
-            <w:r>
-              <w:rPr>
-                <w:noProof/>
-                <w:webHidden/>
-              </w:rPr>
-              <w:instrText xml:space="preserve"> PAGEREF _Toc451201986 \h </w:instrText>
-            </w:r>
-            <w:r>
-              <w:rPr>
-                <w:noProof/>
-                <w:webHidden/>
-              </w:rPr>
-            </w:r>
-            <w:r>
-              <w:rPr>
-                <w:noProof/>
-                <w:webHidden/>
-              </w:rPr>
-              <w:fldChar w:fldCharType="separate"/>
-            </w:r>
-            <w:r>
-              <w:rPr>
-                <w:noProof/>
-                <w:webHidden/>
-              </w:rPr>
-              <w:t>24</w:t>
+              <w:t>25</w:t>
             </w:r>
             <w:r>
               <w:rPr>
@@ -4807,7 +4249,7 @@
               <w:lang w:val="en-US" w:eastAsia="en-US"/>
             </w:rPr>
           </w:pPr>
-          <w:hyperlink w:anchor="_Toc451201987" w:history="1">
+          <w:hyperlink w:anchor="_Toc451349943" w:history="1">
             <w:r>
               <w:rPr>
                 <w:rStyle w:val="Hyperlink"/>
@@ -4850,7 +4292,7 @@
                 <w:noProof/>
                 <w:webHidden/>
               </w:rPr>
-              <w:instrText xml:space="preserve"> PAGEREF _Toc451201987 \h </w:instrText>
+              <w:instrText xml:space="preserve"> PAGEREF _Toc451349943 \h </w:instrText>
             </w:r>
             <w:r>
               <w:rPr>
@@ -4870,7 +4312,7 @@
                 <w:noProof/>
                 <w:webHidden/>
               </w:rPr>
-              <w:t>24</w:t>
+              <w:t>25</w:t>
             </w:r>
             <w:r>
               <w:rPr>
@@ -4892,7 +4334,7 @@
       <w:pPr>
         <w:pStyle w:val="Kop1"/>
       </w:pPr>
-      <w:bookmarkStart w:id="7" w:name="_Toc451201941"/>
+      <w:bookmarkStart w:id="7" w:name="_Toc451349903"/>
       <w:r>
         <w:lastRenderedPageBreak/>
         <w:t>Hardware</w:t>
@@ -4903,7 +4345,7 @@
       <w:pPr>
         <w:pStyle w:val="Kop2"/>
       </w:pPr>
-      <w:bookmarkStart w:id="8" w:name="_Toc451201942"/>
+      <w:bookmarkStart w:id="8" w:name="_Toc451349904"/>
       <w:r>
         <w:t xml:space="preserve">Raspberry Pi Zero </w:t>
       </w:r>
@@ -5054,7 +4496,7 @@
       <w:pPr>
         <w:pStyle w:val="Kop2"/>
       </w:pPr>
-      <w:bookmarkStart w:id="9" w:name="_Toc451201943"/>
+      <w:bookmarkStart w:id="9" w:name="_Toc451349905"/>
       <w:r>
         <w:t>I</w:t>
       </w:r>
@@ -5262,12 +4704,18 @@
           <w:lang w:val="en-US"/>
         </w:rPr>
       </w:pPr>
-      <w:bookmarkStart w:id="10" w:name="_Toc451201944"/>
+      <w:bookmarkStart w:id="10" w:name="_Toc451349906"/>
       <w:r>
         <w:rPr>
           <w:lang w:val="en-US"/>
         </w:rPr>
-        <w:t>2.4” 240x320 spi tft lcd</w:t>
+        <w:t xml:space="preserve">2.4” 240x320 spi tft </w:t>
+      </w:r>
+      <w:r>
+        <w:rPr>
+          <w:lang w:val="en-US"/>
+        </w:rPr>
+        <w:t>LCD</w:t>
       </w:r>
       <w:r>
         <w:rPr>
@@ -5443,7 +4891,7 @@
       <w:pPr>
         <w:pStyle w:val="Kop2"/>
       </w:pPr>
-      <w:bookmarkStart w:id="11" w:name="_Toc451201945"/>
+      <w:bookmarkStart w:id="11" w:name="_Toc451349907"/>
       <w:r>
         <w:t>Spanningsregelaar (MCP1703)</w:t>
       </w:r>
@@ -5460,20 +4908,17 @@
         <w:t>drop-out</w:t>
       </w:r>
       <w:r>
-        <w:t xml:space="preserve"> (max 650mV)  spanningsregelaar die 250 mA kan leveren en zelf slechts 2 µA verbruiken</w:t>
-      </w:r>
-      <w:r>
-        <w:t xml:space="preserve"> </w:t>
-      </w:r>
-      <w:r>
-        <w:t>.</w:t>
+        <w:t xml:space="preserve"> (max 650mV)  spanningsregelaar die 250 mA kan leveren en zelf slechts 2 µA </w:t>
+      </w:r>
+      <w:r>
+        <w:t>verbruiken.</w:t>
       </w:r>
     </w:p>
     <w:p>
       <w:pPr>
         <w:pStyle w:val="Kop2"/>
       </w:pPr>
-      <w:bookmarkStart w:id="12" w:name="_Toc451201946"/>
+      <w:bookmarkStart w:id="12" w:name="_Toc451349908"/>
       <w:r>
         <w:t>Levelshifter (AN10441)</w:t>
       </w:r>
@@ -5520,10 +4965,7 @@
         <w:t xml:space="preserve">De </w:t>
       </w:r>
       <w:r>
-        <w:t>AN10441</w:t>
-      </w:r>
-      <w:r>
-        <w:t>’s</w:t>
+        <w:t>AN10441’s</w:t>
       </w:r>
       <w:r>
         <w:t xml:space="preserve"> werken bi-directioneel door zijn 3 mogelijke states.</w:t>
@@ -5553,7 +4995,10 @@
         <w:t>,</w:t>
       </w:r>
       <w:r>
-        <w:t xml:space="preserve"> ingebouwd in de MOSFET ervoor  </w:t>
+        <w:t xml:space="preserve"> ingebouwd in de MOSFET </w:t>
+      </w:r>
+      <w:r>
+        <w:t xml:space="preserve">ervoor </w:t>
       </w:r>
       <w:r>
         <w:t xml:space="preserve">zorgen </w:t>
@@ -5682,7 +5127,7 @@
           <w:lang w:val="en-US"/>
         </w:rPr>
       </w:pPr>
-      <w:bookmarkStart w:id="13" w:name="_Toc451201947"/>
+      <w:bookmarkStart w:id="13" w:name="_Toc451349909"/>
       <w:r>
         <w:rPr>
           <w:lang w:val="en-US"/>
@@ -5757,7 +5202,7 @@
       <w:pPr>
         <w:pStyle w:val="Kop30"/>
       </w:pPr>
-      <w:bookmarkStart w:id="14" w:name="_Toc451201948"/>
+      <w:bookmarkStart w:id="14" w:name="_Toc451349910"/>
       <w:r>
         <w:t>Intermezzo I</w:t>
       </w:r>
@@ -5938,7 +5383,7 @@
       <w:pPr>
         <w:pStyle w:val="Kop2"/>
       </w:pPr>
-      <w:bookmarkStart w:id="15" w:name="_Toc451201949"/>
+      <w:bookmarkStart w:id="15" w:name="_Toc451349911"/>
       <w:r>
         <w:lastRenderedPageBreak/>
         <w:t>Audio amplifier (</w:t>
@@ -6044,7 +5489,7 @@
       <w:pPr>
         <w:pStyle w:val="Kop2"/>
       </w:pPr>
-      <w:bookmarkStart w:id="16" w:name="_Toc451201950"/>
+      <w:bookmarkStart w:id="16" w:name="_Toc451349912"/>
       <w:r>
         <w:t>Overige onderdelen</w:t>
       </w:r>
@@ -6054,7 +5499,7 @@
       <w:pPr>
         <w:pStyle w:val="Kop30"/>
       </w:pPr>
-      <w:bookmarkStart w:id="17" w:name="_Toc451201951"/>
+      <w:bookmarkStart w:id="17" w:name="_Toc451349913"/>
       <w:r>
         <w:t>Rotary encoder</w:t>
       </w:r>
@@ -6080,7 +5525,13 @@
         <w:t xml:space="preserve">de </w:t>
       </w:r>
       <w:r>
-        <w:t>helderheid van het scherm wordt gebruik gemaakt van een rotary encoder. De gebruikte rotary encoder heeft naast een rotatie functie ook een drukknop functie.</w:t>
+        <w:t>helderheid van het scherm</w:t>
+      </w:r>
+      <w:r>
+        <w:t>,</w:t>
+      </w:r>
+      <w:r>
+        <w:t xml:space="preserve"> wordt gebruik gemaakt van een rotary encoder. De gebruikte rotary encoder heeft naast een rotatie functie ook een drukknop functie.</w:t>
       </w:r>
     </w:p>
     <w:p>
@@ -6149,7 +5600,7 @@
       <w:pPr>
         <w:pStyle w:val="Kop30"/>
       </w:pPr>
-      <w:bookmarkStart w:id="18" w:name="_Toc451201952"/>
+      <w:bookmarkStart w:id="18" w:name="_Toc451349914"/>
       <w:r>
         <w:t>Buzzer</w:t>
       </w:r>
@@ -6239,7 +5690,7 @@
       <w:pPr>
         <w:pStyle w:val="Kop30"/>
       </w:pPr>
-      <w:bookmarkStart w:id="19" w:name="_Toc451201953"/>
+      <w:bookmarkStart w:id="19" w:name="_Toc451349915"/>
       <w:r>
         <w:t>NOR gate flipflop</w:t>
       </w:r>
@@ -6260,7 +5711,7 @@
       <w:pPr>
         <w:pStyle w:val="Kop30"/>
       </w:pPr>
-      <w:bookmarkStart w:id="20" w:name="_Toc451201954"/>
+      <w:bookmarkStart w:id="20" w:name="_Toc451349916"/>
       <w:r>
         <w:t>Supercap</w:t>
       </w:r>
@@ -6324,7 +5775,7 @@
       <w:pPr>
         <w:pStyle w:val="Kop30"/>
       </w:pPr>
-      <w:bookmarkStart w:id="21" w:name="_Toc451201955"/>
+      <w:bookmarkStart w:id="21" w:name="_Toc451349917"/>
       <w:r>
         <w:t>WS2812 led’s</w:t>
       </w:r>
@@ -6332,7 +5783,13 @@
     </w:p>
     <w:p>
       <w:r>
-        <w:t>De WS2812 LEDs werken als een lange serie schakeling, waarbij elke led de eerste 24 bits gebruikt om zijn kleur in te stellen. De andere bits worden doorgegeven, zie onderstaande figuren. De volgorde van de bits is niet RGB, maar GRB, met hoogste bit eerst.</w:t>
+        <w:t xml:space="preserve">De WS2812 </w:t>
+      </w:r>
+      <w:r>
+        <w:t>led’s</w:t>
+      </w:r>
+      <w:r>
+        <w:t xml:space="preserve"> werken als een lange serie schakeling, waarbij elke led de eerste 24 bits gebruikt om zijn kleur in te stellen. De andere bits worden doorgegeven, zie onderstaande figuren. De volgorde van de bits is niet RGB, maar GRB, met hoogste bit eerst.</w:t>
       </w:r>
     </w:p>
     <w:p>
@@ -7114,7 +6571,7 @@
       <w:pPr>
         <w:pStyle w:val="Kop2"/>
       </w:pPr>
-      <w:bookmarkStart w:id="22" w:name="_Toc451201956"/>
+      <w:bookmarkStart w:id="22" w:name="_Toc451349918"/>
       <w:r>
         <w:lastRenderedPageBreak/>
         <w:t xml:space="preserve">De </w:t>
@@ -7374,7 +6831,7 @@
       </w:pPr>
       <w:bookmarkStart w:id="23" w:name="_Ref419570056"/>
       <w:bookmarkStart w:id="24" w:name="_Ref419570065"/>
-      <w:bookmarkStart w:id="25" w:name="_Toc451201957"/>
+      <w:bookmarkStart w:id="25" w:name="_Toc451349919"/>
       <w:r>
         <w:lastRenderedPageBreak/>
         <w:t>Software</w:t>
@@ -7384,10 +6841,18 @@
       <w:bookmarkEnd w:id="25"/>
     </w:p>
     <w:p>
+      <w:r>
+        <w:t xml:space="preserve">Hieronder is een korte uitleg te vinden over verschillende onderdelen uit de software. De volledige </w:t>
+      </w:r>
+      <w:r>
+        <w:t>code met commentaar is te vinden in de bijlage.</w:t>
+      </w:r>
+    </w:p>
+    <w:p>
       <w:pPr>
         <w:pStyle w:val="Kop2"/>
       </w:pPr>
-      <w:bookmarkStart w:id="26" w:name="_Toc451201958"/>
+      <w:bookmarkStart w:id="26" w:name="_Toc451349920"/>
       <w:r>
         <w:t>Main code (app.py)</w:t>
       </w:r>
@@ -7397,7 +6862,7 @@
       <w:pPr>
         <w:pStyle w:val="Kop30"/>
       </w:pPr>
-      <w:bookmarkStart w:id="27" w:name="_Toc451201959"/>
+      <w:bookmarkStart w:id="27" w:name="_Toc451349921"/>
       <w:r>
         <w:t>Google calendar authenticatie</w:t>
       </w:r>
@@ -7415,7 +6880,7 @@
       <w:pPr>
         <w:pStyle w:val="Kop4"/>
       </w:pPr>
-      <w:bookmarkStart w:id="28" w:name="_Toc451201960"/>
+      <w:bookmarkStart w:id="28" w:name="_Toc451349922"/>
       <w:r>
         <w:t>Registreren van Smartclock</w:t>
       </w:r>
@@ -7513,7 +6978,7 @@
       <w:pPr>
         <w:pStyle w:val="Kop4"/>
       </w:pPr>
-      <w:bookmarkStart w:id="29" w:name="_Toc451201961"/>
+      <w:bookmarkStart w:id="29" w:name="_Toc451349923"/>
       <w:r>
         <w:t>Device specifieke codes verkrijgen</w:t>
       </w:r>
@@ -7521,14 +6986,14 @@
     </w:p>
     <w:p>
       <w:r>
-        <w:t xml:space="preserve">Dit is de eerste stap die moet worden uitgevoerd om de gebruiker om toestemming te vragen. Er moet een http post request worden gestuurd naar google met de client ID en een lijst van scopes. De scopes geven weer in welke mate de developer toegang wil tot de calendar informatie, in dit geval is het readonly. </w:t>
-      </w:r>
-      <w:r>
-        <w:t xml:space="preserve">Het antwoord van deze request is een json object dat 5 zaken bevat. De user code en verificatie URL moeten aan de </w:t>
+        <w:t xml:space="preserve">Dit is de eerste stap die moet worden uitgevoerd om de gebruiker om toestemming te vragen. Er moet een http post request worden gestuurd naar google met de client ID en een lijst van scopes. De scopes geven weer in welke mate de developer toegang wil tot </w:t>
       </w:r>
       <w:r>
         <w:lastRenderedPageBreak/>
-        <w:t xml:space="preserve">gebruiker worden getoond. </w:t>
+        <w:t xml:space="preserve">de calendar informatie, in dit geval is het readonly. </w:t>
+      </w:r>
+      <w:r>
+        <w:t xml:space="preserve">Het antwoord van deze request is een json object dat 5 zaken bevat. De user code en verificatie URL moeten aan de gebruiker worden getoond. </w:t>
       </w:r>
       <w:r>
         <w:t>Het interval, device code en expire time zijn nodig voor de toepassing maar moeten niet aan de gebruiker worden getoond.</w:t>
@@ -7599,7 +7064,7 @@
       <w:pPr>
         <w:pStyle w:val="Kop4"/>
       </w:pPr>
-      <w:bookmarkStart w:id="30" w:name="_Toc451201962"/>
+      <w:bookmarkStart w:id="30" w:name="_Toc451349924"/>
       <w:r>
         <w:t>Calendar informatie opvragen</w:t>
       </w:r>
@@ -7642,7 +7107,7 @@
       <w:pPr>
         <w:pStyle w:val="Kop4"/>
       </w:pPr>
-      <w:bookmarkStart w:id="31" w:name="_Toc451201963"/>
+      <w:bookmarkStart w:id="31" w:name="_Toc451349925"/>
       <w:r>
         <w:t>Refresh token gebruiken</w:t>
       </w:r>
@@ -7670,7 +7135,10 @@
         <w:t xml:space="preserve">met voorbeelden </w:t>
       </w:r>
       <w:r>
-        <w:t>is te vinden op :</w:t>
+        <w:t xml:space="preserve">is te vinden </w:t>
+      </w:r>
+      <w:r>
+        <w:t>op:</w:t>
       </w:r>
       <w:r>
         <w:t xml:space="preserve"> </w:t>
@@ -7688,7 +7156,7 @@
       <w:pPr>
         <w:pStyle w:val="Kop30"/>
       </w:pPr>
-      <w:bookmarkStart w:id="32" w:name="_Toc451201964"/>
+      <w:bookmarkStart w:id="32" w:name="_Toc451349926"/>
       <w:r>
         <w:t>Netwerk en acces point</w:t>
       </w:r>
@@ -7696,101 +7164,419 @@
     </w:p>
     <w:p>
       <w:pPr>
+        <w:rPr>
+          <w:szCs w:val="22"/>
+        </w:rPr>
+      </w:pPr>
+      <w:r>
+        <w:t>De eerste stap in verband met het netwerk is het controleren van het bestaan van de wlan0 adapter. Dit kan door te controleren of het pad /sys/class/net/wlan0 bestaat. Indien deze niet bestaat wordt de errorboodschap “no wifi interface” op de display gezet. De tweede stap is controleren of er al een geldig wifi profiel is ingesteld</w:t>
+      </w:r>
+      <w:r>
+        <w:t xml:space="preserve">. Indien </w:t>
+      </w:r>
+      <w:r>
+        <w:lastRenderedPageBreak/>
+        <w:t xml:space="preserve">dit het geval is wordt </w:t>
+      </w:r>
+      <w:r>
+        <w:t>de functie attempt_connect opgeroepen</w:t>
+      </w:r>
+      <w:r>
+        <w:t>.</w:t>
+      </w:r>
+      <w:r>
+        <w:t xml:space="preserve"> Deze functie zal eerst alle actieve netwerkverbindingen verbreken om er zeker van te zijn dat deze geen ongewenste effecten </w:t>
+      </w:r>
+      <w:r>
+        <w:t xml:space="preserve">hebben. </w:t>
+      </w:r>
+      <w:r>
+        <w:t>Vervolgens wordt via subproces.call() het netctl commando uitgevoerd om naar het ingestelde wifi pro</w:t>
+      </w:r>
+      <w:r>
+        <w:t>fiel te switchen. Indien dit lukt,</w:t>
+      </w:r>
+      <w:r>
+        <w:t xml:space="preserve"> zal de </w:t>
+      </w:r>
+      <w:r>
+        <w:rPr>
+          <w:szCs w:val="22"/>
+        </w:rPr>
+        <w:t>status[‘network’] op true w</w:t>
+      </w:r>
+      <w:r>
+        <w:rPr>
+          <w:szCs w:val="22"/>
+        </w:rPr>
+        <w:t>orden gezet</w:t>
+      </w:r>
+      <w:r>
+        <w:rPr>
+          <w:szCs w:val="22"/>
+        </w:rPr>
+        <w:t xml:space="preserve"> en zal het IP adres op de display worden </w:t>
+      </w:r>
+      <w:r>
+        <w:rPr>
+          <w:szCs w:val="22"/>
+        </w:rPr>
+        <w:t>getoond</w:t>
+      </w:r>
+      <w:r>
+        <w:rPr>
+          <w:szCs w:val="22"/>
+        </w:rPr>
+        <w:t>.</w:t>
+      </w:r>
+      <w:r>
+        <w:rPr>
+          <w:szCs w:val="22"/>
+        </w:rPr>
+        <w:t xml:space="preserve"> Nu de Smartclock een netwerk heeft wordt meteen ook via ntp (network time protocol) de tijd juist gezet. Indien de synchronisatie met ntp mislukt wordt dit via een foutboodschap op de display aan de gebruiker getoond.</w:t>
+      </w:r>
+      <w:r>
+        <w:rPr>
+          <w:szCs w:val="22"/>
+        </w:rPr>
+        <w:t xml:space="preserve"> Indien de synchronisatie lukt wordt de RTC tijd ook worden ge-update</w:t>
+      </w:r>
+      <w:r>
+        <w:rPr>
+          <w:szCs w:val="22"/>
+        </w:rPr>
+        <w:t xml:space="preserve"> en wordt status[‘draw’][‘clock’] op true gezet zodat de tijd op het scherm kan worden getoond</w:t>
+      </w:r>
+      <w:r>
+        <w:rPr>
+          <w:szCs w:val="22"/>
+        </w:rPr>
+        <w:t>.</w:t>
+      </w:r>
+      <w:r>
+        <w:rPr>
+          <w:szCs w:val="22"/>
+        </w:rPr>
+        <w:t xml:space="preserve"> Indien het switchen naar het netwerk profiel toch mislukt wordt dit aan de gebruiker getoond.</w:t>
+      </w:r>
+    </w:p>
+    <w:p>
+      <w:pPr>
+        <w:rPr>
+          <w:szCs w:val="22"/>
+        </w:rPr>
+      </w:pPr>
+      <w:r>
+        <w:rPr>
+          <w:szCs w:val="22"/>
+        </w:rPr>
+        <w:t xml:space="preserve">Wanneer de status[‘network] op true staat kunnen we er zeker van zijn dat we verbonden zijn met een geldig netwerk. In dit geval </w:t>
+      </w:r>
+      <w:r>
+        <w:rPr>
+          <w:szCs w:val="22"/>
+        </w:rPr>
+        <w:t>kan de google calendar die is opgeslagen worden ge-update.</w:t>
+      </w:r>
+      <w:r>
+        <w:rPr>
+          <w:szCs w:val="22"/>
+        </w:rPr>
+        <w:t xml:space="preserve"> </w:t>
+      </w:r>
+      <w:r>
+        <w:rPr>
+          <w:szCs w:val="22"/>
+        </w:rPr>
+        <w:t xml:space="preserve">Zolang er geen netwerk verbinding is </w:t>
+      </w:r>
+      <w:r>
+        <w:rPr>
+          <w:szCs w:val="22"/>
+        </w:rPr>
+        <w:t>zal er een eigen access point worden gemaakt om de gebruiker in staat te stellen om een netwerk te selecteren of om de settings aan te passen.</w:t>
+      </w:r>
+    </w:p>
+    <w:p>
+      <w:pPr>
+        <w:rPr>
+          <w:sz w:val="24"/>
+        </w:rPr>
+      </w:pPr>
+      <w:r>
+        <w:rPr>
+          <w:szCs w:val="22"/>
+        </w:rPr>
+        <w:t>Het maken van een wifi profiel gebeurt via de tab wifi settings in de web interface. Wanneer deze ta</w:t>
+      </w:r>
+      <w:r>
+        <w:rPr>
+          <w:szCs w:val="22"/>
+        </w:rPr>
+        <w:t>b wordt geladen, zorgt een ajax call naar /api/wifi dat de functie api_wifi via Flask wordt getriggerd. Deze functie gaat het resultaat van het iwlist</w:t>
+      </w:r>
+      <w:r>
+        <w:rPr>
+          <w:szCs w:val="22"/>
+        </w:rPr>
+        <w:t>, wordt in Flask de functie api_wifi getriggerd. Deze functie gaa</w:t>
+      </w:r>
+      <w:r>
+        <w:rPr>
+          <w:szCs w:val="22"/>
+        </w:rPr>
+        <w:t xml:space="preserve">t een lijst van beschikbare netwerken, verkregen via iwlist shell commando, parsen naar een </w:t>
+      </w:r>
+      <w:r>
+        <w:rPr>
+          <w:szCs w:val="22"/>
+        </w:rPr>
+        <w:t xml:space="preserve">json </w:t>
+      </w:r>
+      <w:r>
+        <w:rPr>
+          <w:szCs w:val="22"/>
+        </w:rPr>
+        <w:t xml:space="preserve">object. </w:t>
+      </w:r>
+      <w:r>
+        <w:rPr>
+          <w:szCs w:val="22"/>
+        </w:rPr>
+        <w:t>Dit object wordt op zijn beurt als response naar de ajax call gestuurd waar de informatie kan worden verwerkt in de menu.</w:t>
+      </w:r>
+    </w:p>
+    <w:p>
+      <w:pPr>
         <w:pStyle w:val="Kop30"/>
       </w:pPr>
-      <w:bookmarkStart w:id="33" w:name="_Toc451201965"/>
+      <w:bookmarkStart w:id="33" w:name="_Toc451349927"/>
       <w:r>
         <w:t>LCD aansturen</w:t>
       </w:r>
-      <w:bookmarkStart w:id="34" w:name="_GoBack"/>
       <w:bookmarkEnd w:id="33"/>
+    </w:p>
+    <w:p>
+      <w:r>
+        <w:t xml:space="preserve">Om de LCD aan te sturen moeten we </w:t>
+      </w:r>
+      <w:r>
+        <w:t xml:space="preserve">de driver activeren. Dit gebeurt door </w:t>
+      </w:r>
+      <w:r>
+        <w:t>fbtft_device</w:t>
+      </w:r>
+      <w:r>
+        <w:t xml:space="preserve"> toe te voegen aan /etc/</w:t>
+      </w:r>
+      <w:r>
+        <w:t>modules-load.d</w:t>
+      </w:r>
+      <w:r>
+        <w:t>/</w:t>
+      </w:r>
+      <w:r>
+        <w:t xml:space="preserve"> raspberrypi.conf</w:t>
+      </w:r>
+      <w:r>
+        <w:t>.</w:t>
+      </w:r>
+      <w:r>
+        <w:t xml:space="preserve"> Deze file bevat alle kernel modules die moeten worden geladen tijdens het booten. </w:t>
+      </w:r>
+      <w:r>
+        <w:t>Opties voor deze modules kunnen worden meegegeven in /etc/</w:t>
+      </w:r>
+      <w:r>
+        <w:t>modprobe.d</w:t>
+      </w:r>
+      <w:r>
+        <w:t>/</w:t>
+      </w:r>
+      <w:r>
+        <w:t>fbtft.conf</w:t>
+      </w:r>
+      <w:r>
+        <w:t xml:space="preserve">. De lijn voor de framebuffer is </w:t>
+      </w:r>
+      <w:r>
+        <w:rPr>
+          <w:i/>
+        </w:rPr>
+        <w:t xml:space="preserve">options fbtft_device custom name=fb_ili9341 gpios=reset:23,dc:22 fps=23 </w:t>
+      </w:r>
+      <w:r>
+        <w:rPr>
+          <w:i/>
+        </w:rPr>
+        <w:t>speed=42000000 rotate=90</w:t>
+      </w:r>
+      <w:r>
+        <w:rPr>
+          <w:i/>
+        </w:rPr>
+        <w:t>.</w:t>
+      </w:r>
+      <w:r>
+        <w:rPr>
+          <w:i/>
+        </w:rPr>
+        <w:t xml:space="preserve"> </w:t>
+      </w:r>
+      <w:r>
+        <w:t>Het</w:t>
+      </w:r>
+      <w:r>
+        <w:t xml:space="preserve"> begint met de keyword option, de module </w:t>
+      </w:r>
+      <w:r>
+        <w:t xml:space="preserve">naam en het </w:t>
+      </w:r>
+      <w:r>
+        <w:t>keyword custom</w:t>
+      </w:r>
+      <w:r>
+        <w:t>,</w:t>
+      </w:r>
+      <w:r>
+        <w:t xml:space="preserve"> </w:t>
+      </w:r>
+      <w:r>
+        <w:t>alles hierna zijn instellingsparameters. De name parameter is de naam van de driver familie voor de gebruikte LCD.</w:t>
+      </w:r>
+      <w:r>
+        <w:t xml:space="preserve"> Gpios</w:t>
+      </w:r>
+      <w:r>
+        <w:t>=</w:t>
+      </w:r>
+      <w:r>
+        <w:t xml:space="preserve"> specifieert welke pinnen moeten worden gebruikt voor de reset en DC (data or command). Voor de standaard SPI pinnen wordt automatisch de SPI 0 interface genomen.</w:t>
+      </w:r>
+      <w:r>
+        <w:t xml:space="preserve"> De fps parameter geeft aan hoeveel keer per seconde de display moet worden </w:t>
+      </w:r>
+      <w:r>
+        <w:t>overschreven. De speed geeft de snelheid van de SPI bus aan. De laats</w:t>
+      </w:r>
+      <w:r>
+        <w:t>te parameter dient</w:t>
+      </w:r>
+      <w:r>
+        <w:t xml:space="preserve"> om de display</w:t>
+      </w:r>
+      <w:r>
+        <w:t xml:space="preserve"> in landscape mode te gebruiken. De achtergrondverlichting wordt via een PWM pin aangestuurd zodat deze via software kan worden geregeld tussen 0 en 1023.</w:t>
+      </w:r>
+    </w:p>
+    <w:p>
+      <w:r>
+        <w:t>Om tekst op het scherm te krijgen wordt gebruik gemaakt van de python module pygame. Deze module is bedoelt om via python spelletjes te ontwikkelen en biedt enkele functies om makkelijk data op schermen te tonen.</w:t>
+      </w:r>
+      <w:r>
+        <w:t xml:space="preserve"> Om pygame op het LCD </w:t>
+      </w:r>
+      <w:r>
+        <w:lastRenderedPageBreak/>
+        <w:t>scherm te gebruiken moet de environment variable naar de juiste framebuffer worden gezet. Dit kan door</w:t>
+      </w:r>
+      <w:r>
+        <w:t xml:space="preserve"> de regel</w:t>
+      </w:r>
+      <w:r>
+        <w:t xml:space="preserve"> export </w:t>
+      </w:r>
+      <w:r>
+        <w:t>SDL_FBDEV</w:t>
+      </w:r>
+      <w:r>
+        <w:t xml:space="preserve">=/dev/fb1 </w:t>
+      </w:r>
+      <w:r>
+        <w:t>in .bash_profile toe te voegen.</w:t>
+      </w:r>
+    </w:p>
+    <w:p>
+      <w:pPr>
+        <w:pStyle w:val="Kop30"/>
+      </w:pPr>
+      <w:bookmarkStart w:id="34" w:name="_Toc451349928"/>
+      <w:r>
+        <w:t>Web interface verwerking</w:t>
+      </w:r>
+      <w:r>
+        <w:t>/F</w:t>
+      </w:r>
+      <w:r>
+        <w:t>lask</w:t>
+      </w:r>
       <w:bookmarkEnd w:id="34"/>
     </w:p>
     <w:p>
-      <w:pPr>
-        <w:pStyle w:val="Kop30"/>
-      </w:pPr>
-      <w:bookmarkStart w:id="35" w:name="_Toc451201966"/>
-      <w:r>
-        <w:t>Web interface verwerking</w:t>
-      </w:r>
-      <w:r>
-        <w:t>/F</w:t>
-      </w:r>
-      <w:r>
-        <w:t>lask</w:t>
-      </w:r>
-      <w:bookmarkEnd w:id="35"/>
+      <w:r>
+        <w:t>Flask is een micro framework</w:t>
+      </w:r>
+      <w:r>
+        <w:t xml:space="preserve"> voor python waarmee web</w:t>
+      </w:r>
+      <w:r>
+        <w:t>pagina’s</w:t>
+      </w:r>
+      <w:r>
+        <w:t xml:space="preserve"> en python code met elkaar kunnen worden verweven.</w:t>
+      </w:r>
+      <w:r>
+        <w:t xml:space="preserve"> </w:t>
+      </w:r>
+      <w:r>
+        <w:t>Eerst moet een instance van de Flask klasse worden gem</w:t>
+      </w:r>
+      <w:r>
+        <w:t>aakt. Dit object heeft een run method die met enkele parameters kan worden opgeroepen.</w:t>
+      </w:r>
+      <w:r>
+        <w:t xml:space="preserve"> De 2 belangrijke parameters zijn host en port. De host parameter geeft weer op welk IP-adres Flask moet luisteren. De port parameter geeft op zijn beurt </w:t>
+      </w:r>
+      <w:r>
+        <w:t>weer op welke poort Flask moet luisteren.</w:t>
+      </w:r>
+      <w:r>
+        <w:t xml:space="preserve"> Met de route() annotatie wordt ingesteld op welke URL een bepaalde functie moet worden </w:t>
+      </w:r>
+      <w:r>
+        <w:t>getriggerd</w:t>
+      </w:r>
+      <w:r>
+        <w:t>.</w:t>
+      </w:r>
+      <w:r>
+        <w:t xml:space="preserve"> Op deze manier kunnen</w:t>
+      </w:r>
+      <w:r>
+        <w:t xml:space="preserve"> </w:t>
+      </w:r>
+      <w:r>
+        <w:t xml:space="preserve">Ajax calls vanuit de web interface een functie in python oproepen. De opgeroepen python functie wordt uitgevoerd en de return value wordt als response </w:t>
+      </w:r>
+      <w:r>
+        <w:t xml:space="preserve">teruggestuurd naar de web interface. De response informatie kan dan worden opgenomen in de web interface. Op deze manier worden bijvoorbeeld de huidige settings opgevraagd die in de settings tab van de web interface kunnen worden </w:t>
+      </w:r>
+      <w:r>
+        <w:t>weergegeven</w:t>
+      </w:r>
+      <w:r>
+        <w:t>.</w:t>
+      </w:r>
     </w:p>
     <w:p>
-      <w:r>
-        <w:t>Flask is een micro framework</w:t>
-      </w:r>
-      <w:r>
-        <w:t xml:space="preserve"> voor python waarmee web</w:t>
-      </w:r>
-      <w:r>
-        <w:t>pagina’s</w:t>
-      </w:r>
-      <w:r>
-        <w:t xml:space="preserve"> en python code met elkaar kunnen worden verweven.</w:t>
-      </w:r>
-      <w:r>
-        <w:t xml:space="preserve"> </w:t>
-      </w:r>
-      <w:r>
-        <w:t>Eerst moet een instance van de Flask klasse worden gem</w:t>
-      </w:r>
-      <w:r>
-        <w:t>aakt. Dit object heeft een run method die met enkele parameters kan worden opgeroepen.</w:t>
-      </w:r>
-      <w:r>
-        <w:t xml:space="preserve"> De 2 belangrijke parameters zijn host en port. De host parameter geeft </w:t>
-      </w:r>
-      <w:r>
-        <w:lastRenderedPageBreak/>
-        <w:t xml:space="preserve">weer op welk IP-adres Flask moet luisteren. De port parameter geeft op zijn beurt </w:t>
-      </w:r>
-      <w:r>
-        <w:t>weer op welke poort Flask moet luisteren.</w:t>
-      </w:r>
-      <w:r>
-        <w:t xml:space="preserve"> Met de route() annotatie wordt ingesteld op welke URL een bepaalde functie moet worden </w:t>
-      </w:r>
-      <w:r>
-        <w:t>getriggerd</w:t>
-      </w:r>
-      <w:r>
-        <w:t>.</w:t>
-      </w:r>
-      <w:r>
-        <w:t xml:space="preserve"> Op deze manier kunnen</w:t>
-      </w:r>
-      <w:r>
-        <w:t xml:space="preserve"> </w:t>
-      </w:r>
-      <w:r>
-        <w:t xml:space="preserve">Ajax calls vanuit de web interface een functie in python oproepen. De opgeroepen python functie wordt uitgevoerd en de return value wordt als response </w:t>
-      </w:r>
-      <w:r>
-        <w:t xml:space="preserve">teruggestuurd naar de web interface. De response informatie kan dan worden opgenomen in de web interface. Op deze manier worden bijvoorbeeld de huidige settings opgevraagd die in de settings tab van de web interface kunnen worden </w:t>
-      </w:r>
-      <w:r>
-        <w:t>weergegeven</w:t>
-      </w:r>
-      <w:r>
-        <w:t>.</w:t>
-      </w:r>
-    </w:p>
-    <w:p>
       <w:pPr>
         <w:pStyle w:val="Kop30"/>
       </w:pPr>
-      <w:bookmarkStart w:id="36" w:name="_Toc451201967"/>
+      <w:bookmarkStart w:id="35" w:name="_Toc451349929"/>
       <w:r>
         <w:t>RTC aansturen</w:t>
       </w:r>
-      <w:bookmarkEnd w:id="36"/>
+      <w:bookmarkEnd w:id="35"/>
     </w:p>
     <w:p>
       <w:r>
@@ -7860,7 +7646,13 @@
         <w:t>,</w:t>
       </w:r>
       <w:r>
-        <w:t xml:space="preserve"> maar python biedt ondersteuning om shell commando’s uit te voeren vanuit de python code via subproces.call(). Deze functie verwacht het gewenste commando </w:t>
+        <w:t xml:space="preserve"> maar python biedt ondersteuning om shell commando’s uit</w:t>
+      </w:r>
+      <w:r>
+        <w:t xml:space="preserve"> te voeren</w:t>
+      </w:r>
+      <w:r>
+        <w:t xml:space="preserve"> via subproces.call(). Deze functie verwacht het gewenste commando </w:t>
       </w:r>
       <w:r>
         <w:t>in de vorm van een lijst</w:t>
@@ -7879,238 +7671,244 @@
       <w:pPr>
         <w:pStyle w:val="Kop30"/>
       </w:pPr>
-      <w:bookmarkStart w:id="37" w:name="_Toc451201968"/>
+      <w:bookmarkStart w:id="36" w:name="_Toc451349930"/>
       <w:r>
         <w:t>Rotary encoder</w:t>
+      </w:r>
+      <w:bookmarkEnd w:id="36"/>
+    </w:p>
+    <w:p>
+      <w:r>
+        <w:t>Om de rotary encoder aan te sturen wordt gebruikt gemaakt van de RPi.GPIO module in python.</w:t>
+      </w:r>
+      <w:r>
+        <w:t xml:space="preserve"> Eerst wordt GPIO in de BCM mode gezet, dit wil zeggen dat de pinnen kunnen worden aangesproken via de BCM pinnummer</w:t>
+      </w:r>
+      <w:r>
+        <w:t>ing</w:t>
+      </w:r>
+      <w:r>
+        <w:t>.</w:t>
+      </w:r>
+      <w:r>
+        <w:t xml:space="preserve"> </w:t>
+      </w:r>
+      <w:r>
+        <w:t>Vervolgens worden pin A, pin B en pin S (switch) via GPIO.setup() als input gezet en worden de inwendige pull-up weerstanden geactiveerd. Als laatste wordt een eventhandler</w:t>
+      </w:r>
+      <w:r>
+        <w:t xml:space="preserve"> toegevoegd aan pin A en pin S. Deze eventhandlers reageren op een falling edge en roepen respectievelijk de functie int_rot en int_btn_ok op. </w:t>
+      </w:r>
+      <w:r>
+        <w:t xml:space="preserve">Voor pin A (rotatie) </w:t>
+      </w:r>
+      <w:r>
+        <w:t xml:space="preserve">wordt een bouncetime van 25ms </w:t>
+      </w:r>
+      <w:r>
+        <w:t>toegevoegd</w:t>
+      </w:r>
+      <w:r>
+        <w:t xml:space="preserve"> en voor de </w:t>
+      </w:r>
+      <w:r>
+        <w:t>pin S (</w:t>
+      </w:r>
+      <w:r>
+        <w:t>switch</w:t>
+      </w:r>
+      <w:r>
+        <w:t>)</w:t>
+      </w:r>
+      <w:r>
+        <w:t xml:space="preserve"> 250ms.</w:t>
+      </w:r>
+      <w:r>
+        <w:t xml:space="preserve"> De callback functies </w:t>
+      </w:r>
+      <w:r>
+        <w:t xml:space="preserve">navigeren door het menu aan de hand van </w:t>
+      </w:r>
+      <w:r>
+        <w:t>het aantal klikken en/of</w:t>
+      </w:r>
+      <w:r>
+        <w:t xml:space="preserve"> rotaties door waarde</w:t>
+      </w:r>
+      <w:r>
+        <w:t>s</w:t>
+      </w:r>
+      <w:r>
+        <w:t xml:space="preserve"> in de s</w:t>
+      </w:r>
+      <w:r>
+        <w:t>tatus dictionary te veranderen</w:t>
+      </w:r>
+      <w:r>
+        <w:t>.</w:t>
+      </w:r>
+      <w:r>
+        <w:t xml:space="preserve"> De mogelijke waardes zijn none en elke waarde die in de enum Menu zit. Elk element uit deze enum bevat een naam voor het menu veld en eventueel namen voor welke settings het menu item kan aanpassen.</w:t>
+      </w:r>
+      <w:r>
+        <w:t xml:space="preserve"> De @unique </w:t>
+      </w:r>
+      <w:r>
+        <w:lastRenderedPageBreak/>
+        <w:t>decorator wordt toegevoegd aan de enum om zeker te zijn dat er geen waardes dubbel worden opgenome</w:t>
+      </w:r>
+      <w:r>
+        <w:t>n</w:t>
+      </w:r>
+      <w:r>
+        <w:t>.</w:t>
+      </w:r>
+    </w:p>
+    <w:p>
+      <w:pPr>
+        <w:pStyle w:val="Kop30"/>
+      </w:pPr>
+      <w:bookmarkStart w:id="37" w:name="_Toc451349931"/>
+      <w:r>
+        <w:t>WS2812 led’s aansturen</w:t>
       </w:r>
       <w:bookmarkEnd w:id="37"/>
     </w:p>
     <w:p>
-      <w:r>
-        <w:t>Om de rotary encoder aan te sturen wordt gebruikt gemaakt van de RPi.GPIO module in python.</w:t>
-      </w:r>
-      <w:r>
-        <w:t xml:space="preserve"> Eerst wordt GPIO in de BCM mode gezet, dit wil zeggen dat de pinnen kunnen worden aangesproken via de BCM pinnummer</w:t>
-      </w:r>
-      <w:r>
-        <w:t>ing</w:t>
-      </w:r>
-      <w:r>
-        <w:t>.</w:t>
+      <w:pPr>
+        <w:pStyle w:val="Kop30"/>
+        <w:pageBreakBefore/>
+      </w:pPr>
+      <w:bookmarkStart w:id="38" w:name="_Toc451349932"/>
+      <w:r>
+        <w:lastRenderedPageBreak/>
+        <w:t>Web</w:t>
       </w:r>
       <w:r>
         <w:t xml:space="preserve"> </w:t>
       </w:r>
       <w:r>
-        <w:t>Vervolgens worden pin A, pin B en pin S (switch) via GPIO.setup() als input gezet en worden de inwendige pull-up weerstanden geactiveerd. Als laatste wordt een eventhandler</w:t>
-      </w:r>
-      <w:r>
-        <w:t xml:space="preserve"> toegevoegd aan pin A en pin S. Deze eventhandlers reageren op een falling edge en roepen respectievelijk de functie int_rot en int_btn_ok op. </w:t>
-      </w:r>
-      <w:r>
-        <w:t xml:space="preserve">Voor pin A (rotatie) </w:t>
-      </w:r>
-      <w:r>
-        <w:t xml:space="preserve">wordt een </w:t>
-      </w:r>
-      <w:r>
-        <w:t>bouncetime</w:t>
-      </w:r>
-      <w:r>
-        <w:t xml:space="preserve"> van 25ms </w:t>
-      </w:r>
-      <w:r>
-        <w:t>toegevoegd</w:t>
-      </w:r>
-      <w:r>
-        <w:t xml:space="preserve"> en voor de </w:t>
-      </w:r>
-      <w:r>
-        <w:t>pin S (</w:t>
-      </w:r>
-      <w:r>
-        <w:t>switch</w:t>
-      </w:r>
-      <w:r>
-        <w:t>)</w:t>
-      </w:r>
-      <w:r>
-        <w:t xml:space="preserve"> 250ms.</w:t>
-      </w:r>
-      <w:r>
-        <w:t xml:space="preserve"> De callback functies </w:t>
-      </w:r>
-      <w:r>
-        <w:t xml:space="preserve">navigeren door het menu aan de hand van </w:t>
-      </w:r>
-      <w:r>
-        <w:t>het aantal klikken en/of</w:t>
-      </w:r>
-      <w:r>
-        <w:t xml:space="preserve"> rotaties door waarde</w:t>
-      </w:r>
-      <w:r>
-        <w:t>s</w:t>
-      </w:r>
-      <w:r>
-        <w:t xml:space="preserve"> in de s</w:t>
-      </w:r>
-      <w:r>
-        <w:t>tatus dictionary te veranderen</w:t>
-      </w:r>
-      <w:r>
-        <w:t>.</w:t>
-      </w:r>
-      <w:r>
-        <w:t xml:space="preserve"> De mogelijke waardes zijn none en elke waarde die in de enum Menu zit. Elk element uit deze enum bevat een naam voor het menu veld en eventueel namen voor welke settings het menu item kan aanpassen.</w:t>
-      </w:r>
-      <w:r>
-        <w:t xml:space="preserve"> De @unique decorator wordt toegevoegd aan de enum om zeker te zijn dat er geen waardes dubbel worden opgenome</w:t>
-      </w:r>
-      <w:r>
-        <w:t>n</w:t>
-      </w:r>
-      <w:r>
-        <w:t>.</w:t>
-      </w:r>
-    </w:p>
-    <w:p>
-      <w:pPr>
-        <w:pStyle w:val="Kop30"/>
-      </w:pPr>
-      <w:bookmarkStart w:id="38" w:name="_Toc451201969"/>
-      <w:r>
-        <w:t>WS2812 led’s aansturen</w:t>
+        <w:t>interface</w:t>
       </w:r>
       <w:bookmarkEnd w:id="38"/>
     </w:p>
     <w:p>
-      <w:pPr>
-        <w:pStyle w:val="Kop30"/>
-        <w:pageBreakBefore/>
-      </w:pPr>
-      <w:bookmarkStart w:id="39" w:name="_Toc451201970"/>
-      <w:r>
-        <w:lastRenderedPageBreak/>
-        <w:t>Web</w:t>
-      </w:r>
-      <w:r>
-        <w:t xml:space="preserve"> </w:t>
-      </w:r>
-      <w:r>
-        <w:t>interface</w:t>
+      <w:r>
+        <w:t>Voor de web interface is de HTML, CSS en javascript framework bootstrap gebruikt. Dit stelt ons in staat om op een snelle en relatief simpele manier een mooie website te maken die schaalbaar is voor verschillende toestellen.</w:t>
+      </w:r>
+      <w:r>
+        <w:t xml:space="preserve"> De web interface bestaat uit 1 webpagina met 4 verschillende tabs. He</w:t>
+      </w:r>
+      <w:r>
+        <w:t>t</w:t>
+      </w:r>
+      <w:r>
+        <w:t xml:space="preserve"> nut van elke tab wordt hieronder kort uitgelegd.</w:t>
+      </w:r>
+      <w:r>
+        <w:t xml:space="preserve"> De html en javascript met commentaar is in de bijlage te vinden.</w:t>
+      </w:r>
+    </w:p>
+    <w:p>
+      <w:pPr>
+        <w:pStyle w:val="Kop4"/>
+      </w:pPr>
+      <w:bookmarkStart w:id="39" w:name="_Toc451349933"/>
+      <w:r>
+        <w:t>Status tab</w:t>
       </w:r>
       <w:bookmarkEnd w:id="39"/>
     </w:p>
     <w:p>
       <w:r>
-        <w:t>Voor de web interface is de HTML, CSS en javascript framework bootstrap gebruikt. Dit stelt ons in staat om op een snelle en relatief simpele manier een mooie website te maken die schaalbaar is voor verschillende toestellen.</w:t>
-      </w:r>
-      <w:r>
-        <w:t xml:space="preserve"> De web interface bestaat uit 1 webpagina met 4 verschillende tabs. He</w:t>
-      </w:r>
-      <w:r>
-        <w:t>t</w:t>
-      </w:r>
-      <w:r>
-        <w:t xml:space="preserve"> nut van elke tab wordt hieronder kort uitgelegd.</w:t>
+        <w:t xml:space="preserve">De status tab geeft de gebruiker wat </w:t>
+      </w:r>
+      <w:r>
+        <w:t xml:space="preserve">informatie over de status van het toestel. </w:t>
       </w:r>
     </w:p>
     <w:p>
       <w:pPr>
         <w:pStyle w:val="Kop4"/>
       </w:pPr>
-      <w:bookmarkStart w:id="40" w:name="_Toc451201971"/>
-      <w:r>
-        <w:t>Status tab</w:t>
+      <w:bookmarkStart w:id="40" w:name="_Toc451349934"/>
+      <w:r>
+        <w:t>Wifi</w:t>
+      </w:r>
+      <w:r>
+        <w:t xml:space="preserve"> </w:t>
+      </w:r>
+      <w:r>
+        <w:t xml:space="preserve">settings </w:t>
+      </w:r>
+      <w:r>
+        <w:t>tab</w:t>
       </w:r>
       <w:bookmarkEnd w:id="40"/>
     </w:p>
     <w:p>
       <w:r>
-        <w:t xml:space="preserve">De status tab geeft de gebruiker wat </w:t>
-      </w:r>
-      <w:r>
-        <w:t xml:space="preserve">informatie over de status van het toestel. </w:t>
+        <w:t>Deze tab geeft een lijst van alle beschikbare netwerken. De gebruiker kan hier zijn netwerk kiezen en instellen.</w:t>
       </w:r>
     </w:p>
     <w:p>
       <w:pPr>
         <w:pStyle w:val="Kop4"/>
       </w:pPr>
-      <w:bookmarkStart w:id="41" w:name="_Toc451201972"/>
-      <w:r>
-        <w:t>Wifi</w:t>
-      </w:r>
+      <w:bookmarkStart w:id="41" w:name="_Toc451349935"/>
+      <w:r>
+        <w:t>Clock settings tab</w:t>
+      </w:r>
+      <w:bookmarkEnd w:id="41"/>
       <w:r>
         <w:t xml:space="preserve"> </w:t>
       </w:r>
-      <w:r>
-        <w:t xml:space="preserve">settings </w:t>
-      </w:r>
-      <w:r>
-        <w:t>tab</w:t>
-      </w:r>
-      <w:bookmarkEnd w:id="41"/>
     </w:p>
     <w:p>
       <w:r>
-        <w:t>Deze tab geeft een lijst van alle beschikbare netwerken. De gebruiker kan hier zijn netwerk kiezen en instellen.</w:t>
+        <w:t>De settings tab is de belangrijkste tab na het in gebruik nemen van het toestel. Hier kan de gebruiker de Smartclock instellen naar zijn eigen wensen. Ten eerste kan het format en de size van de tijd en de datum worden ingesteld. Ten tweede kan de gebruiker instellen hoelang voor de eerste afspraak de wekker moet afgaan.</w:t>
+      </w:r>
+      <w:r>
+        <w:t xml:space="preserve"> Ten derde kan ook optioneel een minimum en maximum wek tijd worden ingesteld. Deze waarden willen zeggen dat de wekker nooit vroeger dan het minimum en later dan het maximum mag afgaan. Een vierde instelling bepaalt of de wekker enkel in de week, weekend of elke dag mag afgaan. </w:t>
+      </w:r>
+      <w:r>
+        <w:t>Ten vijfde kan de gebruiker kiezen of de dag wordt weergegeven of niet</w:t>
+      </w:r>
+      <w:r>
+        <w:t xml:space="preserve"> en indien </w:t>
+      </w:r>
+      <w:r>
+        <w:t>deze</w:t>
+      </w:r>
+      <w:r>
+        <w:t xml:space="preserve"> wordt getoond in welke size dit moet</w:t>
+      </w:r>
+      <w:r>
+        <w:t>.</w:t>
+      </w:r>
+      <w:r>
+        <w:t xml:space="preserve"> De laatste instelling bepaalt welk type van alarm er moet worden gebruikt tijdens het wekken. De gebruiker heeft hierbij de keuze uit een muziekfile, muziekstream of 1 van de ingebouwde geluiden.</w:t>
       </w:r>
     </w:p>
     <w:p>
       <w:pPr>
         <w:pStyle w:val="Kop4"/>
       </w:pPr>
-      <w:bookmarkStart w:id="42" w:name="_Toc451201973"/>
-      <w:r>
-        <w:t>Clock settings tab</w:t>
+      <w:bookmarkStart w:id="42" w:name="_Toc451349936"/>
+      <w:r>
+        <w:t>Google calendar tab</w:t>
       </w:r>
       <w:bookmarkEnd w:id="42"/>
-      <w:r>
-        <w:t xml:space="preserve"> </w:t>
-      </w:r>
     </w:p>
     <w:p>
       <w:r>
-        <w:t>De settings tab is de belangrijkste tab na het in gebruik nemen van het toestel. Hier kan de gebruiker de Smartclock instellen naar zijn eigen wensen. Ten eerste kan het format en de size van de tijd en de datum worden ingesteld. Ten tweede kan de gebruiker instellen hoelang voor de eerste afspraak de wekker moet afgaan.</w:t>
-      </w:r>
-      <w:r>
-        <w:t xml:space="preserve"> Ten derde kan ook optioneel een minimum en maximum wek tijd worden ingesteld. Deze waarden willen zeggen dat de wekker nooit vroeger dan het minimum en later dan het maximum mag afgaan. Een vierde instelling bepaalt of de wekker enkel in de week, weekend of elke dag mag afgaan. </w:t>
-      </w:r>
-      <w:r>
-        <w:t>Ten vijfde kan de gebruiker kiezen of de dag wordt weergegeven of niet</w:t>
-      </w:r>
-      <w:r>
-        <w:t xml:space="preserve"> en indien het wordt getoond in welke size dit moet</w:t>
-      </w:r>
-      <w:r>
-        <w:t>.</w:t>
-      </w:r>
-      <w:r>
-        <w:t xml:space="preserve"> De laatste instelling bepaalt welk type van alarm er moet worden gebruikt tijdens het wekken. De gebruiker heeft hierbij de keuze uit een muziekfile, muziekstream of 1 van de ingebouwde geluiden.</w:t>
-      </w:r>
-    </w:p>
-    <w:p>
-      <w:pPr>
-        <w:pStyle w:val="Kop4"/>
-      </w:pPr>
-      <w:bookmarkStart w:id="43" w:name="_Toc451201974"/>
-      <w:r>
-        <w:t>Google calendar tab</w:t>
-      </w:r>
+        <w:t xml:space="preserve">In de google calendar tab </w:t>
+      </w:r>
+      <w:r>
+        <w:t>kan de gebruiker kiezen welke kalender moet worden gebruikt. Ook het resetten van de google calendar link indien deze is vervallen kan in deze tab.</w:t>
+      </w:r>
+      <w:bookmarkStart w:id="43" w:name="_GoBack"/>
       <w:bookmarkEnd w:id="43"/>
-    </w:p>
-    <w:p>
-      <w:r>
-        <w:t xml:space="preserve">In de google calendar tab wordt de verification </w:t>
-      </w:r>
-      <w:r>
-        <w:t>URL</w:t>
-      </w:r>
-      <w:r>
-        <w:t xml:space="preserve"> en de user code getoond. Deze heeft de gebruiker nodig om de Smartclock toegang te geven tot zijn google calendar?</w:t>
-      </w:r>
     </w:p>
     <w:p/>
     <w:p/>
@@ -8118,7 +7916,7 @@
       <w:pPr>
         <w:pStyle w:val="Kop1"/>
       </w:pPr>
-      <w:bookmarkStart w:id="44" w:name="_Toc451201975"/>
+      <w:bookmarkStart w:id="44" w:name="_Toc451349937"/>
       <w:r>
         <w:lastRenderedPageBreak/>
         <w:t>Budget</w:t>
@@ -8882,7 +8680,7 @@
       <w:pPr>
         <w:pStyle w:val="Kop1"/>
       </w:pPr>
-      <w:bookmarkStart w:id="45" w:name="_Toc451201976"/>
+      <w:bookmarkStart w:id="45" w:name="_Toc451349938"/>
       <w:r>
         <w:lastRenderedPageBreak/>
         <w:t>Besluit</w:t>
@@ -8890,10 +8688,24 @@
       <w:bookmarkEnd w:id="45"/>
     </w:p>
     <w:p>
+      <w:r>
+        <w:t xml:space="preserve">Dit project was zeer leerrijk aangezien vele onderdelen met elkaar moesten worden verbonden worden om een werkend resultaat te verkrijgen. De grootste tegenslag tijdens het project was de levertijd van de LCD display. Aangezien er voor de bestelde display niet echt eenduidige datasheets (pin lay-out) te vinden waren, moesten de printen wachten tot de display werd geleverd. </w:t>
+      </w:r>
+      <w:r>
+        <w:t xml:space="preserve">Dit zou op zich geen probleem geven, maar door het overschrijden van de maximum levertijd zorgde dit </w:t>
+      </w:r>
+      <w:r>
+        <w:t>toch voor een extra tijdsdruk</w:t>
+      </w:r>
+      <w:r>
+        <w:t>.</w:t>
+      </w:r>
+    </w:p>
+    <w:p>
       <w:pPr>
         <w:pStyle w:val="Kop1"/>
       </w:pPr>
-      <w:bookmarkStart w:id="46" w:name="_Toc451201977"/>
+      <w:bookmarkStart w:id="46" w:name="_Toc451349939"/>
       <w:r>
         <w:lastRenderedPageBreak/>
         <w:t>Bijlagen</w:t>
@@ -8906,7 +8718,7 @@
         <w:pageBreakBefore/>
       </w:pPr>
       <w:bookmarkStart w:id="47" w:name="_Ref419568106"/>
-      <w:bookmarkStart w:id="48" w:name="_Toc451201978"/>
+      <w:bookmarkStart w:id="48" w:name="_Toc451349940"/>
       <w:r>
         <w:lastRenderedPageBreak/>
         <w:t xml:space="preserve">PCB Schema’s &amp; </w:t>
@@ -8923,7 +8735,7 @@
         <w:pStyle w:val="Kop2"/>
         <w:pageBreakBefore/>
       </w:pPr>
-      <w:bookmarkStart w:id="50" w:name="_Toc451201979"/>
+      <w:bookmarkStart w:id="50" w:name="_Toc451349941"/>
       <w:r>
         <w:lastRenderedPageBreak/>
         <w:t>Scripts</w:t>
@@ -8936,7 +8748,7 @@
         <w:pStyle w:val="Kop2"/>
         <w:pageBreakBefore/>
       </w:pPr>
-      <w:bookmarkStart w:id="51" w:name="_Toc451201980"/>
+      <w:bookmarkStart w:id="51" w:name="_Toc451349942"/>
       <w:r>
         <w:lastRenderedPageBreak/>
         <w:t>Broncode</w:t>
@@ -8968,84 +8780,16 @@
         <w:t>.</w:t>
       </w:r>
     </w:p>
-    <w:p>
-      <w:pPr>
-        <w:pStyle w:val="Kop30"/>
-        <w:pageBreakBefore/>
-      </w:pPr>
-      <w:bookmarkStart w:id="52" w:name="_Toc451201981"/>
-      <w:r>
-        <w:lastRenderedPageBreak/>
-        <w:t>De website</w:t>
-      </w:r>
-      <w:bookmarkEnd w:id="52"/>
-    </w:p>
-    <w:p>
-      <w:r>
-        <w:t>Ook voor de website werd het bootstrap framework gebruikt.</w:t>
-      </w:r>
-    </w:p>
-    <w:p>
-      <w:pPr>
-        <w:pStyle w:val="Kop4"/>
-      </w:pPr>
-      <w:bookmarkStart w:id="53" w:name="_Toc451201982"/>
-      <w:r>
-        <w:t>Index.php</w:t>
-      </w:r>
-      <w:bookmarkEnd w:id="53"/>
-    </w:p>
-    <w:p>
-      <w:pPr>
-        <w:pStyle w:val="Kop4"/>
-      </w:pPr>
-      <w:bookmarkStart w:id="54" w:name="_Toc451201983"/>
-      <w:r>
-        <w:t>Hardware.php</w:t>
-      </w:r>
-      <w:bookmarkEnd w:id="54"/>
-    </w:p>
-    <w:p>
-      <w:pPr>
-        <w:pStyle w:val="Kop4"/>
-      </w:pPr>
-      <w:bookmarkStart w:id="55" w:name="_Toc451201984"/>
-      <w:r>
-        <w:t>Software.php</w:t>
-      </w:r>
-      <w:bookmarkEnd w:id="55"/>
-    </w:p>
-    <w:p>
-      <w:pPr>
-        <w:pStyle w:val="Kop4"/>
-      </w:pPr>
-      <w:bookmarkStart w:id="56" w:name="_Toc451201985"/>
-      <w:r>
-        <w:t>Pictures.php</w:t>
-      </w:r>
-      <w:bookmarkEnd w:id="56"/>
-    </w:p>
-    <w:p>
-      <w:pPr>
-        <w:pStyle w:val="Kop4"/>
-        <w:ind w:left="862" w:hanging="862"/>
-      </w:pPr>
-      <w:bookmarkStart w:id="57" w:name="_Toc451201986"/>
-      <w:r>
-        <w:t>About.php</w:t>
-      </w:r>
-      <w:bookmarkEnd w:id="57"/>
-    </w:p>
     <w:p/>
     <w:p>
       <w:pPr>
         <w:pStyle w:val="Kop2"/>
       </w:pPr>
-      <w:bookmarkStart w:id="58" w:name="_Toc451201987"/>
+      <w:bookmarkStart w:id="52" w:name="_Toc451349943"/>
       <w:r>
         <w:t>Foto’s</w:t>
       </w:r>
-      <w:bookmarkEnd w:id="58"/>
+      <w:bookmarkEnd w:id="52"/>
     </w:p>
     <w:p/>
     <w:sectPr>
@@ -9095,7 +8839,6 @@
         <w:docPartUnique/>
       </w:docPartObj>
     </w:sdtPr>
-    <w:sdtEndPr/>
     <w:sdtContent>
       <w:p>
         <w:pPr>
@@ -9115,7 +8858,7 @@
           <w:rPr>
             <w:noProof/>
           </w:rPr>
-          <w:t>18</w:t>
+          <w:t>24</w:t>
         </w:r>
         <w:r>
           <w:fldChar w:fldCharType="end"/>
@@ -12612,7 +12355,10 @@
     <w:rsid w:val="00977A7A"/>
     <w:rsid w:val="009C0A5D"/>
     <w:rsid w:val="009F1DF6"/>
+    <w:rsid w:val="00B91A16"/>
+    <w:rsid w:val="00C82321"/>
     <w:rsid w:val="00C83652"/>
+    <w:rsid w:val="00D016C8"/>
     <w:rsid w:val="00E2790D"/>
   </w:rsids>
   <m:mathPr>
@@ -13489,7 +13235,7 @@
 </file>
 
 <file path=customXml/itemProps3.xml><?xml version="1.0" encoding="utf-8"?>
-<ds:datastoreItem xmlns:ds="http://schemas.openxmlformats.org/officeDocument/2006/customXml" ds:itemID="{86F3617B-78D0-4089-9BEF-720199FFA124}">
+<ds:datastoreItem xmlns:ds="http://schemas.openxmlformats.org/officeDocument/2006/customXml" ds:itemID="{90DD2B14-1F41-46BD-9252-C42A0E805290}">
   <ds:schemaRefs>
     <ds:schemaRef ds:uri="http://schemas.openxmlformats.org/officeDocument/2006/bibliography"/>
   </ds:schemaRefs>

</xml_diff>

<commit_message>
verslag en json mp3-streams
</commit_message>
<xml_diff>
--- a/Verslag.docx
+++ b/Verslag.docx
@@ -7907,6 +7907,9 @@
       <w:r>
         <w:t>kan de gebruiker kiezen welke kalender moet worden gebruikt. Ook het resetten van de google calendar link indien deze is vervallen kan in deze tab.</w:t>
       </w:r>
+      <w:r>
+        <w:t xml:space="preserve"> Op deze pagina kan ook de user code en de verification URL worden getoond wanneer de gebruiker toegang moet geven aan de Smartclock.</w:t>
+      </w:r>
       <w:bookmarkStart w:id="43" w:name="_GoBack"/>
       <w:bookmarkEnd w:id="43"/>
     </w:p>
@@ -8858,7 +8861,7 @@
           <w:rPr>
             <w:noProof/>
           </w:rPr>
-          <w:t>24</w:t>
+          <w:t>25</w:t>
         </w:r>
         <w:r>
           <w:fldChar w:fldCharType="end"/>
@@ -13235,7 +13238,7 @@
 </file>
 
 <file path=customXml/itemProps3.xml><?xml version="1.0" encoding="utf-8"?>
-<ds:datastoreItem xmlns:ds="http://schemas.openxmlformats.org/officeDocument/2006/customXml" ds:itemID="{90DD2B14-1F41-46BD-9252-C42A0E805290}">
+<ds:datastoreItem xmlns:ds="http://schemas.openxmlformats.org/officeDocument/2006/customXml" ds:itemID="{41E15E3B-DA98-44CD-A344-0433CFF0D579}">
   <ds:schemaRefs>
     <ds:schemaRef ds:uri="http://schemas.openxmlformats.org/officeDocument/2006/bibliography"/>
   </ds:schemaRefs>

</xml_diff>